<commit_message>
Finished Dry without hueristic
</commit_message>
<xml_diff>
--- a/intro_to_AI_hw2_2020-provided-code/DryPart.docx
+++ b/intro_to_AI_hw2_2020-provided-code/DryPart.docx
@@ -49,6 +49,7 @@
         </w:rPr>
         <w:t xml:space="preserve">השחקן </w:t>
       </w:r>
+      <w:proofErr w:type="spellStart"/>
       <w:r>
         <w:rPr>
           <w:sz w:val="24"/>
@@ -57,6 +58,7 @@
         </w:rPr>
         <w:t>SimplePlayer</w:t>
       </w:r>
+      <w:proofErr w:type="spellEnd"/>
       <w:r>
         <w:rPr>
           <w:rFonts w:hint="cs"/>
@@ -115,7 +117,29 @@
           <w:rtl/>
           <w:lang w:val="en-US"/>
         </w:rPr>
-        <w:t xml:space="preserve"> לפי הסדר: למעלה,ימינה, למטה ושמאלה.</w:t>
+        <w:t xml:space="preserve"> לפי הסדר: </w:t>
+      </w:r>
+      <w:proofErr w:type="spellStart"/>
+      <w:r>
+        <w:rPr>
+          <w:rFonts w:hint="cs"/>
+          <w:sz w:val="24"/>
+          <w:szCs w:val="24"/>
+          <w:rtl/>
+          <w:lang w:val="en-US"/>
+        </w:rPr>
+        <w:t>למעלה,ימינה</w:t>
+      </w:r>
+      <w:proofErr w:type="spellEnd"/>
+      <w:r>
+        <w:rPr>
+          <w:rFonts w:hint="cs"/>
+          <w:sz w:val="24"/>
+          <w:szCs w:val="24"/>
+          <w:rtl/>
+          <w:lang w:val="en-US"/>
+        </w:rPr>
+        <w:t>, למטה ושמאלה.</w:t>
       </w:r>
     </w:p>
     <w:p>
@@ -142,27 +166,13 @@
           <w:rtl/>
           <w:lang w:val="en-US"/>
         </w:rPr>
-        <w:t xml:space="preserve">שאלה </w:t>
-      </w:r>
-      <w:r>
-        <w:rPr>
-          <w:rFonts w:hint="cs"/>
-          <w:b/>
-          <w:bCs/>
-          <w:sz w:val="28"/>
-          <w:szCs w:val="28"/>
-          <w:u w:val="single"/>
-          <w:rtl/>
-          <w:lang w:val="en-US"/>
-        </w:rPr>
-        <w:t>2</w:t>
+        <w:t>שאלה 2</w:t>
       </w:r>
     </w:p>
     <w:p>
       <w:pPr>
         <w:bidi/>
         <w:rPr>
-          <w:rFonts w:hint="cs"/>
           <w:sz w:val="24"/>
           <w:szCs w:val="24"/>
           <w:rtl/>
@@ -179,6 +189,7 @@
         </w:rPr>
         <w:t xml:space="preserve">עבור הלוח הנ"ל, כאשר האדום הוא שחקן </w:t>
       </w:r>
+      <w:proofErr w:type="spellStart"/>
       <w:r>
         <w:rPr>
           <w:sz w:val="24"/>
@@ -187,6 +198,7 @@
         </w:rPr>
         <w:t>SimplePlayer</w:t>
       </w:r>
+      <w:proofErr w:type="spellEnd"/>
       <w:r>
         <w:rPr>
           <w:rFonts w:hint="cs"/>
@@ -223,7 +235,6 @@
             <w:pPr>
               <w:bidi/>
               <w:rPr>
-                <w:rFonts w:hint="cs"/>
                 <w:sz w:val="24"/>
                 <w:szCs w:val="24"/>
                 <w:rtl/>
@@ -352,7 +363,6 @@
             <w:pPr>
               <w:bidi/>
               <w:rPr>
-                <w:rFonts w:hint="cs"/>
                 <w:sz w:val="24"/>
                 <w:szCs w:val="24"/>
                 <w:rtl/>
@@ -365,7 +375,6 @@
               <w:bidi/>
               <w:jc w:val="center"/>
               <w:rPr>
-                <w:rFonts w:hint="cs"/>
                 <w:sz w:val="24"/>
                 <w:szCs w:val="24"/>
                 <w:rtl/>
@@ -382,7 +391,6 @@
             <w:pPr>
               <w:bidi/>
               <w:rPr>
-                <w:rFonts w:hint="cs"/>
                 <w:sz w:val="24"/>
                 <w:szCs w:val="24"/>
                 <w:rtl/>
@@ -518,6 +526,7 @@
             <w:r>
               <w:rPr>
                 <w:rFonts w:cs="Arial"/>
+                <w:noProof/>
                 <w:sz w:val="24"/>
                 <w:szCs w:val="24"/>
                 <w:rtl/>
@@ -589,7 +598,6 @@
             <w:pPr>
               <w:bidi/>
               <w:rPr>
-                <w:rFonts w:hint="cs"/>
                 <w:sz w:val="24"/>
                 <w:szCs w:val="24"/>
                 <w:rtl/>
@@ -725,6 +733,7 @@
             <w:r>
               <w:rPr>
                 <w:rFonts w:cs="Arial"/>
+                <w:noProof/>
                 <w:sz w:val="24"/>
                 <w:szCs w:val="24"/>
                 <w:rtl/>
@@ -801,7 +810,6 @@
             <w:pPr>
               <w:bidi/>
               <w:rPr>
-                <w:rFonts w:hint="cs"/>
                 <w:sz w:val="24"/>
                 <w:szCs w:val="24"/>
                 <w:rtl/>
@@ -930,7 +938,6 @@
             <w:pPr>
               <w:bidi/>
               <w:rPr>
-                <w:rFonts w:hint="cs"/>
                 <w:sz w:val="24"/>
                 <w:szCs w:val="24"/>
                 <w:rtl/>
@@ -947,7 +954,6 @@
             <w:pPr>
               <w:bidi/>
               <w:rPr>
-                <w:rFonts w:hint="cs"/>
                 <w:sz w:val="24"/>
                 <w:szCs w:val="24"/>
                 <w:rtl/>
@@ -1074,7 +1080,6 @@
             <w:pPr>
               <w:bidi/>
               <w:rPr>
-                <w:rFonts w:hint="cs"/>
                 <w:sz w:val="24"/>
                 <w:szCs w:val="24"/>
                 <w:rtl/>
@@ -1210,6 +1215,7 @@
             <w:r>
               <w:rPr>
                 <w:rFonts w:cs="Arial"/>
+                <w:noProof/>
                 <w:sz w:val="24"/>
                 <w:szCs w:val="24"/>
                 <w:rtl/>
@@ -1286,7 +1292,6 @@
             <w:pPr>
               <w:bidi/>
               <w:rPr>
-                <w:rFonts w:hint="cs"/>
                 <w:sz w:val="24"/>
                 <w:szCs w:val="24"/>
                 <w:rtl/>
@@ -1410,7 +1415,6 @@
               <w:bidi/>
               <w:jc w:val="right"/>
               <w:rPr>
-                <w:rFonts w:hint="cs"/>
                 <w:sz w:val="24"/>
                 <w:szCs w:val="24"/>
                 <w:rtl/>
@@ -1428,7 +1432,6 @@
             <w:pPr>
               <w:bidi/>
               <w:rPr>
-                <w:rFonts w:hint="cs"/>
                 <w:sz w:val="24"/>
                 <w:szCs w:val="24"/>
                 <w:rtl/>
@@ -1445,7 +1448,6 @@
             <w:pPr>
               <w:bidi/>
               <w:rPr>
-                <w:rFonts w:hint="cs"/>
                 <w:sz w:val="24"/>
                 <w:szCs w:val="24"/>
                 <w:rtl/>
@@ -1462,7 +1464,6 @@
             <w:pPr>
               <w:bidi/>
               <w:rPr>
-                <w:rFonts w:hint="cs"/>
                 <w:sz w:val="24"/>
                 <w:szCs w:val="24"/>
                 <w:rtl/>
@@ -1484,7 +1485,6 @@
             <w:pPr>
               <w:bidi/>
               <w:rPr>
-                <w:rFonts w:hint="cs"/>
                 <w:color w:val="4472C4" w:themeColor="accent1"/>
                 <w:sz w:val="24"/>
                 <w:szCs w:val="24"/>
@@ -1614,7 +1614,6 @@
             <w:pPr>
               <w:bidi/>
               <w:rPr>
-                <w:rFonts w:hint="cs"/>
                 <w:sz w:val="24"/>
                 <w:szCs w:val="24"/>
                 <w:rtl/>
@@ -1631,7 +1630,6 @@
             <w:pPr>
               <w:bidi/>
               <w:rPr>
-                <w:rFonts w:hint="cs"/>
                 <w:sz w:val="24"/>
                 <w:szCs w:val="24"/>
                 <w:rtl/>
@@ -1648,7 +1646,6 @@
             <w:pPr>
               <w:bidi/>
               <w:rPr>
-                <w:rFonts w:hint="cs"/>
                 <w:sz w:val="24"/>
                 <w:szCs w:val="24"/>
                 <w:rtl/>
@@ -1690,6 +1687,7 @@
         </w:rPr>
         <w:t xml:space="preserve">השחקן </w:t>
       </w:r>
+      <w:proofErr w:type="spellStart"/>
       <w:r>
         <w:rPr>
           <w:sz w:val="24"/>
@@ -1698,6 +1696,7 @@
         </w:rPr>
         <w:t>SimplePlayer</w:t>
       </w:r>
+      <w:proofErr w:type="spellEnd"/>
       <w:r>
         <w:rPr>
           <w:rFonts w:hint="cs"/>
@@ -1718,6 +1717,7 @@
         </w:rPr>
         <w:t xml:space="preserve"> מהמשבצת הזו וזו האופציה הכי טובה מבחינת הגדרת ה </w:t>
       </w:r>
+      <w:proofErr w:type="spellStart"/>
       <w:r>
         <w:rPr>
           <w:sz w:val="24"/>
@@ -1726,6 +1726,7 @@
         </w:rPr>
         <w:t>SimplePlayer</w:t>
       </w:r>
+      <w:proofErr w:type="spellEnd"/>
       <w:r>
         <w:rPr>
           <w:rFonts w:hint="cs"/>
@@ -1755,7 +1756,29 @@
           <w:rtl/>
           <w:lang w:val="en-US"/>
         </w:rPr>
-        <w:t>לאחר מכן יילך שמאלה וייקח את הפרי כי זה הכיוון היחיד שהשחקן שיכול ללכת.</w:t>
+        <w:t xml:space="preserve">לאחר מכן </w:t>
+      </w:r>
+      <w:proofErr w:type="spellStart"/>
+      <w:r>
+        <w:rPr>
+          <w:rFonts w:hint="cs"/>
+          <w:sz w:val="24"/>
+          <w:szCs w:val="24"/>
+          <w:rtl/>
+          <w:lang w:val="en-US"/>
+        </w:rPr>
+        <w:t>יילך</w:t>
+      </w:r>
+      <w:proofErr w:type="spellEnd"/>
+      <w:r>
+        <w:rPr>
+          <w:rFonts w:hint="cs"/>
+          <w:sz w:val="24"/>
+          <w:szCs w:val="24"/>
+          <w:rtl/>
+          <w:lang w:val="en-US"/>
+        </w:rPr>
+        <w:t xml:space="preserve"> שמאלה וייקח את הפרי כי זה הכיוון היחיד שהשחקן שיכול ללכת.</w:t>
       </w:r>
     </w:p>
     <w:p>
@@ -1776,27 +1799,29 @@
           <w:rtl/>
           <w:lang w:val="en-US"/>
         </w:rPr>
-        <w:t xml:space="preserve">לאחר מכן יילך </w:t>
-      </w:r>
-      <w:r>
-        <w:rPr>
-          <w:rFonts w:hint="cs"/>
-          <w:sz w:val="24"/>
-          <w:szCs w:val="24"/>
-          <w:rtl/>
-          <w:lang w:val="en-US"/>
-        </w:rPr>
-        <w:t>למטה</w:t>
-      </w:r>
-      <w:r>
-        <w:rPr>
-          <w:rFonts w:hint="cs"/>
-          <w:sz w:val="24"/>
-          <w:szCs w:val="24"/>
-          <w:rtl/>
-          <w:lang w:val="en-US"/>
-        </w:rPr>
-        <w:t xml:space="preserve"> וייקח את הפרי כי זה הכיוון היחיד שהשחקן שיכול ללכת.</w:t>
+        <w:t xml:space="preserve">לאחר מכן </w:t>
+      </w:r>
+      <w:proofErr w:type="spellStart"/>
+      <w:r>
+        <w:rPr>
+          <w:rFonts w:hint="cs"/>
+          <w:sz w:val="24"/>
+          <w:szCs w:val="24"/>
+          <w:rtl/>
+          <w:lang w:val="en-US"/>
+        </w:rPr>
+        <w:t>יילך</w:t>
+      </w:r>
+      <w:proofErr w:type="spellEnd"/>
+      <w:r>
+        <w:rPr>
+          <w:rFonts w:hint="cs"/>
+          <w:sz w:val="24"/>
+          <w:szCs w:val="24"/>
+          <w:rtl/>
+          <w:lang w:val="en-US"/>
+        </w:rPr>
+        <w:t xml:space="preserve"> למטה וייקח את הפרי כי זה הכיוון היחיד שהשחקן שיכול ללכת.</w:t>
       </w:r>
     </w:p>
     <w:p>
@@ -1837,6 +1862,7 @@
         </w:rPr>
         <w:t xml:space="preserve">, לכן שחקן ה </w:t>
       </w:r>
+      <w:proofErr w:type="spellStart"/>
       <w:r>
         <w:rPr>
           <w:sz w:val="24"/>
@@ -1845,6 +1871,7 @@
         </w:rPr>
         <w:t>SimplePlayer</w:t>
       </w:r>
+      <w:proofErr w:type="spellEnd"/>
       <w:r>
         <w:rPr>
           <w:rFonts w:hint="cs"/>
@@ -1880,11 +1907,214 @@
           <w:rtl/>
           <w:lang w:val="en-US"/>
         </w:rPr>
-        <w:t xml:space="preserve">שאלה </w:t>
-      </w:r>
-      <w:r>
-        <w:rPr>
-          <w:rFonts w:hint="cs"/>
+        <w:t>שאלה 3</w:t>
+      </w:r>
+    </w:p>
+    <w:p>
+      <w:pPr>
+        <w:bidi/>
+        <w:rPr>
+          <w:sz w:val="24"/>
+          <w:szCs w:val="24"/>
+          <w:rtl/>
+          <w:lang w:val="en-US"/>
+        </w:rPr>
+      </w:pPr>
+      <w:r>
+        <w:rPr>
+          <w:rFonts w:hint="cs"/>
+          <w:sz w:val="24"/>
+          <w:szCs w:val="24"/>
+          <w:rtl/>
+          <w:lang w:val="en-US"/>
+        </w:rPr>
+        <w:t xml:space="preserve">היתרונות של </w:t>
+      </w:r>
+      <w:proofErr w:type="spellStart"/>
+      <w:r>
+        <w:rPr>
+          <w:rFonts w:hint="cs"/>
+          <w:sz w:val="24"/>
+          <w:szCs w:val="24"/>
+          <w:rtl/>
+          <w:lang w:val="en-US"/>
+        </w:rPr>
+        <w:t>ההיורסטיקה</w:t>
+      </w:r>
+      <w:proofErr w:type="spellEnd"/>
+      <w:r>
+        <w:rPr>
+          <w:rFonts w:hint="cs"/>
+          <w:sz w:val="24"/>
+          <w:szCs w:val="24"/>
+          <w:rtl/>
+          <w:lang w:val="en-US"/>
+        </w:rPr>
+        <w:t xml:space="preserve"> הזאת, היא שהיא מביאה לרווח </w:t>
+      </w:r>
+      <w:proofErr w:type="spellStart"/>
+      <w:r>
+        <w:rPr>
+          <w:rFonts w:hint="cs"/>
+          <w:sz w:val="24"/>
+          <w:szCs w:val="24"/>
+          <w:rtl/>
+          <w:lang w:val="en-US"/>
+        </w:rPr>
+        <w:t>מיידי</w:t>
+      </w:r>
+      <w:proofErr w:type="spellEnd"/>
+      <w:r>
+        <w:rPr>
+          <w:rFonts w:hint="cs"/>
+          <w:sz w:val="24"/>
+          <w:szCs w:val="24"/>
+          <w:rtl/>
+          <w:lang w:val="en-US"/>
+        </w:rPr>
+        <w:t xml:space="preserve"> הכי מהר</w:t>
+      </w:r>
+      <w:r>
+        <w:rPr>
+          <w:rFonts w:hint="cs"/>
+          <w:sz w:val="24"/>
+          <w:szCs w:val="24"/>
+          <w:rtl/>
+          <w:lang w:val="en-US"/>
+        </w:rPr>
+        <w:t>.</w:t>
+      </w:r>
+    </w:p>
+    <w:p>
+      <w:pPr>
+        <w:bidi/>
+        <w:rPr>
+          <w:sz w:val="24"/>
+          <w:szCs w:val="24"/>
+          <w:rtl/>
+          <w:lang w:val="en-US"/>
+        </w:rPr>
+      </w:pPr>
+      <w:r>
+        <w:rPr>
+          <w:rFonts w:hint="cs"/>
+          <w:sz w:val="24"/>
+          <w:szCs w:val="24"/>
+          <w:rtl/>
+          <w:lang w:val="en-US"/>
+        </w:rPr>
+        <w:t xml:space="preserve">החסרונות של </w:t>
+      </w:r>
+      <w:proofErr w:type="spellStart"/>
+      <w:r>
+        <w:rPr>
+          <w:rFonts w:hint="cs"/>
+          <w:sz w:val="24"/>
+          <w:szCs w:val="24"/>
+          <w:rtl/>
+          <w:lang w:val="en-US"/>
+        </w:rPr>
+        <w:t>ההיורסטיקה</w:t>
+      </w:r>
+      <w:proofErr w:type="spellEnd"/>
+      <w:r>
+        <w:rPr>
+          <w:rFonts w:hint="cs"/>
+          <w:sz w:val="24"/>
+          <w:szCs w:val="24"/>
+          <w:rtl/>
+          <w:lang w:val="en-US"/>
+        </w:rPr>
+        <w:t xml:space="preserve"> הזאת, היא שאם יש כמה פ</w:t>
+      </w:r>
+      <w:r>
+        <w:rPr>
+          <w:rFonts w:hint="cs"/>
+          <w:sz w:val="24"/>
+          <w:szCs w:val="24"/>
+          <w:rtl/>
+          <w:lang w:val="en-US"/>
+        </w:rPr>
+        <w:t>י</w:t>
+      </w:r>
+      <w:r>
+        <w:rPr>
+          <w:rFonts w:hint="cs"/>
+          <w:sz w:val="24"/>
+          <w:szCs w:val="24"/>
+          <w:rtl/>
+          <w:lang w:val="en-US"/>
+        </w:rPr>
+        <w:t xml:space="preserve">רות עם אותו מרחק מנהטן מינימאלי היא לא בודקת את הרווח של הפרי, לכן גם הרווח המיידי אינו מקסימאלי. </w:t>
+      </w:r>
+      <w:r>
+        <w:rPr>
+          <w:sz w:val="24"/>
+          <w:szCs w:val="24"/>
+          <w:rtl/>
+          <w:lang w:val="en-US"/>
+        </w:rPr>
+        <w:br/>
+      </w:r>
+      <w:r>
+        <w:rPr>
+          <w:rFonts w:hint="cs"/>
+          <w:sz w:val="24"/>
+          <w:szCs w:val="24"/>
+          <w:rtl/>
+          <w:lang w:val="en-US"/>
+        </w:rPr>
+        <w:t xml:space="preserve">חסרון נוסף, </w:t>
+      </w:r>
+      <w:proofErr w:type="spellStart"/>
+      <w:r>
+        <w:rPr>
+          <w:rFonts w:hint="cs"/>
+          <w:sz w:val="24"/>
+          <w:szCs w:val="24"/>
+          <w:rtl/>
+          <w:lang w:val="en-US"/>
+        </w:rPr>
+        <w:t>ההיורסטיקה</w:t>
+      </w:r>
+      <w:proofErr w:type="spellEnd"/>
+      <w:r>
+        <w:rPr>
+          <w:rFonts w:hint="cs"/>
+          <w:sz w:val="24"/>
+          <w:szCs w:val="24"/>
+          <w:rtl/>
+          <w:lang w:val="en-US"/>
+        </w:rPr>
+        <w:t xml:space="preserve"> אינה מתחשבת במקרים שלאחר לקיחת הפרי נגיע למצב ללא מוצא, ואינה מסתכלת על שאר הפירות בלוח, לכן היא תוכל להוביל למצבים עם ערך נמוך בהרבה מהערך האופטימלי.</w:t>
+      </w:r>
+    </w:p>
+    <w:p>
+      <w:pPr>
+        <w:bidi/>
+        <w:rPr>
+          <w:sz w:val="24"/>
+          <w:szCs w:val="24"/>
+          <w:rtl/>
+          <w:lang w:val="en-US"/>
+        </w:rPr>
+      </w:pPr>
+    </w:p>
+    <w:p>
+      <w:pPr>
+        <w:bidi/>
+        <w:rPr>
+          <w:sz w:val="24"/>
+          <w:szCs w:val="24"/>
+          <w:rtl/>
+          <w:lang w:val="en-US"/>
+        </w:rPr>
+      </w:pPr>
+    </w:p>
+    <w:p>
+      <w:pPr>
+        <w:bidi/>
+        <w:rPr>
           <w:b/>
           <w:bCs/>
           <w:sz w:val="28"/>
@@ -1893,179 +2123,10 @@
           <w:rtl/>
           <w:lang w:val="en-US"/>
         </w:rPr>
-        <w:t>3</w:t>
-      </w:r>
-    </w:p>
-    <w:p>
-      <w:pPr>
-        <w:bidi/>
-        <w:rPr>
-          <w:sz w:val="24"/>
-          <w:szCs w:val="24"/>
-          <w:rtl/>
-          <w:lang w:val="en-US"/>
-        </w:rPr>
-      </w:pPr>
-      <w:r>
-        <w:rPr>
-          <w:rFonts w:hint="cs"/>
-          <w:sz w:val="24"/>
-          <w:szCs w:val="24"/>
-          <w:rtl/>
-          <w:lang w:val="en-US"/>
-        </w:rPr>
-        <w:t>היתרונות של ההיורסטיקה הזאת, היא שהיא מביאה לרווח מיידי הכי מהר</w:t>
-      </w:r>
-      <w:r>
-        <w:rPr>
-          <w:rFonts w:hint="cs"/>
-          <w:sz w:val="24"/>
-          <w:szCs w:val="24"/>
-          <w:rtl/>
-          <w:lang w:val="en-US"/>
-        </w:rPr>
-        <w:t>.</w:t>
-      </w:r>
-    </w:p>
-    <w:p>
-      <w:pPr>
-        <w:bidi/>
-        <w:rPr>
-          <w:sz w:val="24"/>
-          <w:szCs w:val="24"/>
-          <w:rtl/>
-          <w:lang w:val="en-US"/>
-        </w:rPr>
-      </w:pPr>
-      <w:r>
-        <w:rPr>
-          <w:rFonts w:hint="cs"/>
-          <w:sz w:val="24"/>
-          <w:szCs w:val="24"/>
-          <w:rtl/>
-          <w:lang w:val="en-US"/>
-        </w:rPr>
-        <w:t xml:space="preserve">החסרונות של </w:t>
-      </w:r>
-      <w:r>
-        <w:rPr>
-          <w:rFonts w:hint="cs"/>
-          <w:sz w:val="24"/>
-          <w:szCs w:val="24"/>
-          <w:rtl/>
-          <w:lang w:val="en-US"/>
-        </w:rPr>
-        <w:t>ההיורסטיקה</w:t>
-      </w:r>
-      <w:r>
-        <w:rPr>
-          <w:rFonts w:hint="cs"/>
-          <w:sz w:val="24"/>
-          <w:szCs w:val="24"/>
-          <w:rtl/>
-          <w:lang w:val="en-US"/>
-        </w:rPr>
-        <w:t xml:space="preserve"> הזאת, היא שאם יש כמה פ</w:t>
-      </w:r>
-      <w:r>
-        <w:rPr>
-          <w:rFonts w:hint="cs"/>
-          <w:sz w:val="24"/>
-          <w:szCs w:val="24"/>
-          <w:rtl/>
-          <w:lang w:val="en-US"/>
-        </w:rPr>
-        <w:t>י</w:t>
-      </w:r>
-      <w:r>
-        <w:rPr>
-          <w:rFonts w:hint="cs"/>
-          <w:sz w:val="24"/>
-          <w:szCs w:val="24"/>
-          <w:rtl/>
-          <w:lang w:val="en-US"/>
-        </w:rPr>
-        <w:t xml:space="preserve">רות עם אותו מרחק מנהטן מינימאלי היא לא בודקת את הרווח של הפרי, לכן גם הרווח המיידי אינו מקסימאלי. </w:t>
-      </w:r>
-      <w:r>
-        <w:rPr>
-          <w:sz w:val="24"/>
-          <w:szCs w:val="24"/>
-          <w:rtl/>
-          <w:lang w:val="en-US"/>
-        </w:rPr>
-        <w:br/>
-      </w:r>
-      <w:r>
-        <w:rPr>
-          <w:rFonts w:hint="cs"/>
-          <w:sz w:val="24"/>
-          <w:szCs w:val="24"/>
-          <w:rtl/>
-          <w:lang w:val="en-US"/>
-        </w:rPr>
-        <w:t>חסרון נוסף, ההיורסטיקה אינה מתחשבת במקרים שלאחר לקיחת הפרי נגיע למצב ללא מוצא, ואינה מסתכלת על שאר הפירות בלוח, לכן היא תוכל להוביל למצבים עם ערך נמוך בהרבה מהערך האופטימלי.</w:t>
-      </w:r>
-    </w:p>
-    <w:p>
-      <w:pPr>
-        <w:bidi/>
-        <w:rPr>
-          <w:sz w:val="24"/>
-          <w:szCs w:val="24"/>
-          <w:rtl/>
-          <w:lang w:val="en-US"/>
-        </w:rPr>
-      </w:pPr>
-    </w:p>
-    <w:p>
-      <w:pPr>
-        <w:bidi/>
-        <w:rPr>
-          <w:sz w:val="24"/>
-          <w:szCs w:val="24"/>
-          <w:rtl/>
-          <w:lang w:val="en-US"/>
-        </w:rPr>
-      </w:pPr>
-    </w:p>
-    <w:p>
-      <w:pPr>
-        <w:bidi/>
-        <w:rPr>
-          <w:sz w:val="24"/>
-          <w:szCs w:val="24"/>
-          <w:rtl/>
-          <w:lang w:val="en-US"/>
-        </w:rPr>
-      </w:pPr>
-    </w:p>
-    <w:p>
-      <w:pPr>
-        <w:bidi/>
-        <w:rPr>
-          <w:sz w:val="24"/>
-          <w:szCs w:val="24"/>
-          <w:rtl/>
-          <w:lang w:val="en-US"/>
-        </w:rPr>
-      </w:pPr>
-    </w:p>
-    <w:p>
-      <w:pPr>
-        <w:bidi/>
-        <w:rPr>
-          <w:sz w:val="24"/>
-          <w:szCs w:val="24"/>
-          <w:rtl/>
-          <w:lang w:val="en-US"/>
-        </w:rPr>
-      </w:pPr>
-    </w:p>
-    <w:p>
-      <w:pPr>
-        <w:bidi/>
-        <w:rPr>
+      </w:pPr>
+      <w:r>
+        <w:rPr>
+          <w:rFonts w:hint="cs"/>
           <w:b/>
           <w:bCs/>
           <w:sz w:val="28"/>
@@ -2074,7 +2135,8 @@
           <w:rtl/>
           <w:lang w:val="en-US"/>
         </w:rPr>
-      </w:pPr>
+        <w:t xml:space="preserve">שאלה </w:t>
+      </w:r>
       <w:r>
         <w:rPr>
           <w:rFonts w:hint="cs"/>
@@ -2086,12 +2148,56 @@
           <w:rtl/>
           <w:lang w:val="en-US"/>
         </w:rPr>
-        <w:lastRenderedPageBreak/>
-        <w:t xml:space="preserve">שאלה </w:t>
-      </w:r>
-      <w:r>
-        <w:rPr>
-          <w:rFonts w:hint="cs"/>
+        <w:t>4</w:t>
+      </w:r>
+    </w:p>
+    <w:p>
+      <w:pPr>
+        <w:bidi/>
+        <w:rPr>
+          <w:sz w:val="24"/>
+          <w:szCs w:val="24"/>
+          <w:rtl/>
+          <w:lang w:val="en-US"/>
+        </w:rPr>
+      </w:pPr>
+      <w:r>
+        <w:rPr>
+          <w:rFonts w:hint="cs"/>
+          <w:sz w:val="24"/>
+          <w:szCs w:val="24"/>
+          <w:rtl/>
+          <w:lang w:val="en-US"/>
+        </w:rPr>
+        <w:t>??</w:t>
+      </w:r>
+    </w:p>
+    <w:p>
+      <w:pPr>
+        <w:bidi/>
+        <w:rPr>
+          <w:sz w:val="24"/>
+          <w:szCs w:val="24"/>
+          <w:rtl/>
+          <w:lang w:val="en-US"/>
+        </w:rPr>
+      </w:pPr>
+    </w:p>
+    <w:p>
+      <w:pPr>
+        <w:bidi/>
+        <w:rPr>
+          <w:sz w:val="24"/>
+          <w:szCs w:val="24"/>
+          <w:rtl/>
+          <w:lang w:val="en-US"/>
+        </w:rPr>
+      </w:pPr>
+    </w:p>
+    <w:p>
+      <w:pPr>
+        <w:bidi/>
+        <w:rPr>
           <w:b/>
           <w:bCs/>
           <w:sz w:val="28"/>
@@ -2100,7 +2206,19 @@
           <w:rtl/>
           <w:lang w:val="en-US"/>
         </w:rPr>
-        <w:t>5</w:t>
+      </w:pPr>
+      <w:r>
+        <w:rPr>
+          <w:rFonts w:hint="cs"/>
+          <w:b/>
+          <w:bCs/>
+          <w:sz w:val="28"/>
+          <w:szCs w:val="28"/>
+          <w:u w:val="single"/>
+          <w:rtl/>
+          <w:lang w:val="en-US"/>
+        </w:rPr>
+        <w:t>שאלה 5</w:t>
       </w:r>
     </w:p>
     <w:p>
@@ -2155,7 +2273,51 @@
           <w:rtl/>
           <w:lang w:val="en-US"/>
         </w:rPr>
-        <w:t xml:space="preserve">הנחה שהשחקנים לוקחים את הצעדים שיביאו למינימזציה את הרווח של השחקן שמריץ את המינימקס, ולא חושבים על הרווח האישי שלהם. דוגמא טובה לכך </w:t>
+        <w:t xml:space="preserve">הנחה שהשחקנים לוקחים את הצעדים שיביאו </w:t>
+      </w:r>
+      <w:proofErr w:type="spellStart"/>
+      <w:r>
+        <w:rPr>
+          <w:rFonts w:hint="cs"/>
+          <w:sz w:val="24"/>
+          <w:szCs w:val="24"/>
+          <w:rtl/>
+          <w:lang w:val="en-US"/>
+        </w:rPr>
+        <w:t>למינימזציה</w:t>
+      </w:r>
+      <w:proofErr w:type="spellEnd"/>
+      <w:r>
+        <w:rPr>
+          <w:rFonts w:hint="cs"/>
+          <w:sz w:val="24"/>
+          <w:szCs w:val="24"/>
+          <w:rtl/>
+          <w:lang w:val="en-US"/>
+        </w:rPr>
+        <w:t xml:space="preserve"> את הרווח של השחקן שמריץ את </w:t>
+      </w:r>
+      <w:proofErr w:type="spellStart"/>
+      <w:r>
+        <w:rPr>
+          <w:rFonts w:hint="cs"/>
+          <w:sz w:val="24"/>
+          <w:szCs w:val="24"/>
+          <w:rtl/>
+          <w:lang w:val="en-US"/>
+        </w:rPr>
+        <w:t>המינימקס</w:t>
+      </w:r>
+      <w:proofErr w:type="spellEnd"/>
+      <w:r>
+        <w:rPr>
+          <w:rFonts w:hint="cs"/>
+          <w:sz w:val="24"/>
+          <w:szCs w:val="24"/>
+          <w:rtl/>
+          <w:lang w:val="en-US"/>
+        </w:rPr>
+        <w:t xml:space="preserve">, ולא חושבים על הרווח האישי שלהם. דוגמא טובה לכך </w:t>
       </w:r>
       <w:r>
         <w:rPr>
@@ -2229,7 +2391,6 @@
         <w:pStyle w:val="ListParagraph"/>
         <w:bidi/>
         <w:rPr>
-          <w:rFonts w:hint="cs"/>
           <w:sz w:val="24"/>
           <w:szCs w:val="24"/>
           <w:rtl/>
@@ -2309,27 +2470,7 @@
           <w:rtl/>
           <w:lang w:val="en-US"/>
         </w:rPr>
-        <w:t xml:space="preserve">במקרה כזה </w:t>
-      </w:r>
-      <w:r>
-        <w:rPr>
-          <w:rFonts w:hint="cs"/>
-          <w:sz w:val="24"/>
-          <w:szCs w:val="24"/>
-          <w:rtl/>
-          <w:lang w:val="en-US"/>
-        </w:rPr>
-        <w:t>האלגוריתם יניח כי</w:t>
-      </w:r>
-      <w:r>
-        <w:rPr>
-          <w:rFonts w:hint="cs"/>
-          <w:sz w:val="24"/>
-          <w:szCs w:val="24"/>
-          <w:rtl/>
-          <w:lang w:val="en-US"/>
-        </w:rPr>
-        <w:t xml:space="preserve"> </w:t>
+        <w:t xml:space="preserve">במקרה כזה האלגוריתם יניח כי </w:t>
       </w:r>
       <w:r>
         <w:rPr>
@@ -2479,8 +2620,20 @@
           <w:rtl/>
           <w:lang w:val="en-US"/>
         </w:rPr>
-        <w:t>אסטרטגיה חלופית שנציע, היא שבכל שלב במינימקס</w:t>
-      </w:r>
+        <w:t xml:space="preserve">אסטרטגיה חלופית שנציע, היא שבכל שלב </w:t>
+      </w:r>
+      <w:proofErr w:type="spellStart"/>
+      <w:r>
+        <w:rPr>
+          <w:rFonts w:hint="cs"/>
+          <w:sz w:val="24"/>
+          <w:szCs w:val="24"/>
+          <w:rtl/>
+          <w:lang w:val="en-US"/>
+        </w:rPr>
+        <w:t>במינימקס</w:t>
+      </w:r>
+      <w:proofErr w:type="spellEnd"/>
       <w:r>
         <w:rPr>
           <w:rFonts w:hint="cs"/>
@@ -2720,20 +2873,7 @@
           <w:rtl/>
           <w:lang w:val="en-US"/>
         </w:rPr>
-        <w:t xml:space="preserve">שאלה </w:t>
-      </w:r>
-      <w:r>
-        <w:rPr>
-          <w:rFonts w:hint="cs"/>
-          <w:b/>
-          <w:bCs/>
-          <w:sz w:val="28"/>
-          <w:szCs w:val="28"/>
-          <w:u w:val="single"/>
-          <w:rtl/>
-          <w:lang w:val="en-US"/>
-        </w:rPr>
-        <w:t>6</w:t>
+        <w:t>שאלה 6</w:t>
       </w:r>
     </w:p>
     <w:p>
@@ -2852,6 +2992,7 @@
       <w:r>
         <w:rPr>
           <w:rFonts w:cs="Arial"/>
+          <w:noProof/>
           <w:sz w:val="24"/>
           <w:szCs w:val="24"/>
           <w:rtl/>
@@ -2928,12 +3069,12 @@
           <w:rtl/>
           <w:lang w:val="en-US"/>
         </w:rPr>
-        <w:lastRenderedPageBreak/>
         <w:t>כפי שראינו בהרצאה (ללא הוכחה):</w:t>
       </w:r>
       <w:r>
         <w:rPr>
           <w:rFonts w:cs="Arial"/>
+          <w:noProof/>
           <w:sz w:val="24"/>
           <w:szCs w:val="24"/>
           <w:rtl/>
@@ -2996,7 +3137,29 @@
           <w:rtl/>
           <w:lang w:val="en-US"/>
         </w:rPr>
-        <w:t xml:space="preserve">לכן ערך המינימקס עבור </w:t>
+        <w:t xml:space="preserve">לכן ערך </w:t>
+      </w:r>
+      <w:proofErr w:type="spellStart"/>
+      <w:r>
+        <w:rPr>
+          <w:rFonts w:hint="cs"/>
+          <w:sz w:val="24"/>
+          <w:szCs w:val="24"/>
+          <w:rtl/>
+          <w:lang w:val="en-US"/>
+        </w:rPr>
+        <w:t>המינימקס</w:t>
+      </w:r>
+      <w:proofErr w:type="spellEnd"/>
+      <w:r>
+        <w:rPr>
+          <w:rFonts w:hint="cs"/>
+          <w:sz w:val="24"/>
+          <w:szCs w:val="24"/>
+          <w:rtl/>
+          <w:lang w:val="en-US"/>
+        </w:rPr>
+        <w:t xml:space="preserve"> עבור </w:t>
       </w:r>
       <m:oMath>
         <m:r>
@@ -3044,20 +3207,7 @@
           <w:rtl/>
           <w:lang w:val="en-US"/>
         </w:rPr>
-        <w:t xml:space="preserve">שאלה </w:t>
-      </w:r>
-      <w:r>
-        <w:rPr>
-          <w:rFonts w:hint="cs"/>
-          <w:b/>
-          <w:bCs/>
-          <w:sz w:val="28"/>
-          <w:szCs w:val="28"/>
-          <w:u w:val="single"/>
-          <w:rtl/>
-          <w:lang w:val="en-US"/>
-        </w:rPr>
-        <w:t>7</w:t>
+        <w:t>שאלה 7</w:t>
       </w:r>
     </w:p>
     <w:p>
@@ -3104,6 +3254,7 @@
       <w:r>
         <w:rPr>
           <w:rFonts w:cs="Arial"/>
+          <w:noProof/>
           <w:sz w:val="24"/>
           <w:szCs w:val="24"/>
           <w:rtl/>
@@ -3212,8 +3363,9 @@
           <w:rtl/>
           <w:lang w:val="en-US"/>
         </w:rPr>
-        <w:t>אם קיימים לדוגמא שני צמתים עם אותו ערך היוריסטי ואותה תועלה, סידור הילדים לפי ההיורסטיקה לא יהיה חד</w:t>
-      </w:r>
+        <w:t xml:space="preserve">אם קיימים לדוגמא שני צמתים עם אותו ערך היוריסטי ואותה תועלה, סידור הילדים לפי </w:t>
+      </w:r>
+      <w:proofErr w:type="spellStart"/>
       <w:r>
         <w:rPr>
           <w:rFonts w:cs="Arial" w:hint="cs"/>
@@ -3222,6 +3374,27 @@
           <w:rtl/>
           <w:lang w:val="en-US"/>
         </w:rPr>
+        <w:t>ההיורסטיקה</w:t>
+      </w:r>
+      <w:proofErr w:type="spellEnd"/>
+      <w:r>
+        <w:rPr>
+          <w:rFonts w:cs="Arial" w:hint="cs"/>
+          <w:sz w:val="24"/>
+          <w:szCs w:val="24"/>
+          <w:rtl/>
+          <w:lang w:val="en-US"/>
+        </w:rPr>
+        <w:t xml:space="preserve"> לא יהיה חד</w:t>
+      </w:r>
+      <w:r>
+        <w:rPr>
+          <w:rFonts w:cs="Arial" w:hint="cs"/>
+          <w:sz w:val="24"/>
+          <w:szCs w:val="24"/>
+          <w:rtl/>
+          <w:lang w:val="en-US"/>
+        </w:rPr>
         <w:t>-</w:t>
       </w:r>
       <w:r>
@@ -3242,7 +3415,29 @@
           <w:rtl/>
           <w:lang w:val="en-US"/>
         </w:rPr>
-        <w:t xml:space="preserve"> ולפי הסדר שסודרו הבנים בתת העץ, נבחר את הראשון מביניהם, למרות שעבור סידור אחר, נבחר את השני</w:t>
+        <w:t xml:space="preserve"> ולפי הסדר שסודרו הבנים בתת העץ, נבחר את הראשון </w:t>
+      </w:r>
+      <w:proofErr w:type="spellStart"/>
+      <w:r>
+        <w:rPr>
+          <w:rFonts w:cs="Arial" w:hint="cs"/>
+          <w:sz w:val="24"/>
+          <w:szCs w:val="24"/>
+          <w:rtl/>
+          <w:lang w:val="en-US"/>
+        </w:rPr>
+        <w:t>מביניהם</w:t>
+      </w:r>
+      <w:proofErr w:type="spellEnd"/>
+      <w:r>
+        <w:rPr>
+          <w:rFonts w:cs="Arial" w:hint="cs"/>
+          <w:sz w:val="24"/>
+          <w:szCs w:val="24"/>
+          <w:rtl/>
+          <w:lang w:val="en-US"/>
+        </w:rPr>
+        <w:t>, למרות שעבור סידור אחר, נבחר את השני</w:t>
       </w:r>
       <w:r>
         <w:rPr>
@@ -3303,7 +3498,816 @@
             <w:szCs w:val="24"/>
             <w:lang w:val="en-US"/>
           </w:rPr>
-          <m:t xml:space="preserve"> </m:t>
+          <m:t xml:space="preserve"> αβ</m:t>
+        </m:r>
+      </m:oMath>
+      <w:r>
+        <w:rPr>
+          <w:rFonts w:eastAsiaTheme="minorEastAsia" w:cs="Arial" w:hint="cs"/>
+          <w:sz w:val="24"/>
+          <w:szCs w:val="24"/>
+          <w:rtl/>
+          <w:lang w:val="en-US"/>
+        </w:rPr>
+        <w:t>עם הסידור</w:t>
+      </w:r>
+      <w:r>
+        <w:rPr>
+          <w:rFonts w:eastAsiaTheme="minorEastAsia" w:cs="Arial" w:hint="cs"/>
+          <w:sz w:val="24"/>
+          <w:szCs w:val="24"/>
+          <w:rtl/>
+          <w:lang w:val="en-US"/>
+        </w:rPr>
+        <w:t>.</w:t>
+      </w:r>
+    </w:p>
+    <w:p>
+      <w:pPr>
+        <w:bidi/>
+        <w:rPr>
+          <w:rFonts w:cs="Arial"/>
+          <w:sz w:val="24"/>
+          <w:szCs w:val="24"/>
+          <w:rtl/>
+          <w:lang w:val="en-US"/>
+        </w:rPr>
+      </w:pPr>
+    </w:p>
+    <w:p>
+      <w:pPr>
+        <w:bidi/>
+        <w:rPr>
+          <w:rFonts w:cs="Arial"/>
+          <w:sz w:val="24"/>
+          <w:szCs w:val="24"/>
+          <w:rtl/>
+          <w:lang w:val="en-US"/>
+        </w:rPr>
+      </w:pPr>
+    </w:p>
+    <w:p>
+      <w:pPr>
+        <w:bidi/>
+        <w:rPr>
+          <w:rFonts w:cs="Arial"/>
+          <w:sz w:val="24"/>
+          <w:szCs w:val="24"/>
+          <w:rtl/>
+          <w:lang w:val="en-US"/>
+        </w:rPr>
+      </w:pPr>
+    </w:p>
+    <w:p>
+      <w:pPr>
+        <w:bidi/>
+        <w:rPr>
+          <w:rFonts w:cs="Arial"/>
+          <w:sz w:val="24"/>
+          <w:szCs w:val="24"/>
+          <w:rtl/>
+          <w:lang w:val="en-US"/>
+        </w:rPr>
+      </w:pPr>
+    </w:p>
+    <w:p>
+      <w:pPr>
+        <w:bidi/>
+        <w:rPr>
+          <w:b/>
+          <w:bCs/>
+          <w:sz w:val="28"/>
+          <w:szCs w:val="28"/>
+          <w:u w:val="single"/>
+          <w:rtl/>
+          <w:lang w:val="en-US"/>
+        </w:rPr>
+      </w:pPr>
+      <w:r>
+        <w:rPr>
+          <w:rFonts w:hint="cs"/>
+          <w:b/>
+          <w:bCs/>
+          <w:sz w:val="28"/>
+          <w:szCs w:val="28"/>
+          <w:u w:val="single"/>
+          <w:rtl/>
+          <w:lang w:val="en-US"/>
+        </w:rPr>
+        <w:lastRenderedPageBreak/>
+        <w:t>שאלה 8</w:t>
+      </w:r>
+    </w:p>
+    <w:p>
+      <w:pPr>
+        <w:bidi/>
+        <w:rPr>
+          <w:sz w:val="24"/>
+          <w:szCs w:val="24"/>
+          <w:rtl/>
+          <w:lang w:val="en-US"/>
+        </w:rPr>
+      </w:pPr>
+      <w:r>
+        <w:rPr>
+          <w:rFonts w:hint="cs"/>
+          <w:sz w:val="24"/>
+          <w:szCs w:val="24"/>
+          <w:rtl/>
+          <w:lang w:val="en-US"/>
+        </w:rPr>
+        <w:t xml:space="preserve">וריאציית ה </w:t>
+      </w:r>
+      <w:r>
+        <w:rPr>
+          <w:sz w:val="24"/>
+          <w:szCs w:val="24"/>
+          <w:lang w:val="en-US"/>
+        </w:rPr>
+        <w:t>Anytime Contract</w:t>
+      </w:r>
+      <w:r>
+        <w:rPr>
+          <w:rFonts w:hint="cs"/>
+          <w:sz w:val="24"/>
+          <w:szCs w:val="24"/>
+          <w:rtl/>
+          <w:lang w:val="en-US"/>
+        </w:rPr>
+        <w:t xml:space="preserve"> של </w:t>
+      </w:r>
+      <w:r>
+        <w:rPr>
+          <w:sz w:val="24"/>
+          <w:szCs w:val="24"/>
+          <w:lang w:val="en-US"/>
+        </w:rPr>
+        <w:t>Minimax</w:t>
+      </w:r>
+      <w:r>
+        <w:rPr>
+          <w:rFonts w:hint="cs"/>
+          <w:sz w:val="24"/>
+          <w:szCs w:val="24"/>
+          <w:rtl/>
+          <w:lang w:val="en-US"/>
+        </w:rPr>
+        <w:t xml:space="preserve">, מציינת את משפחת האלגוריתמים שמקבלים זמן כקלט, כלומר להחזיר את ערך </w:t>
+      </w:r>
+      <w:proofErr w:type="spellStart"/>
+      <w:r>
+        <w:rPr>
+          <w:rFonts w:hint="cs"/>
+          <w:sz w:val="24"/>
+          <w:szCs w:val="24"/>
+          <w:rtl/>
+          <w:lang w:val="en-US"/>
+        </w:rPr>
+        <w:t>המינימקס</w:t>
+      </w:r>
+      <w:proofErr w:type="spellEnd"/>
+      <w:r>
+        <w:rPr>
+          <w:rFonts w:hint="cs"/>
+          <w:sz w:val="24"/>
+          <w:szCs w:val="24"/>
+          <w:rtl/>
+          <w:lang w:val="en-US"/>
+        </w:rPr>
+        <w:t xml:space="preserve"> הכי טוב שניתן תחת הגבלת זמן.</w:t>
+      </w:r>
+    </w:p>
+    <w:p>
+      <w:pPr>
+        <w:bidi/>
+        <w:rPr>
+          <w:sz w:val="24"/>
+          <w:szCs w:val="24"/>
+          <w:rtl/>
+          <w:lang w:val="en-US"/>
+        </w:rPr>
+      </w:pPr>
+      <w:r>
+        <w:rPr>
+          <w:rFonts w:hint="cs"/>
+          <w:sz w:val="24"/>
+          <w:szCs w:val="24"/>
+          <w:rtl/>
+          <w:lang w:val="en-US"/>
+        </w:rPr>
+        <w:t xml:space="preserve">העמקה הדרגתית בהקשר זה, מגדירה כי נממש </w:t>
+      </w:r>
+      <w:r>
+        <w:rPr>
+          <w:sz w:val="24"/>
+          <w:szCs w:val="24"/>
+          <w:lang w:val="en-US"/>
+        </w:rPr>
+        <w:t>Resource bounded Minimax</w:t>
+      </w:r>
+      <w:r>
+        <w:rPr>
+          <w:rFonts w:hint="cs"/>
+          <w:sz w:val="24"/>
+          <w:szCs w:val="24"/>
+          <w:rtl/>
+          <w:lang w:val="en-US"/>
+        </w:rPr>
+        <w:t xml:space="preserve">, כלומר </w:t>
+      </w:r>
+      <w:proofErr w:type="spellStart"/>
+      <w:r>
+        <w:rPr>
+          <w:rFonts w:hint="cs"/>
+          <w:sz w:val="24"/>
+          <w:szCs w:val="24"/>
+          <w:rtl/>
+          <w:lang w:val="en-US"/>
+        </w:rPr>
+        <w:t>מינימקס</w:t>
+      </w:r>
+      <w:proofErr w:type="spellEnd"/>
+      <w:r>
+        <w:rPr>
+          <w:rFonts w:hint="cs"/>
+          <w:sz w:val="24"/>
+          <w:szCs w:val="24"/>
+          <w:rtl/>
+          <w:lang w:val="en-US"/>
+        </w:rPr>
+        <w:t xml:space="preserve"> מוגבל עומק, ונריץ כל פעם עם הגבלת עומק גדולה יותר, עד שבעומק </w:t>
+      </w:r>
+      <w:proofErr w:type="spellStart"/>
+      <w:r>
+        <w:rPr>
+          <w:rFonts w:hint="cs"/>
+          <w:sz w:val="24"/>
+          <w:szCs w:val="24"/>
+          <w:rtl/>
+          <w:lang w:val="en-US"/>
+        </w:rPr>
+        <w:t>מסויים</w:t>
+      </w:r>
+      <w:proofErr w:type="spellEnd"/>
+      <w:r>
+        <w:rPr>
+          <w:rFonts w:hint="cs"/>
+          <w:sz w:val="24"/>
+          <w:szCs w:val="24"/>
+          <w:rtl/>
+          <w:lang w:val="en-US"/>
+        </w:rPr>
+        <w:t xml:space="preserve"> נג</w:t>
+      </w:r>
+      <w:r>
+        <w:rPr>
+          <w:rFonts w:hint="cs"/>
+          <w:sz w:val="24"/>
+          <w:szCs w:val="24"/>
+          <w:rtl/>
+          <w:lang w:val="en-US"/>
+        </w:rPr>
+        <w:t>יע למגבלת הזמן במהלך חישוב האלגוריתם ונחזיר את הערך שקיבלנו עבור העומק הקודם.</w:t>
+      </w:r>
+    </w:p>
+    <w:p>
+      <w:pPr>
+        <w:bidi/>
+        <w:rPr>
+          <w:sz w:val="24"/>
+          <w:szCs w:val="24"/>
+          <w:rtl/>
+          <w:lang w:val="en-US"/>
+        </w:rPr>
+      </w:pPr>
+      <w:r>
+        <w:rPr>
+          <w:rFonts w:hint="cs"/>
+          <w:b/>
+          <w:bCs/>
+          <w:sz w:val="28"/>
+          <w:szCs w:val="28"/>
+          <w:u w:val="single"/>
+          <w:rtl/>
+          <w:lang w:val="en-US"/>
+        </w:rPr>
+        <w:t>שאלה 9</w:t>
+      </w:r>
+    </w:p>
+    <w:p>
+      <w:pPr>
+        <w:bidi/>
+        <w:rPr>
+          <w:rFonts w:cs="Arial"/>
+          <w:sz w:val="24"/>
+          <w:szCs w:val="24"/>
+          <w:rtl/>
+          <w:lang w:val="en-US"/>
+        </w:rPr>
+      </w:pPr>
+      <w:r>
+        <w:rPr>
+          <w:rFonts w:cs="Arial" w:hint="cs"/>
+          <w:sz w:val="24"/>
+          <w:szCs w:val="24"/>
+          <w:rtl/>
+          <w:lang w:val="en-US"/>
+        </w:rPr>
+        <w:t>הבעיה בהעמקה הדרגתית שמוצגת בהרצאה, היא שנשקיע משאבים רבים בחיפוש עבור העומק שבו נגיע למגבלת הזמן, כלומר נפתח חלק רב מתת העץ אבל אז נעצור את החיפוש כשייגמר לנו הזמן.</w:t>
+      </w:r>
+      <w:r>
+        <w:rPr>
+          <w:rFonts w:cs="Arial"/>
+          <w:sz w:val="24"/>
+          <w:szCs w:val="24"/>
+          <w:rtl/>
+          <w:lang w:val="en-US"/>
+        </w:rPr>
+        <w:br/>
+      </w:r>
+      <w:r>
+        <w:rPr>
+          <w:rFonts w:cs="Arial" w:hint="cs"/>
+          <w:sz w:val="24"/>
+          <w:szCs w:val="24"/>
+          <w:rtl/>
+          <w:lang w:val="en-US"/>
+        </w:rPr>
+        <w:t xml:space="preserve">הפתרון המוצע בהרצאה הוא, שנשמור את ערך </w:t>
+      </w:r>
+      <w:proofErr w:type="spellStart"/>
+      <w:r>
+        <w:rPr>
+          <w:rFonts w:cs="Arial" w:hint="cs"/>
+          <w:sz w:val="24"/>
+          <w:szCs w:val="24"/>
+          <w:rtl/>
+          <w:lang w:val="en-US"/>
+        </w:rPr>
+        <w:t>המינימקס</w:t>
+      </w:r>
+      <w:proofErr w:type="spellEnd"/>
+      <w:r>
+        <w:rPr>
+          <w:rFonts w:cs="Arial" w:hint="cs"/>
+          <w:sz w:val="24"/>
+          <w:szCs w:val="24"/>
+          <w:rtl/>
+          <w:lang w:val="en-US"/>
+        </w:rPr>
+        <w:t xml:space="preserve"> עבור הבנים שפיתחנו בהרצה עם העומק שבו קטענו את האלגוריתם, ואז בריצות הבאות של </w:t>
+      </w:r>
+      <w:proofErr w:type="spellStart"/>
+      <w:r>
+        <w:rPr>
+          <w:rFonts w:cs="Arial" w:hint="cs"/>
+          <w:sz w:val="24"/>
+          <w:szCs w:val="24"/>
+          <w:rtl/>
+          <w:lang w:val="en-US"/>
+        </w:rPr>
+        <w:t>המינימקס</w:t>
+      </w:r>
+      <w:proofErr w:type="spellEnd"/>
+      <w:r>
+        <w:rPr>
+          <w:rFonts w:cs="Arial" w:hint="cs"/>
+          <w:sz w:val="24"/>
+          <w:szCs w:val="24"/>
+          <w:rtl/>
+          <w:lang w:val="en-US"/>
+        </w:rPr>
+        <w:t xml:space="preserve"> נחסוך את הפיתוח מחדש של הבנים האלו.</w:t>
+      </w:r>
+    </w:p>
+    <w:p>
+      <w:pPr>
+        <w:bidi/>
+        <w:rPr>
+          <w:sz w:val="24"/>
+          <w:szCs w:val="24"/>
+          <w:rtl/>
+          <w:lang w:val="en-US"/>
+        </w:rPr>
+      </w:pPr>
+      <w:r>
+        <w:rPr>
+          <w:rFonts w:hint="cs"/>
+          <w:b/>
+          <w:bCs/>
+          <w:sz w:val="28"/>
+          <w:szCs w:val="28"/>
+          <w:u w:val="single"/>
+          <w:rtl/>
+          <w:lang w:val="en-US"/>
+        </w:rPr>
+        <w:t xml:space="preserve">שאלה </w:t>
+      </w:r>
+      <w:r>
+        <w:rPr>
+          <w:rFonts w:hint="cs"/>
+          <w:b/>
+          <w:bCs/>
+          <w:sz w:val="28"/>
+          <w:szCs w:val="28"/>
+          <w:u w:val="single"/>
+          <w:rtl/>
+          <w:lang w:val="en-US"/>
+        </w:rPr>
+        <w:t>10</w:t>
+      </w:r>
+    </w:p>
+    <w:p>
+      <w:pPr>
+        <w:bidi/>
+        <w:rPr>
+          <w:rFonts w:cs="Arial" w:hint="cs"/>
+          <w:sz w:val="24"/>
+          <w:szCs w:val="24"/>
+          <w:lang w:val="en-US"/>
+        </w:rPr>
+      </w:pPr>
+      <w:r>
+        <w:rPr>
+          <w:rFonts w:cs="Arial" w:hint="cs"/>
+          <w:sz w:val="24"/>
+          <w:szCs w:val="24"/>
+          <w:rtl/>
+          <w:lang w:val="en-US"/>
+        </w:rPr>
+        <w:t>נציע אלגוריתם מהצורה</w:t>
+      </w:r>
+      <w:r>
+        <w:rPr>
+          <w:rFonts w:cs="Arial"/>
+          <w:sz w:val="24"/>
+          <w:szCs w:val="24"/>
+          <w:lang w:val="en-US"/>
+        </w:rPr>
+        <w:tab/>
+        <w:t>:</w:t>
+      </w:r>
+      <w:r>
+        <w:rPr>
+          <w:rFonts w:cs="Arial" w:hint="cs"/>
+          <w:sz w:val="24"/>
+          <w:szCs w:val="24"/>
+          <w:rtl/>
+          <w:lang w:val="en-US"/>
+        </w:rPr>
+        <w:t xml:space="preserve"> </w:t>
+      </w:r>
+      <m:oMath>
+        <m:r>
+          <w:rPr>
+            <w:rFonts w:ascii="Cambria Math" w:hAnsi="Cambria Math" w:cs="Arial"/>
+            <w:sz w:val="24"/>
+            <w:szCs w:val="24"/>
+            <w:lang w:val="en-US"/>
+          </w:rPr>
+          <m:t>remaining_time=</m:t>
+        </m:r>
+        <m:nary>
+          <m:naryPr>
+            <m:chr m:val="∑"/>
+            <m:limLoc m:val="undOvr"/>
+            <m:ctrlPr>
+              <w:rPr>
+                <w:rFonts w:ascii="Cambria Math" w:hAnsi="Cambria Math" w:cs="Arial"/>
+                <w:i/>
+                <w:sz w:val="24"/>
+                <w:szCs w:val="24"/>
+                <w:lang w:val="en-US"/>
+              </w:rPr>
+            </m:ctrlPr>
+          </m:naryPr>
+          <m:sub>
+            <m:r>
+              <w:rPr>
+                <w:rFonts w:ascii="Cambria Math" w:hAnsi="Cambria Math" w:cs="Arial"/>
+                <w:sz w:val="24"/>
+                <w:szCs w:val="24"/>
+                <w:lang w:val="en-US"/>
+              </w:rPr>
+              <m:t>i=1</m:t>
+            </m:r>
+          </m:sub>
+          <m:sup>
+            <m:r>
+              <w:rPr>
+                <w:rFonts w:ascii="Cambria Math" w:hAnsi="Cambria Math" w:cs="Arial"/>
+                <w:sz w:val="24"/>
+                <w:szCs w:val="24"/>
+                <w:lang w:val="en-US"/>
+              </w:rPr>
+              <m:t>num turns</m:t>
+            </m:r>
+          </m:sup>
+          <m:e>
+            <m:f>
+              <m:fPr>
+                <m:ctrlPr>
+                  <w:rPr>
+                    <w:rFonts w:ascii="Cambria Math" w:hAnsi="Cambria Math" w:cs="Arial"/>
+                    <w:i/>
+                    <w:sz w:val="24"/>
+                    <w:szCs w:val="24"/>
+                    <w:lang w:val="en-US"/>
+                  </w:rPr>
+                </m:ctrlPr>
+              </m:fPr>
+              <m:num>
+                <m:r>
+                  <w:rPr>
+                    <w:rFonts w:ascii="Cambria Math" w:hAnsi="Cambria Math" w:cs="Arial"/>
+                    <w:sz w:val="24"/>
+                    <w:szCs w:val="24"/>
+                    <w:lang w:val="en-US"/>
+                  </w:rPr>
+                  <m:t>X</m:t>
+                </m:r>
+              </m:num>
+              <m:den>
+                <m:sSup>
+                  <m:sSupPr>
+                    <m:ctrlPr>
+                      <w:rPr>
+                        <w:rFonts w:ascii="Cambria Math" w:hAnsi="Cambria Math" w:cs="Arial"/>
+                        <w:i/>
+                        <w:sz w:val="24"/>
+                        <w:szCs w:val="24"/>
+                        <w:lang w:val="en-US"/>
+                      </w:rPr>
+                    </m:ctrlPr>
+                  </m:sSupPr>
+                  <m:e>
+                    <m:r>
+                      <w:rPr>
+                        <w:rFonts w:ascii="Cambria Math" w:hAnsi="Cambria Math" w:cs="Arial"/>
+                        <w:sz w:val="24"/>
+                        <w:szCs w:val="24"/>
+                        <w:lang w:val="en-US"/>
+                      </w:rPr>
+                      <m:t>2</m:t>
+                    </m:r>
+                  </m:e>
+                  <m:sup>
+                    <m:r>
+                      <w:rPr>
+                        <w:rFonts w:ascii="Cambria Math" w:hAnsi="Cambria Math" w:cs="Arial"/>
+                        <w:sz w:val="24"/>
+                        <w:szCs w:val="24"/>
+                        <w:lang w:val="en-US"/>
+                      </w:rPr>
+                      <m:t>i</m:t>
+                    </m:r>
+                  </m:sup>
+                </m:sSup>
+              </m:den>
+            </m:f>
+          </m:e>
+        </m:nary>
+      </m:oMath>
+      <w:r>
+        <w:rPr>
+          <w:rFonts w:eastAsiaTheme="minorEastAsia" w:cs="Arial" w:hint="cs"/>
+          <w:sz w:val="24"/>
+          <w:szCs w:val="24"/>
+          <w:rtl/>
+          <w:lang w:val="en-US"/>
+        </w:rPr>
+        <w:t xml:space="preserve"> כאשר :</w:t>
+      </w:r>
+      <w:r>
+        <w:rPr>
+          <w:rFonts w:eastAsiaTheme="minorEastAsia" w:cs="Arial"/>
+          <w:sz w:val="24"/>
+          <w:szCs w:val="24"/>
+          <w:rtl/>
+          <w:lang w:val="en-US"/>
+        </w:rPr>
+        <w:br/>
+      </w:r>
+      <m:oMathPara>
+        <m:oMath>
+          <m:r>
+            <w:rPr>
+              <w:rFonts w:ascii="Cambria Math" w:hAnsi="Cambria Math" w:cs="Arial"/>
+              <w:sz w:val="24"/>
+              <w:szCs w:val="24"/>
+              <w:lang w:val="en-US"/>
+            </w:rPr>
+            <m:t xml:space="preserve">num turns= </m:t>
+          </m:r>
+          <m:d>
+            <m:dPr>
+              <m:begChr m:val="⌈"/>
+              <m:endChr m:val="⌉"/>
+              <m:ctrlPr>
+                <w:rPr>
+                  <w:rFonts w:ascii="Cambria Math" w:hAnsi="Cambria Math" w:cs="Arial"/>
+                  <w:i/>
+                  <w:sz w:val="24"/>
+                  <w:szCs w:val="24"/>
+                  <w:lang w:val="en-US"/>
+                </w:rPr>
+              </m:ctrlPr>
+            </m:dPr>
+            <m:e>
+              <m:f>
+                <m:fPr>
+                  <m:ctrlPr>
+                    <w:rPr>
+                      <w:rFonts w:ascii="Cambria Math" w:hAnsi="Cambria Math" w:cs="Arial"/>
+                      <w:i/>
+                      <w:sz w:val="24"/>
+                      <w:szCs w:val="24"/>
+                      <w:lang w:val="en-US"/>
+                    </w:rPr>
+                  </m:ctrlPr>
+                </m:fPr>
+                <m:num>
+                  <m:r>
+                    <w:rPr>
+                      <w:rFonts w:ascii="Cambria Math" w:hAnsi="Cambria Math" w:cs="Arial"/>
+                      <w:sz w:val="24"/>
+                      <w:szCs w:val="24"/>
+                      <w:lang w:val="en-US"/>
+                    </w:rPr>
+                    <m:t>num of reachable slots</m:t>
+                  </m:r>
+                </m:num>
+                <m:den>
+                  <m:r>
+                    <w:rPr>
+                      <w:rFonts w:ascii="Cambria Math" w:hAnsi="Cambria Math" w:cs="Arial"/>
+                      <w:sz w:val="24"/>
+                      <w:szCs w:val="24"/>
+                      <w:lang w:val="en-US"/>
+                    </w:rPr>
+                    <m:t>2</m:t>
+                  </m:r>
+                </m:den>
+              </m:f>
+            </m:e>
+          </m:d>
+        </m:oMath>
+      </m:oMathPara>
+    </w:p>
+    <w:p>
+      <w:pPr>
+        <w:bidi/>
+        <w:rPr>
+          <w:rFonts w:cs="Arial" w:hint="cs"/>
+          <w:sz w:val="24"/>
+          <w:szCs w:val="24"/>
+          <w:lang w:val="en-US"/>
+        </w:rPr>
+      </w:pPr>
+      <w:r>
+        <w:rPr>
+          <w:rFonts w:cs="Arial" w:hint="cs"/>
+          <w:sz w:val="24"/>
+          <w:szCs w:val="24"/>
+          <w:rtl/>
+          <w:lang w:val="en-US"/>
+        </w:rPr>
+        <w:t xml:space="preserve">עבור התור ה </w:t>
+      </w:r>
+      <w:proofErr w:type="spellStart"/>
+      <w:r>
+        <w:rPr>
+          <w:rFonts w:cs="Arial"/>
+          <w:sz w:val="24"/>
+          <w:szCs w:val="24"/>
+          <w:lang w:val="en-US"/>
+        </w:rPr>
+        <w:t>i</w:t>
+      </w:r>
+      <w:proofErr w:type="spellEnd"/>
+      <w:r>
+        <w:rPr>
+          <w:rFonts w:cs="Arial" w:hint="cs"/>
+          <w:sz w:val="24"/>
+          <w:szCs w:val="24"/>
+          <w:rtl/>
+          <w:lang w:val="en-US"/>
+        </w:rPr>
+        <w:t xml:space="preserve"> הזמן שיוקצה יהיה </w:t>
+      </w:r>
+      <m:oMath>
+        <m:f>
+          <m:fPr>
+            <m:ctrlPr>
+              <w:rPr>
+                <w:rFonts w:ascii="Cambria Math" w:hAnsi="Cambria Math" w:cs="Arial"/>
+                <w:i/>
+                <w:sz w:val="24"/>
+                <w:szCs w:val="24"/>
+                <w:lang w:val="en-US"/>
+              </w:rPr>
+            </m:ctrlPr>
+          </m:fPr>
+          <m:num>
+            <m:r>
+              <w:rPr>
+                <w:rFonts w:ascii="Cambria Math" w:hAnsi="Cambria Math" w:cs="Arial"/>
+                <w:sz w:val="24"/>
+                <w:szCs w:val="24"/>
+                <w:lang w:val="en-US"/>
+              </w:rPr>
+              <m:t>X</m:t>
+            </m:r>
+            <m:ctrlPr>
+              <w:rPr>
+                <w:rFonts w:ascii="Cambria Math" w:hAnsi="Cambria Math" w:cs="Arial"/>
+                <w:i/>
+                <w:sz w:val="24"/>
+                <w:szCs w:val="24"/>
+                <w:rtl/>
+                <w:lang w:val="en-US"/>
+              </w:rPr>
+            </m:ctrlPr>
+          </m:num>
+          <m:den>
+            <m:sSup>
+              <m:sSupPr>
+                <m:ctrlPr>
+                  <w:rPr>
+                    <w:rFonts w:ascii="Cambria Math" w:hAnsi="Cambria Math" w:cs="Arial"/>
+                    <w:i/>
+                    <w:sz w:val="24"/>
+                    <w:szCs w:val="24"/>
+                    <w:lang w:val="en-US"/>
+                  </w:rPr>
+                </m:ctrlPr>
+              </m:sSupPr>
+              <m:e>
+                <m:r>
+                  <w:rPr>
+                    <w:rFonts w:ascii="Cambria Math" w:hAnsi="Cambria Math" w:cs="Arial"/>
+                    <w:sz w:val="24"/>
+                    <w:szCs w:val="24"/>
+                    <w:lang w:val="en-US"/>
+                  </w:rPr>
+                  <m:t>2</m:t>
+                </m:r>
+              </m:e>
+              <m:sup>
+                <m:r>
+                  <w:rPr>
+                    <w:rFonts w:ascii="Cambria Math" w:hAnsi="Cambria Math" w:cs="Arial"/>
+                    <w:sz w:val="24"/>
+                    <w:szCs w:val="24"/>
+                    <w:lang w:val="en-US"/>
+                  </w:rPr>
+                  <m:t>i</m:t>
+                </m:r>
+              </m:sup>
+            </m:sSup>
+          </m:den>
+        </m:f>
+      </m:oMath>
+      <w:r>
+        <w:rPr>
+          <w:rFonts w:eastAsiaTheme="minorEastAsia" w:cs="Arial"/>
+          <w:sz w:val="24"/>
+          <w:szCs w:val="24"/>
+          <w:lang w:val="en-US"/>
+        </w:rPr>
+        <w:t>.</w:t>
+      </w:r>
+    </w:p>
+    <w:p>
+      <w:pPr>
+        <w:bidi/>
+        <w:rPr>
+          <w:rFonts w:eastAsiaTheme="minorEastAsia" w:cs="Arial" w:hint="cs"/>
+          <w:sz w:val="24"/>
+          <w:szCs w:val="24"/>
+          <w:rtl/>
+          <w:lang w:val="en-US"/>
+        </w:rPr>
+      </w:pPr>
+      <w:r>
+        <w:rPr>
+          <w:rFonts w:cs="Arial" w:hint="cs"/>
+          <w:sz w:val="24"/>
+          <w:szCs w:val="24"/>
+          <w:rtl/>
+          <w:lang w:val="en-US"/>
+        </w:rPr>
+        <w:t xml:space="preserve">כאשר נמצא את </w:t>
+      </w:r>
+      <m:oMath>
+        <m:r>
+          <w:rPr>
+            <w:rFonts w:ascii="Cambria Math" w:hAnsi="Cambria Math" w:cs="Arial"/>
+            <w:sz w:val="24"/>
+            <w:szCs w:val="24"/>
+            <w:lang w:val="en-US"/>
+          </w:rPr>
+          <m:t>num of reachable slots</m:t>
         </m:r>
         <m:r>
           <w:rPr>
@@ -3312,7 +4316,7 @@
             <w:szCs w:val="24"/>
             <w:lang w:val="en-US"/>
           </w:rPr>
-          <m:t>αβ</m:t>
+          <m:t xml:space="preserve"> </m:t>
         </m:r>
       </m:oMath>
       <w:r>
@@ -3323,7 +4327,16 @@
           <w:rtl/>
           <w:lang w:val="en-US"/>
         </w:rPr>
-        <w:t>עם</w:t>
+        <w:t xml:space="preserve"> באמצעות חיפוש </w:t>
+      </w:r>
+      <w:r>
+        <w:rPr>
+          <w:rFonts w:eastAsiaTheme="minorEastAsia" w:cs="Arial"/>
+          <w:sz w:val="24"/>
+          <w:szCs w:val="24"/>
+          <w:lang w:val="en-US"/>
+        </w:rPr>
+        <w:t>Flood Fill</w:t>
       </w:r>
       <w:r>
         <w:rPr>
@@ -3333,14 +4346,25 @@
           <w:rtl/>
           <w:lang w:val="en-US"/>
         </w:rPr>
-        <w:t xml:space="preserve"> הסידור</w:t>
-      </w:r>
+        <w:t xml:space="preserve"> משני השחקנים, ונספור כמה משבצות </w:t>
+      </w:r>
+      <w:proofErr w:type="spellStart"/>
       <w:r>
         <w:rPr>
           <w:rFonts w:eastAsiaTheme="minorEastAsia" w:cs="Arial" w:hint="cs"/>
           <w:sz w:val="24"/>
           <w:szCs w:val="24"/>
           <w:rtl/>
+          <w:lang w:val="en-US"/>
+        </w:rPr>
+        <w:t>ישיגות</w:t>
+      </w:r>
+      <w:proofErr w:type="spellEnd"/>
+      <w:r>
+        <w:rPr>
+          <w:rFonts w:eastAsiaTheme="minorEastAsia" w:cs="Arial"/>
+          <w:sz w:val="24"/>
+          <w:szCs w:val="24"/>
           <w:lang w:val="en-US"/>
         </w:rPr>
         <w:t>.</w:t>
@@ -3350,54 +4374,563 @@
       <w:pPr>
         <w:bidi/>
         <w:rPr>
-          <w:rFonts w:cs="Arial"/>
-          <w:sz w:val="24"/>
-          <w:szCs w:val="24"/>
-          <w:rtl/>
-          <w:lang w:val="en-US"/>
-        </w:rPr>
-      </w:pPr>
+          <w:rFonts w:eastAsiaTheme="minorEastAsia" w:cs="Arial" w:hint="cs"/>
+          <w:i/>
+          <w:sz w:val="24"/>
+          <w:szCs w:val="24"/>
+          <w:rtl/>
+          <w:lang w:val="en-US"/>
+        </w:rPr>
+      </w:pPr>
+      <m:oMath>
+        <m:r>
+          <w:rPr>
+            <w:rFonts w:ascii="Cambria Math" w:eastAsiaTheme="minorEastAsia" w:hAnsi="Cambria Math" w:cs="Arial"/>
+            <w:sz w:val="24"/>
+            <w:szCs w:val="24"/>
+            <w:lang w:val="en-US"/>
+          </w:rPr>
+          <m:t>remaining_time</m:t>
+        </m:r>
+      </m:oMath>
+      <w:r>
+        <w:rPr>
+          <w:rFonts w:eastAsiaTheme="minorEastAsia" w:cs="Arial" w:hint="cs"/>
+          <w:i/>
+          <w:sz w:val="24"/>
+          <w:szCs w:val="24"/>
+          <w:rtl/>
+          <w:lang w:val="en-US"/>
+        </w:rPr>
+        <w:t xml:space="preserve"> הוא </w:t>
+      </w:r>
+      <m:oMath>
+        <m:r>
+          <w:rPr>
+            <w:rFonts w:ascii="Cambria Math" w:eastAsiaTheme="minorEastAsia" w:hAnsi="Cambria Math" w:cs="Arial"/>
+            <w:sz w:val="24"/>
+            <w:szCs w:val="24"/>
+            <w:lang w:val="en-US"/>
+          </w:rPr>
+          <m:t>global</m:t>
+        </m:r>
+        <m:r>
+          <m:rPr>
+            <m:lit/>
+          </m:rPr>
+          <w:rPr>
+            <w:rFonts w:ascii="Cambria Math" w:eastAsiaTheme="minorEastAsia" w:hAnsi="Cambria Math" w:cs="Arial"/>
+            <w:sz w:val="24"/>
+            <w:szCs w:val="24"/>
+            <w:lang w:val="en-US"/>
+          </w:rPr>
+          <m:t>_</m:t>
+        </m:r>
+        <m:r>
+          <w:rPr>
+            <w:rFonts w:ascii="Cambria Math" w:eastAsiaTheme="minorEastAsia" w:hAnsi="Cambria Math" w:cs="Arial"/>
+            <w:sz w:val="24"/>
+            <w:szCs w:val="24"/>
+            <w:lang w:val="en-US"/>
+          </w:rPr>
+          <m:t>time-elapsed</m:t>
+        </m:r>
+        <m:r>
+          <m:rPr>
+            <m:lit/>
+          </m:rPr>
+          <w:rPr>
+            <w:rFonts w:ascii="Cambria Math" w:eastAsiaTheme="minorEastAsia" w:hAnsi="Cambria Math" w:cs="Arial"/>
+            <w:sz w:val="24"/>
+            <w:szCs w:val="24"/>
+            <w:lang w:val="en-US"/>
+          </w:rPr>
+          <m:t>_</m:t>
+        </m:r>
+        <m:r>
+          <w:rPr>
+            <w:rFonts w:ascii="Cambria Math" w:eastAsiaTheme="minorEastAsia" w:hAnsi="Cambria Math" w:cs="Arial"/>
+            <w:sz w:val="24"/>
+            <w:szCs w:val="24"/>
+            <w:lang w:val="en-US"/>
+          </w:rPr>
+          <m:t>time</m:t>
+        </m:r>
+      </m:oMath>
+      <w:r>
+        <w:rPr>
+          <w:rFonts w:eastAsiaTheme="minorEastAsia" w:cs="Arial" w:hint="cs"/>
+          <w:i/>
+          <w:sz w:val="24"/>
+          <w:szCs w:val="24"/>
+          <w:rtl/>
+          <w:lang w:val="en-US"/>
+        </w:rPr>
+        <w:t xml:space="preserve"> כלומר הזמן שנשאר לתורות.</w:t>
+      </w:r>
     </w:p>
     <w:p>
       <w:pPr>
         <w:bidi/>
         <w:rPr>
-          <w:rFonts w:cs="Arial"/>
-          <w:sz w:val="24"/>
-          <w:szCs w:val="24"/>
-          <w:rtl/>
-          <w:lang w:val="en-US"/>
-        </w:rPr>
-      </w:pPr>
+          <w:rFonts w:eastAsiaTheme="minorEastAsia" w:cs="Arial"/>
+          <w:sz w:val="24"/>
+          <w:szCs w:val="24"/>
+          <w:lang w:val="en-US"/>
+        </w:rPr>
+      </w:pPr>
+      <w:r>
+        <w:rPr>
+          <w:rFonts w:eastAsiaTheme="minorEastAsia" w:cs="Arial" w:hint="cs"/>
+          <w:sz w:val="24"/>
+          <w:szCs w:val="24"/>
+          <w:rtl/>
+          <w:lang w:val="en-US"/>
+        </w:rPr>
+        <w:t xml:space="preserve">נחשב את </w:t>
+      </w:r>
+      <w:r>
+        <w:rPr>
+          <w:rFonts w:eastAsiaTheme="minorEastAsia" w:cs="Arial"/>
+          <w:sz w:val="24"/>
+          <w:szCs w:val="24"/>
+          <w:lang w:val="en-US"/>
+        </w:rPr>
+        <w:t xml:space="preserve"> X</w:t>
+      </w:r>
+      <w:r>
+        <w:rPr>
+          <w:rFonts w:eastAsiaTheme="minorEastAsia" w:cs="Arial" w:hint="cs"/>
+          <w:sz w:val="24"/>
+          <w:szCs w:val="24"/>
+          <w:rtl/>
+          <w:lang w:val="en-US"/>
+        </w:rPr>
+        <w:t xml:space="preserve"> באמצעות המקרה ההתחלתי בו </w:t>
+      </w:r>
+      <m:oMath>
+        <m:r>
+          <w:rPr>
+            <w:rFonts w:ascii="Cambria Math" w:eastAsiaTheme="minorEastAsia" w:hAnsi="Cambria Math" w:cs="Arial"/>
+            <w:sz w:val="24"/>
+            <w:szCs w:val="24"/>
+            <w:lang w:val="en-US"/>
+          </w:rPr>
+          <m:t>remaining</m:t>
+        </m:r>
+        <m:r>
+          <m:rPr>
+            <m:lit/>
+          </m:rPr>
+          <w:rPr>
+            <w:rFonts w:ascii="Cambria Math" w:eastAsiaTheme="minorEastAsia" w:hAnsi="Cambria Math" w:cs="Arial"/>
+            <w:sz w:val="24"/>
+            <w:szCs w:val="24"/>
+            <w:lang w:val="en-US"/>
+          </w:rPr>
+          <m:t>_</m:t>
+        </m:r>
+        <m:r>
+          <w:rPr>
+            <w:rFonts w:ascii="Cambria Math" w:eastAsiaTheme="minorEastAsia" w:hAnsi="Cambria Math" w:cs="Arial"/>
+            <w:sz w:val="24"/>
+            <w:szCs w:val="24"/>
+            <w:lang w:val="en-US"/>
+          </w:rPr>
+          <m:t>time=global</m:t>
+        </m:r>
+        <m:r>
+          <m:rPr>
+            <m:lit/>
+          </m:rPr>
+          <w:rPr>
+            <w:rFonts w:ascii="Cambria Math" w:eastAsiaTheme="minorEastAsia" w:hAnsi="Cambria Math" w:cs="Arial"/>
+            <w:sz w:val="24"/>
+            <w:szCs w:val="24"/>
+            <w:lang w:val="en-US"/>
+          </w:rPr>
+          <m:t>_</m:t>
+        </m:r>
+        <m:r>
+          <w:rPr>
+            <w:rFonts w:ascii="Cambria Math" w:eastAsiaTheme="minorEastAsia" w:hAnsi="Cambria Math" w:cs="Arial"/>
+            <w:sz w:val="24"/>
+            <w:szCs w:val="24"/>
+            <w:lang w:val="en-US"/>
+          </w:rPr>
+          <m:t>time</m:t>
+        </m:r>
+      </m:oMath>
+      <w:r>
+        <w:rPr>
+          <w:rFonts w:eastAsiaTheme="minorEastAsia" w:cs="Arial" w:hint="cs"/>
+          <w:sz w:val="24"/>
+          <w:szCs w:val="24"/>
+          <w:rtl/>
+          <w:lang w:val="en-US"/>
+        </w:rPr>
+        <w:t xml:space="preserve"> ובאמצעות סכום סדרה הנדסית</w:t>
+      </w:r>
+      <w:r>
+        <w:rPr>
+          <w:rFonts w:eastAsiaTheme="minorEastAsia" w:cs="Arial" w:hint="cs"/>
+          <w:sz w:val="24"/>
+          <w:szCs w:val="24"/>
+          <w:rtl/>
+          <w:lang w:val="en-US"/>
+        </w:rPr>
+        <w:t>:</w:t>
+      </w:r>
+      <w:r>
+        <w:rPr>
+          <w:rFonts w:eastAsiaTheme="minorEastAsia" w:cs="Arial"/>
+          <w:sz w:val="24"/>
+          <w:szCs w:val="24"/>
+          <w:rtl/>
+          <w:lang w:val="en-US"/>
+        </w:rPr>
+        <w:br/>
+      </w:r>
+      <m:oMathPara>
+        <m:oMath>
+          <m:r>
+            <w:rPr>
+              <w:rFonts w:ascii="Cambria Math" w:hAnsi="Cambria Math" w:cs="Arial"/>
+              <w:sz w:val="24"/>
+              <w:szCs w:val="24"/>
+              <w:lang w:val="en-US"/>
+            </w:rPr>
+            <m:t>X=</m:t>
+          </m:r>
+          <m:f>
+            <m:fPr>
+              <m:ctrlPr>
+                <w:rPr>
+                  <w:rFonts w:ascii="Cambria Math" w:hAnsi="Cambria Math" w:cs="Arial"/>
+                  <w:i/>
+                  <w:sz w:val="24"/>
+                  <w:szCs w:val="24"/>
+                  <w:lang w:val="en-US"/>
+                </w:rPr>
+              </m:ctrlPr>
+            </m:fPr>
+            <m:num>
+              <m:r>
+                <w:rPr>
+                  <w:rFonts w:ascii="Cambria Math" w:hAnsi="Cambria Math" w:cs="Arial"/>
+                  <w:sz w:val="24"/>
+                  <w:szCs w:val="24"/>
+                  <w:lang w:val="en-US"/>
+                </w:rPr>
+                <m:t>global</m:t>
+              </m:r>
+              <m:r>
+                <m:rPr>
+                  <m:lit/>
+                </m:rPr>
+                <w:rPr>
+                  <w:rFonts w:ascii="Cambria Math" w:hAnsi="Cambria Math" w:cs="Arial"/>
+                  <w:sz w:val="24"/>
+                  <w:szCs w:val="24"/>
+                  <w:lang w:val="en-US"/>
+                </w:rPr>
+                <m:t>_</m:t>
+              </m:r>
+              <m:r>
+                <w:rPr>
+                  <w:rFonts w:ascii="Cambria Math" w:hAnsi="Cambria Math" w:cs="Arial"/>
+                  <w:sz w:val="24"/>
+                  <w:szCs w:val="24"/>
+                  <w:lang w:val="en-US"/>
+                </w:rPr>
+                <m:t>time</m:t>
+              </m:r>
+              <m:ctrlPr>
+                <w:rPr>
+                  <w:rFonts w:ascii="Cambria Math" w:hAnsi="Cambria Math" w:cs="Arial"/>
+                  <w:i/>
+                  <w:sz w:val="24"/>
+                  <w:szCs w:val="24"/>
+                  <w:rtl/>
+                  <w:lang w:val="en-US"/>
+                </w:rPr>
+              </m:ctrlPr>
+            </m:num>
+            <m:den>
+              <m:nary>
+                <m:naryPr>
+                  <m:chr m:val="∑"/>
+                  <m:limLoc m:val="undOvr"/>
+                  <m:ctrlPr>
+                    <w:rPr>
+                      <w:rFonts w:ascii="Cambria Math" w:hAnsi="Cambria Math" w:cs="Arial"/>
+                      <w:i/>
+                      <w:sz w:val="24"/>
+                      <w:szCs w:val="24"/>
+                      <w:lang w:val="en-US"/>
+                    </w:rPr>
+                  </m:ctrlPr>
+                </m:naryPr>
+                <m:sub>
+                  <m:r>
+                    <w:rPr>
+                      <w:rFonts w:ascii="Cambria Math" w:hAnsi="Cambria Math" w:cs="Arial"/>
+                      <w:sz w:val="24"/>
+                      <w:szCs w:val="24"/>
+                      <w:lang w:val="en-US"/>
+                    </w:rPr>
+                    <m:t>i=1</m:t>
+                  </m:r>
+                </m:sub>
+                <m:sup>
+                  <m:r>
+                    <w:rPr>
+                      <w:rFonts w:ascii="Cambria Math" w:hAnsi="Cambria Math" w:cs="Arial"/>
+                      <w:sz w:val="24"/>
+                      <w:szCs w:val="24"/>
+                      <w:lang w:val="en-US"/>
+                    </w:rPr>
+                    <m:t>num turns</m:t>
+                  </m:r>
+                </m:sup>
+                <m:e>
+                  <m:f>
+                    <m:fPr>
+                      <m:ctrlPr>
+                        <w:rPr>
+                          <w:rFonts w:ascii="Cambria Math" w:hAnsi="Cambria Math" w:cs="Arial"/>
+                          <w:i/>
+                          <w:sz w:val="24"/>
+                          <w:szCs w:val="24"/>
+                          <w:lang w:val="en-US"/>
+                        </w:rPr>
+                      </m:ctrlPr>
+                    </m:fPr>
+                    <m:num>
+                      <m:r>
+                        <w:rPr>
+                          <w:rFonts w:ascii="Cambria Math" w:hAnsi="Cambria Math" w:cs="Arial"/>
+                          <w:sz w:val="24"/>
+                          <w:szCs w:val="24"/>
+                          <w:lang w:val="en-US"/>
+                        </w:rPr>
+                        <m:t>1</m:t>
+                      </m:r>
+                    </m:num>
+                    <m:den>
+                      <m:sSup>
+                        <m:sSupPr>
+                          <m:ctrlPr>
+                            <w:rPr>
+                              <w:rFonts w:ascii="Cambria Math" w:hAnsi="Cambria Math" w:cs="Arial"/>
+                              <w:i/>
+                              <w:sz w:val="24"/>
+                              <w:szCs w:val="24"/>
+                              <w:lang w:val="en-US"/>
+                            </w:rPr>
+                          </m:ctrlPr>
+                        </m:sSupPr>
+                        <m:e>
+                          <m:r>
+                            <w:rPr>
+                              <w:rFonts w:ascii="Cambria Math" w:hAnsi="Cambria Math" w:cs="Arial"/>
+                              <w:sz w:val="24"/>
+                              <w:szCs w:val="24"/>
+                              <w:lang w:val="en-US"/>
+                            </w:rPr>
+                            <m:t>2</m:t>
+                          </m:r>
+                        </m:e>
+                        <m:sup>
+                          <m:r>
+                            <w:rPr>
+                              <w:rFonts w:ascii="Cambria Math" w:hAnsi="Cambria Math" w:cs="Arial"/>
+                              <w:sz w:val="24"/>
+                              <w:szCs w:val="24"/>
+                              <w:lang w:val="en-US"/>
+                            </w:rPr>
+                            <m:t>i</m:t>
+                          </m:r>
+                        </m:sup>
+                      </m:sSup>
+                    </m:den>
+                  </m:f>
+                </m:e>
+              </m:nary>
+            </m:den>
+          </m:f>
+          <m:r>
+            <w:rPr>
+              <w:rFonts w:ascii="Cambria Math" w:hAnsi="Cambria Math" w:cs="Arial"/>
+              <w:sz w:val="24"/>
+              <w:szCs w:val="24"/>
+              <w:lang w:val="en-US"/>
+            </w:rPr>
+            <m:t>=</m:t>
+          </m:r>
+          <m:f>
+            <m:fPr>
+              <m:ctrlPr>
+                <w:rPr>
+                  <w:rFonts w:ascii="Cambria Math" w:eastAsiaTheme="minorEastAsia" w:hAnsi="Cambria Math" w:cs="Arial"/>
+                  <w:i/>
+                  <w:sz w:val="24"/>
+                  <w:szCs w:val="24"/>
+                  <w:lang w:val="en-US"/>
+                </w:rPr>
+              </m:ctrlPr>
+            </m:fPr>
+            <m:num>
+              <m:r>
+                <w:rPr>
+                  <w:rFonts w:ascii="Cambria Math" w:eastAsiaTheme="minorEastAsia" w:hAnsi="Cambria Math" w:cs="Arial"/>
+                  <w:sz w:val="24"/>
+                  <w:szCs w:val="24"/>
+                  <w:lang w:val="en-US"/>
+                </w:rPr>
+                <m:t>global</m:t>
+              </m:r>
+              <m:r>
+                <m:rPr>
+                  <m:lit/>
+                </m:rPr>
+                <w:rPr>
+                  <w:rFonts w:ascii="Cambria Math" w:eastAsiaTheme="minorEastAsia" w:hAnsi="Cambria Math" w:cs="Arial"/>
+                  <w:sz w:val="24"/>
+                  <w:szCs w:val="24"/>
+                  <w:lang w:val="en-US"/>
+                </w:rPr>
+                <m:t>_</m:t>
+              </m:r>
+              <m:r>
+                <w:rPr>
+                  <w:rFonts w:ascii="Cambria Math" w:eastAsiaTheme="minorEastAsia" w:hAnsi="Cambria Math" w:cs="Arial"/>
+                  <w:sz w:val="24"/>
+                  <w:szCs w:val="24"/>
+                  <w:lang w:val="en-US"/>
+                </w:rPr>
+                <m:t>time</m:t>
+              </m:r>
+              <m:ctrlPr>
+                <w:rPr>
+                  <w:rFonts w:ascii="Cambria Math" w:hAnsi="Cambria Math" w:cs="Arial"/>
+                  <w:i/>
+                  <w:sz w:val="24"/>
+                  <w:szCs w:val="24"/>
+                  <w:rtl/>
+                  <w:lang w:val="en-US"/>
+                </w:rPr>
+              </m:ctrlPr>
+            </m:num>
+            <m:den>
+              <m:r>
+                <w:rPr>
+                  <w:rFonts w:ascii="Cambria Math" w:hAnsi="Cambria Math" w:cs="Arial"/>
+                  <w:sz w:val="24"/>
+                  <w:szCs w:val="24"/>
+                  <w:lang w:val="en-US"/>
+                </w:rPr>
+                <m:t>1-</m:t>
+              </m:r>
+              <m:sSup>
+                <m:sSupPr>
+                  <m:ctrlPr>
+                    <w:rPr>
+                      <w:rFonts w:ascii="Cambria Math" w:hAnsi="Cambria Math" w:cs="Arial"/>
+                      <w:i/>
+                      <w:sz w:val="24"/>
+                      <w:szCs w:val="24"/>
+                      <w:lang w:val="en-US"/>
+                    </w:rPr>
+                  </m:ctrlPr>
+                </m:sSupPr>
+                <m:e>
+                  <m:r>
+                    <w:rPr>
+                      <w:rFonts w:ascii="Cambria Math" w:hAnsi="Cambria Math" w:cs="Arial"/>
+                      <w:sz w:val="24"/>
+                      <w:szCs w:val="24"/>
+                      <w:lang w:val="en-US"/>
+                    </w:rPr>
+                    <m:t>2</m:t>
+                  </m:r>
+                </m:e>
+                <m:sup>
+                  <m:r>
+                    <w:rPr>
+                      <w:rFonts w:ascii="Cambria Math" w:hAnsi="Cambria Math" w:cs="Arial"/>
+                      <w:sz w:val="24"/>
+                      <w:szCs w:val="24"/>
+                      <w:lang w:val="en-US"/>
+                    </w:rPr>
+                    <m:t>-num turns</m:t>
+                  </m:r>
+                </m:sup>
+              </m:sSup>
+            </m:den>
+          </m:f>
+        </m:oMath>
+      </m:oMathPara>
     </w:p>
     <w:p>
       <w:pPr>
+        <w:tabs>
+          <w:tab w:val="left" w:pos="1336"/>
+        </w:tabs>
         <w:bidi/>
         <w:rPr>
           <w:rFonts w:cs="Arial"/>
           <w:sz w:val="24"/>
           <w:szCs w:val="24"/>
-          <w:rtl/>
-          <w:lang w:val="en-US"/>
-        </w:rPr>
-      </w:pPr>
+          <w:lang w:val="en-US"/>
+        </w:rPr>
+      </w:pPr>
+      <w:r>
+        <w:rPr>
+          <w:rFonts w:cs="Arial" w:hint="cs"/>
+          <w:sz w:val="24"/>
+          <w:szCs w:val="24"/>
+          <w:rtl/>
+          <w:lang w:val="en-US"/>
+        </w:rPr>
+        <w:t xml:space="preserve">ההיגיון מאחורי האלגוריתם הוא שלקראת סוף המשחק, כלומר בתורות האחרונים לעומת הראשונים, עומק העץ נמוך בהרבה, לכן נרצה להקצות לתורות האחרונים פחות משאבים לעומת התורות הראשונים, בהם העץ גדול בצורה </w:t>
+      </w:r>
+      <w:proofErr w:type="spellStart"/>
+      <w:r>
+        <w:rPr>
+          <w:rFonts w:cs="Arial" w:hint="cs"/>
+          <w:sz w:val="24"/>
+          <w:szCs w:val="24"/>
+          <w:rtl/>
+          <w:lang w:val="en-US"/>
+        </w:rPr>
+        <w:t>אקספוננציאלית</w:t>
+      </w:r>
+      <w:proofErr w:type="spellEnd"/>
+      <w:r>
+        <w:rPr>
+          <w:rFonts w:cs="Arial" w:hint="cs"/>
+          <w:sz w:val="24"/>
+          <w:szCs w:val="24"/>
+          <w:rtl/>
+          <w:lang w:val="en-US"/>
+        </w:rPr>
+        <w:t>.</w:t>
+      </w:r>
     </w:p>
     <w:p>
       <w:pPr>
         <w:bidi/>
         <w:rPr>
-          <w:rFonts w:cs="Arial"/>
-          <w:sz w:val="24"/>
-          <w:szCs w:val="24"/>
-          <w:rtl/>
-          <w:lang w:val="en-US"/>
-        </w:rPr>
-      </w:pPr>
-    </w:p>
-    <w:p>
-      <w:pPr>
-        <w:bidi/>
-        <w:rPr>
+          <w:sz w:val="24"/>
+          <w:szCs w:val="24"/>
+          <w:rtl/>
+          <w:lang w:val="en-US"/>
+        </w:rPr>
+      </w:pPr>
+      <w:r>
+        <w:rPr>
+          <w:rFonts w:hint="cs"/>
           <w:b/>
           <w:bCs/>
           <w:sz w:val="28"/>
@@ -3406,7 +4939,8 @@
           <w:rtl/>
           <w:lang w:val="en-US"/>
         </w:rPr>
-      </w:pPr>
+        <w:t>שאלה 1</w:t>
+      </w:r>
       <w:r>
         <w:rPr>
           <w:rFonts w:hint="cs"/>
@@ -3418,178 +4952,2028 @@
           <w:rtl/>
           <w:lang w:val="en-US"/>
         </w:rPr>
-        <w:lastRenderedPageBreak/>
-        <w:t xml:space="preserve">שאלה </w:t>
-      </w:r>
-      <w:r>
-        <w:rPr>
-          <w:rFonts w:hint="cs"/>
-          <w:b/>
-          <w:bCs/>
-          <w:sz w:val="28"/>
-          <w:szCs w:val="28"/>
-          <w:u w:val="single"/>
-          <w:rtl/>
-          <w:lang w:val="en-US"/>
-        </w:rPr>
-        <w:t>8</w:t>
+        <w:t>1</w:t>
       </w:r>
     </w:p>
     <w:p>
       <w:pPr>
+        <w:tabs>
+          <w:tab w:val="left" w:pos="1336"/>
+        </w:tabs>
         <w:bidi/>
         <w:rPr>
-          <w:sz w:val="24"/>
-          <w:szCs w:val="24"/>
-          <w:rtl/>
-          <w:lang w:val="en-US"/>
-        </w:rPr>
-      </w:pPr>
-      <w:r>
-        <w:rPr>
-          <w:rFonts w:hint="cs"/>
-          <w:sz w:val="24"/>
-          <w:szCs w:val="24"/>
-          <w:rtl/>
-          <w:lang w:val="en-US"/>
-        </w:rPr>
-        <w:t xml:space="preserve">וריאציית ה </w:t>
-      </w:r>
-      <w:r>
-        <w:rPr>
-          <w:sz w:val="24"/>
-          <w:szCs w:val="24"/>
-          <w:lang w:val="en-US"/>
-        </w:rPr>
-        <w:t>Anytime Contract</w:t>
-      </w:r>
-      <w:r>
-        <w:rPr>
-          <w:rFonts w:hint="cs"/>
-          <w:sz w:val="24"/>
-          <w:szCs w:val="24"/>
-          <w:rtl/>
-          <w:lang w:val="en-US"/>
-        </w:rPr>
-        <w:t xml:space="preserve"> של </w:t>
-      </w:r>
-      <w:r>
-        <w:rPr>
-          <w:sz w:val="24"/>
-          <w:szCs w:val="24"/>
-          <w:lang w:val="en-US"/>
-        </w:rPr>
-        <w:t>Minimax</w:t>
-      </w:r>
-      <w:r>
-        <w:rPr>
-          <w:rFonts w:hint="cs"/>
-          <w:sz w:val="24"/>
-          <w:szCs w:val="24"/>
-          <w:rtl/>
-          <w:lang w:val="en-US"/>
-        </w:rPr>
-        <w:t>, מציינת את משפחת האלגוריתמים שמקבלים זמן כקלט, כלומר להחזיר את ערך המינימקס הכי טוב שניתן תחת הגבלת זמן.</w:t>
+          <w:rFonts w:cs="Arial"/>
+          <w:sz w:val="24"/>
+          <w:szCs w:val="24"/>
+          <w:rtl/>
+          <w:lang w:val="en-US"/>
+        </w:rPr>
+      </w:pPr>
+      <w:r>
+        <w:rPr>
+          <w:rFonts w:cs="Arial" w:hint="cs"/>
+          <w:sz w:val="24"/>
+          <w:szCs w:val="24"/>
+          <w:rtl/>
+          <w:lang w:val="en-US"/>
+        </w:rPr>
+        <w:t>אפקט האופק מההרצאה:</w:t>
+      </w:r>
+      <w:r>
+        <w:rPr>
+          <w:rFonts w:cs="Arial"/>
+          <w:sz w:val="24"/>
+          <w:szCs w:val="24"/>
+          <w:rtl/>
+          <w:lang w:val="en-US"/>
+        </w:rPr>
+        <w:br/>
+      </w:r>
+      <w:r>
+        <w:rPr>
+          <w:rFonts w:cs="Arial"/>
+          <w:sz w:val="24"/>
+          <w:szCs w:val="24"/>
+          <w:rtl/>
+          <w:lang w:val="en-US"/>
+        </w:rPr>
+        <w:drawing>
+          <wp:inline distT="0" distB="0" distL="0" distR="0" wp14:anchorId="2D4751EE" wp14:editId="62B6D72E">
+            <wp:extent cx="4518660" cy="629789"/>
+            <wp:effectExtent l="0" t="0" r="0" b="0"/>
+            <wp:docPr id="16" name="Picture 16"/>
+            <wp:cNvGraphicFramePr>
+              <a:graphicFrameLocks xmlns:a="http://schemas.openxmlformats.org/drawingml/2006/main" noChangeAspect="1"/>
+            </wp:cNvGraphicFramePr>
+            <a:graphic xmlns:a="http://schemas.openxmlformats.org/drawingml/2006/main">
+              <a:graphicData uri="http://schemas.openxmlformats.org/drawingml/2006/picture">
+                <pic:pic xmlns:pic="http://schemas.openxmlformats.org/drawingml/2006/picture">
+                  <pic:nvPicPr>
+                    <pic:cNvPr id="1" name=""/>
+                    <pic:cNvPicPr/>
+                  </pic:nvPicPr>
+                  <pic:blipFill>
+                    <a:blip r:embed="rId12"/>
+                    <a:stretch>
+                      <a:fillRect/>
+                    </a:stretch>
+                  </pic:blipFill>
+                  <pic:spPr>
+                    <a:xfrm>
+                      <a:off x="0" y="0"/>
+                      <a:ext cx="4549896" cy="634142"/>
+                    </a:xfrm>
+                    <a:prstGeom prst="rect">
+                      <a:avLst/>
+                    </a:prstGeom>
+                  </pic:spPr>
+                </pic:pic>
+              </a:graphicData>
+            </a:graphic>
+          </wp:inline>
+        </w:drawing>
       </w:r>
     </w:p>
     <w:p>
       <w:pPr>
         <w:bidi/>
         <w:rPr>
-          <w:sz w:val="24"/>
-          <w:szCs w:val="24"/>
-          <w:rtl/>
-          <w:lang w:val="en-US"/>
-        </w:rPr>
-      </w:pPr>
-      <w:r>
-        <w:rPr>
-          <w:rFonts w:hint="cs"/>
-          <w:sz w:val="24"/>
-          <w:szCs w:val="24"/>
-          <w:rtl/>
-          <w:lang w:val="en-US"/>
-        </w:rPr>
-        <w:t xml:space="preserve">העמקה הדרגתית בהקשר זה, מגדירה כי נממש </w:t>
-      </w:r>
-      <w:r>
-        <w:rPr>
-          <w:sz w:val="24"/>
-          <w:szCs w:val="24"/>
-          <w:lang w:val="en-US"/>
-        </w:rPr>
-        <w:t>Resource bounded Minimax</w:t>
-      </w:r>
-      <w:r>
-        <w:rPr>
-          <w:rFonts w:hint="cs"/>
-          <w:sz w:val="24"/>
-          <w:szCs w:val="24"/>
-          <w:rtl/>
-          <w:lang w:val="en-US"/>
-        </w:rPr>
-        <w:t>, כלומר מינימקס מוגבל עומק, ונריץ כל פעם עם הגבלת עומק גדולה יותר, עד שבעומק מסויים נג</w:t>
-      </w:r>
-      <w:r>
-        <w:rPr>
-          <w:rFonts w:hint="cs"/>
-          <w:sz w:val="24"/>
-          <w:szCs w:val="24"/>
-          <w:rtl/>
-          <w:lang w:val="en-US"/>
-        </w:rPr>
-        <w:t>יע למגבלת הזמן במהלך חישוב האלגוריתם ונחזיר את הערך שקיבלנו עבור העומק הקודם.</w:t>
+          <w:rFonts w:cs="Arial"/>
+          <w:sz w:val="24"/>
+          <w:szCs w:val="24"/>
+          <w:rtl/>
+          <w:lang w:val="en-US"/>
+        </w:rPr>
+      </w:pPr>
+      <w:r>
+        <w:rPr>
+          <w:rFonts w:cs="Arial" w:hint="cs"/>
+          <w:sz w:val="24"/>
+          <w:szCs w:val="24"/>
+          <w:rtl/>
+          <w:lang w:val="en-US"/>
+        </w:rPr>
+        <w:t xml:space="preserve">כלומר, בוחרים צעדים לא אופטימליים, מכיוון שהחיפוש </w:t>
+      </w:r>
+      <w:proofErr w:type="spellStart"/>
+      <w:r>
+        <w:rPr>
+          <w:rFonts w:cs="Arial" w:hint="cs"/>
+          <w:sz w:val="24"/>
+          <w:szCs w:val="24"/>
+          <w:rtl/>
+          <w:lang w:val="en-US"/>
+        </w:rPr>
+        <w:t>מינימקס</w:t>
+      </w:r>
+      <w:proofErr w:type="spellEnd"/>
+      <w:r>
+        <w:rPr>
+          <w:rFonts w:cs="Arial" w:hint="cs"/>
+          <w:sz w:val="24"/>
+          <w:szCs w:val="24"/>
+          <w:rtl/>
+          <w:lang w:val="en-US"/>
+        </w:rPr>
+        <w:t xml:space="preserve"> שלנו הוגבל בעומק בשביל לראות את הטעות בצעד שלו.</w:t>
       </w:r>
     </w:p>
     <w:p>
       <w:pPr>
         <w:bidi/>
         <w:rPr>
-          <w:rFonts w:hint="cs"/>
-          <w:sz w:val="24"/>
-          <w:szCs w:val="24"/>
-          <w:rtl/>
-          <w:lang w:val="en-US"/>
-        </w:rPr>
-      </w:pPr>
-      <w:r>
-        <w:rPr>
-          <w:rFonts w:hint="cs"/>
-          <w:b/>
-          <w:bCs/>
-          <w:sz w:val="28"/>
-          <w:szCs w:val="28"/>
-          <w:u w:val="single"/>
-          <w:rtl/>
-          <w:lang w:val="en-US"/>
-        </w:rPr>
-        <w:t xml:space="preserve">שאלה </w:t>
-      </w:r>
-      <w:r>
-        <w:rPr>
-          <w:rFonts w:hint="cs"/>
-          <w:b/>
-          <w:bCs/>
-          <w:sz w:val="28"/>
-          <w:szCs w:val="28"/>
-          <w:u w:val="single"/>
-          <w:rtl/>
-          <w:lang w:val="en-US"/>
-        </w:rPr>
-        <w:t>9</w:t>
-      </w:r>
+          <w:rFonts w:cs="Arial"/>
+          <w:sz w:val="24"/>
+          <w:szCs w:val="24"/>
+          <w:rtl/>
+          <w:lang w:val="en-US"/>
+        </w:rPr>
+      </w:pPr>
     </w:p>
     <w:p>
       <w:pPr>
         <w:bidi/>
         <w:rPr>
+          <w:rFonts w:cs="Arial"/>
+          <w:sz w:val="24"/>
+          <w:szCs w:val="24"/>
+          <w:rtl/>
+          <w:lang w:val="en-US"/>
+        </w:rPr>
+      </w:pPr>
+      <w:r>
+        <w:rPr>
           <w:rFonts w:cs="Arial" w:hint="cs"/>
           <w:sz w:val="24"/>
           <w:szCs w:val="24"/>
           <w:rtl/>
           <w:lang w:val="en-US"/>
         </w:rPr>
-      </w:pPr>
+        <w:t>הפתרון המוצע בהרצאה הוא</w:t>
+      </w:r>
+      <w:r>
+        <w:rPr>
+          <w:rFonts w:cs="Arial" w:hint="cs"/>
+          <w:sz w:val="24"/>
+          <w:szCs w:val="24"/>
+          <w:rtl/>
+          <w:lang w:val="en-US"/>
+        </w:rPr>
+        <w:t xml:space="preserve"> העמקה סלקטיבית, כלומר עבור צעדים משמעותיים במשחק, שניתן להגדירם למשל כמו שינוי גדול על ערך </w:t>
+      </w:r>
+      <w:proofErr w:type="spellStart"/>
+      <w:r>
+        <w:rPr>
+          <w:rFonts w:cs="Arial" w:hint="cs"/>
+          <w:sz w:val="24"/>
+          <w:szCs w:val="24"/>
+          <w:rtl/>
+          <w:lang w:val="en-US"/>
+        </w:rPr>
+        <w:t>ההיורסטיקה</w:t>
+      </w:r>
+      <w:proofErr w:type="spellEnd"/>
+      <w:r>
+        <w:rPr>
+          <w:rFonts w:cs="Arial" w:hint="cs"/>
+          <w:sz w:val="24"/>
+          <w:szCs w:val="24"/>
+          <w:rtl/>
+          <w:lang w:val="en-US"/>
+        </w:rPr>
+        <w:t xml:space="preserve"> (לדוגמא בשחמט, כל עוד יש לקיחת כלים), נפתח את עומק העץ עבור עלים שמייצגים צעדים אלו עד שנגיע להתייצבות ערך </w:t>
+      </w:r>
+      <w:proofErr w:type="spellStart"/>
+      <w:r>
+        <w:rPr>
+          <w:rFonts w:cs="Arial" w:hint="cs"/>
+          <w:sz w:val="24"/>
+          <w:szCs w:val="24"/>
+          <w:rtl/>
+          <w:lang w:val="en-US"/>
+        </w:rPr>
+        <w:t>ההיורסטיקה</w:t>
+      </w:r>
+      <w:proofErr w:type="spellEnd"/>
+      <w:r>
+        <w:rPr>
+          <w:rFonts w:cs="Arial" w:hint="cs"/>
+          <w:sz w:val="24"/>
+          <w:szCs w:val="24"/>
+          <w:rtl/>
+          <w:lang w:val="en-US"/>
+        </w:rPr>
+        <w:t>.</w:t>
+      </w:r>
+    </w:p>
+    <w:p>
+      <w:pPr>
+        <w:bidi/>
+        <w:rPr>
+          <w:rFonts w:cs="Arial"/>
+          <w:sz w:val="24"/>
+          <w:szCs w:val="24"/>
+          <w:rtl/>
+          <w:lang w:val="en-US"/>
+        </w:rPr>
+      </w:pPr>
+      <w:r>
+        <w:rPr>
+          <w:rFonts w:cs="Arial" w:hint="cs"/>
+          <w:sz w:val="24"/>
+          <w:szCs w:val="24"/>
+          <w:rtl/>
+          <w:lang w:val="en-US"/>
+        </w:rPr>
+        <w:t>עבור הסוכן שלנו, שילוב של פתרון זה יכול לתרום במקרים בהם ניקח פירות, שזה ייצג צעד משמעותי, או חסימת היריב לדוגמא.</w:t>
+      </w:r>
+    </w:p>
+    <w:tbl>
+      <w:tblPr>
+        <w:tblStyle w:val="TableGrid"/>
+        <w:bidiVisual/>
+        <w:tblW w:w="11520" w:type="dxa"/>
+        <w:tblInd w:w="-1253" w:type="dxa"/>
+        <w:tblLook w:val="04A0" w:firstRow="1" w:lastRow="0" w:firstColumn="1" w:lastColumn="0" w:noHBand="0" w:noVBand="1"/>
+      </w:tblPr>
+      <w:tblGrid>
+        <w:gridCol w:w="2304"/>
+        <w:gridCol w:w="2304"/>
+        <w:gridCol w:w="2304"/>
+        <w:gridCol w:w="2304"/>
+        <w:gridCol w:w="2304"/>
+      </w:tblGrid>
+      <w:tr>
+        <w:trPr>
+          <w:trHeight w:val="874"/>
+        </w:trPr>
+        <w:tc>
+          <w:tcPr>
+            <w:tcW w:w="2304" w:type="dxa"/>
+            <w:shd w:val="clear" w:color="auto" w:fill="7F7F7F" w:themeFill="text1" w:themeFillTint="80"/>
+          </w:tcPr>
+          <w:p>
+            <w:pPr>
+              <w:bidi/>
+              <w:rPr>
+                <w:sz w:val="24"/>
+                <w:szCs w:val="24"/>
+                <w:rtl/>
+                <w:lang w:val="en-US"/>
+              </w:rPr>
+            </w:pPr>
+          </w:p>
+        </w:tc>
+        <w:tc>
+          <w:tcPr>
+            <w:tcW w:w="2304" w:type="dxa"/>
+            <w:shd w:val="clear" w:color="auto" w:fill="FFFFFF" w:themeFill="background1"/>
+          </w:tcPr>
+          <w:p>
+            <w:pPr>
+              <w:bidi/>
+              <w:rPr>
+                <w:sz w:val="24"/>
+                <w:szCs w:val="24"/>
+                <w:rtl/>
+                <w:lang w:val="en-US"/>
+              </w:rPr>
+            </w:pPr>
+          </w:p>
+          <w:p>
+            <w:pPr>
+              <w:bidi/>
+              <w:jc w:val="center"/>
+              <w:rPr>
+                <w:sz w:val="24"/>
+                <w:szCs w:val="24"/>
+                <w:rtl/>
+                <w:lang w:val="en-US"/>
+              </w:rPr>
+            </w:pPr>
+          </w:p>
+        </w:tc>
+        <w:tc>
+          <w:tcPr>
+            <w:tcW w:w="2304" w:type="dxa"/>
+            <w:shd w:val="clear" w:color="auto" w:fill="7F7F7F" w:themeFill="text1" w:themeFillTint="80"/>
+          </w:tcPr>
+          <w:p>
+            <w:pPr>
+              <w:bidi/>
+              <w:rPr>
+                <w:sz w:val="24"/>
+                <w:szCs w:val="24"/>
+                <w:rtl/>
+                <w:lang w:val="en-US"/>
+              </w:rPr>
+            </w:pPr>
+          </w:p>
+          <w:p>
+            <w:pPr>
+              <w:bidi/>
+              <w:jc w:val="center"/>
+              <w:rPr>
+                <w:sz w:val="24"/>
+                <w:szCs w:val="24"/>
+                <w:rtl/>
+                <w:lang w:val="en-US"/>
+              </w:rPr>
+            </w:pPr>
+          </w:p>
+        </w:tc>
+        <w:tc>
+          <w:tcPr>
+            <w:tcW w:w="2304" w:type="dxa"/>
+          </w:tcPr>
+          <w:p>
+            <w:pPr>
+              <w:bidi/>
+              <w:rPr>
+                <w:sz w:val="24"/>
+                <w:szCs w:val="24"/>
+                <w:rtl/>
+                <w:lang w:val="en-US"/>
+              </w:rPr>
+            </w:pPr>
+          </w:p>
+        </w:tc>
+        <w:tc>
+          <w:tcPr>
+            <w:tcW w:w="2304" w:type="dxa"/>
+          </w:tcPr>
+          <w:p>
+            <w:pPr>
+              <w:bidi/>
+              <w:rPr>
+                <w:sz w:val="24"/>
+                <w:szCs w:val="24"/>
+                <w:rtl/>
+                <w:lang w:val="en-US"/>
+              </w:rPr>
+            </w:pPr>
+          </w:p>
+        </w:tc>
+      </w:tr>
+      <w:tr>
+        <w:trPr>
+          <w:trHeight w:val="874"/>
+        </w:trPr>
+        <w:tc>
+          <w:tcPr>
+            <w:tcW w:w="2304" w:type="dxa"/>
+          </w:tcPr>
+          <w:p>
+            <w:pPr>
+              <w:bidi/>
+              <w:rPr>
+                <w:sz w:val="24"/>
+                <w:szCs w:val="24"/>
+                <w:rtl/>
+                <w:lang w:val="en-US"/>
+              </w:rPr>
+            </w:pPr>
+          </w:p>
+        </w:tc>
+        <w:tc>
+          <w:tcPr>
+            <w:tcW w:w="2304" w:type="dxa"/>
+            <w:shd w:val="clear" w:color="auto" w:fill="auto"/>
+          </w:tcPr>
+          <w:p>
+            <w:pPr>
+              <w:bidi/>
+              <w:rPr>
+                <w:sz w:val="24"/>
+                <w:szCs w:val="24"/>
+                <w:rtl/>
+                <w:lang w:val="en-US"/>
+              </w:rPr>
+            </w:pPr>
+          </w:p>
+        </w:tc>
+        <w:tc>
+          <w:tcPr>
+            <w:tcW w:w="2304" w:type="dxa"/>
+            <w:shd w:val="clear" w:color="auto" w:fill="7F7F7F" w:themeFill="text1" w:themeFillTint="80"/>
+          </w:tcPr>
+          <w:p>
+            <w:pPr>
+              <w:bidi/>
+              <w:rPr>
+                <w:sz w:val="24"/>
+                <w:szCs w:val="24"/>
+                <w:rtl/>
+                <w:lang w:val="en-US"/>
+              </w:rPr>
+            </w:pPr>
+          </w:p>
+        </w:tc>
+        <w:tc>
+          <w:tcPr>
+            <w:tcW w:w="2304" w:type="dxa"/>
+          </w:tcPr>
+          <w:p>
+            <w:pPr>
+              <w:bidi/>
+              <w:rPr>
+                <w:sz w:val="24"/>
+                <w:szCs w:val="24"/>
+                <w:rtl/>
+                <w:lang w:val="en-US"/>
+              </w:rPr>
+            </w:pPr>
+          </w:p>
+        </w:tc>
+        <w:tc>
+          <w:tcPr>
+            <w:tcW w:w="2304" w:type="dxa"/>
+          </w:tcPr>
+          <w:p>
+            <w:pPr>
+              <w:bidi/>
+              <w:rPr>
+                <w:sz w:val="24"/>
+                <w:szCs w:val="24"/>
+                <w:rtl/>
+                <w:lang w:val="en-US"/>
+              </w:rPr>
+            </w:pPr>
+            <w:r>
+              <w:rPr>
+                <w:rFonts w:cs="Arial"/>
+                <w:noProof/>
+                <w:sz w:val="24"/>
+                <w:szCs w:val="24"/>
+                <w:rtl/>
+                <w:lang w:val="en-US"/>
+              </w:rPr>
+              <w:drawing>
+                <wp:anchor distT="0" distB="0" distL="114300" distR="114300" simplePos="0" relativeHeight="251707392" behindDoc="0" locked="0" layoutInCell="1" allowOverlap="1" wp14:anchorId="76F9878A" wp14:editId="1E415CA1">
+                  <wp:simplePos x="0" y="0"/>
+                  <wp:positionH relativeFrom="column">
+                    <wp:posOffset>416951</wp:posOffset>
+                  </wp:positionH>
+                  <wp:positionV relativeFrom="paragraph">
+                    <wp:posOffset>53633</wp:posOffset>
+                  </wp:positionV>
+                  <wp:extent cx="443230" cy="428625"/>
+                  <wp:effectExtent l="0" t="0" r="0" b="9525"/>
+                  <wp:wrapSquare wrapText="bothSides"/>
+                  <wp:docPr id="37" name="Picture 37"/>
+                  <wp:cNvGraphicFramePr>
+                    <a:graphicFrameLocks xmlns:a="http://schemas.openxmlformats.org/drawingml/2006/main" noChangeAspect="1"/>
+                  </wp:cNvGraphicFramePr>
+                  <a:graphic xmlns:a="http://schemas.openxmlformats.org/drawingml/2006/main">
+                    <a:graphicData uri="http://schemas.openxmlformats.org/drawingml/2006/picture">
+                      <pic:pic xmlns:pic="http://schemas.openxmlformats.org/drawingml/2006/picture">
+                        <pic:nvPicPr>
+                          <pic:cNvPr id="1" name=""/>
+                          <pic:cNvPicPr/>
+                        </pic:nvPicPr>
+                        <pic:blipFill>
+                          <a:blip r:embed="rId7" cstate="print">
+                            <a:extLst>
+                              <a:ext uri="{28A0092B-C50C-407E-A947-70E740481C1C}">
+                                <a14:useLocalDpi xmlns:a14="http://schemas.microsoft.com/office/drawing/2010/main" val="0"/>
+                              </a:ext>
+                            </a:extLst>
+                          </a:blip>
+                          <a:stretch>
+                            <a:fillRect/>
+                          </a:stretch>
+                        </pic:blipFill>
+                        <pic:spPr>
+                          <a:xfrm>
+                            <a:off x="0" y="0"/>
+                            <a:ext cx="443230" cy="428625"/>
+                          </a:xfrm>
+                          <a:prstGeom prst="rect">
+                            <a:avLst/>
+                          </a:prstGeom>
+                        </pic:spPr>
+                      </pic:pic>
+                    </a:graphicData>
+                  </a:graphic>
+                  <wp14:sizeRelH relativeFrom="margin">
+                    <wp14:pctWidth>0</wp14:pctWidth>
+                  </wp14:sizeRelH>
+                  <wp14:sizeRelV relativeFrom="margin">
+                    <wp14:pctHeight>0</wp14:pctHeight>
+                  </wp14:sizeRelV>
+                </wp:anchor>
+              </w:drawing>
+            </w:r>
+          </w:p>
+        </w:tc>
+      </w:tr>
+      <w:tr>
+        <w:trPr>
+          <w:trHeight w:val="906"/>
+        </w:trPr>
+        <w:tc>
+          <w:tcPr>
+            <w:tcW w:w="2304" w:type="dxa"/>
+          </w:tcPr>
+          <w:p>
+            <w:pPr>
+              <w:bidi/>
+              <w:rPr>
+                <w:sz w:val="24"/>
+                <w:szCs w:val="24"/>
+                <w:rtl/>
+                <w:lang w:val="en-US"/>
+              </w:rPr>
+            </w:pPr>
+          </w:p>
+        </w:tc>
+        <w:tc>
+          <w:tcPr>
+            <w:tcW w:w="2304" w:type="dxa"/>
+            <w:shd w:val="clear" w:color="auto" w:fill="7F7F7F" w:themeFill="text1" w:themeFillTint="80"/>
+          </w:tcPr>
+          <w:p>
+            <w:pPr>
+              <w:bidi/>
+              <w:rPr>
+                <w:sz w:val="24"/>
+                <w:szCs w:val="24"/>
+                <w:rtl/>
+                <w:lang w:val="en-US"/>
+              </w:rPr>
+            </w:pPr>
+          </w:p>
+        </w:tc>
+        <w:tc>
+          <w:tcPr>
+            <w:tcW w:w="2304" w:type="dxa"/>
+            <w:shd w:val="clear" w:color="auto" w:fill="7F7F7F" w:themeFill="text1" w:themeFillTint="80"/>
+          </w:tcPr>
+          <w:p>
+            <w:pPr>
+              <w:bidi/>
+              <w:rPr>
+                <w:sz w:val="24"/>
+                <w:szCs w:val="24"/>
+                <w:rtl/>
+                <w:lang w:val="en-US"/>
+              </w:rPr>
+            </w:pPr>
+          </w:p>
+        </w:tc>
+        <w:tc>
+          <w:tcPr>
+            <w:tcW w:w="2304" w:type="dxa"/>
+          </w:tcPr>
+          <w:p>
+            <w:pPr>
+              <w:bidi/>
+              <w:rPr>
+                <w:sz w:val="24"/>
+                <w:szCs w:val="24"/>
+                <w:rtl/>
+                <w:lang w:val="en-US"/>
+              </w:rPr>
+            </w:pPr>
+          </w:p>
+        </w:tc>
+        <w:tc>
+          <w:tcPr>
+            <w:tcW w:w="2304" w:type="dxa"/>
+          </w:tcPr>
+          <w:p>
+            <w:pPr>
+              <w:bidi/>
+              <w:rPr>
+                <w:sz w:val="24"/>
+                <w:szCs w:val="24"/>
+                <w:rtl/>
+                <w:lang w:val="en-US"/>
+              </w:rPr>
+            </w:pPr>
+          </w:p>
+        </w:tc>
+      </w:tr>
+      <w:tr>
+        <w:trPr>
+          <w:trHeight w:val="874"/>
+        </w:trPr>
+        <w:tc>
+          <w:tcPr>
+            <w:tcW w:w="2304" w:type="dxa"/>
+          </w:tcPr>
+          <w:p>
+            <w:pPr>
+              <w:bidi/>
+              <w:rPr>
+                <w:sz w:val="24"/>
+                <w:szCs w:val="24"/>
+                <w:rtl/>
+                <w:lang w:val="en-US"/>
+              </w:rPr>
+            </w:pPr>
+          </w:p>
+          <w:p>
+            <w:pPr>
+              <w:bidi/>
+              <w:jc w:val="right"/>
+              <w:rPr>
+                <w:sz w:val="24"/>
+                <w:szCs w:val="24"/>
+                <w:rtl/>
+                <w:lang w:val="en-US"/>
+              </w:rPr>
+            </w:pPr>
+          </w:p>
+        </w:tc>
+        <w:tc>
+          <w:tcPr>
+            <w:tcW w:w="2304" w:type="dxa"/>
+            <w:shd w:val="clear" w:color="auto" w:fill="7F7F7F" w:themeFill="text1" w:themeFillTint="80"/>
+          </w:tcPr>
+          <w:p>
+            <w:pPr>
+              <w:bidi/>
+              <w:rPr>
+                <w:sz w:val="24"/>
+                <w:szCs w:val="24"/>
+                <w:rtl/>
+                <w:lang w:val="en-US"/>
+              </w:rPr>
+            </w:pPr>
+          </w:p>
+        </w:tc>
+        <w:tc>
+          <w:tcPr>
+            <w:tcW w:w="2304" w:type="dxa"/>
+            <w:shd w:val="clear" w:color="auto" w:fill="7F7F7F" w:themeFill="text1" w:themeFillTint="80"/>
+          </w:tcPr>
+          <w:p>
+            <w:pPr>
+              <w:bidi/>
+              <w:rPr>
+                <w:sz w:val="24"/>
+                <w:szCs w:val="24"/>
+                <w:rtl/>
+                <w:lang w:val="en-US"/>
+              </w:rPr>
+            </w:pPr>
+          </w:p>
+        </w:tc>
+        <w:tc>
+          <w:tcPr>
+            <w:tcW w:w="2304" w:type="dxa"/>
+          </w:tcPr>
+          <w:p>
+            <w:pPr>
+              <w:bidi/>
+              <w:rPr>
+                <w:sz w:val="24"/>
+                <w:szCs w:val="24"/>
+                <w:rtl/>
+                <w:lang w:val="en-US"/>
+              </w:rPr>
+            </w:pPr>
+            <w:r>
+              <w:rPr>
+                <w:rFonts w:hint="cs"/>
+                <w:noProof/>
+                <w:sz w:val="24"/>
+                <w:szCs w:val="24"/>
+                <w:rtl/>
+                <w:lang w:val="he-IL"/>
+              </w:rPr>
+              <mc:AlternateContent>
+                <mc:Choice Requires="wps">
+                  <w:drawing>
+                    <wp:anchor distT="0" distB="0" distL="114300" distR="114300" simplePos="0" relativeHeight="251693056" behindDoc="0" locked="0" layoutInCell="1" allowOverlap="1" wp14:anchorId="60E45BE3" wp14:editId="63FC3DF8">
+                      <wp:simplePos x="0" y="0"/>
+                      <wp:positionH relativeFrom="column">
+                        <wp:posOffset>440739</wp:posOffset>
+                      </wp:positionH>
+                      <wp:positionV relativeFrom="paragraph">
+                        <wp:posOffset>96520</wp:posOffset>
+                      </wp:positionV>
+                      <wp:extent cx="486137" cy="405114"/>
+                      <wp:effectExtent l="0" t="0" r="28575" b="14605"/>
+                      <wp:wrapNone/>
+                      <wp:docPr id="21" name="Oval 21"/>
+                      <wp:cNvGraphicFramePr/>
+                      <a:graphic xmlns:a="http://schemas.openxmlformats.org/drawingml/2006/main">
+                        <a:graphicData uri="http://schemas.microsoft.com/office/word/2010/wordprocessingShape">
+                          <wps:wsp>
+                            <wps:cNvSpPr/>
+                            <wps:spPr>
+                              <a:xfrm>
+                                <a:off x="0" y="0"/>
+                                <a:ext cx="486137" cy="405114"/>
+                              </a:xfrm>
+                              <a:prstGeom prst="ellipse">
+                                <a:avLst/>
+                              </a:prstGeom>
+                              <a:solidFill>
+                                <a:srgbClr val="FF0000"/>
+                              </a:solidFill>
+                            </wps:spPr>
+                            <wps:style>
+                              <a:lnRef idx="2">
+                                <a:schemeClr val="accent1">
+                                  <a:shade val="50000"/>
+                                </a:schemeClr>
+                              </a:lnRef>
+                              <a:fillRef idx="1">
+                                <a:schemeClr val="accent1"/>
+                              </a:fillRef>
+                              <a:effectRef idx="0">
+                                <a:schemeClr val="accent1"/>
+                              </a:effectRef>
+                              <a:fontRef idx="minor">
+                                <a:schemeClr val="lt1"/>
+                              </a:fontRef>
+                            </wps:style>
+                            <wps:txbx>
+                              <w:txbxContent>
+                                <w:p>
+                                  <w:pPr>
+                                    <w:jc w:val="center"/>
+                                  </w:pPr>
+                                  <w:r>
+                                    <w:rPr>
+                                      <w:rFonts w:hint="cs"/>
+                                      <w:rtl/>
+                                    </w:rPr>
+                                    <w:t>0</w:t>
+                                  </w:r>
+                                </w:p>
+                              </w:txbxContent>
+                            </wps:txbx>
+                            <wps:bodyPr rot="0" spcFirstLastPara="0" vertOverflow="overflow" horzOverflow="overflow" vert="horz" wrap="square" lIns="91440" tIns="45720" rIns="91440" bIns="45720" numCol="1" spcCol="0" rtlCol="0" fromWordArt="0" anchor="ctr" anchorCtr="0" forceAA="0" compatLnSpc="1">
+                              <a:prstTxWarp prst="textNoShape">
+                                <a:avLst/>
+                              </a:prstTxWarp>
+                              <a:noAutofit/>
+                            </wps:bodyPr>
+                          </wps:wsp>
+                        </a:graphicData>
+                      </a:graphic>
+                    </wp:anchor>
+                  </w:drawing>
+                </mc:Choice>
+                <mc:Fallback>
+                  <w:pict>
+                    <v:oval w14:anchorId="60E45BE3" id="Oval 21" o:spid="_x0000_s1034" style="position:absolute;left:0;text-align:left;margin-left:34.7pt;margin-top:7.6pt;width:38.3pt;height:31.9pt;z-index:251693056;visibility:visible;mso-wrap-style:square;mso-wrap-distance-left:9pt;mso-wrap-distance-top:0;mso-wrap-distance-right:9pt;mso-wrap-distance-bottom:0;mso-position-horizontal:absolute;mso-position-horizontal-relative:text;mso-position-vertical:absolute;mso-position-vertical-relative:text;v-text-anchor:middle" o:gfxdata="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" fillcolor="red" strokecolor="#1f3763 [1604]" strokeweight="1pt">
+                      <v:stroke joinstyle="miter"/>
+                      <v:textbox>
+                        <w:txbxContent>
+                          <w:p>
+                            <w:pPr>
+                              <w:jc w:val="center"/>
+                            </w:pPr>
+                            <w:r>
+                              <w:rPr>
+                                <w:rFonts w:hint="cs"/>
+                                <w:rtl/>
+                              </w:rPr>
+                              <w:t>0</w:t>
+                            </w:r>
+                          </w:p>
+                        </w:txbxContent>
+                      </v:textbox>
+                    </v:oval>
+                  </w:pict>
+                </mc:Fallback>
+              </mc:AlternateContent>
+            </w:r>
+          </w:p>
+        </w:tc>
+        <w:tc>
+          <w:tcPr>
+            <w:tcW w:w="2304" w:type="dxa"/>
+            <w:shd w:val="clear" w:color="auto" w:fill="7F7F7F" w:themeFill="text1" w:themeFillTint="80"/>
+          </w:tcPr>
+          <w:p>
+            <w:pPr>
+              <w:bidi/>
+              <w:rPr>
+                <w:sz w:val="24"/>
+                <w:szCs w:val="24"/>
+                <w:rtl/>
+                <w:lang w:val="en-US"/>
+              </w:rPr>
+            </w:pPr>
+          </w:p>
+        </w:tc>
+      </w:tr>
+      <w:tr>
+        <w:trPr>
+          <w:trHeight w:val="906"/>
+        </w:trPr>
+        <w:tc>
+          <w:tcPr>
+            <w:tcW w:w="2304" w:type="dxa"/>
+          </w:tcPr>
+          <w:p>
+            <w:pPr>
+              <w:bidi/>
+              <w:rPr>
+                <w:color w:val="4472C4" w:themeColor="accent1"/>
+                <w:sz w:val="24"/>
+                <w:szCs w:val="24"/>
+                <w:rtl/>
+                <w:lang w:val="en-US"/>
+              </w:rPr>
+            </w:pPr>
+            <w:r>
+              <w:rPr>
+                <w:rFonts w:hint="cs"/>
+                <w:noProof/>
+                <w:color w:val="4472C4" w:themeColor="accent1"/>
+                <w:sz w:val="24"/>
+                <w:szCs w:val="24"/>
+                <w:rtl/>
+                <w:lang w:val="he-IL"/>
+              </w:rPr>
+              <mc:AlternateContent>
+                <mc:Choice Requires="wps">
+                  <w:drawing>
+                    <wp:anchor distT="0" distB="0" distL="114300" distR="114300" simplePos="0" relativeHeight="251694080" behindDoc="0" locked="0" layoutInCell="1" allowOverlap="1" wp14:anchorId="68DEDB37" wp14:editId="488CB4D5">
+                      <wp:simplePos x="0" y="0"/>
+                      <wp:positionH relativeFrom="column">
+                        <wp:posOffset>403755</wp:posOffset>
+                      </wp:positionH>
+                      <wp:positionV relativeFrom="paragraph">
+                        <wp:posOffset>103183</wp:posOffset>
+                      </wp:positionV>
+                      <wp:extent cx="486137" cy="405114"/>
+                      <wp:effectExtent l="0" t="0" r="28575" b="14605"/>
+                      <wp:wrapNone/>
+                      <wp:docPr id="24" name="Oval 24"/>
+                      <wp:cNvGraphicFramePr/>
+                      <a:graphic xmlns:a="http://schemas.openxmlformats.org/drawingml/2006/main">
+                        <a:graphicData uri="http://schemas.microsoft.com/office/word/2010/wordprocessingShape">
+                          <wps:wsp>
+                            <wps:cNvSpPr/>
+                            <wps:spPr>
+                              <a:xfrm>
+                                <a:off x="0" y="0"/>
+                                <a:ext cx="486137" cy="405114"/>
+                              </a:xfrm>
+                              <a:prstGeom prst="ellipse">
+                                <a:avLst/>
+                              </a:prstGeom>
+                              <a:solidFill>
+                                <a:schemeClr val="accent1"/>
+                              </a:solidFill>
+                            </wps:spPr>
+                            <wps:style>
+                              <a:lnRef idx="2">
+                                <a:schemeClr val="accent1">
+                                  <a:shade val="50000"/>
+                                </a:schemeClr>
+                              </a:lnRef>
+                              <a:fillRef idx="1">
+                                <a:schemeClr val="accent1"/>
+                              </a:fillRef>
+                              <a:effectRef idx="0">
+                                <a:schemeClr val="accent1"/>
+                              </a:effectRef>
+                              <a:fontRef idx="minor">
+                                <a:schemeClr val="lt1"/>
+                              </a:fontRef>
+                            </wps:style>
+                            <wps:txbx>
+                              <w:txbxContent>
+                                <w:p>
+                                  <w:pPr>
+                                    <w:jc w:val="center"/>
+                                  </w:pPr>
+                                  <w:r>
+                                    <w:rPr>
+                                      <w:rFonts w:hint="cs"/>
+                                      <w:rtl/>
+                                    </w:rPr>
+                                    <w:t>0</w:t>
+                                  </w:r>
+                                </w:p>
+                              </w:txbxContent>
+                            </wps:txbx>
+                            <wps:bodyPr rot="0" spcFirstLastPara="0" vertOverflow="overflow" horzOverflow="overflow" vert="horz" wrap="square" lIns="91440" tIns="45720" rIns="91440" bIns="45720" numCol="1" spcCol="0" rtlCol="0" fromWordArt="0" anchor="ctr" anchorCtr="0" forceAA="0" compatLnSpc="1">
+                              <a:prstTxWarp prst="textNoShape">
+                                <a:avLst/>
+                              </a:prstTxWarp>
+                              <a:noAutofit/>
+                            </wps:bodyPr>
+                          </wps:wsp>
+                        </a:graphicData>
+                      </a:graphic>
+                    </wp:anchor>
+                  </w:drawing>
+                </mc:Choice>
+                <mc:Fallback>
+                  <w:pict>
+                    <v:oval w14:anchorId="68DEDB37" id="Oval 24" o:spid="_x0000_s1035" style="position:absolute;left:0;text-align:left;margin-left:31.8pt;margin-top:8.1pt;width:38.3pt;height:31.9pt;z-index:251694080;visibility:visible;mso-wrap-style:square;mso-wrap-distance-left:9pt;mso-wrap-distance-top:0;mso-wrap-distance-right:9pt;mso-wrap-distance-bottom:0;mso-position-horizontal:absolute;mso-position-horizontal-relative:text;mso-position-vertical:absolute;mso-position-vertical-relative:text;v-text-anchor:middle" o:gfxdata="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" fillcolor="#4472c4 [3204]" strokecolor="#1f3763 [1604]" strokeweight="1pt">
+                      <v:stroke joinstyle="miter"/>
+                      <v:textbox>
+                        <w:txbxContent>
+                          <w:p>
+                            <w:pPr>
+                              <w:jc w:val="center"/>
+                            </w:pPr>
+                            <w:r>
+                              <w:rPr>
+                                <w:rFonts w:hint="cs"/>
+                                <w:rtl/>
+                              </w:rPr>
+                              <w:t>0</w:t>
+                            </w:r>
+                          </w:p>
+                        </w:txbxContent>
+                      </v:textbox>
+                    </v:oval>
+                  </w:pict>
+                </mc:Fallback>
+              </mc:AlternateContent>
+            </w:r>
+          </w:p>
+        </w:tc>
+        <w:tc>
+          <w:tcPr>
+            <w:tcW w:w="2304" w:type="dxa"/>
+            <w:shd w:val="clear" w:color="auto" w:fill="7F7F7F" w:themeFill="text1" w:themeFillTint="80"/>
+          </w:tcPr>
+          <w:p>
+            <w:pPr>
+              <w:bidi/>
+              <w:rPr>
+                <w:sz w:val="24"/>
+                <w:szCs w:val="24"/>
+                <w:rtl/>
+                <w:lang w:val="en-US"/>
+              </w:rPr>
+            </w:pPr>
+          </w:p>
+        </w:tc>
+        <w:tc>
+          <w:tcPr>
+            <w:tcW w:w="2304" w:type="dxa"/>
+            <w:shd w:val="clear" w:color="auto" w:fill="7F7F7F" w:themeFill="text1" w:themeFillTint="80"/>
+          </w:tcPr>
+          <w:p>
+            <w:pPr>
+              <w:bidi/>
+              <w:rPr>
+                <w:sz w:val="24"/>
+                <w:szCs w:val="24"/>
+                <w:rtl/>
+                <w:lang w:val="en-US"/>
+              </w:rPr>
+            </w:pPr>
+          </w:p>
+        </w:tc>
+        <w:tc>
+          <w:tcPr>
+            <w:tcW w:w="2304" w:type="dxa"/>
+          </w:tcPr>
+          <w:p>
+            <w:pPr>
+              <w:bidi/>
+              <w:rPr>
+                <w:sz w:val="24"/>
+                <w:szCs w:val="24"/>
+                <w:rtl/>
+                <w:lang w:val="en-US"/>
+              </w:rPr>
+            </w:pPr>
+          </w:p>
+        </w:tc>
+        <w:tc>
+          <w:tcPr>
+            <w:tcW w:w="2304" w:type="dxa"/>
+          </w:tcPr>
+          <w:p>
+            <w:pPr>
+              <w:bidi/>
+              <w:rPr>
+                <w:sz w:val="24"/>
+                <w:szCs w:val="24"/>
+                <w:rtl/>
+                <w:lang w:val="en-US"/>
+              </w:rPr>
+            </w:pPr>
+            <w:r>
+              <w:rPr>
+                <w:rFonts w:cs="Arial"/>
+                <w:noProof/>
+                <w:sz w:val="24"/>
+                <w:szCs w:val="24"/>
+                <w:rtl/>
+                <w:lang w:val="en-US"/>
+              </w:rPr>
+              <w:drawing>
+                <wp:anchor distT="0" distB="0" distL="114300" distR="114300" simplePos="0" relativeHeight="251697152" behindDoc="0" locked="0" layoutInCell="1" allowOverlap="1" wp14:anchorId="0D431242" wp14:editId="35BC5D26">
+                  <wp:simplePos x="0" y="0"/>
+                  <wp:positionH relativeFrom="column">
+                    <wp:posOffset>307292</wp:posOffset>
+                  </wp:positionH>
+                  <wp:positionV relativeFrom="paragraph">
+                    <wp:posOffset>193431</wp:posOffset>
+                  </wp:positionV>
+                  <wp:extent cx="591820" cy="572770"/>
+                  <wp:effectExtent l="0" t="0" r="0" b="0"/>
+                  <wp:wrapSquare wrapText="bothSides"/>
+                  <wp:docPr id="27" name="Picture 27"/>
+                  <wp:cNvGraphicFramePr>
+                    <a:graphicFrameLocks xmlns:a="http://schemas.openxmlformats.org/drawingml/2006/main" noChangeAspect="1"/>
+                  </wp:cNvGraphicFramePr>
+                  <a:graphic xmlns:a="http://schemas.openxmlformats.org/drawingml/2006/main">
+                    <a:graphicData uri="http://schemas.openxmlformats.org/drawingml/2006/picture">
+                      <pic:pic xmlns:pic="http://schemas.openxmlformats.org/drawingml/2006/picture">
+                        <pic:nvPicPr>
+                          <pic:cNvPr id="1" name=""/>
+                          <pic:cNvPicPr/>
+                        </pic:nvPicPr>
+                        <pic:blipFill>
+                          <a:blip r:embed="rId7">
+                            <a:extLst>
+                              <a:ext uri="{28A0092B-C50C-407E-A947-70E740481C1C}">
+                                <a14:useLocalDpi xmlns:a14="http://schemas.microsoft.com/office/drawing/2010/main" val="0"/>
+                              </a:ext>
+                            </a:extLst>
+                          </a:blip>
+                          <a:stretch>
+                            <a:fillRect/>
+                          </a:stretch>
+                        </pic:blipFill>
+                        <pic:spPr>
+                          <a:xfrm>
+                            <a:off x="0" y="0"/>
+                            <a:ext cx="591820" cy="572770"/>
+                          </a:xfrm>
+                          <a:prstGeom prst="rect">
+                            <a:avLst/>
+                          </a:prstGeom>
+                        </pic:spPr>
+                      </pic:pic>
+                    </a:graphicData>
+                  </a:graphic>
+                  <wp14:sizeRelH relativeFrom="margin">
+                    <wp14:pctWidth>0</wp14:pctWidth>
+                  </wp14:sizeRelH>
+                  <wp14:sizeRelV relativeFrom="margin">
+                    <wp14:pctHeight>0</wp14:pctHeight>
+                  </wp14:sizeRelV>
+                </wp:anchor>
+              </w:drawing>
+            </w:r>
+          </w:p>
+        </w:tc>
+      </w:tr>
+    </w:tbl>
+    <w:p>
+      <w:pPr>
+        <w:bidi/>
+        <w:rPr>
+          <w:rFonts w:cs="Arial"/>
+          <w:sz w:val="24"/>
+          <w:szCs w:val="24"/>
+          <w:rtl/>
+          <w:lang w:val="en-US"/>
+        </w:rPr>
+      </w:pPr>
+      <w:r>
+        <w:rPr>
+          <w:rFonts w:cs="Arial" w:hint="cs"/>
+          <w:sz w:val="24"/>
+          <w:szCs w:val="24"/>
+          <w:rtl/>
+          <w:lang w:val="en-US"/>
+        </w:rPr>
+        <w:t xml:space="preserve">עבור פרי = 100 נקודות, עונש אי יכולת תזוזה = 1000 </w:t>
+      </w:r>
+      <w:proofErr w:type="spellStart"/>
+      <w:r>
+        <w:rPr>
+          <w:rFonts w:cs="Arial" w:hint="cs"/>
+          <w:sz w:val="24"/>
+          <w:szCs w:val="24"/>
+          <w:rtl/>
+          <w:lang w:val="en-US"/>
+        </w:rPr>
+        <w:t>נק</w:t>
+      </w:r>
+      <w:proofErr w:type="spellEnd"/>
+    </w:p>
+    <w:p>
+      <w:pPr>
+        <w:bidi/>
+        <w:rPr>
+          <w:rFonts w:cs="Arial"/>
+          <w:sz w:val="24"/>
+          <w:szCs w:val="24"/>
+          <w:rtl/>
+          <w:lang w:val="en-US"/>
+        </w:rPr>
+      </w:pPr>
+      <w:r>
+        <w:rPr>
+          <w:rFonts w:cs="Arial" w:hint="cs"/>
+          <w:sz w:val="24"/>
+          <w:szCs w:val="24"/>
+          <w:rtl/>
+          <w:lang w:val="en-US"/>
+        </w:rPr>
+        <w:t xml:space="preserve">במקרה כזה, </w:t>
+      </w:r>
+      <w:r>
+        <w:rPr>
+          <w:rFonts w:cs="Arial" w:hint="cs"/>
+          <w:sz w:val="24"/>
+          <w:szCs w:val="24"/>
+          <w:rtl/>
+          <w:lang w:val="en-US"/>
+        </w:rPr>
+        <w:t>עבור</w:t>
+      </w:r>
+      <w:r>
+        <w:rPr>
+          <w:rFonts w:cs="Arial" w:hint="cs"/>
+          <w:sz w:val="24"/>
+          <w:szCs w:val="24"/>
+          <w:rtl/>
+          <w:lang w:val="en-US"/>
+        </w:rPr>
+        <w:t xml:space="preserve"> עומק חיפוש מוגבל ל2, השחקן האדום </w:t>
+      </w:r>
+      <w:proofErr w:type="spellStart"/>
+      <w:r>
+        <w:rPr>
+          <w:rFonts w:cs="Arial" w:hint="cs"/>
+          <w:sz w:val="24"/>
+          <w:szCs w:val="24"/>
+          <w:rtl/>
+          <w:lang w:val="en-US"/>
+        </w:rPr>
+        <w:t>י</w:t>
+      </w:r>
+      <w:r>
+        <w:rPr>
+          <w:rFonts w:cs="Arial" w:hint="cs"/>
+          <w:sz w:val="24"/>
+          <w:szCs w:val="24"/>
+          <w:rtl/>
+          <w:lang w:val="en-US"/>
+        </w:rPr>
+        <w:t>ילך</w:t>
+      </w:r>
+      <w:proofErr w:type="spellEnd"/>
+      <w:r>
+        <w:rPr>
+          <w:rFonts w:cs="Arial" w:hint="cs"/>
+          <w:sz w:val="24"/>
+          <w:szCs w:val="24"/>
+          <w:rtl/>
+          <w:lang w:val="en-US"/>
+        </w:rPr>
+        <w:t xml:space="preserve"> לכיוון למטה בשביל להגיע לפרי, ואז ייתקע</w:t>
+      </w:r>
+      <w:r>
+        <w:rPr>
+          <w:rFonts w:cs="Arial" w:hint="cs"/>
+          <w:sz w:val="24"/>
+          <w:szCs w:val="24"/>
+          <w:rtl/>
+          <w:lang w:val="en-US"/>
+        </w:rPr>
+        <w:t xml:space="preserve"> לפני השחקן הכחול, מספר הנקודות שלו יהיו -900 ויפסיד את המשחק, בעת, שאם היה הולך למעלה, היה מצליח להשיג תיקו עם השחקן היריב</w:t>
+      </w:r>
+      <w:r>
+        <w:rPr>
+          <w:rFonts w:cs="Arial" w:hint="cs"/>
+          <w:sz w:val="24"/>
+          <w:szCs w:val="24"/>
+          <w:rtl/>
+          <w:lang w:val="en-US"/>
+        </w:rPr>
+        <w:t>.</w:t>
+      </w:r>
+    </w:p>
+    <w:p>
+      <w:pPr>
+        <w:bidi/>
+        <w:rPr>
+          <w:rFonts w:cs="Arial"/>
+          <w:sz w:val="24"/>
+          <w:szCs w:val="24"/>
+          <w:rtl/>
+          <w:lang w:val="en-US"/>
+        </w:rPr>
+      </w:pPr>
+    </w:p>
+    <w:p>
+      <w:pPr>
+        <w:bidi/>
+        <w:rPr>
+          <w:rFonts w:cs="Arial"/>
+          <w:sz w:val="24"/>
+          <w:szCs w:val="24"/>
+          <w:rtl/>
+          <w:lang w:val="en-US"/>
+        </w:rPr>
+      </w:pPr>
+    </w:p>
+    <w:p>
+      <w:pPr>
+        <w:bidi/>
+        <w:rPr>
+          <w:rFonts w:cs="Arial"/>
+          <w:sz w:val="24"/>
+          <w:szCs w:val="24"/>
+          <w:rtl/>
+          <w:lang w:val="en-US"/>
+        </w:rPr>
+      </w:pPr>
+    </w:p>
+    <w:p>
+      <w:pPr>
+        <w:bidi/>
+        <w:rPr>
+          <w:rFonts w:cs="Arial"/>
+          <w:sz w:val="24"/>
+          <w:szCs w:val="24"/>
+          <w:rtl/>
+          <w:lang w:val="en-US"/>
+        </w:rPr>
+      </w:pPr>
+    </w:p>
+    <w:p>
+      <w:pPr>
+        <w:bidi/>
+        <w:rPr>
+          <w:rFonts w:cs="Arial"/>
+          <w:sz w:val="24"/>
+          <w:szCs w:val="24"/>
+          <w:rtl/>
+          <w:lang w:val="en-US"/>
+        </w:rPr>
+      </w:pPr>
+    </w:p>
+    <w:p>
+      <w:pPr>
+        <w:bidi/>
+        <w:rPr>
+          <w:rFonts w:cs="Arial"/>
+          <w:sz w:val="24"/>
+          <w:szCs w:val="24"/>
+          <w:rtl/>
+          <w:lang w:val="en-US"/>
+        </w:rPr>
+      </w:pPr>
+    </w:p>
+    <w:p>
+      <w:pPr>
+        <w:bidi/>
+        <w:rPr>
+          <w:rFonts w:cs="Arial"/>
+          <w:sz w:val="24"/>
+          <w:szCs w:val="24"/>
+          <w:rtl/>
+          <w:lang w:val="en-US"/>
+        </w:rPr>
+      </w:pPr>
+    </w:p>
+    <w:p>
+      <w:pPr>
+        <w:bidi/>
+        <w:rPr>
+          <w:rFonts w:cs="Arial"/>
+          <w:sz w:val="24"/>
+          <w:szCs w:val="24"/>
+          <w:rtl/>
+          <w:lang w:val="en-US"/>
+        </w:rPr>
+      </w:pPr>
+    </w:p>
+    <w:p>
+      <w:pPr>
+        <w:bidi/>
+        <w:rPr>
+          <w:rFonts w:cs="Arial"/>
+          <w:sz w:val="24"/>
+          <w:szCs w:val="24"/>
+          <w:rtl/>
+          <w:lang w:val="en-US"/>
+        </w:rPr>
+      </w:pPr>
+    </w:p>
+    <w:p>
+      <w:pPr>
+        <w:bidi/>
+        <w:rPr>
+          <w:rFonts w:cs="Arial"/>
+          <w:sz w:val="24"/>
+          <w:szCs w:val="24"/>
+          <w:rtl/>
+          <w:lang w:val="en-US"/>
+        </w:rPr>
+      </w:pPr>
+    </w:p>
+    <w:tbl>
+      <w:tblPr>
+        <w:tblStyle w:val="TableGrid"/>
+        <w:bidiVisual/>
+        <w:tblW w:w="0" w:type="auto"/>
+        <w:tblLook w:val="04A0" w:firstRow="1" w:lastRow="0" w:firstColumn="1" w:lastColumn="0" w:noHBand="0" w:noVBand="1"/>
+      </w:tblPr>
+      <w:tblGrid>
+        <w:gridCol w:w="2894"/>
+        <w:gridCol w:w="2894"/>
+        <w:gridCol w:w="2895"/>
+      </w:tblGrid>
+      <w:tr>
+        <w:trPr>
+          <w:trHeight w:val="1099"/>
+        </w:trPr>
+        <w:tc>
+          <w:tcPr>
+            <w:tcW w:w="2894" w:type="dxa"/>
+          </w:tcPr>
+          <w:p>
+            <w:pPr>
+              <w:bidi/>
+              <w:rPr>
+                <w:rFonts w:cs="Arial"/>
+                <w:sz w:val="24"/>
+                <w:szCs w:val="24"/>
+                <w:rtl/>
+                <w:lang w:val="en-US"/>
+              </w:rPr>
+            </w:pPr>
+            <w:r>
+              <w:rPr>
+                <w:rFonts w:cs="Arial"/>
+                <w:noProof/>
+                <w:sz w:val="24"/>
+                <w:szCs w:val="24"/>
+                <w:rtl/>
+                <w:lang w:val="en-US"/>
+              </w:rPr>
+              <w:lastRenderedPageBreak/>
+              <w:drawing>
+                <wp:anchor distT="0" distB="0" distL="114300" distR="114300" simplePos="0" relativeHeight="251713536" behindDoc="0" locked="0" layoutInCell="1" allowOverlap="1" wp14:anchorId="7BBB5A23" wp14:editId="6A3DDD46">
+                  <wp:simplePos x="0" y="0"/>
+                  <wp:positionH relativeFrom="column">
+                    <wp:posOffset>632509</wp:posOffset>
+                  </wp:positionH>
+                  <wp:positionV relativeFrom="paragraph">
+                    <wp:posOffset>53096</wp:posOffset>
+                  </wp:positionV>
+                  <wp:extent cx="591820" cy="572770"/>
+                  <wp:effectExtent l="0" t="0" r="0" b="0"/>
+                  <wp:wrapSquare wrapText="bothSides"/>
+                  <wp:docPr id="40" name="Picture 40"/>
+                  <wp:cNvGraphicFramePr>
+                    <a:graphicFrameLocks xmlns:a="http://schemas.openxmlformats.org/drawingml/2006/main" noChangeAspect="1"/>
+                  </wp:cNvGraphicFramePr>
+                  <a:graphic xmlns:a="http://schemas.openxmlformats.org/drawingml/2006/main">
+                    <a:graphicData uri="http://schemas.openxmlformats.org/drawingml/2006/picture">
+                      <pic:pic xmlns:pic="http://schemas.openxmlformats.org/drawingml/2006/picture">
+                        <pic:nvPicPr>
+                          <pic:cNvPr id="1" name=""/>
+                          <pic:cNvPicPr/>
+                        </pic:nvPicPr>
+                        <pic:blipFill>
+                          <a:blip r:embed="rId7">
+                            <a:extLst>
+                              <a:ext uri="{28A0092B-C50C-407E-A947-70E740481C1C}">
+                                <a14:useLocalDpi xmlns:a14="http://schemas.microsoft.com/office/drawing/2010/main" val="0"/>
+                              </a:ext>
+                            </a:extLst>
+                          </a:blip>
+                          <a:stretch>
+                            <a:fillRect/>
+                          </a:stretch>
+                        </pic:blipFill>
+                        <pic:spPr>
+                          <a:xfrm>
+                            <a:off x="0" y="0"/>
+                            <a:ext cx="591820" cy="572770"/>
+                          </a:xfrm>
+                          <a:prstGeom prst="rect">
+                            <a:avLst/>
+                          </a:prstGeom>
+                        </pic:spPr>
+                      </pic:pic>
+                    </a:graphicData>
+                  </a:graphic>
+                  <wp14:sizeRelH relativeFrom="margin">
+                    <wp14:pctWidth>0</wp14:pctWidth>
+                  </wp14:sizeRelH>
+                  <wp14:sizeRelV relativeFrom="margin">
+                    <wp14:pctHeight>0</wp14:pctHeight>
+                  </wp14:sizeRelV>
+                </wp:anchor>
+              </w:drawing>
+            </w:r>
+          </w:p>
+        </w:tc>
+        <w:tc>
+          <w:tcPr>
+            <w:tcW w:w="2894" w:type="dxa"/>
+          </w:tcPr>
+          <w:p>
+            <w:pPr>
+              <w:bidi/>
+              <w:rPr>
+                <w:rFonts w:cs="Arial"/>
+                <w:sz w:val="24"/>
+                <w:szCs w:val="24"/>
+                <w:rtl/>
+                <w:lang w:val="en-US"/>
+              </w:rPr>
+            </w:pPr>
+          </w:p>
+        </w:tc>
+        <w:tc>
+          <w:tcPr>
+            <w:tcW w:w="2895" w:type="dxa"/>
+          </w:tcPr>
+          <w:p>
+            <w:pPr>
+              <w:bidi/>
+              <w:rPr>
+                <w:rFonts w:cs="Arial"/>
+                <w:sz w:val="24"/>
+                <w:szCs w:val="24"/>
+                <w:rtl/>
+                <w:lang w:val="en-US"/>
+              </w:rPr>
+            </w:pPr>
+          </w:p>
+        </w:tc>
+      </w:tr>
+      <w:tr>
+        <w:trPr>
+          <w:trHeight w:val="1099"/>
+        </w:trPr>
+        <w:tc>
+          <w:tcPr>
+            <w:tcW w:w="2894" w:type="dxa"/>
+          </w:tcPr>
+          <w:p>
+            <w:pPr>
+              <w:bidi/>
+              <w:rPr>
+                <w:rFonts w:cs="Arial"/>
+                <w:noProof/>
+                <w:sz w:val="24"/>
+                <w:szCs w:val="24"/>
+                <w:rtl/>
+                <w:lang w:val="en-US"/>
+              </w:rPr>
+            </w:pPr>
+          </w:p>
+        </w:tc>
+        <w:tc>
+          <w:tcPr>
+            <w:tcW w:w="2894" w:type="dxa"/>
+          </w:tcPr>
+          <w:p>
+            <w:pPr>
+              <w:bidi/>
+              <w:rPr>
+                <w:rFonts w:cs="Arial"/>
+                <w:sz w:val="24"/>
+                <w:szCs w:val="24"/>
+                <w:rtl/>
+                <w:lang w:val="en-US"/>
+              </w:rPr>
+            </w:pPr>
+          </w:p>
+        </w:tc>
+        <w:tc>
+          <w:tcPr>
+            <w:tcW w:w="2895" w:type="dxa"/>
+          </w:tcPr>
+          <w:p>
+            <w:pPr>
+              <w:bidi/>
+              <w:rPr>
+                <w:rFonts w:cs="Arial"/>
+                <w:sz w:val="24"/>
+                <w:szCs w:val="24"/>
+                <w:rtl/>
+                <w:lang w:val="en-US"/>
+              </w:rPr>
+            </w:pPr>
+          </w:p>
+        </w:tc>
+      </w:tr>
+      <w:tr>
+        <w:trPr>
+          <w:trHeight w:val="1099"/>
+        </w:trPr>
+        <w:tc>
+          <w:tcPr>
+            <w:tcW w:w="2894" w:type="dxa"/>
+          </w:tcPr>
+          <w:p>
+            <w:pPr>
+              <w:bidi/>
+              <w:rPr>
+                <w:rFonts w:cs="Arial"/>
+                <w:noProof/>
+                <w:sz w:val="24"/>
+                <w:szCs w:val="24"/>
+                <w:rtl/>
+                <w:lang w:val="en-US"/>
+              </w:rPr>
+            </w:pPr>
+          </w:p>
+        </w:tc>
+        <w:tc>
+          <w:tcPr>
+            <w:tcW w:w="2894" w:type="dxa"/>
+          </w:tcPr>
+          <w:p>
+            <w:pPr>
+              <w:bidi/>
+              <w:rPr>
+                <w:rFonts w:cs="Arial"/>
+                <w:sz w:val="24"/>
+                <w:szCs w:val="24"/>
+                <w:rtl/>
+                <w:lang w:val="en-US"/>
+              </w:rPr>
+            </w:pPr>
+          </w:p>
+        </w:tc>
+        <w:tc>
+          <w:tcPr>
+            <w:tcW w:w="2895" w:type="dxa"/>
+          </w:tcPr>
+          <w:p>
+            <w:pPr>
+              <w:bidi/>
+              <w:rPr>
+                <w:rFonts w:cs="Arial"/>
+                <w:sz w:val="24"/>
+                <w:szCs w:val="24"/>
+                <w:rtl/>
+                <w:lang w:val="en-US"/>
+              </w:rPr>
+            </w:pPr>
+          </w:p>
+        </w:tc>
+      </w:tr>
+      <w:tr>
+        <w:trPr>
+          <w:trHeight w:val="1056"/>
+        </w:trPr>
+        <w:tc>
+          <w:tcPr>
+            <w:tcW w:w="2894" w:type="dxa"/>
+          </w:tcPr>
+          <w:p>
+            <w:pPr>
+              <w:bidi/>
+              <w:rPr>
+                <w:rFonts w:cs="Arial"/>
+                <w:sz w:val="24"/>
+                <w:szCs w:val="24"/>
+                <w:rtl/>
+                <w:lang w:val="en-US"/>
+              </w:rPr>
+            </w:pPr>
+            <w:r>
+              <w:rPr>
+                <w:rFonts w:hint="cs"/>
+                <w:noProof/>
+                <w:color w:val="4472C4" w:themeColor="accent1"/>
+                <w:sz w:val="24"/>
+                <w:szCs w:val="24"/>
+                <w:rtl/>
+                <w:lang w:val="he-IL"/>
+              </w:rPr>
+              <mc:AlternateContent>
+                <mc:Choice Requires="wps">
+                  <w:drawing>
+                    <wp:anchor distT="0" distB="0" distL="114300" distR="114300" simplePos="0" relativeHeight="251711488" behindDoc="0" locked="0" layoutInCell="1" allowOverlap="1" wp14:anchorId="264F1889" wp14:editId="3917C02B">
+                      <wp:simplePos x="0" y="0"/>
+                      <wp:positionH relativeFrom="column">
+                        <wp:posOffset>662598</wp:posOffset>
+                      </wp:positionH>
+                      <wp:positionV relativeFrom="paragraph">
+                        <wp:posOffset>143852</wp:posOffset>
+                      </wp:positionV>
+                      <wp:extent cx="486137" cy="405114"/>
+                      <wp:effectExtent l="0" t="0" r="28575" b="14605"/>
+                      <wp:wrapNone/>
+                      <wp:docPr id="39" name="Oval 39"/>
+                      <wp:cNvGraphicFramePr/>
+                      <a:graphic xmlns:a="http://schemas.openxmlformats.org/drawingml/2006/main">
+                        <a:graphicData uri="http://schemas.microsoft.com/office/word/2010/wordprocessingShape">
+                          <wps:wsp>
+                            <wps:cNvSpPr/>
+                            <wps:spPr>
+                              <a:xfrm>
+                                <a:off x="0" y="0"/>
+                                <a:ext cx="486137" cy="405114"/>
+                              </a:xfrm>
+                              <a:prstGeom prst="ellipse">
+                                <a:avLst/>
+                              </a:prstGeom>
+                              <a:solidFill>
+                                <a:schemeClr val="accent1"/>
+                              </a:solidFill>
+                            </wps:spPr>
+                            <wps:style>
+                              <a:lnRef idx="2">
+                                <a:schemeClr val="accent1">
+                                  <a:shade val="50000"/>
+                                </a:schemeClr>
+                              </a:lnRef>
+                              <a:fillRef idx="1">
+                                <a:schemeClr val="accent1"/>
+                              </a:fillRef>
+                              <a:effectRef idx="0">
+                                <a:schemeClr val="accent1"/>
+                              </a:effectRef>
+                              <a:fontRef idx="minor">
+                                <a:schemeClr val="lt1"/>
+                              </a:fontRef>
+                            </wps:style>
+                            <wps:txbx>
+                              <w:txbxContent>
+                                <w:p>
+                                  <w:pPr>
+                                    <w:jc w:val="center"/>
+                                  </w:pPr>
+                                  <w:r>
+                                    <w:rPr>
+                                      <w:rFonts w:hint="cs"/>
+                                      <w:rtl/>
+                                    </w:rPr>
+                                    <w:t>0</w:t>
+                                  </w:r>
+                                </w:p>
+                              </w:txbxContent>
+                            </wps:txbx>
+                            <wps:bodyPr rot="0" spcFirstLastPara="0" vertOverflow="overflow" horzOverflow="overflow" vert="horz" wrap="square" lIns="91440" tIns="45720" rIns="91440" bIns="45720" numCol="1" spcCol="0" rtlCol="0" fromWordArt="0" anchor="ctr" anchorCtr="0" forceAA="0" compatLnSpc="1">
+                              <a:prstTxWarp prst="textNoShape">
+                                <a:avLst/>
+                              </a:prstTxWarp>
+                              <a:noAutofit/>
+                            </wps:bodyPr>
+                          </wps:wsp>
+                        </a:graphicData>
+                      </a:graphic>
+                    </wp:anchor>
+                  </w:drawing>
+                </mc:Choice>
+                <mc:Fallback>
+                  <w:pict>
+                    <v:oval w14:anchorId="264F1889" id="Oval 39" o:spid="_x0000_s1036" style="position:absolute;left:0;text-align:left;margin-left:52.15pt;margin-top:11.35pt;width:38.3pt;height:31.9pt;z-index:251711488;visibility:visible;mso-wrap-style:square;mso-wrap-distance-left:9pt;mso-wrap-distance-top:0;mso-wrap-distance-right:9pt;mso-wrap-distance-bottom:0;mso-position-horizontal:absolute;mso-position-horizontal-relative:text;mso-position-vertical:absolute;mso-position-vertical-relative:text;v-text-anchor:middle" o:gfxdata="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" fillcolor="#4472c4 [3204]" strokecolor="#1f3763 [1604]" strokeweight="1pt">
+                      <v:stroke joinstyle="miter"/>
+                      <v:textbox>
+                        <w:txbxContent>
+                          <w:p>
+                            <w:pPr>
+                              <w:jc w:val="center"/>
+                            </w:pPr>
+                            <w:r>
+                              <w:rPr>
+                                <w:rFonts w:hint="cs"/>
+                                <w:rtl/>
+                              </w:rPr>
+                              <w:t>0</w:t>
+                            </w:r>
+                          </w:p>
+                        </w:txbxContent>
+                      </v:textbox>
+                    </v:oval>
+                  </w:pict>
+                </mc:Fallback>
+              </mc:AlternateContent>
+            </w:r>
+          </w:p>
+        </w:tc>
+        <w:tc>
+          <w:tcPr>
+            <w:tcW w:w="2894" w:type="dxa"/>
+          </w:tcPr>
+          <w:p>
+            <w:pPr>
+              <w:bidi/>
+              <w:rPr>
+                <w:rFonts w:cs="Arial"/>
+                <w:sz w:val="24"/>
+                <w:szCs w:val="24"/>
+                <w:rtl/>
+                <w:lang w:val="en-US"/>
+              </w:rPr>
+            </w:pPr>
+            <w:r>
+              <w:rPr>
+                <w:rFonts w:hint="cs"/>
+                <w:noProof/>
+                <w:sz w:val="24"/>
+                <w:szCs w:val="24"/>
+                <w:rtl/>
+                <w:lang w:val="he-IL"/>
+              </w:rPr>
+              <mc:AlternateContent>
+                <mc:Choice Requires="wps">
+                  <w:drawing>
+                    <wp:anchor distT="0" distB="0" distL="114300" distR="114300" simplePos="0" relativeHeight="251709440" behindDoc="0" locked="0" layoutInCell="1" allowOverlap="1" wp14:anchorId="0122175B" wp14:editId="45C939D1">
+                      <wp:simplePos x="0" y="0"/>
+                      <wp:positionH relativeFrom="column">
+                        <wp:posOffset>650485</wp:posOffset>
+                      </wp:positionH>
+                      <wp:positionV relativeFrom="paragraph">
+                        <wp:posOffset>171987</wp:posOffset>
+                      </wp:positionV>
+                      <wp:extent cx="486137" cy="405114"/>
+                      <wp:effectExtent l="0" t="0" r="28575" b="14605"/>
+                      <wp:wrapNone/>
+                      <wp:docPr id="38" name="Oval 38"/>
+                      <wp:cNvGraphicFramePr/>
+                      <a:graphic xmlns:a="http://schemas.openxmlformats.org/drawingml/2006/main">
+                        <a:graphicData uri="http://schemas.microsoft.com/office/word/2010/wordprocessingShape">
+                          <wps:wsp>
+                            <wps:cNvSpPr/>
+                            <wps:spPr>
+                              <a:xfrm>
+                                <a:off x="0" y="0"/>
+                                <a:ext cx="486137" cy="405114"/>
+                              </a:xfrm>
+                              <a:prstGeom prst="ellipse">
+                                <a:avLst/>
+                              </a:prstGeom>
+                              <a:solidFill>
+                                <a:srgbClr val="FF0000"/>
+                              </a:solidFill>
+                            </wps:spPr>
+                            <wps:style>
+                              <a:lnRef idx="2">
+                                <a:schemeClr val="accent1">
+                                  <a:shade val="50000"/>
+                                </a:schemeClr>
+                              </a:lnRef>
+                              <a:fillRef idx="1">
+                                <a:schemeClr val="accent1"/>
+                              </a:fillRef>
+                              <a:effectRef idx="0">
+                                <a:schemeClr val="accent1"/>
+                              </a:effectRef>
+                              <a:fontRef idx="minor">
+                                <a:schemeClr val="lt1"/>
+                              </a:fontRef>
+                            </wps:style>
+                            <wps:txbx>
+                              <w:txbxContent>
+                                <w:p>
+                                  <w:pPr>
+                                    <w:jc w:val="center"/>
+                                  </w:pPr>
+                                  <w:r>
+                                    <w:rPr>
+                                      <w:rFonts w:hint="cs"/>
+                                      <w:rtl/>
+                                    </w:rPr>
+                                    <w:t>0</w:t>
+                                  </w:r>
+                                </w:p>
+                              </w:txbxContent>
+                            </wps:txbx>
+                            <wps:bodyPr rot="0" spcFirstLastPara="0" vertOverflow="overflow" horzOverflow="overflow" vert="horz" wrap="square" lIns="91440" tIns="45720" rIns="91440" bIns="45720" numCol="1" spcCol="0" rtlCol="0" fromWordArt="0" anchor="ctr" anchorCtr="0" forceAA="0" compatLnSpc="1">
+                              <a:prstTxWarp prst="textNoShape">
+                                <a:avLst/>
+                              </a:prstTxWarp>
+                              <a:noAutofit/>
+                            </wps:bodyPr>
+                          </wps:wsp>
+                        </a:graphicData>
+                      </a:graphic>
+                    </wp:anchor>
+                  </w:drawing>
+                </mc:Choice>
+                <mc:Fallback>
+                  <w:pict>
+                    <v:oval w14:anchorId="0122175B" id="Oval 38" o:spid="_x0000_s1037" style="position:absolute;left:0;text-align:left;margin-left:51.2pt;margin-top:13.55pt;width:38.3pt;height:31.9pt;z-index:251709440;visibility:visible;mso-wrap-style:square;mso-wrap-distance-left:9pt;mso-wrap-distance-top:0;mso-wrap-distance-right:9pt;mso-wrap-distance-bottom:0;mso-position-horizontal:absolute;mso-position-horizontal-relative:text;mso-position-vertical:absolute;mso-position-vertical-relative:text;v-text-anchor:middle" o:gfxdata="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" fillcolor="red" strokecolor="#1f3763 [1604]" strokeweight="1pt">
+                      <v:stroke joinstyle="miter"/>
+                      <v:textbox>
+                        <w:txbxContent>
+                          <w:p>
+                            <w:pPr>
+                              <w:jc w:val="center"/>
+                            </w:pPr>
+                            <w:r>
+                              <w:rPr>
+                                <w:rFonts w:hint="cs"/>
+                                <w:rtl/>
+                              </w:rPr>
+                              <w:t>0</w:t>
+                            </w:r>
+                          </w:p>
+                        </w:txbxContent>
+                      </v:textbox>
+                    </v:oval>
+                  </w:pict>
+                </mc:Fallback>
+              </mc:AlternateContent>
+            </w:r>
+          </w:p>
+        </w:tc>
+        <w:tc>
+          <w:tcPr>
+            <w:tcW w:w="2895" w:type="dxa"/>
+          </w:tcPr>
+          <w:p>
+            <w:pPr>
+              <w:bidi/>
+              <w:rPr>
+                <w:rFonts w:cs="Arial"/>
+                <w:sz w:val="24"/>
+                <w:szCs w:val="24"/>
+                <w:rtl/>
+                <w:lang w:val="en-US"/>
+              </w:rPr>
+            </w:pPr>
+            <w:r>
+              <w:rPr>
+                <w:rFonts w:cs="Arial"/>
+                <w:noProof/>
+                <w:sz w:val="24"/>
+                <w:szCs w:val="24"/>
+                <w:rtl/>
+                <w:lang w:val="en-US"/>
+              </w:rPr>
+              <w:drawing>
+                <wp:anchor distT="0" distB="0" distL="114300" distR="114300" simplePos="0" relativeHeight="251715584" behindDoc="0" locked="0" layoutInCell="1" allowOverlap="1" wp14:anchorId="65F4A92E" wp14:editId="79D986A5">
+                  <wp:simplePos x="0" y="0"/>
+                  <wp:positionH relativeFrom="column">
+                    <wp:posOffset>582930</wp:posOffset>
+                  </wp:positionH>
+                  <wp:positionV relativeFrom="paragraph">
+                    <wp:posOffset>73562</wp:posOffset>
+                  </wp:positionV>
+                  <wp:extent cx="591820" cy="572770"/>
+                  <wp:effectExtent l="0" t="0" r="0" b="0"/>
+                  <wp:wrapSquare wrapText="bothSides"/>
+                  <wp:docPr id="41" name="Picture 41"/>
+                  <wp:cNvGraphicFramePr>
+                    <a:graphicFrameLocks xmlns:a="http://schemas.openxmlformats.org/drawingml/2006/main" noChangeAspect="1"/>
+                  </wp:cNvGraphicFramePr>
+                  <a:graphic xmlns:a="http://schemas.openxmlformats.org/drawingml/2006/main">
+                    <a:graphicData uri="http://schemas.openxmlformats.org/drawingml/2006/picture">
+                      <pic:pic xmlns:pic="http://schemas.openxmlformats.org/drawingml/2006/picture">
+                        <pic:nvPicPr>
+                          <pic:cNvPr id="1" name=""/>
+                          <pic:cNvPicPr/>
+                        </pic:nvPicPr>
+                        <pic:blipFill>
+                          <a:blip r:embed="rId7">
+                            <a:extLst>
+                              <a:ext uri="{28A0092B-C50C-407E-A947-70E740481C1C}">
+                                <a14:useLocalDpi xmlns:a14="http://schemas.microsoft.com/office/drawing/2010/main" val="0"/>
+                              </a:ext>
+                            </a:extLst>
+                          </a:blip>
+                          <a:stretch>
+                            <a:fillRect/>
+                          </a:stretch>
+                        </pic:blipFill>
+                        <pic:spPr>
+                          <a:xfrm>
+                            <a:off x="0" y="0"/>
+                            <a:ext cx="591820" cy="572770"/>
+                          </a:xfrm>
+                          <a:prstGeom prst="rect">
+                            <a:avLst/>
+                          </a:prstGeom>
+                        </pic:spPr>
+                      </pic:pic>
+                    </a:graphicData>
+                  </a:graphic>
+                  <wp14:sizeRelH relativeFrom="margin">
+                    <wp14:pctWidth>0</wp14:pctWidth>
+                  </wp14:sizeRelH>
+                  <wp14:sizeRelV relativeFrom="margin">
+                    <wp14:pctHeight>0</wp14:pctHeight>
+                  </wp14:sizeRelV>
+                </wp:anchor>
+              </w:drawing>
+            </w:r>
+          </w:p>
+        </w:tc>
+      </w:tr>
+    </w:tbl>
+    <w:p>
+      <w:pPr>
+        <w:bidi/>
+        <w:rPr>
+          <w:rFonts w:cs="Arial"/>
+          <w:sz w:val="24"/>
+          <w:szCs w:val="24"/>
+          <w:rtl/>
+          <w:lang w:val="en-US"/>
+        </w:rPr>
+      </w:pPr>
+    </w:p>
+    <w:p>
+      <w:pPr>
+        <w:bidi/>
+        <w:rPr>
+          <w:rFonts w:cs="Arial"/>
+          <w:sz w:val="24"/>
+          <w:szCs w:val="24"/>
+          <w:lang w:val="en-US"/>
+        </w:rPr>
+      </w:pPr>
+      <w:r>
+        <w:rPr>
+          <w:rFonts w:cs="Arial" w:hint="cs"/>
+          <w:sz w:val="24"/>
+          <w:szCs w:val="24"/>
+          <w:rtl/>
+          <w:lang w:val="en-US"/>
+        </w:rPr>
+        <w:t>במצב כזה עם עומק 2,</w:t>
+      </w:r>
+      <w:r>
+        <w:rPr>
+          <w:rFonts w:cs="Arial" w:hint="cs"/>
+          <w:sz w:val="24"/>
+          <w:szCs w:val="24"/>
+          <w:rtl/>
+          <w:lang w:val="en-US"/>
+        </w:rPr>
+        <w:t xml:space="preserve"> עם הגדרות משחק זהות ללוח הקודם,</w:t>
+      </w:r>
+      <w:r>
+        <w:rPr>
+          <w:rFonts w:cs="Arial" w:hint="cs"/>
+          <w:sz w:val="24"/>
+          <w:szCs w:val="24"/>
+          <w:rtl/>
+          <w:lang w:val="en-US"/>
+        </w:rPr>
+        <w:t xml:space="preserve"> </w:t>
+      </w:r>
+      <w:r>
+        <w:rPr>
+          <w:rFonts w:cs="Arial" w:hint="cs"/>
+          <w:sz w:val="24"/>
+          <w:szCs w:val="24"/>
+          <w:rtl/>
+          <w:lang w:val="en-US"/>
+        </w:rPr>
+        <w:t xml:space="preserve">השחקן האדום לא "רואה" בעומק העץ, שאם </w:t>
+      </w:r>
+      <w:proofErr w:type="spellStart"/>
+      <w:r>
+        <w:rPr>
+          <w:rFonts w:cs="Arial" w:hint="cs"/>
+          <w:sz w:val="24"/>
+          <w:szCs w:val="24"/>
+          <w:rtl/>
+          <w:lang w:val="en-US"/>
+        </w:rPr>
+        <w:t>יילך</w:t>
+      </w:r>
+      <w:proofErr w:type="spellEnd"/>
+      <w:r>
+        <w:rPr>
+          <w:rFonts w:cs="Arial" w:hint="cs"/>
+          <w:sz w:val="24"/>
+          <w:szCs w:val="24"/>
+          <w:rtl/>
+          <w:lang w:val="en-US"/>
+        </w:rPr>
+        <w:t xml:space="preserve"> למעלה יוכל לחסום את השחקן הכחול, ולנצח בוודאות את המשחק עם חסימה, </w:t>
+      </w:r>
+      <w:proofErr w:type="spellStart"/>
+      <w:r>
+        <w:rPr>
+          <w:rFonts w:cs="Arial" w:hint="cs"/>
+          <w:sz w:val="24"/>
+          <w:szCs w:val="24"/>
+          <w:rtl/>
+          <w:lang w:val="en-US"/>
+        </w:rPr>
+        <w:t>ויילך</w:t>
+      </w:r>
+      <w:proofErr w:type="spellEnd"/>
+      <w:r>
+        <w:rPr>
+          <w:rFonts w:cs="Arial" w:hint="cs"/>
+          <w:sz w:val="24"/>
+          <w:szCs w:val="24"/>
+          <w:rtl/>
+          <w:lang w:val="en-US"/>
+        </w:rPr>
+        <w:t xml:space="preserve"> לכיוון הפרי במקום, מה שלא יבטיח לו ניצחון.</w:t>
+      </w:r>
     </w:p>
     <w:sectPr>
       <w:pgSz w:w="11906" w:h="16838"/>

</xml_diff>

<commit_message>
Global AB implementation, need to fix dry
</commit_message>
<xml_diff>
--- a/intro_to_AI_hw2_2020-provided-code/DryPart.docx
+++ b/intro_to_AI_hw2_2020-provided-code/DryPart.docx
@@ -49,6 +49,7 @@
         </w:rPr>
         <w:t xml:space="preserve">השחקן </w:t>
       </w:r>
+      <w:proofErr w:type="spellStart"/>
       <w:r>
         <w:rPr>
           <w:sz w:val="24"/>
@@ -57,6 +58,7 @@
         </w:rPr>
         <w:t>SimplePlayer</w:t>
       </w:r>
+      <w:proofErr w:type="spellEnd"/>
       <w:r>
         <w:rPr>
           <w:rFonts w:hint="cs"/>
@@ -115,7 +117,29 @@
           <w:rtl/>
           <w:lang w:val="en-US"/>
         </w:rPr>
-        <w:t xml:space="preserve"> לפי הסדר: למעלה,ימינה, למטה ושמאלה.</w:t>
+        <w:t xml:space="preserve"> לפי הסדר: </w:t>
+      </w:r>
+      <w:proofErr w:type="spellStart"/>
+      <w:r>
+        <w:rPr>
+          <w:rFonts w:hint="cs"/>
+          <w:sz w:val="24"/>
+          <w:szCs w:val="24"/>
+          <w:rtl/>
+          <w:lang w:val="en-US"/>
+        </w:rPr>
+        <w:t>למעלה,ימינה</w:t>
+      </w:r>
+      <w:proofErr w:type="spellEnd"/>
+      <w:r>
+        <w:rPr>
+          <w:rFonts w:hint="cs"/>
+          <w:sz w:val="24"/>
+          <w:szCs w:val="24"/>
+          <w:rtl/>
+          <w:lang w:val="en-US"/>
+        </w:rPr>
+        <w:t>, למטה ושמאלה.</w:t>
       </w:r>
     </w:p>
     <w:p>
@@ -165,6 +189,7 @@
         </w:rPr>
         <w:t xml:space="preserve">עבור הלוח הנ"ל, כאשר האדום הוא שחקן </w:t>
       </w:r>
+      <w:proofErr w:type="spellStart"/>
       <w:r>
         <w:rPr>
           <w:sz w:val="24"/>
@@ -173,6 +198,7 @@
         </w:rPr>
         <w:t>SimplePlayer</w:t>
       </w:r>
+      <w:proofErr w:type="spellEnd"/>
       <w:r>
         <w:rPr>
           <w:rFonts w:hint="cs"/>
@@ -1661,6 +1687,7 @@
         </w:rPr>
         <w:t xml:space="preserve">השחקן </w:t>
       </w:r>
+      <w:proofErr w:type="spellStart"/>
       <w:r>
         <w:rPr>
           <w:sz w:val="24"/>
@@ -1669,6 +1696,7 @@
         </w:rPr>
         <w:t>SimplePlayer</w:t>
       </w:r>
+      <w:proofErr w:type="spellEnd"/>
       <w:r>
         <w:rPr>
           <w:rFonts w:hint="cs"/>
@@ -1689,6 +1717,7 @@
         </w:rPr>
         <w:t xml:space="preserve"> מהמשבצת הזו וזו האופציה הכי טובה מבחינת הגדרת ה </w:t>
       </w:r>
+      <w:proofErr w:type="spellStart"/>
       <w:r>
         <w:rPr>
           <w:sz w:val="24"/>
@@ -1697,6 +1726,7 @@
         </w:rPr>
         <w:t>SimplePlayer</w:t>
       </w:r>
+      <w:proofErr w:type="spellEnd"/>
       <w:r>
         <w:rPr>
           <w:rFonts w:hint="cs"/>
@@ -1726,7 +1756,29 @@
           <w:rtl/>
           <w:lang w:val="en-US"/>
         </w:rPr>
-        <w:t>לאחר מכן יילך שמאלה וייקח את הפרי כי זה הכיוון היחיד שהשחקן שיכול ללכת.</w:t>
+        <w:t xml:space="preserve">לאחר מכן </w:t>
+      </w:r>
+      <w:proofErr w:type="spellStart"/>
+      <w:r>
+        <w:rPr>
+          <w:rFonts w:hint="cs"/>
+          <w:sz w:val="24"/>
+          <w:szCs w:val="24"/>
+          <w:rtl/>
+          <w:lang w:val="en-US"/>
+        </w:rPr>
+        <w:t>יילך</w:t>
+      </w:r>
+      <w:proofErr w:type="spellEnd"/>
+      <w:r>
+        <w:rPr>
+          <w:rFonts w:hint="cs"/>
+          <w:sz w:val="24"/>
+          <w:szCs w:val="24"/>
+          <w:rtl/>
+          <w:lang w:val="en-US"/>
+        </w:rPr>
+        <w:t xml:space="preserve"> שמאלה וייקח את הפרי כי זה הכיוון היחיד שהשחקן שיכול ללכת.</w:t>
       </w:r>
     </w:p>
     <w:p>
@@ -1747,7 +1799,29 @@
           <w:rtl/>
           <w:lang w:val="en-US"/>
         </w:rPr>
-        <w:t>לאחר מכן יילך למטה וייקח את הפרי כי זה הכיוון היחיד שהשחקן שיכול ללכת.</w:t>
+        <w:t xml:space="preserve">לאחר מכן </w:t>
+      </w:r>
+      <w:proofErr w:type="spellStart"/>
+      <w:r>
+        <w:rPr>
+          <w:rFonts w:hint="cs"/>
+          <w:sz w:val="24"/>
+          <w:szCs w:val="24"/>
+          <w:rtl/>
+          <w:lang w:val="en-US"/>
+        </w:rPr>
+        <w:t>יילך</w:t>
+      </w:r>
+      <w:proofErr w:type="spellEnd"/>
+      <w:r>
+        <w:rPr>
+          <w:rFonts w:hint="cs"/>
+          <w:sz w:val="24"/>
+          <w:szCs w:val="24"/>
+          <w:rtl/>
+          <w:lang w:val="en-US"/>
+        </w:rPr>
+        <w:t xml:space="preserve"> למטה וייקח את הפרי כי זה הכיוון היחיד שהשחקן שיכול ללכת.</w:t>
       </w:r>
     </w:p>
     <w:p>
@@ -1788,6 +1862,7 @@
         </w:rPr>
         <w:t xml:space="preserve">, לכן שחקן ה </w:t>
       </w:r>
+      <w:proofErr w:type="spellStart"/>
       <w:r>
         <w:rPr>
           <w:sz w:val="24"/>
@@ -1796,6 +1871,7 @@
         </w:rPr>
         <w:t>SimplePlayer</w:t>
       </w:r>
+      <w:proofErr w:type="spellEnd"/>
       <w:r>
         <w:rPr>
           <w:rFonts w:hint="cs"/>
@@ -1852,7 +1928,51 @@
           <w:rtl/>
           <w:lang w:val="en-US"/>
         </w:rPr>
-        <w:t>היתרונות של ההיורסטיקה הזאת, היא שהיא מביאה לרווח מיידי הכי מהר</w:t>
+        <w:t xml:space="preserve">היתרונות של </w:t>
+      </w:r>
+      <w:proofErr w:type="spellStart"/>
+      <w:r>
+        <w:rPr>
+          <w:rFonts w:hint="cs"/>
+          <w:sz w:val="24"/>
+          <w:szCs w:val="24"/>
+          <w:rtl/>
+          <w:lang w:val="en-US"/>
+        </w:rPr>
+        <w:t>ההיורסטיקה</w:t>
+      </w:r>
+      <w:proofErr w:type="spellEnd"/>
+      <w:r>
+        <w:rPr>
+          <w:rFonts w:hint="cs"/>
+          <w:sz w:val="24"/>
+          <w:szCs w:val="24"/>
+          <w:rtl/>
+          <w:lang w:val="en-US"/>
+        </w:rPr>
+        <w:t xml:space="preserve"> הזאת, היא שהיא מביאה לרווח </w:t>
+      </w:r>
+      <w:proofErr w:type="spellStart"/>
+      <w:r>
+        <w:rPr>
+          <w:rFonts w:hint="cs"/>
+          <w:sz w:val="24"/>
+          <w:szCs w:val="24"/>
+          <w:rtl/>
+          <w:lang w:val="en-US"/>
+        </w:rPr>
+        <w:t>מיידי</w:t>
+      </w:r>
+      <w:proofErr w:type="spellEnd"/>
+      <w:r>
+        <w:rPr>
+          <w:rFonts w:hint="cs"/>
+          <w:sz w:val="24"/>
+          <w:szCs w:val="24"/>
+          <w:rtl/>
+          <w:lang w:val="en-US"/>
+        </w:rPr>
+        <w:t xml:space="preserve"> הכי מהר</w:t>
       </w:r>
       <w:r>
         <w:rPr>
@@ -1883,7 +2003,29 @@
           <w:rtl/>
           <w:lang w:val="en-US"/>
         </w:rPr>
-        <w:t>החסרונות של ההיורסטיקה הזאת, היא שאם יש כמה פ</w:t>
+        <w:t xml:space="preserve">החסרונות של </w:t>
+      </w:r>
+      <w:proofErr w:type="spellStart"/>
+      <w:r>
+        <w:rPr>
+          <w:rFonts w:hint="cs"/>
+          <w:sz w:val="24"/>
+          <w:szCs w:val="24"/>
+          <w:rtl/>
+          <w:lang w:val="en-US"/>
+        </w:rPr>
+        <w:t>ההיורסטיקה</w:t>
+      </w:r>
+      <w:proofErr w:type="spellEnd"/>
+      <w:r>
+        <w:rPr>
+          <w:rFonts w:hint="cs"/>
+          <w:sz w:val="24"/>
+          <w:szCs w:val="24"/>
+          <w:rtl/>
+          <w:lang w:val="en-US"/>
+        </w:rPr>
+        <w:t xml:space="preserve"> הזאת, היא שאם יש כמה פ</w:t>
       </w:r>
       <w:r>
         <w:rPr>
@@ -1922,7 +2064,29 @@
           <w:rtl/>
           <w:lang w:val="en-US"/>
         </w:rPr>
-        <w:t>חסרון נוסף, ההיורסטיקה אינה מתחשבת במקרים שלאחר לקיחת הפרי נגיע למצב ללא מוצא, ואינה מסתכלת על שאר הפירות בלוח, לכן היא תוכל להוביל למצבים עם ערך נמוך בהרבה מהערך האופטימלי.</w:t>
+        <w:t xml:space="preserve">חסרון נוסף, </w:t>
+      </w:r>
+      <w:proofErr w:type="spellStart"/>
+      <w:r>
+        <w:rPr>
+          <w:rFonts w:hint="cs"/>
+          <w:sz w:val="24"/>
+          <w:szCs w:val="24"/>
+          <w:rtl/>
+          <w:lang w:val="en-US"/>
+        </w:rPr>
+        <w:t>ההיורסטיקה</w:t>
+      </w:r>
+      <w:proofErr w:type="spellEnd"/>
+      <w:r>
+        <w:rPr>
+          <w:rFonts w:hint="cs"/>
+          <w:sz w:val="24"/>
+          <w:szCs w:val="24"/>
+          <w:rtl/>
+          <w:lang w:val="en-US"/>
+        </w:rPr>
+        <w:t xml:space="preserve"> אינה מתחשבת במקרים שלאחר לקיחת הפרי נגיע למצב ללא מוצא, ואינה מסתכלת על שאר הפירות בלוח, לכן היא תוכל להוביל למצבים עם ערך נמוך בהרבה מהערך האופטימלי.</w:t>
       </w:r>
     </w:p>
     <w:p>
@@ -2096,7 +2260,51 @@
           <w:rtl/>
           <w:lang w:val="en-US"/>
         </w:rPr>
-        <w:t xml:space="preserve">הנחה שהשחקנים לוקחים את הצעדים שיביאו למינימזציה את הרווח של השחקן שמריץ את המינימקס, ולא חושבים על הרווח האישי שלהם. דוגמא טובה לכך </w:t>
+        <w:t xml:space="preserve">הנחה שהשחקנים לוקחים את הצעדים שיביאו </w:t>
+      </w:r>
+      <w:proofErr w:type="spellStart"/>
+      <w:r>
+        <w:rPr>
+          <w:rFonts w:hint="cs"/>
+          <w:sz w:val="24"/>
+          <w:szCs w:val="24"/>
+          <w:rtl/>
+          <w:lang w:val="en-US"/>
+        </w:rPr>
+        <w:t>למינימזציה</w:t>
+      </w:r>
+      <w:proofErr w:type="spellEnd"/>
+      <w:r>
+        <w:rPr>
+          <w:rFonts w:hint="cs"/>
+          <w:sz w:val="24"/>
+          <w:szCs w:val="24"/>
+          <w:rtl/>
+          <w:lang w:val="en-US"/>
+        </w:rPr>
+        <w:t xml:space="preserve"> את הרווח של השחקן שמריץ את </w:t>
+      </w:r>
+      <w:proofErr w:type="spellStart"/>
+      <w:r>
+        <w:rPr>
+          <w:rFonts w:hint="cs"/>
+          <w:sz w:val="24"/>
+          <w:szCs w:val="24"/>
+          <w:rtl/>
+          <w:lang w:val="en-US"/>
+        </w:rPr>
+        <w:t>המינימקס</w:t>
+      </w:r>
+      <w:proofErr w:type="spellEnd"/>
+      <w:r>
+        <w:rPr>
+          <w:rFonts w:hint="cs"/>
+          <w:sz w:val="24"/>
+          <w:szCs w:val="24"/>
+          <w:rtl/>
+          <w:lang w:val="en-US"/>
+        </w:rPr>
+        <w:t xml:space="preserve">, ולא חושבים על הרווח האישי שלהם. דוגמא טובה לכך </w:t>
       </w:r>
       <w:r>
         <w:rPr>
@@ -2399,8 +2607,20 @@
           <w:rtl/>
           <w:lang w:val="en-US"/>
         </w:rPr>
-        <w:t>אסטרטגיה חלופית שנציע, היא שבכל שלב במינימקס</w:t>
-      </w:r>
+        <w:t xml:space="preserve">אסטרטגיה חלופית שנציע, היא שבכל שלב </w:t>
+      </w:r>
+      <w:proofErr w:type="spellStart"/>
+      <w:r>
+        <w:rPr>
+          <w:rFonts w:hint="cs"/>
+          <w:sz w:val="24"/>
+          <w:szCs w:val="24"/>
+          <w:rtl/>
+          <w:lang w:val="en-US"/>
+        </w:rPr>
+        <w:t>במינימקס</w:t>
+      </w:r>
+      <w:proofErr w:type="spellEnd"/>
       <w:r>
         <w:rPr>
           <w:rFonts w:hint="cs"/>
@@ -2904,7 +3124,29 @@
           <w:rtl/>
           <w:lang w:val="en-US"/>
         </w:rPr>
-        <w:t xml:space="preserve">לכן ערך המינימקס עבור </w:t>
+        <w:t xml:space="preserve">לכן ערך </w:t>
+      </w:r>
+      <w:proofErr w:type="spellStart"/>
+      <w:r>
+        <w:rPr>
+          <w:rFonts w:hint="cs"/>
+          <w:sz w:val="24"/>
+          <w:szCs w:val="24"/>
+          <w:rtl/>
+          <w:lang w:val="en-US"/>
+        </w:rPr>
+        <w:t>המינימקס</w:t>
+      </w:r>
+      <w:proofErr w:type="spellEnd"/>
+      <w:r>
+        <w:rPr>
+          <w:rFonts w:hint="cs"/>
+          <w:sz w:val="24"/>
+          <w:szCs w:val="24"/>
+          <w:rtl/>
+          <w:lang w:val="en-US"/>
+        </w:rPr>
+        <w:t xml:space="preserve"> עבור </w:t>
       </w:r>
       <m:oMath>
         <m:r>
@@ -3108,8 +3350,9 @@
           <w:rtl/>
           <w:lang w:val="en-US"/>
         </w:rPr>
-        <w:t>אם קיימים לדוגמא שני צמתים עם אותו ערך היוריסטי ואותה תועלה, סידור הילדים לפי ההיורסטיקה לא יהיה חד</w:t>
-      </w:r>
+        <w:t xml:space="preserve">אם קיימים לדוגמא שני צמתים עם אותו ערך היוריסטי ואותה תועלה, סידור הילדים לפי </w:t>
+      </w:r>
+      <w:proofErr w:type="spellStart"/>
       <w:r>
         <w:rPr>
           <w:rFonts w:cs="Arial" w:hint="cs"/>
@@ -3118,6 +3361,27 @@
           <w:rtl/>
           <w:lang w:val="en-US"/>
         </w:rPr>
+        <w:t>ההיורסטיקה</w:t>
+      </w:r>
+      <w:proofErr w:type="spellEnd"/>
+      <w:r>
+        <w:rPr>
+          <w:rFonts w:cs="Arial" w:hint="cs"/>
+          <w:sz w:val="24"/>
+          <w:szCs w:val="24"/>
+          <w:rtl/>
+          <w:lang w:val="en-US"/>
+        </w:rPr>
+        <w:t xml:space="preserve"> לא יהיה חד</w:t>
+      </w:r>
+      <w:r>
+        <w:rPr>
+          <w:rFonts w:cs="Arial" w:hint="cs"/>
+          <w:sz w:val="24"/>
+          <w:szCs w:val="24"/>
+          <w:rtl/>
+          <w:lang w:val="en-US"/>
+        </w:rPr>
         <w:t>-</w:t>
       </w:r>
       <w:r>
@@ -3138,7 +3402,29 @@
           <w:rtl/>
           <w:lang w:val="en-US"/>
         </w:rPr>
-        <w:t xml:space="preserve"> ולפי הסדר שסודרו הבנים בתת העץ, נבחר את הראשון מביניהם, למרות שעבור סידור אחר, נבחר את השני</w:t>
+        <w:t xml:space="preserve"> ולפי הסדר שסודרו הבנים בתת העץ, נבחר את הראשון </w:t>
+      </w:r>
+      <w:proofErr w:type="spellStart"/>
+      <w:r>
+        <w:rPr>
+          <w:rFonts w:cs="Arial" w:hint="cs"/>
+          <w:sz w:val="24"/>
+          <w:szCs w:val="24"/>
+          <w:rtl/>
+          <w:lang w:val="en-US"/>
+        </w:rPr>
+        <w:t>מביניהם</w:t>
+      </w:r>
+      <w:proofErr w:type="spellEnd"/>
+      <w:r>
+        <w:rPr>
+          <w:rFonts w:cs="Arial" w:hint="cs"/>
+          <w:sz w:val="24"/>
+          <w:szCs w:val="24"/>
+          <w:rtl/>
+          <w:lang w:val="en-US"/>
+        </w:rPr>
+        <w:t>, למרות שעבור סידור אחר, נבחר את השני</w:t>
       </w:r>
       <w:r>
         <w:rPr>
@@ -3353,7 +3639,29 @@
           <w:rtl/>
           <w:lang w:val="en-US"/>
         </w:rPr>
-        <w:t>, מציינת את משפחת האלגוריתמים שמקבלים זמן כקלט, כלומר להחזיר את ערך המינימקס הכי טוב שניתן תחת הגבלת זמן.</w:t>
+        <w:t xml:space="preserve">, מציינת את משפחת האלגוריתמים שמקבלים זמן כקלט, כלומר להחזיר את ערך </w:t>
+      </w:r>
+      <w:proofErr w:type="spellStart"/>
+      <w:r>
+        <w:rPr>
+          <w:rFonts w:hint="cs"/>
+          <w:sz w:val="24"/>
+          <w:szCs w:val="24"/>
+          <w:rtl/>
+          <w:lang w:val="en-US"/>
+        </w:rPr>
+        <w:t>המינימקס</w:t>
+      </w:r>
+      <w:proofErr w:type="spellEnd"/>
+      <w:r>
+        <w:rPr>
+          <w:rFonts w:hint="cs"/>
+          <w:sz w:val="24"/>
+          <w:szCs w:val="24"/>
+          <w:rtl/>
+          <w:lang w:val="en-US"/>
+        </w:rPr>
+        <w:t xml:space="preserve"> הכי טוב שניתן תחת הגבלת זמן.</w:t>
       </w:r>
     </w:p>
     <w:p>
@@ -3392,7 +3700,51 @@
           <w:rtl/>
           <w:lang w:val="en-US"/>
         </w:rPr>
-        <w:t>, כלומר מינימקס מוגבל עומק, ונריץ כל פעם עם הגבלת עומק גדולה יותר, עד שבעומק מסויים נג</w:t>
+        <w:t xml:space="preserve">, כלומר </w:t>
+      </w:r>
+      <w:proofErr w:type="spellStart"/>
+      <w:r>
+        <w:rPr>
+          <w:rFonts w:hint="cs"/>
+          <w:sz w:val="24"/>
+          <w:szCs w:val="24"/>
+          <w:rtl/>
+          <w:lang w:val="en-US"/>
+        </w:rPr>
+        <w:t>מינימקס</w:t>
+      </w:r>
+      <w:proofErr w:type="spellEnd"/>
+      <w:r>
+        <w:rPr>
+          <w:rFonts w:hint="cs"/>
+          <w:sz w:val="24"/>
+          <w:szCs w:val="24"/>
+          <w:rtl/>
+          <w:lang w:val="en-US"/>
+        </w:rPr>
+        <w:t xml:space="preserve"> מוגבל עומק, ונריץ כל פעם עם הגבלת עומק גדולה יותר, עד שבעומק </w:t>
+      </w:r>
+      <w:proofErr w:type="spellStart"/>
+      <w:r>
+        <w:rPr>
+          <w:rFonts w:hint="cs"/>
+          <w:sz w:val="24"/>
+          <w:szCs w:val="24"/>
+          <w:rtl/>
+          <w:lang w:val="en-US"/>
+        </w:rPr>
+        <w:t>מסויים</w:t>
+      </w:r>
+      <w:proofErr w:type="spellEnd"/>
+      <w:r>
+        <w:rPr>
+          <w:rFonts w:hint="cs"/>
+          <w:sz w:val="24"/>
+          <w:szCs w:val="24"/>
+          <w:rtl/>
+          <w:lang w:val="en-US"/>
+        </w:rPr>
+        <w:t xml:space="preserve"> נג</w:t>
       </w:r>
       <w:r>
         <w:rPr>
@@ -3468,7 +3820,51 @@
           <w:rtl/>
           <w:lang w:val="en-US"/>
         </w:rPr>
-        <w:t>הפתרון המוצע בהרצאה הוא, שנשמור את ערך המינימקס עבור הבנים שפיתחנו בהרצה עם העומק שבו קטענו את האלגוריתם, ואז בריצות הבאות של המינימקס נחסוך את הפיתוח מחדש של הבנים האלו.</w:t>
+        <w:t xml:space="preserve">הפתרון המוצע בהרצאה הוא, שנשמור את ערך </w:t>
+      </w:r>
+      <w:proofErr w:type="spellStart"/>
+      <w:r>
+        <w:rPr>
+          <w:rFonts w:cs="Arial" w:hint="cs"/>
+          <w:sz w:val="24"/>
+          <w:szCs w:val="24"/>
+          <w:rtl/>
+          <w:lang w:val="en-US"/>
+        </w:rPr>
+        <w:t>המינימקס</w:t>
+      </w:r>
+      <w:proofErr w:type="spellEnd"/>
+      <w:r>
+        <w:rPr>
+          <w:rFonts w:cs="Arial" w:hint="cs"/>
+          <w:sz w:val="24"/>
+          <w:szCs w:val="24"/>
+          <w:rtl/>
+          <w:lang w:val="en-US"/>
+        </w:rPr>
+        <w:t xml:space="preserve"> עבור הבנים שפיתחנו בהרצה עם העומק שבו קטענו את האלגוריתם, ואז בריצות הבאות של </w:t>
+      </w:r>
+      <w:proofErr w:type="spellStart"/>
+      <w:r>
+        <w:rPr>
+          <w:rFonts w:cs="Arial" w:hint="cs"/>
+          <w:sz w:val="24"/>
+          <w:szCs w:val="24"/>
+          <w:rtl/>
+          <w:lang w:val="en-US"/>
+        </w:rPr>
+        <w:t>המינימקס</w:t>
+      </w:r>
+      <w:proofErr w:type="spellEnd"/>
+      <w:r>
+        <w:rPr>
+          <w:rFonts w:cs="Arial" w:hint="cs"/>
+          <w:sz w:val="24"/>
+          <w:szCs w:val="24"/>
+          <w:rtl/>
+          <w:lang w:val="en-US"/>
+        </w:rPr>
+        <w:t xml:space="preserve"> נחסוך את הפיתוח מחדש של הבנים האלו.</w:t>
       </w:r>
     </w:p>
     <w:p>
@@ -3750,26 +4146,7 @@
           <w:rtl/>
           <w:lang w:val="en-US"/>
         </w:rPr>
-        <w:t xml:space="preserve">עבור התור ה </w:t>
-      </w:r>
-      <w:r>
-        <w:rPr>
-          <w:rFonts w:cs="Arial"/>
-          <w:sz w:val="24"/>
-          <w:szCs w:val="24"/>
-          <w:lang w:val="en-US"/>
-        </w:rPr>
-        <w:t>i</w:t>
-      </w:r>
-      <w:r>
-        <w:rPr>
-          <w:rFonts w:cs="Arial" w:hint="cs"/>
-          <w:sz w:val="24"/>
-          <w:szCs w:val="24"/>
-          <w:rtl/>
-          <w:lang w:val="en-US"/>
-        </w:rPr>
-        <w:t xml:space="preserve"> הזמן שיוקצה יהיה </w:t>
+        <w:t xml:space="preserve">עבור התור הזמן שיוקצה יהיה </w:t>
       </w:r>
       <m:oMath>
         <m:f>
@@ -3806,41 +4183,15 @@
             </m:ctrlPr>
           </m:num>
           <m:den>
-            <m:sSup>
-              <m:sSupPr>
-                <m:ctrlPr>
-                  <w:rPr>
-                    <w:rFonts w:ascii="Cambria Math" w:hAnsi="Cambria Math" w:cs="Arial"/>
-                    <w:i/>
-                    <w:sz w:val="24"/>
-                    <w:szCs w:val="24"/>
-                    <w:lang w:val="en-US"/>
-                  </w:rPr>
-                </m:ctrlPr>
-              </m:sSupPr>
-              <m:e>
-                <m:r>
-                  <w:rPr>
-                    <w:rFonts w:ascii="Cambria Math" w:hAnsi="Cambria Math" w:cs="Arial"/>
-                    <w:sz w:val="24"/>
-                    <w:szCs w:val="24"/>
-                    <w:lang w:val="en-US"/>
-                  </w:rPr>
-                  <m:t>2</m:t>
-                </m:r>
-              </m:e>
-              <m:sup>
-                <m:r>
-                  <w:rPr>
-                    <w:rFonts w:ascii="Cambria Math" w:hAnsi="Cambria Math" w:cs="Arial"/>
-                    <w:sz w:val="24"/>
-                    <w:szCs w:val="24"/>
-                    <w:lang w:val="en-US"/>
-                  </w:rPr>
-                  <m:t>i</m:t>
-                </m:r>
-              </m:sup>
-            </m:sSup>
+            <m:r>
+              <w:rPr>
+                <w:rFonts w:ascii="Cambria Math" w:hAnsi="Cambria Math" w:cs="Arial"/>
+                <w:sz w:val="24"/>
+                <w:szCs w:val="24"/>
+                <w:lang w:val="en-US"/>
+              </w:rPr>
+              <m:t>2</m:t>
+            </m:r>
           </m:den>
         </m:f>
       </m:oMath>
@@ -3904,8 +4255,9 @@
           <w:rtl/>
           <w:lang w:val="en-US"/>
         </w:rPr>
-        <w:t>לפני הרצת המינימקס בתור הראשון בלבד,</w:t>
-      </w:r>
+        <w:t xml:space="preserve">לפני הרצת </w:t>
+      </w:r>
+      <w:proofErr w:type="spellStart"/>
       <w:r>
         <w:rPr>
           <w:rFonts w:eastAsiaTheme="minorEastAsia" w:cs="Arial" w:hint="cs"/>
@@ -3914,6 +4266,36 @@
           <w:rtl/>
           <w:lang w:val="en-US"/>
         </w:rPr>
+        <w:t>המינימקס</w:t>
+      </w:r>
+      <w:proofErr w:type="spellEnd"/>
+      <w:r>
+        <w:rPr>
+          <w:rFonts w:eastAsiaTheme="minorEastAsia" w:cs="Arial" w:hint="cs"/>
+          <w:sz w:val="24"/>
+          <w:szCs w:val="24"/>
+          <w:rtl/>
+          <w:lang w:val="en-US"/>
+        </w:rPr>
+        <w:t xml:space="preserve"> בתור הראשון בלבד,</w:t>
+      </w:r>
+      <w:r>
+        <w:rPr>
+          <w:rFonts w:eastAsiaTheme="minorEastAsia" w:cs="Arial"/>
+          <w:sz w:val="24"/>
+          <w:szCs w:val="24"/>
+          <w:lang w:val="en-US"/>
+        </w:rPr>
+        <w:t xml:space="preserve"> </w:t>
+      </w:r>
+      <w:r>
+        <w:rPr>
+          <w:rFonts w:eastAsiaTheme="minorEastAsia" w:cs="Arial" w:hint="cs"/>
+          <w:sz w:val="24"/>
+          <w:szCs w:val="24"/>
+          <w:rtl/>
+          <w:lang w:val="en-US"/>
+        </w:rPr>
         <w:t xml:space="preserve">באמצעות חיפוש </w:t>
       </w:r>
       <w:r>
@@ -3943,18 +4325,68 @@
           <w:rtl/>
           <w:lang w:val="en-US"/>
         </w:rPr>
+        <w:t xml:space="preserve">(דומה ל </w:t>
+      </w:r>
+      <w:r>
+        <w:rPr>
+          <w:rFonts w:eastAsiaTheme="minorEastAsia" w:cs="Arial"/>
+          <w:sz w:val="24"/>
+          <w:szCs w:val="24"/>
+          <w:lang w:val="en-US"/>
+        </w:rPr>
+        <w:t>BFS</w:t>
+      </w:r>
+      <w:r>
+        <w:rPr>
+          <w:rFonts w:eastAsiaTheme="minorEastAsia" w:cs="Arial" w:hint="cs"/>
+          <w:sz w:val="24"/>
+          <w:szCs w:val="24"/>
+          <w:rtl/>
+          <w:lang w:val="en-US"/>
+        </w:rPr>
+        <w:t>)</w:t>
+      </w:r>
+      <w:r>
+        <w:rPr>
+          <w:rFonts w:eastAsiaTheme="minorEastAsia" w:cs="Arial" w:hint="cs"/>
+          <w:sz w:val="24"/>
+          <w:szCs w:val="24"/>
+          <w:rtl/>
+          <w:lang w:val="en-US"/>
+        </w:rPr>
         <w:t>מוגבל משאבים,</w:t>
       </w:r>
       <w:r>
         <w:rPr>
+          <w:rFonts w:eastAsiaTheme="minorEastAsia" w:cs="Arial"/>
+          <w:sz w:val="24"/>
+          <w:szCs w:val="24"/>
+          <w:lang w:val="en-US"/>
+        </w:rPr>
+        <w:t xml:space="preserve"> </w:t>
+      </w:r>
+      <w:r>
+        <w:rPr>
           <w:rFonts w:eastAsiaTheme="minorEastAsia" w:cs="Arial" w:hint="cs"/>
           <w:sz w:val="24"/>
           <w:szCs w:val="24"/>
           <w:rtl/>
           <w:lang w:val="en-US"/>
         </w:rPr>
-        <w:t>משני השחקנים, ונספור כמה משבצות ישיגות</w:t>
-      </w:r>
+        <w:t xml:space="preserve">משני השחקנים, ונספור כמה משבצות </w:t>
+      </w:r>
+      <w:proofErr w:type="spellStart"/>
+      <w:r>
+        <w:rPr>
+          <w:rFonts w:eastAsiaTheme="minorEastAsia" w:cs="Arial" w:hint="cs"/>
+          <w:sz w:val="24"/>
+          <w:szCs w:val="24"/>
+          <w:rtl/>
+          <w:lang w:val="en-US"/>
+        </w:rPr>
+        <w:t>ישיגות</w:t>
+      </w:r>
+      <w:proofErr w:type="spellEnd"/>
       <w:r>
         <w:rPr>
           <w:rFonts w:eastAsiaTheme="minorEastAsia" w:cs="Arial"/>
@@ -4101,61 +4533,8 @@
           <w:rtl/>
           <w:lang w:val="en-US"/>
         </w:rPr>
-        <w:t xml:space="preserve"> באמצעות המקרה ההתחלתי בו </w:t>
-      </w:r>
-      <m:oMath>
-        <m:r>
-          <w:rPr>
-            <w:rFonts w:ascii="Cambria Math" w:eastAsiaTheme="minorEastAsia" w:hAnsi="Cambria Math" w:cs="Arial"/>
-            <w:sz w:val="24"/>
-            <w:szCs w:val="24"/>
-            <w:lang w:val="en-US"/>
-          </w:rPr>
-          <m:t>remaining</m:t>
-        </m:r>
-        <m:r>
-          <m:rPr>
-            <m:lit/>
-          </m:rPr>
-          <w:rPr>
-            <w:rFonts w:ascii="Cambria Math" w:eastAsiaTheme="minorEastAsia" w:hAnsi="Cambria Math" w:cs="Arial"/>
-            <w:sz w:val="24"/>
-            <w:szCs w:val="24"/>
-            <w:lang w:val="en-US"/>
-          </w:rPr>
-          <m:t>_</m:t>
-        </m:r>
-        <m:r>
-          <w:rPr>
-            <w:rFonts w:ascii="Cambria Math" w:eastAsiaTheme="minorEastAsia" w:hAnsi="Cambria Math" w:cs="Arial"/>
-            <w:sz w:val="24"/>
-            <w:szCs w:val="24"/>
-            <w:lang w:val="en-US"/>
-          </w:rPr>
-          <m:t>time=global</m:t>
-        </m:r>
-        <m:r>
-          <m:rPr>
-            <m:lit/>
-          </m:rPr>
-          <w:rPr>
-            <w:rFonts w:ascii="Cambria Math" w:eastAsiaTheme="minorEastAsia" w:hAnsi="Cambria Math" w:cs="Arial"/>
-            <w:sz w:val="24"/>
-            <w:szCs w:val="24"/>
-            <w:lang w:val="en-US"/>
-          </w:rPr>
-          <m:t>_</m:t>
-        </m:r>
-        <m:r>
-          <w:rPr>
-            <w:rFonts w:ascii="Cambria Math" w:eastAsiaTheme="minorEastAsia" w:hAnsi="Cambria Math" w:cs="Arial"/>
-            <w:sz w:val="24"/>
-            <w:szCs w:val="24"/>
-            <w:lang w:val="en-US"/>
-          </w:rPr>
-          <m:t>time</m:t>
-        </m:r>
-      </m:oMath>
+        <w:t xml:space="preserve"> </w:t>
+      </w:r>
       <w:r>
         <w:rPr>
           <w:rFonts w:eastAsiaTheme="minorEastAsia" w:cs="Arial" w:hint="cs"/>
@@ -4164,7 +4543,7 @@
           <w:rtl/>
           <w:lang w:val="en-US"/>
         </w:rPr>
-        <w:t xml:space="preserve"> ובאמצעות סכום סדרה הנדסית</w:t>
+        <w:t>באמצעות סכום סדרה הנדסית</w:t>
       </w:r>
       <w:r>
         <w:rPr>
@@ -4217,28 +4596,7 @@
                   <w:szCs w:val="24"/>
                   <w:lang w:val="en-US"/>
                 </w:rPr>
-                <m:t>global</m:t>
-              </m:r>
-              <m:r>
-                <m:rPr>
-                  <m:lit/>
-                </m:rPr>
-                <w:rPr>
-                  <w:rFonts w:ascii="Cambria Math" w:hAnsi="Cambria Math" w:cs="Arial"/>
-                  <w:sz w:val="24"/>
-                  <w:szCs w:val="24"/>
-                  <w:lang w:val="en-US"/>
-                </w:rPr>
-                <m:t>_</m:t>
-              </m:r>
-              <m:r>
-                <w:rPr>
-                  <w:rFonts w:ascii="Cambria Math" w:hAnsi="Cambria Math" w:cs="Arial"/>
-                  <w:sz w:val="24"/>
-                  <w:szCs w:val="24"/>
-                  <w:lang w:val="en-US"/>
-                </w:rPr>
-                <m:t>time</m:t>
+                <m:t>remaining_time</m:t>
               </m:r>
               <m:ctrlPr>
                 <w:rPr>
@@ -4378,33 +4736,12 @@
             <m:num>
               <m:r>
                 <w:rPr>
-                  <w:rFonts w:ascii="Cambria Math" w:eastAsiaTheme="minorEastAsia" w:hAnsi="Cambria Math" w:cs="Arial"/>
+                  <w:rFonts w:ascii="Cambria Math" w:hAnsi="Cambria Math" w:cs="Arial"/>
                   <w:sz w:val="24"/>
                   <w:szCs w:val="24"/>
                   <w:lang w:val="en-US"/>
                 </w:rPr>
-                <m:t>global</m:t>
-              </m:r>
-              <m:r>
-                <m:rPr>
-                  <m:lit/>
-                </m:rPr>
-                <w:rPr>
-                  <w:rFonts w:ascii="Cambria Math" w:eastAsiaTheme="minorEastAsia" w:hAnsi="Cambria Math" w:cs="Arial"/>
-                  <w:sz w:val="24"/>
-                  <w:szCs w:val="24"/>
-                  <w:lang w:val="en-US"/>
-                </w:rPr>
-                <m:t>_</m:t>
-              </m:r>
-              <m:r>
-                <w:rPr>
-                  <w:rFonts w:ascii="Cambria Math" w:eastAsiaTheme="minorEastAsia" w:hAnsi="Cambria Math" w:cs="Arial"/>
-                  <w:sz w:val="24"/>
-                  <w:szCs w:val="24"/>
-                  <w:lang w:val="en-US"/>
-                </w:rPr>
-                <m:t>time</m:t>
+                <m:t>remaining_time</m:t>
               </m:r>
               <m:ctrlPr>
                 <w:rPr>
@@ -4488,7 +4825,114 @@
           <w:rtl/>
           <w:lang w:val="en-US"/>
         </w:rPr>
-        <w:t>ההיגיון מאחורי האלגוריתם הוא שלקראת סוף המשחק, כלומר בתורות האחרונים לעומת הראשונים, עומק העץ נמוך בהרבה, לכן נרצה להקצות לתורות האחרונים פחות משאבים לעומת התורות הראשונים, בהם העץ גדול בצורה אקספוננציאלית.</w:t>
+        <w:t xml:space="preserve">בסיום תור נעדכן את </w:t>
+      </w:r>
+      <w:r>
+        <w:rPr>
+          <w:rFonts w:cs="Arial"/>
+          <w:sz w:val="24"/>
+          <w:szCs w:val="24"/>
+          <w:lang w:val="en-US"/>
+        </w:rPr>
+        <w:t>X</w:t>
+      </w:r>
+      <w:r>
+        <w:rPr>
+          <w:rFonts w:cs="Arial" w:hint="cs"/>
+          <w:sz w:val="24"/>
+          <w:szCs w:val="24"/>
+          <w:rtl/>
+          <w:lang w:val="en-US"/>
+        </w:rPr>
+        <w:t>,</w:t>
+      </w:r>
+      <w:r>
+        <w:rPr>
+          <w:rFonts w:cs="Arial" w:hint="cs"/>
+          <w:sz w:val="24"/>
+          <w:szCs w:val="24"/>
+          <w:rtl/>
+          <w:lang w:val="en-US"/>
+        </w:rPr>
+        <w:t xml:space="preserve"> באמצעות עדכון </w:t>
+      </w:r>
+      <w:proofErr w:type="spellStart"/>
+      <w:r>
+        <w:rPr>
+          <w:rFonts w:cs="Arial"/>
+          <w:sz w:val="24"/>
+          <w:szCs w:val="24"/>
+          <w:lang w:val="en-US"/>
+        </w:rPr>
+        <w:t>num_turns</w:t>
+      </w:r>
+      <w:proofErr w:type="spellEnd"/>
+      <w:r>
+        <w:rPr>
+          <w:rFonts w:cs="Arial" w:hint="cs"/>
+          <w:sz w:val="24"/>
+          <w:szCs w:val="24"/>
+          <w:rtl/>
+          <w:lang w:val="en-US"/>
+        </w:rPr>
+        <w:t xml:space="preserve"> ו </w:t>
+      </w:r>
+      <w:proofErr w:type="spellStart"/>
+      <w:r>
+        <w:rPr>
+          <w:rFonts w:cs="Arial"/>
+          <w:sz w:val="24"/>
+          <w:szCs w:val="24"/>
+          <w:lang w:val="en-US"/>
+        </w:rPr>
+        <w:t>remaining_time</w:t>
+      </w:r>
+      <w:proofErr w:type="spellEnd"/>
+    </w:p>
+    <w:p>
+      <w:pPr>
+        <w:tabs>
+          <w:tab w:val="left" w:pos="1336"/>
+        </w:tabs>
+        <w:bidi/>
+        <w:rPr>
+          <w:rFonts w:cs="Arial"/>
+          <w:sz w:val="24"/>
+          <w:szCs w:val="24"/>
+          <w:lang w:val="en-US"/>
+        </w:rPr>
+      </w:pPr>
+      <w:r>
+        <w:rPr>
+          <w:rFonts w:cs="Arial" w:hint="cs"/>
+          <w:sz w:val="24"/>
+          <w:szCs w:val="24"/>
+          <w:rtl/>
+          <w:lang w:val="en-US"/>
+        </w:rPr>
+        <w:t xml:space="preserve">ההיגיון מאחורי האלגוריתם הוא שלקראת סוף המשחק, כלומר בתורות האחרונים לעומת הראשונים, עומק העץ נמוך בהרבה, לכן נרצה להקצות לתורות האחרונים פחות משאבים לעומת התורות הראשונים, בהם העץ גדול בצורה </w:t>
+      </w:r>
+      <w:proofErr w:type="spellStart"/>
+      <w:r>
+        <w:rPr>
+          <w:rFonts w:cs="Arial" w:hint="cs"/>
+          <w:sz w:val="24"/>
+          <w:szCs w:val="24"/>
+          <w:rtl/>
+          <w:lang w:val="en-US"/>
+        </w:rPr>
+        <w:t>אקספוננציאלית</w:t>
+      </w:r>
+      <w:proofErr w:type="spellEnd"/>
+      <w:r>
+        <w:rPr>
+          <w:rFonts w:cs="Arial" w:hint="cs"/>
+          <w:sz w:val="24"/>
+          <w:szCs w:val="24"/>
+          <w:rtl/>
+          <w:lang w:val="en-US"/>
+        </w:rPr>
+        <w:t>.</w:t>
       </w:r>
     </w:p>
     <w:p>
@@ -4614,7 +5058,29 @@
           <w:rtl/>
           <w:lang w:val="en-US"/>
         </w:rPr>
-        <w:t>כלומר, בוחרים צעדים לא אופטימליים, מכיוון שהחיפוש מינימקס שלנו הוגבל בעומק בשביל לראות את הטעות בצעד שלו.</w:t>
+        <w:t xml:space="preserve">כלומר, בוחרים צעדים לא אופטימליים, מכיוון שהחיפוש </w:t>
+      </w:r>
+      <w:proofErr w:type="spellStart"/>
+      <w:r>
+        <w:rPr>
+          <w:rFonts w:cs="Arial" w:hint="cs"/>
+          <w:sz w:val="24"/>
+          <w:szCs w:val="24"/>
+          <w:rtl/>
+          <w:lang w:val="en-US"/>
+        </w:rPr>
+        <w:t>מינימקס</w:t>
+      </w:r>
+      <w:proofErr w:type="spellEnd"/>
+      <w:r>
+        <w:rPr>
+          <w:rFonts w:cs="Arial" w:hint="cs"/>
+          <w:sz w:val="24"/>
+          <w:szCs w:val="24"/>
+          <w:rtl/>
+          <w:lang w:val="en-US"/>
+        </w:rPr>
+        <w:t xml:space="preserve"> שלנו הוגבל בעומק בשביל לראות את הטעות בצעד שלו.</w:t>
       </w:r>
     </w:p>
     <w:p>
@@ -4658,7 +5124,51 @@
           <w:rtl/>
           <w:lang w:val="en-US"/>
         </w:rPr>
-        <w:t xml:space="preserve"> העמקה סלקטיבית, כלומר עבור צעדים משמעותיים במשחק, שניתן להגדירם למשל כמו שינוי גדול על ערך ההיורסטיקה (לדוגמא בשחמט, כל עוד יש לקיחת כלים), נפתח את עומק העץ עבור עלים שמייצגים צעדים אלו עד שנגיע להתייצבות ערך ההיורסטיקה.</w:t>
+        <w:t xml:space="preserve"> העמקה סלקטיבית, כלומר עבור צעדים משמעותיים במשחק, שניתן להגדירם למשל כמו שינוי גדול על ערך </w:t>
+      </w:r>
+      <w:proofErr w:type="spellStart"/>
+      <w:r>
+        <w:rPr>
+          <w:rFonts w:cs="Arial" w:hint="cs"/>
+          <w:sz w:val="24"/>
+          <w:szCs w:val="24"/>
+          <w:rtl/>
+          <w:lang w:val="en-US"/>
+        </w:rPr>
+        <w:t>ההיורסטיקה</w:t>
+      </w:r>
+      <w:proofErr w:type="spellEnd"/>
+      <w:r>
+        <w:rPr>
+          <w:rFonts w:cs="Arial" w:hint="cs"/>
+          <w:sz w:val="24"/>
+          <w:szCs w:val="24"/>
+          <w:rtl/>
+          <w:lang w:val="en-US"/>
+        </w:rPr>
+        <w:t xml:space="preserve"> (לדוגמא בשחמט, כל עוד יש לקיחת כלים), נפתח את עומק העץ עבור עלים שמייצגים צעדים אלו עד שנגיע להתייצבות ערך </w:t>
+      </w:r>
+      <w:proofErr w:type="spellStart"/>
+      <w:r>
+        <w:rPr>
+          <w:rFonts w:cs="Arial" w:hint="cs"/>
+          <w:sz w:val="24"/>
+          <w:szCs w:val="24"/>
+          <w:rtl/>
+          <w:lang w:val="en-US"/>
+        </w:rPr>
+        <w:t>ההיורסטיקה</w:t>
+      </w:r>
+      <w:proofErr w:type="spellEnd"/>
+      <w:r>
+        <w:rPr>
+          <w:rFonts w:cs="Arial" w:hint="cs"/>
+          <w:sz w:val="24"/>
+          <w:szCs w:val="24"/>
+          <w:rtl/>
+          <w:lang w:val="en-US"/>
+        </w:rPr>
+        <w:t>.</w:t>
       </w:r>
     </w:p>
     <w:p>
@@ -5543,8 +6053,20 @@
           <w:rtl/>
           <w:lang w:val="en-US"/>
         </w:rPr>
-        <w:t>עבור פרי = 100 נקודות, עונש אי יכולת תזוזה = 1000 נק</w:t>
-      </w:r>
+        <w:t xml:space="preserve">עבור פרי = 100 נקודות, עונש אי יכולת תזוזה = 1000 </w:t>
+      </w:r>
+      <w:proofErr w:type="spellStart"/>
+      <w:r>
+        <w:rPr>
+          <w:rFonts w:cs="Arial" w:hint="cs"/>
+          <w:sz w:val="24"/>
+          <w:szCs w:val="24"/>
+          <w:rtl/>
+          <w:lang w:val="en-US"/>
+        </w:rPr>
+        <w:t>נק</w:t>
+      </w:r>
+      <w:proofErr w:type="spellEnd"/>
     </w:p>
     <w:p>
       <w:pPr>
@@ -5585,8 +6107,9 @@
           <w:rtl/>
           <w:lang w:val="en-US"/>
         </w:rPr>
-        <w:t xml:space="preserve"> עומק חיפוש מוגבל ל2, השחקן האדום י</w:t>
-      </w:r>
+        <w:t xml:space="preserve"> עומק חיפוש מוגבל ל2, השחקן האדום </w:t>
+      </w:r>
+      <w:proofErr w:type="spellStart"/>
       <w:r>
         <w:rPr>
           <w:rFonts w:cs="Arial" w:hint="cs"/>
@@ -5595,7 +6118,28 @@
           <w:rtl/>
           <w:lang w:val="en-US"/>
         </w:rPr>
-        <w:t>ילך לכיוון למטה בשביל להגיע לפרי, ואז ייתקע</w:t>
+        <w:t>י</w:t>
+      </w:r>
+      <w:r>
+        <w:rPr>
+          <w:rFonts w:cs="Arial" w:hint="cs"/>
+          <w:sz w:val="24"/>
+          <w:szCs w:val="24"/>
+          <w:rtl/>
+          <w:lang w:val="en-US"/>
+        </w:rPr>
+        <w:t>ילך</w:t>
+      </w:r>
+      <w:proofErr w:type="spellEnd"/>
+      <w:r>
+        <w:rPr>
+          <w:rFonts w:cs="Arial" w:hint="cs"/>
+          <w:sz w:val="24"/>
+          <w:szCs w:val="24"/>
+          <w:rtl/>
+          <w:lang w:val="en-US"/>
+        </w:rPr>
+        <w:t xml:space="preserve"> לכיוון למטה בשביל להגיע לפרי, ואז ייתקע</w:t>
       </w:r>
       <w:r>
         <w:rPr>
@@ -6389,7 +6933,51 @@
           <w:rtl/>
           <w:lang w:val="en-US"/>
         </w:rPr>
-        <w:t>השחקן האדום לא "רואה" בעומק העץ, שאם יילך למעלה יוכל לחסום את השחקן הכחול, ולנצח בוודאות את המשחק עם חסימה, ויילך לכיוון הפרי במקום, מה שלא יבטיח לו ניצחון.</w:t>
+        <w:t xml:space="preserve">השחקן האדום לא "רואה" בעומק העץ, שאם </w:t>
+      </w:r>
+      <w:proofErr w:type="spellStart"/>
+      <w:r>
+        <w:rPr>
+          <w:rFonts w:cs="Arial" w:hint="cs"/>
+          <w:sz w:val="24"/>
+          <w:szCs w:val="24"/>
+          <w:rtl/>
+          <w:lang w:val="en-US"/>
+        </w:rPr>
+        <w:t>יילך</w:t>
+      </w:r>
+      <w:proofErr w:type="spellEnd"/>
+      <w:r>
+        <w:rPr>
+          <w:rFonts w:cs="Arial" w:hint="cs"/>
+          <w:sz w:val="24"/>
+          <w:szCs w:val="24"/>
+          <w:rtl/>
+          <w:lang w:val="en-US"/>
+        </w:rPr>
+        <w:t xml:space="preserve"> למעלה יוכל לחסום את השחקן הכחול, ולנצח בוודאות את המשחק עם חסימה, </w:t>
+      </w:r>
+      <w:proofErr w:type="spellStart"/>
+      <w:r>
+        <w:rPr>
+          <w:rFonts w:cs="Arial" w:hint="cs"/>
+          <w:sz w:val="24"/>
+          <w:szCs w:val="24"/>
+          <w:rtl/>
+          <w:lang w:val="en-US"/>
+        </w:rPr>
+        <w:t>ויילך</w:t>
+      </w:r>
+      <w:proofErr w:type="spellEnd"/>
+      <w:r>
+        <w:rPr>
+          <w:rFonts w:cs="Arial" w:hint="cs"/>
+          <w:sz w:val="24"/>
+          <w:szCs w:val="24"/>
+          <w:rtl/>
+          <w:lang w:val="en-US"/>
+        </w:rPr>
+        <w:t xml:space="preserve"> לכיוון הפרי במקום, מה שלא יבטיח לו ניצחון.</w:t>
       </w:r>
     </w:p>
     <w:sectPr>

</xml_diff>

<commit_message>
Final Dry part changes
</commit_message>
<xml_diff>
--- a/intro_to_AI_hw2_2020-provided-code/DryPart.docx
+++ b/intro_to_AI_hw2_2020-provided-code/DryPart.docx
@@ -49,7 +49,6 @@
         </w:rPr>
         <w:t xml:space="preserve">השחקן </w:t>
       </w:r>
-      <w:proofErr w:type="spellStart"/>
       <w:r>
         <w:rPr>
           <w:sz w:val="24"/>
@@ -58,7 +57,6 @@
         </w:rPr>
         <w:t>SimplePlayer</w:t>
       </w:r>
-      <w:proofErr w:type="spellEnd"/>
       <w:r>
         <w:rPr>
           <w:rFonts w:hint="cs"/>
@@ -117,29 +115,7 @@
           <w:rtl/>
           <w:lang w:val="en-US"/>
         </w:rPr>
-        <w:t xml:space="preserve"> לפי הסדר: </w:t>
-      </w:r>
-      <w:proofErr w:type="spellStart"/>
-      <w:r>
-        <w:rPr>
-          <w:rFonts w:hint="cs"/>
-          <w:sz w:val="24"/>
-          <w:szCs w:val="24"/>
-          <w:rtl/>
-          <w:lang w:val="en-US"/>
-        </w:rPr>
-        <w:t>למעלה,ימינה</w:t>
-      </w:r>
-      <w:proofErr w:type="spellEnd"/>
-      <w:r>
-        <w:rPr>
-          <w:rFonts w:hint="cs"/>
-          <w:sz w:val="24"/>
-          <w:szCs w:val="24"/>
-          <w:rtl/>
-          <w:lang w:val="en-US"/>
-        </w:rPr>
-        <w:t>, למטה ושמאלה.</w:t>
+        <w:t xml:space="preserve"> לפי הסדר: למעלה,ימינה, למטה ושמאלה.</w:t>
       </w:r>
     </w:p>
     <w:p>
@@ -189,7 +165,6 @@
         </w:rPr>
         <w:t xml:space="preserve">עבור הלוח הנ"ל, כאשר האדום הוא שחקן </w:t>
       </w:r>
-      <w:proofErr w:type="spellStart"/>
       <w:r>
         <w:rPr>
           <w:sz w:val="24"/>
@@ -198,7 +173,6 @@
         </w:rPr>
         <w:t>SimplePlayer</w:t>
       </w:r>
-      <w:proofErr w:type="spellEnd"/>
       <w:r>
         <w:rPr>
           <w:rFonts w:hint="cs"/>
@@ -1687,7 +1661,6 @@
         </w:rPr>
         <w:t xml:space="preserve">השחקן </w:t>
       </w:r>
-      <w:proofErr w:type="spellStart"/>
       <w:r>
         <w:rPr>
           <w:sz w:val="24"/>
@@ -1696,7 +1669,6 @@
         </w:rPr>
         <w:t>SimplePlayer</w:t>
       </w:r>
-      <w:proofErr w:type="spellEnd"/>
       <w:r>
         <w:rPr>
           <w:rFonts w:hint="cs"/>
@@ -1717,7 +1689,6 @@
         </w:rPr>
         <w:t xml:space="preserve"> מהמשבצת הזו וזו האופציה הכי טובה מבחינת הגדרת ה </w:t>
       </w:r>
-      <w:proofErr w:type="spellStart"/>
       <w:r>
         <w:rPr>
           <w:sz w:val="24"/>
@@ -1726,7 +1697,6 @@
         </w:rPr>
         <w:t>SimplePlayer</w:t>
       </w:r>
-      <w:proofErr w:type="spellEnd"/>
       <w:r>
         <w:rPr>
           <w:rFonts w:hint="cs"/>
@@ -1756,29 +1726,7 @@
           <w:rtl/>
           <w:lang w:val="en-US"/>
         </w:rPr>
-        <w:t xml:space="preserve">לאחר מכן </w:t>
-      </w:r>
-      <w:proofErr w:type="spellStart"/>
-      <w:r>
-        <w:rPr>
-          <w:rFonts w:hint="cs"/>
-          <w:sz w:val="24"/>
-          <w:szCs w:val="24"/>
-          <w:rtl/>
-          <w:lang w:val="en-US"/>
-        </w:rPr>
-        <w:t>יילך</w:t>
-      </w:r>
-      <w:proofErr w:type="spellEnd"/>
-      <w:r>
-        <w:rPr>
-          <w:rFonts w:hint="cs"/>
-          <w:sz w:val="24"/>
-          <w:szCs w:val="24"/>
-          <w:rtl/>
-          <w:lang w:val="en-US"/>
-        </w:rPr>
-        <w:t xml:space="preserve"> שמאלה וייקח את הפרי כי זה הכיוון היחיד שהשחקן שיכול ללכת.</w:t>
+        <w:t>לאחר מכן יילך שמאלה וייקח את הפרי כי זה הכיוון היחיד שהשחקן שיכול ללכת.</w:t>
       </w:r>
     </w:p>
     <w:p>
@@ -1799,29 +1747,7 @@
           <w:rtl/>
           <w:lang w:val="en-US"/>
         </w:rPr>
-        <w:t xml:space="preserve">לאחר מכן </w:t>
-      </w:r>
-      <w:proofErr w:type="spellStart"/>
-      <w:r>
-        <w:rPr>
-          <w:rFonts w:hint="cs"/>
-          <w:sz w:val="24"/>
-          <w:szCs w:val="24"/>
-          <w:rtl/>
-          <w:lang w:val="en-US"/>
-        </w:rPr>
-        <w:t>יילך</w:t>
-      </w:r>
-      <w:proofErr w:type="spellEnd"/>
-      <w:r>
-        <w:rPr>
-          <w:rFonts w:hint="cs"/>
-          <w:sz w:val="24"/>
-          <w:szCs w:val="24"/>
-          <w:rtl/>
-          <w:lang w:val="en-US"/>
-        </w:rPr>
-        <w:t xml:space="preserve"> למטה וייקח את הפרי כי זה הכיוון היחיד שהשחקן שיכול ללכת.</w:t>
+        <w:t>לאחר מכן יילך למטה וייקח את הפרי כי זה הכיוון היחיד שהשחקן שיכול ללכת.</w:t>
       </w:r>
     </w:p>
     <w:p>
@@ -1862,7 +1788,6 @@
         </w:rPr>
         <w:t xml:space="preserve">, לכן שחקן ה </w:t>
       </w:r>
-      <w:proofErr w:type="spellStart"/>
       <w:r>
         <w:rPr>
           <w:sz w:val="24"/>
@@ -1871,7 +1796,6 @@
         </w:rPr>
         <w:t>SimplePlayer</w:t>
       </w:r>
-      <w:proofErr w:type="spellEnd"/>
       <w:r>
         <w:rPr>
           <w:rFonts w:hint="cs"/>
@@ -1928,51 +1852,7 @@
           <w:rtl/>
           <w:lang w:val="en-US"/>
         </w:rPr>
-        <w:t xml:space="preserve">היתרונות של </w:t>
-      </w:r>
-      <w:proofErr w:type="spellStart"/>
-      <w:r>
-        <w:rPr>
-          <w:rFonts w:hint="cs"/>
-          <w:sz w:val="24"/>
-          <w:szCs w:val="24"/>
-          <w:rtl/>
-          <w:lang w:val="en-US"/>
-        </w:rPr>
-        <w:t>ההיורסטיקה</w:t>
-      </w:r>
-      <w:proofErr w:type="spellEnd"/>
-      <w:r>
-        <w:rPr>
-          <w:rFonts w:hint="cs"/>
-          <w:sz w:val="24"/>
-          <w:szCs w:val="24"/>
-          <w:rtl/>
-          <w:lang w:val="en-US"/>
-        </w:rPr>
-        <w:t xml:space="preserve"> הזאת, היא שהיא מביאה לרווח </w:t>
-      </w:r>
-      <w:proofErr w:type="spellStart"/>
-      <w:r>
-        <w:rPr>
-          <w:rFonts w:hint="cs"/>
-          <w:sz w:val="24"/>
-          <w:szCs w:val="24"/>
-          <w:rtl/>
-          <w:lang w:val="en-US"/>
-        </w:rPr>
-        <w:t>מיידי</w:t>
-      </w:r>
-      <w:proofErr w:type="spellEnd"/>
-      <w:r>
-        <w:rPr>
-          <w:rFonts w:hint="cs"/>
-          <w:sz w:val="24"/>
-          <w:szCs w:val="24"/>
-          <w:rtl/>
-          <w:lang w:val="en-US"/>
-        </w:rPr>
-        <w:t xml:space="preserve"> הכי מהר</w:t>
+        <w:t>היתרונות של ההיורסטיקה הזאת, היא שהיא מביאה לרווח מיידי הכי מהר</w:t>
       </w:r>
       <w:r>
         <w:rPr>
@@ -2003,29 +1883,7 @@
           <w:rtl/>
           <w:lang w:val="en-US"/>
         </w:rPr>
-        <w:t xml:space="preserve">החסרונות של </w:t>
-      </w:r>
-      <w:proofErr w:type="spellStart"/>
-      <w:r>
-        <w:rPr>
-          <w:rFonts w:hint="cs"/>
-          <w:sz w:val="24"/>
-          <w:szCs w:val="24"/>
-          <w:rtl/>
-          <w:lang w:val="en-US"/>
-        </w:rPr>
-        <w:t>ההיורסטיקה</w:t>
-      </w:r>
-      <w:proofErr w:type="spellEnd"/>
-      <w:r>
-        <w:rPr>
-          <w:rFonts w:hint="cs"/>
-          <w:sz w:val="24"/>
-          <w:szCs w:val="24"/>
-          <w:rtl/>
-          <w:lang w:val="en-US"/>
-        </w:rPr>
-        <w:t xml:space="preserve"> הזאת, היא שאם יש כמה פ</w:t>
+        <w:t>החסרונות של ההיורסטיקה הזאת, היא שאם יש כמה פ</w:t>
       </w:r>
       <w:r>
         <w:rPr>
@@ -2064,29 +1922,7 @@
           <w:rtl/>
           <w:lang w:val="en-US"/>
         </w:rPr>
-        <w:t xml:space="preserve">חסרון נוסף, </w:t>
-      </w:r>
-      <w:proofErr w:type="spellStart"/>
-      <w:r>
-        <w:rPr>
-          <w:rFonts w:hint="cs"/>
-          <w:sz w:val="24"/>
-          <w:szCs w:val="24"/>
-          <w:rtl/>
-          <w:lang w:val="en-US"/>
-        </w:rPr>
-        <w:t>ההיורסטיקה</w:t>
-      </w:r>
-      <w:proofErr w:type="spellEnd"/>
-      <w:r>
-        <w:rPr>
-          <w:rFonts w:hint="cs"/>
-          <w:sz w:val="24"/>
-          <w:szCs w:val="24"/>
-          <w:rtl/>
-          <w:lang w:val="en-US"/>
-        </w:rPr>
-        <w:t xml:space="preserve"> אינה מתחשבת במקרים שלאחר לקיחת הפרי נגיע למצב ללא מוצא, ואינה מסתכלת על שאר הפירות בלוח, לכן היא תוכל להוביל למצבים עם ערך נמוך בהרבה מהערך האופטימלי.</w:t>
+        <w:t>חסרון נוסף, ההיורסטיקה אינה מתחשבת במקרים שלאחר לקיחת הפרי נגיע למצב ללא מוצא, ואינה מסתכלת על שאר הפירות בלוח, לכן היא תוכל להוביל למצבים עם ערך נמוך בהרבה מהערך האופטימלי.</w:t>
       </w:r>
     </w:p>
     <w:p>
@@ -2260,51 +2096,7 @@
           <w:rtl/>
           <w:lang w:val="en-US"/>
         </w:rPr>
-        <w:t xml:space="preserve">הנחה שהשחקנים לוקחים את הצעדים שיביאו </w:t>
-      </w:r>
-      <w:proofErr w:type="spellStart"/>
-      <w:r>
-        <w:rPr>
-          <w:rFonts w:hint="cs"/>
-          <w:sz w:val="24"/>
-          <w:szCs w:val="24"/>
-          <w:rtl/>
-          <w:lang w:val="en-US"/>
-        </w:rPr>
-        <w:t>למינימזציה</w:t>
-      </w:r>
-      <w:proofErr w:type="spellEnd"/>
-      <w:r>
-        <w:rPr>
-          <w:rFonts w:hint="cs"/>
-          <w:sz w:val="24"/>
-          <w:szCs w:val="24"/>
-          <w:rtl/>
-          <w:lang w:val="en-US"/>
-        </w:rPr>
-        <w:t xml:space="preserve"> את הרווח של השחקן שמריץ את </w:t>
-      </w:r>
-      <w:proofErr w:type="spellStart"/>
-      <w:r>
-        <w:rPr>
-          <w:rFonts w:hint="cs"/>
-          <w:sz w:val="24"/>
-          <w:szCs w:val="24"/>
-          <w:rtl/>
-          <w:lang w:val="en-US"/>
-        </w:rPr>
-        <w:t>המינימקס</w:t>
-      </w:r>
-      <w:proofErr w:type="spellEnd"/>
-      <w:r>
-        <w:rPr>
-          <w:rFonts w:hint="cs"/>
-          <w:sz w:val="24"/>
-          <w:szCs w:val="24"/>
-          <w:rtl/>
-          <w:lang w:val="en-US"/>
-        </w:rPr>
-        <w:t xml:space="preserve">, ולא חושבים על הרווח האישי שלהם. דוגמא טובה לכך </w:t>
+        <w:t xml:space="preserve">הנחה שהשחקנים לוקחים את הצעדים שיביאו למינימזציה את הרווח של השחקן שמריץ את המינימקס, ולא חושבים על הרווח האישי שלהם. דוגמא טובה לכך </w:t>
       </w:r>
       <w:r>
         <w:rPr>
@@ -2607,20 +2399,8 @@
           <w:rtl/>
           <w:lang w:val="en-US"/>
         </w:rPr>
-        <w:t xml:space="preserve">אסטרטגיה חלופית שנציע, היא שבכל שלב </w:t>
-      </w:r>
-      <w:proofErr w:type="spellStart"/>
-      <w:r>
-        <w:rPr>
-          <w:rFonts w:hint="cs"/>
-          <w:sz w:val="24"/>
-          <w:szCs w:val="24"/>
-          <w:rtl/>
-          <w:lang w:val="en-US"/>
-        </w:rPr>
-        <w:t>במינימקס</w:t>
-      </w:r>
-      <w:proofErr w:type="spellEnd"/>
+        <w:t>אסטרטגיה חלופית שנציע, היא שבכל שלב במינימקס</w:t>
+      </w:r>
       <w:r>
         <w:rPr>
           <w:rFonts w:hint="cs"/>
@@ -3124,29 +2904,7 @@
           <w:rtl/>
           <w:lang w:val="en-US"/>
         </w:rPr>
-        <w:t xml:space="preserve">לכן ערך </w:t>
-      </w:r>
-      <w:proofErr w:type="spellStart"/>
-      <w:r>
-        <w:rPr>
-          <w:rFonts w:hint="cs"/>
-          <w:sz w:val="24"/>
-          <w:szCs w:val="24"/>
-          <w:rtl/>
-          <w:lang w:val="en-US"/>
-        </w:rPr>
-        <w:t>המינימקס</w:t>
-      </w:r>
-      <w:proofErr w:type="spellEnd"/>
-      <w:r>
-        <w:rPr>
-          <w:rFonts w:hint="cs"/>
-          <w:sz w:val="24"/>
-          <w:szCs w:val="24"/>
-          <w:rtl/>
-          <w:lang w:val="en-US"/>
-        </w:rPr>
-        <w:t xml:space="preserve"> עבור </w:t>
+        <w:t xml:space="preserve">לכן ערך המינימקס עבור </w:t>
       </w:r>
       <m:oMath>
         <m:r>
@@ -3350,9 +3108,8 @@
           <w:rtl/>
           <w:lang w:val="en-US"/>
         </w:rPr>
-        <w:t xml:space="preserve">אם קיימים לדוגמא שני צמתים עם אותו ערך היוריסטי ואותה תועלה, סידור הילדים לפי </w:t>
-      </w:r>
-      <w:proofErr w:type="spellStart"/>
+        <w:t>אם קיימים לדוגמא שני צמתים עם אותו ערך היוריסטי ואותה תועלה, סידור הילדים לפי ההיורסטיקה לא יהיה חד</w:t>
+      </w:r>
       <w:r>
         <w:rPr>
           <w:rFonts w:cs="Arial" w:hint="cs"/>
@@ -3361,9 +3118,8 @@
           <w:rtl/>
           <w:lang w:val="en-US"/>
         </w:rPr>
-        <w:t>ההיורסטיקה</w:t>
-      </w:r>
-      <w:proofErr w:type="spellEnd"/>
+        <w:t>-</w:t>
+      </w:r>
       <w:r>
         <w:rPr>
           <w:rFonts w:cs="Arial" w:hint="cs"/>
@@ -3372,7 +3128,7 @@
           <w:rtl/>
           <w:lang w:val="en-US"/>
         </w:rPr>
-        <w:t xml:space="preserve"> לא יהיה חד</w:t>
+        <w:t>חד ערכי ונוכל לסדר את הילדים בשני סדרים שונים,</w:t>
       </w:r>
       <w:r>
         <w:rPr>
@@ -3382,49 +3138,7 @@
           <w:rtl/>
           <w:lang w:val="en-US"/>
         </w:rPr>
-        <w:t>-</w:t>
-      </w:r>
-      <w:r>
-        <w:rPr>
-          <w:rFonts w:cs="Arial" w:hint="cs"/>
-          <w:sz w:val="24"/>
-          <w:szCs w:val="24"/>
-          <w:rtl/>
-          <w:lang w:val="en-US"/>
-        </w:rPr>
-        <w:t>חד ערכי ונוכל לסדר את הילדים בשני סדרים שונים,</w:t>
-      </w:r>
-      <w:r>
-        <w:rPr>
-          <w:rFonts w:cs="Arial" w:hint="cs"/>
-          <w:sz w:val="24"/>
-          <w:szCs w:val="24"/>
-          <w:rtl/>
-          <w:lang w:val="en-US"/>
-        </w:rPr>
-        <w:t xml:space="preserve"> ולפי הסדר שסודרו הבנים בתת העץ, נבחר את הראשון </w:t>
-      </w:r>
-      <w:proofErr w:type="spellStart"/>
-      <w:r>
-        <w:rPr>
-          <w:rFonts w:cs="Arial" w:hint="cs"/>
-          <w:sz w:val="24"/>
-          <w:szCs w:val="24"/>
-          <w:rtl/>
-          <w:lang w:val="en-US"/>
-        </w:rPr>
-        <w:t>מביניהם</w:t>
-      </w:r>
-      <w:proofErr w:type="spellEnd"/>
-      <w:r>
-        <w:rPr>
-          <w:rFonts w:cs="Arial" w:hint="cs"/>
-          <w:sz w:val="24"/>
-          <w:szCs w:val="24"/>
-          <w:rtl/>
-          <w:lang w:val="en-US"/>
-        </w:rPr>
-        <w:t>, למרות שעבור סידור אחר, נבחר את השני</w:t>
+        <w:t xml:space="preserve"> ולפי הסדר שסודרו הבנים בתת העץ, נבחר את הראשון מביניהם, למרות שעבור סידור אחר, נבחר את השני</w:t>
       </w:r>
       <w:r>
         <w:rPr>
@@ -3639,29 +3353,7 @@
           <w:rtl/>
           <w:lang w:val="en-US"/>
         </w:rPr>
-        <w:t xml:space="preserve">, מציינת את משפחת האלגוריתמים שמקבלים זמן כקלט, כלומר להחזיר את ערך </w:t>
-      </w:r>
-      <w:proofErr w:type="spellStart"/>
-      <w:r>
-        <w:rPr>
-          <w:rFonts w:hint="cs"/>
-          <w:sz w:val="24"/>
-          <w:szCs w:val="24"/>
-          <w:rtl/>
-          <w:lang w:val="en-US"/>
-        </w:rPr>
-        <w:t>המינימקס</w:t>
-      </w:r>
-      <w:proofErr w:type="spellEnd"/>
-      <w:r>
-        <w:rPr>
-          <w:rFonts w:hint="cs"/>
-          <w:sz w:val="24"/>
-          <w:szCs w:val="24"/>
-          <w:rtl/>
-          <w:lang w:val="en-US"/>
-        </w:rPr>
-        <w:t xml:space="preserve"> הכי טוב שניתן תחת הגבלת זמן.</w:t>
+        <w:t>, מציינת את משפחת האלגוריתמים שמקבלים זמן כקלט, כלומר להחזיר את ערך המינימקס הכי טוב שניתן תחת הגבלת זמן.</w:t>
       </w:r>
     </w:p>
     <w:p>
@@ -3700,51 +3392,7 @@
           <w:rtl/>
           <w:lang w:val="en-US"/>
         </w:rPr>
-        <w:t xml:space="preserve">, כלומר </w:t>
-      </w:r>
-      <w:proofErr w:type="spellStart"/>
-      <w:r>
-        <w:rPr>
-          <w:rFonts w:hint="cs"/>
-          <w:sz w:val="24"/>
-          <w:szCs w:val="24"/>
-          <w:rtl/>
-          <w:lang w:val="en-US"/>
-        </w:rPr>
-        <w:t>מינימקס</w:t>
-      </w:r>
-      <w:proofErr w:type="spellEnd"/>
-      <w:r>
-        <w:rPr>
-          <w:rFonts w:hint="cs"/>
-          <w:sz w:val="24"/>
-          <w:szCs w:val="24"/>
-          <w:rtl/>
-          <w:lang w:val="en-US"/>
-        </w:rPr>
-        <w:t xml:space="preserve"> מוגבל עומק, ונריץ כל פעם עם הגבלת עומק גדולה יותר, עד שבעומק </w:t>
-      </w:r>
-      <w:proofErr w:type="spellStart"/>
-      <w:r>
-        <w:rPr>
-          <w:rFonts w:hint="cs"/>
-          <w:sz w:val="24"/>
-          <w:szCs w:val="24"/>
-          <w:rtl/>
-          <w:lang w:val="en-US"/>
-        </w:rPr>
-        <w:t>מסויים</w:t>
-      </w:r>
-      <w:proofErr w:type="spellEnd"/>
-      <w:r>
-        <w:rPr>
-          <w:rFonts w:hint="cs"/>
-          <w:sz w:val="24"/>
-          <w:szCs w:val="24"/>
-          <w:rtl/>
-          <w:lang w:val="en-US"/>
-        </w:rPr>
-        <w:t xml:space="preserve"> נג</w:t>
+        <w:t>, כלומר מינימקס מוגבל עומק, ונריץ כל פעם עם הגבלת עומק גדולה יותר, עד שבעומק מסויים נג</w:t>
       </w:r>
       <w:r>
         <w:rPr>
@@ -3820,51 +3468,7 @@
           <w:rtl/>
           <w:lang w:val="en-US"/>
         </w:rPr>
-        <w:t xml:space="preserve">הפתרון המוצע בהרצאה הוא, שנשמור את ערך </w:t>
-      </w:r>
-      <w:proofErr w:type="spellStart"/>
-      <w:r>
-        <w:rPr>
-          <w:rFonts w:cs="Arial" w:hint="cs"/>
-          <w:sz w:val="24"/>
-          <w:szCs w:val="24"/>
-          <w:rtl/>
-          <w:lang w:val="en-US"/>
-        </w:rPr>
-        <w:t>המינימקס</w:t>
-      </w:r>
-      <w:proofErr w:type="spellEnd"/>
-      <w:r>
-        <w:rPr>
-          <w:rFonts w:cs="Arial" w:hint="cs"/>
-          <w:sz w:val="24"/>
-          <w:szCs w:val="24"/>
-          <w:rtl/>
-          <w:lang w:val="en-US"/>
-        </w:rPr>
-        <w:t xml:space="preserve"> עבור הבנים שפיתחנו בהרצה עם העומק שבו קטענו את האלגוריתם, ואז בריצות הבאות של </w:t>
-      </w:r>
-      <w:proofErr w:type="spellStart"/>
-      <w:r>
-        <w:rPr>
-          <w:rFonts w:cs="Arial" w:hint="cs"/>
-          <w:sz w:val="24"/>
-          <w:szCs w:val="24"/>
-          <w:rtl/>
-          <w:lang w:val="en-US"/>
-        </w:rPr>
-        <w:t>המינימקס</w:t>
-      </w:r>
-      <w:proofErr w:type="spellEnd"/>
-      <w:r>
-        <w:rPr>
-          <w:rFonts w:cs="Arial" w:hint="cs"/>
-          <w:sz w:val="24"/>
-          <w:szCs w:val="24"/>
-          <w:rtl/>
-          <w:lang w:val="en-US"/>
-        </w:rPr>
-        <w:t xml:space="preserve"> נחסוך את הפיתוח מחדש של הבנים האלו.</w:t>
+        <w:t>הפתרון המוצע בהרצאה הוא, שנשמור את ערך המינימקס עבור הבנים שפיתחנו בהרצה עם העומק שבו קטענו את האלגוריתם, ואז בריצות הבאות של המינימקס נחסוך את הפיתוח מחדש של הבנים האלו.</w:t>
       </w:r>
     </w:p>
     <w:p>
@@ -3919,129 +3523,7 @@
           <w:lang w:val="en-US"/>
         </w:rPr>
         <w:tab/>
-        <w:t>:</w:t>
-      </w:r>
-      <w:r>
-        <w:rPr>
-          <w:rFonts w:cs="Arial" w:hint="cs"/>
-          <w:sz w:val="24"/>
-          <w:szCs w:val="24"/>
-          <w:rtl/>
-          <w:lang w:val="en-US"/>
-        </w:rPr>
-        <w:t xml:space="preserve"> </w:t>
-      </w:r>
-      <m:oMath>
-        <m:r>
-          <w:rPr>
-            <w:rFonts w:ascii="Cambria Math" w:hAnsi="Cambria Math" w:cs="Arial"/>
-            <w:sz w:val="24"/>
-            <w:szCs w:val="24"/>
-            <w:lang w:val="en-US"/>
-          </w:rPr>
-          <m:t>remaining_time=</m:t>
-        </m:r>
-        <m:nary>
-          <m:naryPr>
-            <m:chr m:val="∑"/>
-            <m:limLoc m:val="undOvr"/>
-            <m:ctrlPr>
-              <w:rPr>
-                <w:rFonts w:ascii="Cambria Math" w:hAnsi="Cambria Math" w:cs="Arial"/>
-                <w:i/>
-                <w:sz w:val="24"/>
-                <w:szCs w:val="24"/>
-                <w:lang w:val="en-US"/>
-              </w:rPr>
-            </m:ctrlPr>
-          </m:naryPr>
-          <m:sub>
-            <m:r>
-              <w:rPr>
-                <w:rFonts w:ascii="Cambria Math" w:hAnsi="Cambria Math" w:cs="Arial"/>
-                <w:sz w:val="24"/>
-                <w:szCs w:val="24"/>
-                <w:lang w:val="en-US"/>
-              </w:rPr>
-              <m:t>i=1</m:t>
-            </m:r>
-          </m:sub>
-          <m:sup>
-            <m:r>
-              <w:rPr>
-                <w:rFonts w:ascii="Cambria Math" w:hAnsi="Cambria Math" w:cs="Arial"/>
-                <w:sz w:val="24"/>
-                <w:szCs w:val="24"/>
-                <w:lang w:val="en-US"/>
-              </w:rPr>
-              <m:t>num turns</m:t>
-            </m:r>
-          </m:sup>
-          <m:e>
-            <m:f>
-              <m:fPr>
-                <m:ctrlPr>
-                  <w:rPr>
-                    <w:rFonts w:ascii="Cambria Math" w:hAnsi="Cambria Math" w:cs="Arial"/>
-                    <w:i/>
-                    <w:sz w:val="24"/>
-                    <w:szCs w:val="24"/>
-                    <w:lang w:val="en-US"/>
-                  </w:rPr>
-                </m:ctrlPr>
-              </m:fPr>
-              <m:num>
-                <m:r>
-                  <w:rPr>
-                    <w:rFonts w:ascii="Cambria Math" w:hAnsi="Cambria Math" w:cs="Arial"/>
-                    <w:sz w:val="24"/>
-                    <w:szCs w:val="24"/>
-                    <w:lang w:val="en-US"/>
-                  </w:rPr>
-                  <m:t>X</m:t>
-                </m:r>
-              </m:num>
-              <m:den>
-                <m:sSup>
-                  <m:sSupPr>
-                    <m:ctrlPr>
-                      <w:rPr>
-                        <w:rFonts w:ascii="Cambria Math" w:hAnsi="Cambria Math" w:cs="Arial"/>
-                        <w:i/>
-                        <w:sz w:val="24"/>
-                        <w:szCs w:val="24"/>
-                        <w:lang w:val="en-US"/>
-                      </w:rPr>
-                    </m:ctrlPr>
-                  </m:sSupPr>
-                  <m:e>
-                    <m:r>
-                      <w:rPr>
-                        <w:rFonts w:ascii="Cambria Math" w:hAnsi="Cambria Math" w:cs="Arial"/>
-                        <w:sz w:val="24"/>
-                        <w:szCs w:val="24"/>
-                        <w:lang w:val="en-US"/>
-                      </w:rPr>
-                      <m:t>2</m:t>
-                    </m:r>
-                  </m:e>
-                  <m:sup>
-                    <m:r>
-                      <w:rPr>
-                        <w:rFonts w:ascii="Cambria Math" w:hAnsi="Cambria Math" w:cs="Arial"/>
-                        <w:sz w:val="24"/>
-                        <w:szCs w:val="24"/>
-                        <w:lang w:val="en-US"/>
-                      </w:rPr>
-                      <m:t>i</m:t>
-                    </m:r>
-                  </m:sup>
-                </m:sSup>
-              </m:den>
-            </m:f>
-          </m:e>
-        </m:nary>
-      </m:oMath>
+      </w:r>
       <w:r>
         <w:rPr>
           <w:rFonts w:eastAsiaTheme="minorEastAsia" w:cs="Arial" w:hint="cs"/>
@@ -4050,7 +3532,7 @@
           <w:rtl/>
           <w:lang w:val="en-US"/>
         </w:rPr>
-        <w:t xml:space="preserve"> כאשר :</w:t>
+        <w:t>כאשר :</w:t>
       </w:r>
       <w:r>
         <w:rPr>
@@ -4073,10 +3555,38 @@
             </w:rPr>
             <m:t xml:space="preserve">num turns= </m:t>
           </m:r>
+          <m:r>
+            <m:rPr>
+              <m:sty m:val="p"/>
+            </m:rPr>
+            <w:rPr>
+              <w:rFonts w:ascii="Cambria Math" w:hAnsi="Cambria Math" w:cs="Arial"/>
+              <w:sz w:val="24"/>
+              <w:szCs w:val="24"/>
+              <w:lang w:val="en-US"/>
+            </w:rPr>
+            <m:t>min⁡</m:t>
+          </m:r>
+          <m:r>
+            <w:rPr>
+              <w:rFonts w:ascii="Cambria Math" w:hAnsi="Cambria Math" w:cs="Arial"/>
+              <w:sz w:val="24"/>
+              <w:szCs w:val="24"/>
+              <w:lang w:val="en-US"/>
+            </w:rPr>
+            <m:t>(</m:t>
+          </m:r>
+          <m:r>
+            <w:rPr>
+              <w:rFonts w:ascii="Cambria Math" w:hAnsi="Cambria Math" w:cs="Arial"/>
+              <w:sz w:val="24"/>
+              <w:szCs w:val="24"/>
+              <w:lang w:val="en-US"/>
+            </w:rPr>
+            <m:t>num of reachable slots</m:t>
+          </m:r>
           <m:d>
             <m:dPr>
-              <m:begChr m:val="⌈"/>
-              <m:endChr m:val="⌉"/>
               <m:ctrlPr>
                 <w:rPr>
                   <w:rFonts w:ascii="Cambria Math" w:hAnsi="Cambria Math" w:cs="Arial"/>
@@ -4088,41 +3598,66 @@
               </m:ctrlPr>
             </m:dPr>
             <m:e>
-              <m:f>
-                <m:fPr>
-                  <m:ctrlPr>
-                    <w:rPr>
-                      <w:rFonts w:ascii="Cambria Math" w:hAnsi="Cambria Math" w:cs="Arial"/>
-                      <w:i/>
-                      <w:sz w:val="24"/>
-                      <w:szCs w:val="24"/>
-                      <w:lang w:val="en-US"/>
-                    </w:rPr>
-                  </m:ctrlPr>
-                </m:fPr>
-                <m:num>
-                  <m:r>
-                    <w:rPr>
-                      <w:rFonts w:ascii="Cambria Math" w:hAnsi="Cambria Math" w:cs="Arial"/>
-                      <w:sz w:val="24"/>
-                      <w:szCs w:val="24"/>
-                      <w:lang w:val="en-US"/>
-                    </w:rPr>
-                    <m:t>num of reachable slots</m:t>
-                  </m:r>
-                </m:num>
-                <m:den>
-                  <m:r>
-                    <w:rPr>
-                      <w:rFonts w:ascii="Cambria Math" w:hAnsi="Cambria Math" w:cs="Arial"/>
-                      <w:sz w:val="24"/>
-                      <w:szCs w:val="24"/>
-                      <w:lang w:val="en-US"/>
-                    </w:rPr>
-                    <m:t>2</m:t>
-                  </m:r>
-                </m:den>
-              </m:f>
+              <m:r>
+                <w:rPr>
+                  <w:rFonts w:ascii="Cambria Math" w:hAnsi="Cambria Math" w:cs="Arial"/>
+                  <w:sz w:val="24"/>
+                  <w:szCs w:val="24"/>
+                  <w:lang w:val="en-US"/>
+                </w:rPr>
+                <m:t>my player</m:t>
+              </m:r>
+            </m:e>
+          </m:d>
+          <m:r>
+            <w:rPr>
+              <w:rFonts w:ascii="Cambria Math" w:hAnsi="Cambria Math" w:cs="Arial"/>
+              <w:sz w:val="24"/>
+              <w:szCs w:val="24"/>
+              <w:lang w:val="en-US"/>
+            </w:rPr>
+            <m:t>,</m:t>
+          </m:r>
+          <m:r>
+            <w:rPr>
+              <w:rFonts w:ascii="Cambria Math" w:hAnsi="Cambria Math" w:cs="Arial"/>
+              <w:sz w:val="24"/>
+              <w:szCs w:val="24"/>
+              <w:lang w:val="en-US"/>
+            </w:rPr>
+            <m:t>num of reachable slots</m:t>
+          </m:r>
+          <m:d>
+            <m:dPr>
+              <m:ctrlPr>
+                <w:rPr>
+                  <w:rFonts w:ascii="Cambria Math" w:hAnsi="Cambria Math" w:cs="Arial"/>
+                  <w:i/>
+                  <w:sz w:val="24"/>
+                  <w:szCs w:val="24"/>
+                  <w:lang w:val="en-US"/>
+                </w:rPr>
+              </m:ctrlPr>
+            </m:dPr>
+            <m:e>
+              <m:r>
+                <w:rPr>
+                  <w:rFonts w:ascii="Cambria Math" w:hAnsi="Cambria Math" w:cs="Arial"/>
+                  <w:sz w:val="24"/>
+                  <w:szCs w:val="24"/>
+                  <w:lang w:val="en-US"/>
+                </w:rPr>
+                <m:t>opp</m:t>
+              </m:r>
+              <m:r>
+                <w:rPr>
+                  <w:rFonts w:ascii="Cambria Math" w:hAnsi="Cambria Math" w:cs="Arial"/>
+                  <w:sz w:val="24"/>
+                  <w:szCs w:val="24"/>
+                  <w:lang w:val="en-US"/>
+                </w:rPr>
+                <m:t xml:space="preserve"> player</m:t>
+              </m:r>
             </m:e>
           </m:d>
         </m:oMath>
@@ -4132,28 +3667,58 @@
       <w:pPr>
         <w:bidi/>
         <w:rPr>
-          <w:rFonts w:cs="Arial"/>
-          <w:sz w:val="24"/>
-          <w:szCs w:val="24"/>
-          <w:lang w:val="en-US"/>
-        </w:rPr>
-      </w:pPr>
-      <w:r>
-        <w:rPr>
-          <w:rFonts w:cs="Arial" w:hint="cs"/>
-          <w:sz w:val="24"/>
-          <w:szCs w:val="24"/>
-          <w:rtl/>
-          <w:lang w:val="en-US"/>
-        </w:rPr>
-        <w:t xml:space="preserve">עבור התור הזמן שיוקצה יהיה </w:t>
+          <w:rFonts w:eastAsiaTheme="minorEastAsia" w:cs="Arial" w:hint="cs"/>
+          <w:sz w:val="24"/>
+          <w:szCs w:val="24"/>
+          <w:lang w:val="en-US"/>
+        </w:rPr>
+      </w:pPr>
+      <w:r>
+        <w:rPr>
+          <w:rFonts w:eastAsiaTheme="minorEastAsia" w:cs="Arial" w:hint="cs"/>
+          <w:sz w:val="24"/>
+          <w:szCs w:val="24"/>
+          <w:rtl/>
+          <w:lang w:val="en-US"/>
+        </w:rPr>
+        <w:t xml:space="preserve">עבור: </w:t>
       </w:r>
       <m:oMath>
+        <m:r>
+          <w:rPr>
+            <w:rFonts w:ascii="Cambria Math" w:eastAsiaTheme="minorEastAsia" w:hAnsi="Cambria Math" w:cs="Arial"/>
+            <w:sz w:val="24"/>
+            <w:szCs w:val="24"/>
+            <w:lang w:val="en-US"/>
+          </w:rPr>
+          <m:t>frame</m:t>
+        </m:r>
+        <m:r>
+          <m:rPr>
+            <m:lit/>
+          </m:rPr>
+          <w:rPr>
+            <w:rFonts w:ascii="Cambria Math" w:eastAsiaTheme="minorEastAsia" w:hAnsi="Cambria Math" w:cs="Arial"/>
+            <w:sz w:val="24"/>
+            <w:szCs w:val="24"/>
+            <w:lang w:val="en-US"/>
+          </w:rPr>
+          <m:t>_</m:t>
+        </m:r>
+        <m:r>
+          <w:rPr>
+            <w:rFonts w:ascii="Cambria Math" w:eastAsiaTheme="minorEastAsia" w:hAnsi="Cambria Math" w:cs="Arial"/>
+            <w:sz w:val="24"/>
+            <w:szCs w:val="24"/>
+            <w:lang w:val="en-US"/>
+          </w:rPr>
+          <m:t>time=</m:t>
+        </m:r>
         <m:f>
           <m:fPr>
             <m:ctrlPr>
               <w:rPr>
-                <w:rFonts w:ascii="Cambria Math" w:hAnsi="Cambria Math" w:cs="Arial"/>
+                <w:rFonts w:ascii="Cambria Math" w:eastAsiaTheme="minorEastAsia" w:hAnsi="Cambria Math" w:cs="Arial"/>
                 <w:i/>
                 <w:sz w:val="24"/>
                 <w:szCs w:val="24"/>
@@ -4164,16 +3729,37 @@
           <m:num>
             <m:r>
               <w:rPr>
-                <w:rFonts w:ascii="Cambria Math" w:hAnsi="Cambria Math" w:cs="Arial"/>
+                <w:rFonts w:ascii="Cambria Math" w:eastAsiaTheme="minorEastAsia" w:hAnsi="Cambria Math" w:cs="Arial"/>
                 <w:sz w:val="24"/>
                 <w:szCs w:val="24"/>
                 <w:lang w:val="en-US"/>
               </w:rPr>
-              <m:t>X</m:t>
+              <m:t>remaining</m:t>
+            </m:r>
+            <m:r>
+              <m:rPr>
+                <m:lit/>
+              </m:rPr>
+              <w:rPr>
+                <w:rFonts w:ascii="Cambria Math" w:eastAsiaTheme="minorEastAsia" w:hAnsi="Cambria Math" w:cs="Arial"/>
+                <w:sz w:val="24"/>
+                <w:szCs w:val="24"/>
+                <w:lang w:val="en-US"/>
+              </w:rPr>
+              <m:t>_</m:t>
+            </m:r>
+            <m:r>
+              <w:rPr>
+                <w:rFonts w:ascii="Cambria Math" w:eastAsiaTheme="minorEastAsia" w:hAnsi="Cambria Math" w:cs="Arial"/>
+                <w:sz w:val="24"/>
+                <w:szCs w:val="24"/>
+                <w:lang w:val="en-US"/>
+              </w:rPr>
+              <m:t>time</m:t>
             </m:r>
             <m:ctrlPr>
               <w:rPr>
-                <w:rFonts w:ascii="Cambria Math" w:hAnsi="Cambria Math" w:cs="Arial"/>
+                <w:rFonts w:ascii="Cambria Math" w:eastAsiaTheme="minorEastAsia" w:hAnsi="Cambria Math" w:cs="Arial"/>
                 <w:i/>
                 <w:sz w:val="24"/>
                 <w:szCs w:val="24"/>
@@ -4185,25 +3771,16 @@
           <m:den>
             <m:r>
               <w:rPr>
-                <w:rFonts w:ascii="Cambria Math" w:hAnsi="Cambria Math" w:cs="Arial"/>
+                <w:rFonts w:ascii="Cambria Math" w:eastAsiaTheme="minorEastAsia" w:hAnsi="Cambria Math" w:cs="Arial"/>
                 <w:sz w:val="24"/>
                 <w:szCs w:val="24"/>
                 <w:lang w:val="en-US"/>
               </w:rPr>
-              <m:t>2</m:t>
+              <m:t>num turns</m:t>
             </m:r>
           </m:den>
         </m:f>
       </m:oMath>
-      <w:r>
-        <w:rPr>
-          <w:rFonts w:eastAsiaTheme="minorEastAsia" w:cs="Arial"/>
-          <w:sz w:val="24"/>
-          <w:szCs w:val="24"/>
-          <w:lang w:val="en-US"/>
-        </w:rPr>
-        <w:t>.</w:t>
-      </w:r>
     </w:p>
     <w:p>
       <w:pPr>
@@ -4255,9 +3832,8 @@
           <w:rtl/>
           <w:lang w:val="en-US"/>
         </w:rPr>
-        <w:t xml:space="preserve">לפני הרצת </w:t>
-      </w:r>
-      <w:proofErr w:type="spellStart"/>
+        <w:t>לפני הרצת המינימקס ב</w:t>
+      </w:r>
       <w:r>
         <w:rPr>
           <w:rFonts w:eastAsiaTheme="minorEastAsia" w:cs="Arial" w:hint="cs"/>
@@ -4266,9 +3842,8 @@
           <w:rtl/>
           <w:lang w:val="en-US"/>
         </w:rPr>
-        <w:t>המינימקס</w:t>
-      </w:r>
-      <w:proofErr w:type="spellEnd"/>
+        <w:t xml:space="preserve">כל </w:t>
+      </w:r>
       <w:r>
         <w:rPr>
           <w:rFonts w:eastAsiaTheme="minorEastAsia" w:cs="Arial" w:hint="cs"/>
@@ -4277,7 +3852,7 @@
           <w:rtl/>
           <w:lang w:val="en-US"/>
         </w:rPr>
-        <w:t xml:space="preserve"> בתור הראשון בלבד,</w:t>
+        <w:t>תור,</w:t>
       </w:r>
       <w:r>
         <w:rPr>
@@ -4354,7 +3929,7 @@
           <w:rtl/>
           <w:lang w:val="en-US"/>
         </w:rPr>
-        <w:t>מוגבל משאבים,</w:t>
+        <w:t>,</w:t>
       </w:r>
       <w:r>
         <w:rPr>
@@ -4373,9 +3948,8 @@
           <w:rtl/>
           <w:lang w:val="en-US"/>
         </w:rPr>
-        <w:t xml:space="preserve">משני השחקנים, ונספור כמה משבצות </w:t>
-      </w:r>
-      <w:proofErr w:type="spellStart"/>
+        <w:t>מ</w:t>
+      </w:r>
       <w:r>
         <w:rPr>
           <w:rFonts w:eastAsiaTheme="minorEastAsia" w:cs="Arial" w:hint="cs"/>
@@ -4384,9 +3958,18 @@
           <w:rtl/>
           <w:lang w:val="en-US"/>
         </w:rPr>
-        <w:t>ישיגות</w:t>
-      </w:r>
-      <w:proofErr w:type="spellEnd"/>
+        <w:t>השחקן שלנו</w:t>
+      </w:r>
+      <w:r>
+        <w:rPr>
+          <w:rFonts w:eastAsiaTheme="minorEastAsia" w:cs="Arial" w:hint="cs"/>
+          <w:sz w:val="24"/>
+          <w:szCs w:val="24"/>
+          <w:rtl/>
+          <w:lang w:val="en-US"/>
+        </w:rPr>
+        <w:t>, ונספור כמה משבצות ישיגות</w:t>
+      </w:r>
       <w:r>
         <w:rPr>
           <w:rFonts w:eastAsiaTheme="minorEastAsia" w:cs="Arial"/>
@@ -4500,31 +4083,12 @@
       <w:pPr>
         <w:bidi/>
         <w:rPr>
-          <w:rFonts w:eastAsiaTheme="minorEastAsia" w:cs="Arial"/>
-          <w:sz w:val="24"/>
-          <w:szCs w:val="24"/>
-          <w:lang w:val="en-US"/>
-        </w:rPr>
-      </w:pPr>
-      <w:r>
-        <w:rPr>
           <w:rFonts w:eastAsiaTheme="minorEastAsia" w:cs="Arial" w:hint="cs"/>
           <w:sz w:val="24"/>
           <w:szCs w:val="24"/>
-          <w:rtl/>
-          <w:lang w:val="en-US"/>
-        </w:rPr>
-        <w:t xml:space="preserve">נחשב את </w:t>
-      </w:r>
-      <w:r>
-        <w:rPr>
-          <w:rFonts w:eastAsiaTheme="minorEastAsia" w:cs="Arial"/>
-          <w:sz w:val="24"/>
-          <w:szCs w:val="24"/>
-          <w:lang w:val="en-US"/>
-        </w:rPr>
-        <w:t xml:space="preserve"> X</w:t>
-      </w:r>
+          <w:lang w:val="en-US"/>
+        </w:rPr>
+      </w:pPr>
       <w:r>
         <w:rPr>
           <w:rFonts w:eastAsiaTheme="minorEastAsia" w:cs="Arial" w:hint="cs"/>
@@ -4533,276 +4097,75 @@
           <w:rtl/>
           <w:lang w:val="en-US"/>
         </w:rPr>
-        <w:t xml:space="preserve"> </w:t>
-      </w:r>
-      <w:r>
-        <w:rPr>
-          <w:rFonts w:eastAsiaTheme="minorEastAsia" w:cs="Arial" w:hint="cs"/>
-          <w:sz w:val="24"/>
-          <w:szCs w:val="24"/>
-          <w:rtl/>
-          <w:lang w:val="en-US"/>
-        </w:rPr>
-        <w:t>באמצעות סכום סדרה הנדסית</w:t>
-      </w:r>
-      <w:r>
-        <w:rPr>
-          <w:rFonts w:eastAsiaTheme="minorEastAsia" w:cs="Arial" w:hint="cs"/>
-          <w:sz w:val="24"/>
-          <w:szCs w:val="24"/>
-          <w:rtl/>
-          <w:lang w:val="en-US"/>
-        </w:rPr>
-        <w:t>:</w:t>
-      </w:r>
-      <w:r>
-        <w:rPr>
-          <w:rFonts w:eastAsiaTheme="minorEastAsia" w:cs="Arial"/>
-          <w:sz w:val="24"/>
-          <w:szCs w:val="24"/>
-          <w:rtl/>
-          <w:lang w:val="en-US"/>
-        </w:rPr>
-        <w:br/>
-      </w:r>
-      <m:oMathPara>
-        <m:oMath>
-          <m:r>
-            <w:rPr>
-              <w:rFonts w:ascii="Cambria Math" w:hAnsi="Cambria Math" w:cs="Arial"/>
-              <w:sz w:val="24"/>
-              <w:szCs w:val="24"/>
-              <w:lang w:val="en-US"/>
-            </w:rPr>
-            <m:t>X=</m:t>
-          </m:r>
-          <m:f>
-            <m:fPr>
-              <m:ctrlPr>
-                <w:rPr>
-                  <w:rFonts w:ascii="Cambria Math" w:hAnsi="Cambria Math" w:cs="Arial"/>
-                  <w:i/>
-                  <w:sz w:val="24"/>
-                  <w:szCs w:val="24"/>
-                  <w:lang w:val="en-US"/>
-                </w:rPr>
-              </m:ctrlPr>
-            </m:fPr>
-            <m:num>
-              <m:r>
-                <w:rPr>
-                  <w:rFonts w:ascii="Cambria Math" w:hAnsi="Cambria Math" w:cs="Arial"/>
-                  <w:sz w:val="24"/>
-                  <w:szCs w:val="24"/>
-                  <w:lang w:val="en-US"/>
-                </w:rPr>
-                <m:t>remaining_time</m:t>
-              </m:r>
-              <m:ctrlPr>
-                <w:rPr>
-                  <w:rFonts w:ascii="Cambria Math" w:hAnsi="Cambria Math" w:cs="Arial"/>
-                  <w:i/>
-                  <w:sz w:val="24"/>
-                  <w:szCs w:val="24"/>
-                  <w:rtl/>
-                  <w:lang w:val="en-US"/>
-                </w:rPr>
-              </m:ctrlPr>
-            </m:num>
-            <m:den>
-              <m:nary>
-                <m:naryPr>
-                  <m:chr m:val="∑"/>
-                  <m:limLoc m:val="undOvr"/>
-                  <m:ctrlPr>
-                    <w:rPr>
-                      <w:rFonts w:ascii="Cambria Math" w:hAnsi="Cambria Math" w:cs="Arial"/>
-                      <w:i/>
-                      <w:sz w:val="24"/>
-                      <w:szCs w:val="24"/>
-                      <w:lang w:val="en-US"/>
-                    </w:rPr>
-                  </m:ctrlPr>
-                </m:naryPr>
-                <m:sub>
-                  <m:r>
-                    <w:rPr>
-                      <w:rFonts w:ascii="Cambria Math" w:hAnsi="Cambria Math" w:cs="Arial"/>
-                      <w:sz w:val="24"/>
-                      <w:szCs w:val="24"/>
-                      <w:lang w:val="en-US"/>
-                    </w:rPr>
-                    <m:t>i=1</m:t>
-                  </m:r>
-                </m:sub>
-                <m:sup>
-                  <m:r>
-                    <w:rPr>
-                      <w:rFonts w:ascii="Cambria Math" w:hAnsi="Cambria Math" w:cs="Arial"/>
-                      <w:sz w:val="24"/>
-                      <w:szCs w:val="24"/>
-                      <w:lang w:val="en-US"/>
-                    </w:rPr>
-                    <m:t>num turns</m:t>
-                  </m:r>
-                </m:sup>
-                <m:e>
-                  <m:f>
-                    <m:fPr>
-                      <m:ctrlPr>
-                        <w:rPr>
-                          <w:rFonts w:ascii="Cambria Math" w:hAnsi="Cambria Math" w:cs="Arial"/>
-                          <w:i/>
-                          <w:sz w:val="24"/>
-                          <w:szCs w:val="24"/>
-                          <w:lang w:val="en-US"/>
-                        </w:rPr>
-                      </m:ctrlPr>
-                    </m:fPr>
-                    <m:num>
-                      <m:r>
-                        <w:rPr>
-                          <w:rFonts w:ascii="Cambria Math" w:hAnsi="Cambria Math" w:cs="Arial"/>
-                          <w:sz w:val="24"/>
-                          <w:szCs w:val="24"/>
-                          <w:lang w:val="en-US"/>
-                        </w:rPr>
-                        <m:t>1</m:t>
-                      </m:r>
-                    </m:num>
-                    <m:den>
-                      <m:sSup>
-                        <m:sSupPr>
-                          <m:ctrlPr>
-                            <w:rPr>
-                              <w:rFonts w:ascii="Cambria Math" w:hAnsi="Cambria Math" w:cs="Arial"/>
-                              <w:i/>
-                              <w:sz w:val="24"/>
-                              <w:szCs w:val="24"/>
-                              <w:lang w:val="en-US"/>
-                            </w:rPr>
-                          </m:ctrlPr>
-                        </m:sSupPr>
-                        <m:e>
-                          <m:r>
-                            <w:rPr>
-                              <w:rFonts w:ascii="Cambria Math" w:hAnsi="Cambria Math" w:cs="Arial"/>
-                              <w:sz w:val="24"/>
-                              <w:szCs w:val="24"/>
-                              <w:lang w:val="en-US"/>
-                            </w:rPr>
-                            <m:t>2</m:t>
-                          </m:r>
-                        </m:e>
-                        <m:sup>
-                          <m:r>
-                            <w:rPr>
-                              <w:rFonts w:ascii="Cambria Math" w:hAnsi="Cambria Math" w:cs="Arial"/>
-                              <w:sz w:val="24"/>
-                              <w:szCs w:val="24"/>
-                              <w:lang w:val="en-US"/>
-                            </w:rPr>
-                            <m:t>i</m:t>
-                          </m:r>
-                        </m:sup>
-                      </m:sSup>
-                    </m:den>
-                  </m:f>
-                </m:e>
-              </m:nary>
-            </m:den>
-          </m:f>
-          <m:r>
-            <w:rPr>
-              <w:rFonts w:ascii="Cambria Math" w:hAnsi="Cambria Math" w:cs="Arial"/>
-              <w:sz w:val="24"/>
-              <w:szCs w:val="24"/>
-              <w:lang w:val="en-US"/>
-            </w:rPr>
-            <m:t>=</m:t>
-          </m:r>
-          <m:f>
-            <m:fPr>
-              <m:ctrlPr>
-                <w:rPr>
-                  <w:rFonts w:ascii="Cambria Math" w:eastAsiaTheme="minorEastAsia" w:hAnsi="Cambria Math" w:cs="Arial"/>
-                  <w:i/>
-                  <w:sz w:val="24"/>
-                  <w:szCs w:val="24"/>
-                  <w:lang w:val="en-US"/>
-                </w:rPr>
-              </m:ctrlPr>
-            </m:fPr>
-            <m:num>
-              <m:r>
-                <w:rPr>
-                  <w:rFonts w:ascii="Cambria Math" w:hAnsi="Cambria Math" w:cs="Arial"/>
-                  <w:sz w:val="24"/>
-                  <w:szCs w:val="24"/>
-                  <w:lang w:val="en-US"/>
-                </w:rPr>
-                <m:t>remaining_time</m:t>
-              </m:r>
-              <m:ctrlPr>
-                <w:rPr>
-                  <w:rFonts w:ascii="Cambria Math" w:hAnsi="Cambria Math" w:cs="Arial"/>
-                  <w:i/>
-                  <w:sz w:val="24"/>
-                  <w:szCs w:val="24"/>
-                  <w:rtl/>
-                  <w:lang w:val="en-US"/>
-                </w:rPr>
-              </m:ctrlPr>
-            </m:num>
-            <m:den>
-              <m:r>
-                <w:rPr>
-                  <w:rFonts w:ascii="Cambria Math" w:hAnsi="Cambria Math" w:cs="Arial"/>
-                  <w:sz w:val="24"/>
-                  <w:szCs w:val="24"/>
-                  <w:lang w:val="en-US"/>
-                </w:rPr>
-                <m:t>1-</m:t>
-              </m:r>
-              <m:sSup>
-                <m:sSupPr>
-                  <m:ctrlPr>
-                    <w:rPr>
-                      <w:rFonts w:ascii="Cambria Math" w:hAnsi="Cambria Math" w:cs="Arial"/>
-                      <w:i/>
-                      <w:sz w:val="24"/>
-                      <w:szCs w:val="24"/>
-                      <w:lang w:val="en-US"/>
-                    </w:rPr>
-                  </m:ctrlPr>
-                </m:sSupPr>
-                <m:e>
-                  <m:r>
-                    <w:rPr>
-                      <w:rFonts w:ascii="Cambria Math" w:hAnsi="Cambria Math" w:cs="Arial"/>
-                      <w:sz w:val="24"/>
-                      <w:szCs w:val="24"/>
-                      <w:lang w:val="en-US"/>
-                    </w:rPr>
-                    <m:t>2</m:t>
-                  </m:r>
-                </m:e>
-                <m:sup>
-                  <m:r>
-                    <w:rPr>
-                      <w:rFonts w:ascii="Cambria Math" w:hAnsi="Cambria Math" w:cs="Arial"/>
-                      <w:sz w:val="24"/>
-                      <w:szCs w:val="24"/>
-                      <w:lang w:val="en-US"/>
-                    </w:rPr>
-                    <m:t>-num turns</m:t>
-                  </m:r>
-                </m:sup>
-              </m:sSup>
-            </m:den>
-          </m:f>
-        </m:oMath>
-      </m:oMathPara>
+        <w:t xml:space="preserve">נחשב את זמן תור באמצעות : </w:t>
+      </w:r>
+      <m:oMath>
+        <m:r>
+          <w:rPr>
+            <w:rFonts w:ascii="Cambria Math" w:eastAsiaTheme="minorEastAsia" w:hAnsi="Cambria Math" w:cs="Arial"/>
+            <w:sz w:val="24"/>
+            <w:szCs w:val="24"/>
+            <w:lang w:val="en-US"/>
+          </w:rPr>
+          <m:t>turn time=frame</m:t>
+        </m:r>
+        <m:r>
+          <m:rPr>
+            <m:lit/>
+          </m:rPr>
+          <w:rPr>
+            <w:rFonts w:ascii="Cambria Math" w:eastAsiaTheme="minorEastAsia" w:hAnsi="Cambria Math" w:cs="Arial"/>
+            <w:sz w:val="24"/>
+            <w:szCs w:val="24"/>
+            <w:lang w:val="en-US"/>
+          </w:rPr>
+          <m:t>_</m:t>
+        </m:r>
+        <m:r>
+          <w:rPr>
+            <w:rFonts w:ascii="Cambria Math" w:eastAsiaTheme="minorEastAsia" w:hAnsi="Cambria Math" w:cs="Arial"/>
+            <w:sz w:val="24"/>
+            <w:szCs w:val="24"/>
+            <w:lang w:val="en-US"/>
+          </w:rPr>
+          <m:t>time*</m:t>
+        </m:r>
+        <m:f>
+          <m:fPr>
+            <m:ctrlPr>
+              <w:rPr>
+                <w:rFonts w:ascii="Cambria Math" w:eastAsiaTheme="minorEastAsia" w:hAnsi="Cambria Math" w:cs="Arial"/>
+                <w:i/>
+                <w:sz w:val="24"/>
+                <w:szCs w:val="24"/>
+                <w:lang w:val="en-US"/>
+              </w:rPr>
+            </m:ctrlPr>
+          </m:fPr>
+          <m:num>
+            <m:r>
+              <w:rPr>
+                <w:rFonts w:ascii="Cambria Math" w:eastAsiaTheme="minorEastAsia" w:hAnsi="Cambria Math" w:cs="Arial"/>
+                <w:sz w:val="24"/>
+                <w:szCs w:val="24"/>
+                <w:lang w:val="en-US"/>
+              </w:rPr>
+              <m:t>num turns+1</m:t>
+            </m:r>
+          </m:num>
+          <m:den>
+            <m:r>
+              <w:rPr>
+                <w:rFonts w:ascii="Cambria Math" w:eastAsiaTheme="minorEastAsia" w:hAnsi="Cambria Math" w:cs="Arial"/>
+                <w:sz w:val="24"/>
+                <w:szCs w:val="24"/>
+                <w:lang w:val="en-US"/>
+              </w:rPr>
+              <m:t>num turns</m:t>
+            </m:r>
+          </m:den>
+        </m:f>
+      </m:oMath>
     </w:p>
     <w:p>
       <w:pPr>
@@ -4834,29 +4197,8 @@
           <w:szCs w:val="24"/>
           <w:lang w:val="en-US"/>
         </w:rPr>
-        <w:t>X</w:t>
-      </w:r>
-      <w:r>
-        <w:rPr>
-          <w:rFonts w:cs="Arial" w:hint="cs"/>
-          <w:sz w:val="24"/>
-          <w:szCs w:val="24"/>
-          <w:rtl/>
-          <w:lang w:val="en-US"/>
-        </w:rPr>
-        <w:t>,</w:t>
-      </w:r>
-      <w:r>
-        <w:rPr>
-          <w:rFonts w:cs="Arial" w:hint="cs"/>
-          <w:sz w:val="24"/>
-          <w:szCs w:val="24"/>
-          <w:rtl/>
-          <w:lang w:val="en-US"/>
-        </w:rPr>
-        <w:t xml:space="preserve"> באמצעות עדכון </w:t>
-      </w:r>
-      <w:proofErr w:type="spellStart"/>
+        <w:t>.</w:t>
+      </w:r>
       <w:r>
         <w:rPr>
           <w:rFonts w:cs="Arial"/>
@@ -4864,30 +4206,8 @@
           <w:szCs w:val="24"/>
           <w:lang w:val="en-US"/>
         </w:rPr>
-        <w:t>num_turns</w:t>
-      </w:r>
-      <w:proofErr w:type="spellEnd"/>
-      <w:r>
-        <w:rPr>
-          <w:rFonts w:cs="Arial" w:hint="cs"/>
-          <w:sz w:val="24"/>
-          <w:szCs w:val="24"/>
-          <w:rtl/>
-          <w:lang w:val="en-US"/>
-        </w:rPr>
-        <w:t xml:space="preserve"> ו </w:t>
-      </w:r>
-      <w:proofErr w:type="spellStart"/>
-      <w:r>
-        <w:rPr>
-          <w:rFonts w:cs="Arial"/>
-          <w:sz w:val="24"/>
-          <w:szCs w:val="24"/>
-          <w:lang w:val="en-US"/>
-        </w:rPr>
         <w:t>remaining_time</w:t>
       </w:r>
-      <w:proofErr w:type="spellEnd"/>
     </w:p>
     <w:p>
       <w:pPr>
@@ -4899,6 +4219,7 @@
           <w:rFonts w:cs="Arial"/>
           <w:sz w:val="24"/>
           <w:szCs w:val="24"/>
+          <w:rtl/>
           <w:lang w:val="en-US"/>
         </w:rPr>
       </w:pPr>
@@ -4910,9 +4231,8 @@
           <w:rtl/>
           <w:lang w:val="en-US"/>
         </w:rPr>
-        <w:t xml:space="preserve">ההיגיון מאחורי האלגוריתם הוא שלקראת סוף המשחק, כלומר בתורות האחרונים לעומת הראשונים, עומק העץ נמוך בהרבה, לכן נרצה להקצות לתורות האחרונים פחות משאבים לעומת התורות הראשונים, בהם העץ גדול בצורה </w:t>
-      </w:r>
-      <w:proofErr w:type="spellStart"/>
+        <w:t>ההיגיון מאחורי האלגוריתם הוא שלקראת סוף המשחק, כלומר בתורות האחרונים לעומת הראשונים, עומק העץ נמוך בהרבה, לכן נרצה להקצות לתורות האחרונים פחות משאבים לעומת התורות הראשונים</w:t>
+      </w:r>
       <w:r>
         <w:rPr>
           <w:rFonts w:cs="Arial" w:hint="cs"/>
@@ -4921,9 +4241,22 @@
           <w:rtl/>
           <w:lang w:val="en-US"/>
         </w:rPr>
-        <w:t>אקספוננציאלית</w:t>
-      </w:r>
-      <w:proofErr w:type="spellEnd"/>
+        <w:t>.</w:t>
+      </w:r>
+    </w:p>
+    <w:p>
+      <w:pPr>
+        <w:tabs>
+          <w:tab w:val="left" w:pos="1336"/>
+        </w:tabs>
+        <w:bidi/>
+        <w:rPr>
+          <w:rFonts w:cs="Arial"/>
+          <w:sz w:val="24"/>
+          <w:szCs w:val="24"/>
+          <w:lang w:val="en-US"/>
+        </w:rPr>
+      </w:pPr>
       <w:r>
         <w:rPr>
           <w:rFonts w:cs="Arial" w:hint="cs"/>
@@ -4932,7 +4265,27 @@
           <w:rtl/>
           <w:lang w:val="en-US"/>
         </w:rPr>
-        <w:t>.</w:t>
+        <w:t>באלגוריתם זה</w:t>
+      </w:r>
+      <w:r>
+        <w:rPr>
+          <w:rFonts w:cs="Arial" w:hint="cs"/>
+          <w:sz w:val="24"/>
+          <w:szCs w:val="24"/>
+          <w:rtl/>
+          <w:lang w:val="en-US"/>
+        </w:rPr>
+        <w:t xml:space="preserve"> מתחשבים במשבצות הישיגות, כי אם יש לוח שרוב המשבצות בו לא ישיגות, האלגוריתם הנאיבי למשל לא מנצל בצורה אופטימאלית את הזמן.</w:t>
+      </w:r>
+      <w:r>
+        <w:rPr>
+          <w:rFonts w:cs="Arial"/>
+          <w:sz w:val="24"/>
+          <w:szCs w:val="24"/>
+          <w:rtl/>
+          <w:lang w:val="en-US"/>
+        </w:rPr>
+        <w:br/>
       </w:r>
     </w:p>
     <w:p>
@@ -5058,9 +4411,33 @@
           <w:rtl/>
           <w:lang w:val="en-US"/>
         </w:rPr>
-        <w:t xml:space="preserve">כלומר, בוחרים צעדים לא אופטימליים, מכיוון שהחיפוש </w:t>
-      </w:r>
-      <w:proofErr w:type="spellStart"/>
+        <w:lastRenderedPageBreak/>
+        <w:t>כלומר, בוחרים צעדים לא אופטימליים, מכיוון שהחיפוש מינימקס שלנו הוגבל בעומק בשביל לראות את הטעות בצעד שלו.</w:t>
+      </w:r>
+    </w:p>
+    <w:p>
+      <w:pPr>
+        <w:bidi/>
+        <w:rPr>
+          <w:rFonts w:cs="Arial"/>
+          <w:sz w:val="24"/>
+          <w:szCs w:val="24"/>
+          <w:rtl/>
+          <w:lang w:val="en-US"/>
+        </w:rPr>
+      </w:pPr>
+    </w:p>
+    <w:p>
+      <w:pPr>
+        <w:bidi/>
+        <w:rPr>
+          <w:rFonts w:cs="Arial"/>
+          <w:sz w:val="24"/>
+          <w:szCs w:val="24"/>
+          <w:rtl/>
+          <w:lang w:val="en-US"/>
+        </w:rPr>
+      </w:pPr>
       <w:r>
         <w:rPr>
           <w:rFonts w:cs="Arial" w:hint="cs"/>
@@ -5069,9 +4446,8 @@
           <w:rtl/>
           <w:lang w:val="en-US"/>
         </w:rPr>
-        <w:t>מינימקס</w:t>
-      </w:r>
-      <w:proofErr w:type="spellEnd"/>
+        <w:t>הפתרון המוצע בהרצאה הוא</w:t>
+      </w:r>
       <w:r>
         <w:rPr>
           <w:rFonts w:cs="Arial" w:hint="cs"/>
@@ -5080,95 +4456,7 @@
           <w:rtl/>
           <w:lang w:val="en-US"/>
         </w:rPr>
-        <w:t xml:space="preserve"> שלנו הוגבל בעומק בשביל לראות את הטעות בצעד שלו.</w:t>
-      </w:r>
-    </w:p>
-    <w:p>
-      <w:pPr>
-        <w:bidi/>
-        <w:rPr>
-          <w:rFonts w:cs="Arial"/>
-          <w:sz w:val="24"/>
-          <w:szCs w:val="24"/>
-          <w:rtl/>
-          <w:lang w:val="en-US"/>
-        </w:rPr>
-      </w:pPr>
-    </w:p>
-    <w:p>
-      <w:pPr>
-        <w:bidi/>
-        <w:rPr>
-          <w:rFonts w:cs="Arial"/>
-          <w:sz w:val="24"/>
-          <w:szCs w:val="24"/>
-          <w:rtl/>
-          <w:lang w:val="en-US"/>
-        </w:rPr>
-      </w:pPr>
-      <w:r>
-        <w:rPr>
-          <w:rFonts w:cs="Arial" w:hint="cs"/>
-          <w:sz w:val="24"/>
-          <w:szCs w:val="24"/>
-          <w:rtl/>
-          <w:lang w:val="en-US"/>
-        </w:rPr>
-        <w:t>הפתרון המוצע בהרצאה הוא</w:t>
-      </w:r>
-      <w:r>
-        <w:rPr>
-          <w:rFonts w:cs="Arial" w:hint="cs"/>
-          <w:sz w:val="24"/>
-          <w:szCs w:val="24"/>
-          <w:rtl/>
-          <w:lang w:val="en-US"/>
-        </w:rPr>
-        <w:t xml:space="preserve"> העמקה סלקטיבית, כלומר עבור צעדים משמעותיים במשחק, שניתן להגדירם למשל כמו שינוי גדול על ערך </w:t>
-      </w:r>
-      <w:proofErr w:type="spellStart"/>
-      <w:r>
-        <w:rPr>
-          <w:rFonts w:cs="Arial" w:hint="cs"/>
-          <w:sz w:val="24"/>
-          <w:szCs w:val="24"/>
-          <w:rtl/>
-          <w:lang w:val="en-US"/>
-        </w:rPr>
-        <w:t>ההיורסטיקה</w:t>
-      </w:r>
-      <w:proofErr w:type="spellEnd"/>
-      <w:r>
-        <w:rPr>
-          <w:rFonts w:cs="Arial" w:hint="cs"/>
-          <w:sz w:val="24"/>
-          <w:szCs w:val="24"/>
-          <w:rtl/>
-          <w:lang w:val="en-US"/>
-        </w:rPr>
-        <w:t xml:space="preserve"> (לדוגמא בשחמט, כל עוד יש לקיחת כלים), נפתח את עומק העץ עבור עלים שמייצגים צעדים אלו עד שנגיע להתייצבות ערך </w:t>
-      </w:r>
-      <w:proofErr w:type="spellStart"/>
-      <w:r>
-        <w:rPr>
-          <w:rFonts w:cs="Arial" w:hint="cs"/>
-          <w:sz w:val="24"/>
-          <w:szCs w:val="24"/>
-          <w:rtl/>
-          <w:lang w:val="en-US"/>
-        </w:rPr>
-        <w:t>ההיורסטיקה</w:t>
-      </w:r>
-      <w:proofErr w:type="spellEnd"/>
-      <w:r>
-        <w:rPr>
-          <w:rFonts w:cs="Arial" w:hint="cs"/>
-          <w:sz w:val="24"/>
-          <w:szCs w:val="24"/>
-          <w:rtl/>
-          <w:lang w:val="en-US"/>
-        </w:rPr>
-        <w:t>.</w:t>
+        <w:t xml:space="preserve"> העמקה סלקטיבית, כלומר עבור צעדים משמעותיים במשחק, שניתן להגדירם למשל כמו שינוי גדול על ערך ההיורסטיקה (לדוגמא בשחמט, כל עוד יש לקיחת כלים), נפתח את עומק העץ עבור עלים שמייצגים צעדים אלו עד שנגיע להתייצבות ערך ההיורסטיקה.</w:t>
       </w:r>
     </w:p>
     <w:p>
@@ -6053,9 +5341,20 @@
           <w:rtl/>
           <w:lang w:val="en-US"/>
         </w:rPr>
-        <w:t xml:space="preserve">עבור פרי = 100 נקודות, עונש אי יכולת תזוזה = 1000 </w:t>
-      </w:r>
-      <w:proofErr w:type="spellStart"/>
+        <w:t>עבור פרי = 100 נקודות, עונש אי יכולת תזוזה = 1000 נק</w:t>
+      </w:r>
+    </w:p>
+    <w:p>
+      <w:pPr>
+        <w:bidi/>
+        <w:rPr>
+          <w:rFonts w:cs="Arial"/>
+          <w:sz w:val="24"/>
+          <w:szCs w:val="24"/>
+          <w:rtl/>
+          <w:lang w:val="en-US"/>
+        </w:rPr>
+      </w:pPr>
       <w:r>
         <w:rPr>
           <w:rFonts w:cs="Arial" w:hint="cs"/>
@@ -6064,21 +5363,8 @@
           <w:rtl/>
           <w:lang w:val="en-US"/>
         </w:rPr>
-        <w:t>נק</w:t>
-      </w:r>
-      <w:proofErr w:type="spellEnd"/>
-    </w:p>
-    <w:p>
-      <w:pPr>
-        <w:bidi/>
-        <w:rPr>
-          <w:rFonts w:cs="Arial"/>
-          <w:sz w:val="24"/>
-          <w:szCs w:val="24"/>
-          <w:rtl/>
-          <w:lang w:val="en-US"/>
-        </w:rPr>
-      </w:pPr>
+        <w:t xml:space="preserve">במקרה כזה, </w:t>
+      </w:r>
       <w:r>
         <w:rPr>
           <w:rFonts w:cs="Arial" w:hint="cs"/>
@@ -6087,7 +5373,7 @@
           <w:rtl/>
           <w:lang w:val="en-US"/>
         </w:rPr>
-        <w:t xml:space="preserve">במקרה כזה, </w:t>
+        <w:t>עבור</w:t>
       </w:r>
       <w:r>
         <w:rPr>
@@ -6097,7 +5383,7 @@
           <w:rtl/>
           <w:lang w:val="en-US"/>
         </w:rPr>
-        <w:t>עבור</w:t>
+        <w:t xml:space="preserve"> עומק חיפוש מוגבל ל2, השחקן האדום י</w:t>
       </w:r>
       <w:r>
         <w:rPr>
@@ -6107,39 +5393,7 @@
           <w:rtl/>
           <w:lang w:val="en-US"/>
         </w:rPr>
-        <w:t xml:space="preserve"> עומק חיפוש מוגבל ל2, השחקן האדום </w:t>
-      </w:r>
-      <w:proofErr w:type="spellStart"/>
-      <w:r>
-        <w:rPr>
-          <w:rFonts w:cs="Arial" w:hint="cs"/>
-          <w:sz w:val="24"/>
-          <w:szCs w:val="24"/>
-          <w:rtl/>
-          <w:lang w:val="en-US"/>
-        </w:rPr>
-        <w:t>י</w:t>
-      </w:r>
-      <w:r>
-        <w:rPr>
-          <w:rFonts w:cs="Arial" w:hint="cs"/>
-          <w:sz w:val="24"/>
-          <w:szCs w:val="24"/>
-          <w:rtl/>
-          <w:lang w:val="en-US"/>
-        </w:rPr>
-        <w:t>ילך</w:t>
-      </w:r>
-      <w:proofErr w:type="spellEnd"/>
-      <w:r>
-        <w:rPr>
-          <w:rFonts w:cs="Arial" w:hint="cs"/>
-          <w:sz w:val="24"/>
-          <w:szCs w:val="24"/>
-          <w:rtl/>
-          <w:lang w:val="en-US"/>
-        </w:rPr>
-        <w:t xml:space="preserve"> לכיוון למטה בשביל להגיע לפרי, ואז ייתקע</w:t>
+        <w:t>ילך לכיוון למטה בשביל להגיע לפרי, ואז ייתקע</w:t>
       </w:r>
       <w:r>
         <w:rPr>
@@ -6933,51 +6187,7 @@
           <w:rtl/>
           <w:lang w:val="en-US"/>
         </w:rPr>
-        <w:t xml:space="preserve">השחקן האדום לא "רואה" בעומק העץ, שאם </w:t>
-      </w:r>
-      <w:proofErr w:type="spellStart"/>
-      <w:r>
-        <w:rPr>
-          <w:rFonts w:cs="Arial" w:hint="cs"/>
-          <w:sz w:val="24"/>
-          <w:szCs w:val="24"/>
-          <w:rtl/>
-          <w:lang w:val="en-US"/>
-        </w:rPr>
-        <w:t>יילך</w:t>
-      </w:r>
-      <w:proofErr w:type="spellEnd"/>
-      <w:r>
-        <w:rPr>
-          <w:rFonts w:cs="Arial" w:hint="cs"/>
-          <w:sz w:val="24"/>
-          <w:szCs w:val="24"/>
-          <w:rtl/>
-          <w:lang w:val="en-US"/>
-        </w:rPr>
-        <w:t xml:space="preserve"> למעלה יוכל לחסום את השחקן הכחול, ולנצח בוודאות את המשחק עם חסימה, </w:t>
-      </w:r>
-      <w:proofErr w:type="spellStart"/>
-      <w:r>
-        <w:rPr>
-          <w:rFonts w:cs="Arial" w:hint="cs"/>
-          <w:sz w:val="24"/>
-          <w:szCs w:val="24"/>
-          <w:rtl/>
-          <w:lang w:val="en-US"/>
-        </w:rPr>
-        <w:t>ויילך</w:t>
-      </w:r>
-      <w:proofErr w:type="spellEnd"/>
-      <w:r>
-        <w:rPr>
-          <w:rFonts w:cs="Arial" w:hint="cs"/>
-          <w:sz w:val="24"/>
-          <w:szCs w:val="24"/>
-          <w:rtl/>
-          <w:lang w:val="en-US"/>
-        </w:rPr>
-        <w:t xml:space="preserve"> לכיוון הפרי במקום, מה שלא יבטיח לו ניצחון.</w:t>
+        <w:t>השחקן האדום לא "רואה" בעומק העץ, שאם יילך למעלה יוכל לחסום את השחקן הכחול, ולנצח בוודאות את המשחק עם חסימה, ויילך לכיוון הפרי במקום, מה שלא יבטיח לו ניצחון.</w:t>
       </w:r>
     </w:p>
     <w:sectPr>

</xml_diff>

<commit_message>
Final Code, including DryPart
</commit_message>
<xml_diff>
--- a/intro_to_AI_hw2_2020-provided-code/DryPart.docx
+++ b/intro_to_AI_hw2_2020-provided-code/DryPart.docx
@@ -2,6 +2,34 @@
 <file path=word/document.xml><?xml version="1.0" encoding="utf-8"?>
 <w:document xmlns:wpc="http://schemas.microsoft.com/office/word/2010/wordprocessingCanvas" xmlns:cx="http://schemas.microsoft.com/office/drawing/2014/chartex" xmlns:cx1="http://schemas.microsoft.com/office/drawing/2015/9/8/chartex" xmlns:cx2="http://schemas.microsoft.com/office/drawing/2015/10/21/chartex" xmlns:cx3="http://schemas.microsoft.com/office/drawing/2016/5/9/chartex" xmlns:cx4="http://schemas.microsoft.com/office/drawing/2016/5/10/chartex" xmlns:cx5="http://schemas.microsoft.com/office/drawing/2016/5/11/chartex" xmlns:cx6="http://schemas.microsoft.com/office/drawing/2016/5/12/chartex" xmlns:cx7="http://schemas.microsoft.com/office/drawing/2016/5/13/chartex" xmlns:cx8="http://schemas.microsoft.com/office/drawing/2016/5/14/chartex" xmlns:mc="http://schemas.openxmlformats.org/markup-compatibility/2006" xmlns:aink="http://schemas.microsoft.com/office/drawing/2016/ink" xmlns:am3d="http://schemas.microsoft.com/office/drawing/2017/model3d" xmlns:o="urn:schemas-microsoft-com:office:office" xmlns:r="http://schemas.openxmlformats.org/officeDocument/2006/relationships" xmlns:m="http://schemas.openxmlformats.org/officeDocument/2006/math" xmlns:v="urn:schemas-microsoft-com:vml" xmlns:wp14="http://schemas.microsoft.com/office/word/2010/wordprocessingDrawing" xmlns:wp="http://schemas.openxmlformats.org/drawingml/2006/wordprocessingDrawing" xmlns:w10="urn:schemas-microsoft-com:office:word" xmlns:w="http://schemas.openxmlformats.org/wordprocessingml/2006/main" xmlns:w14="http://schemas.microsoft.com/office/word/2010/wordml" xmlns:w15="http://schemas.microsoft.com/office/word/2012/wordml" xmlns:w16cex="http://schemas.microsoft.com/office/word/2018/wordml/cex" xmlns:w16cid="http://schemas.microsoft.com/office/word/2016/wordml/cid" xmlns:w16="http://schemas.microsoft.com/office/word/2018/wordml" xmlns:w16se="http://schemas.microsoft.com/office/word/2015/wordml/symex" xmlns:wpg="http://schemas.microsoft.com/office/word/2010/wordprocessingGroup" xmlns:wpi="http://schemas.microsoft.com/office/word/2010/wordprocessingInk" xmlns:wne="http://schemas.microsoft.com/office/word/2006/wordml" xmlns:wps="http://schemas.microsoft.com/office/word/2010/wordprocessingShape" mc:Ignorable="w14 w15 w16se w16cid w16 w16cex wp14">
   <w:body>
+    <w:p>
+      <w:pPr>
+        <w:bidi/>
+        <w:jc w:val="center"/>
+        <w:rPr>
+          <w:b/>
+          <w:bCs/>
+          <w:sz w:val="32"/>
+          <w:szCs w:val="32"/>
+          <w:u w:val="single"/>
+          <w:rtl/>
+          <w:lang w:val="en-US"/>
+        </w:rPr>
+      </w:pPr>
+      <w:r>
+        <w:rPr>
+          <w:rFonts w:hint="cs"/>
+          <w:b/>
+          <w:bCs/>
+          <w:sz w:val="32"/>
+          <w:szCs w:val="32"/>
+          <w:u w:val="single"/>
+          <w:rtl/>
+          <w:lang w:val="en-US"/>
+        </w:rPr>
+        <w:t>חלק א</w:t>
+      </w:r>
+    </w:p>
     <w:p>
       <w:pPr>
         <w:bidi/>
@@ -530,7 +558,7 @@
                           <pic:cNvPicPr/>
                         </pic:nvPicPr>
                         <pic:blipFill>
-                          <a:blip r:embed="rId7">
+                          <a:blip r:embed="rId8">
                             <a:extLst>
                               <a:ext uri="{28A0092B-C50C-407E-A947-70E740481C1C}">
                                 <a14:useLocalDpi xmlns:a14="http://schemas.microsoft.com/office/drawing/2010/main" val="0"/>
@@ -737,7 +765,7 @@
                           <pic:cNvPicPr/>
                         </pic:nvPicPr>
                         <pic:blipFill>
-                          <a:blip r:embed="rId7">
+                          <a:blip r:embed="rId8">
                             <a:extLst>
                               <a:ext uri="{28A0092B-C50C-407E-A947-70E740481C1C}">
                                 <a14:useLocalDpi xmlns:a14="http://schemas.microsoft.com/office/drawing/2010/main" val="0"/>
@@ -1219,7 +1247,7 @@
                           <pic:cNvPicPr/>
                         </pic:nvPicPr>
                         <pic:blipFill>
-                          <a:blip r:embed="rId7">
+                          <a:blip r:embed="rId8">
                             <a:extLst>
                               <a:ext uri="{28A0092B-C50C-407E-A947-70E740481C1C}">
                                 <a14:useLocalDpi xmlns:a14="http://schemas.microsoft.com/office/drawing/2010/main" val="0"/>
@@ -1992,6 +2020,7 @@
           <w:rtl/>
           <w:lang w:val="en-US"/>
         </w:rPr>
+        <w:lastRenderedPageBreak/>
         <w:t>??</w:t>
       </w:r>
     </w:p>
@@ -2198,7 +2227,7 @@
                     </pic:cNvPicPr>
                   </pic:nvPicPr>
                   <pic:blipFill>
-                    <a:blip r:embed="rId8" cstate="print">
+                    <a:blip r:embed="rId9" cstate="print">
                       <a:extLst>
                         <a:ext uri="{28A0092B-C50C-407E-A947-70E740481C1C}">
                           <a14:useLocalDpi xmlns:a14="http://schemas.microsoft.com/office/drawing/2010/main" val="0"/>
@@ -2715,6 +2744,7 @@
           <w:rtl/>
           <w:lang w:val="en-US"/>
         </w:rPr>
+        <w:lastRenderedPageBreak/>
         <w:t>אך כפי שראינו ב</w:t>
       </w:r>
       <w:r>
@@ -2770,88 +2800,6 @@
             <wp:extent cx="3202995" cy="1758347"/>
             <wp:effectExtent l="0" t="0" r="0" b="0"/>
             <wp:docPr id="13" name="Picture 13"/>
-            <wp:cNvGraphicFramePr>
-              <a:graphicFrameLocks xmlns:a="http://schemas.openxmlformats.org/drawingml/2006/main" noChangeAspect="1"/>
-            </wp:cNvGraphicFramePr>
-            <a:graphic xmlns:a="http://schemas.openxmlformats.org/drawingml/2006/main">
-              <a:graphicData uri="http://schemas.openxmlformats.org/drawingml/2006/picture">
-                <pic:pic xmlns:pic="http://schemas.openxmlformats.org/drawingml/2006/picture">
-                  <pic:nvPicPr>
-                    <pic:cNvPr id="1" name=""/>
-                    <pic:cNvPicPr/>
-                  </pic:nvPicPr>
-                  <pic:blipFill>
-                    <a:blip r:embed="rId9"/>
-                    <a:stretch>
-                      <a:fillRect/>
-                    </a:stretch>
-                  </pic:blipFill>
-                  <pic:spPr>
-                    <a:xfrm>
-                      <a:off x="0" y="0"/>
-                      <a:ext cx="3228485" cy="1772340"/>
-                    </a:xfrm>
-                    <a:prstGeom prst="rect">
-                      <a:avLst/>
-                    </a:prstGeom>
-                  </pic:spPr>
-                </pic:pic>
-              </a:graphicData>
-            </a:graphic>
-          </wp:inline>
-        </w:drawing>
-      </w:r>
-    </w:p>
-    <w:p>
-      <w:pPr>
-        <w:pStyle w:val="ListParagraph"/>
-        <w:bidi/>
-        <w:rPr>
-          <w:sz w:val="24"/>
-          <w:szCs w:val="24"/>
-          <w:rtl/>
-          <w:lang w:val="en-US"/>
-        </w:rPr>
-      </w:pPr>
-    </w:p>
-    <w:p>
-      <w:pPr>
-        <w:pStyle w:val="ListParagraph"/>
-        <w:numPr>
-          <w:ilvl w:val="0"/>
-          <w:numId w:val="2"/>
-        </w:numPr>
-        <w:bidi/>
-        <w:rPr>
-          <w:sz w:val="24"/>
-          <w:szCs w:val="24"/>
-          <w:lang w:val="en-US"/>
-        </w:rPr>
-      </w:pPr>
-      <w:r>
-        <w:rPr>
-          <w:rFonts w:hint="cs"/>
-          <w:sz w:val="24"/>
-          <w:szCs w:val="24"/>
-          <w:rtl/>
-          <w:lang w:val="en-US"/>
-        </w:rPr>
-        <w:t>כפי שראינו בהרצאה (ללא הוכחה):</w:t>
-      </w:r>
-      <w:r>
-        <w:rPr>
-          <w:rFonts w:cs="Arial"/>
-          <w:noProof/>
-          <w:sz w:val="24"/>
-          <w:szCs w:val="24"/>
-          <w:rtl/>
-          <w:lang w:val="en-US"/>
-        </w:rPr>
-        <w:drawing>
-          <wp:inline distT="0" distB="0" distL="0" distR="0" wp14:anchorId="29E264A5" wp14:editId="685AFDEE">
-            <wp:extent cx="4339977" cy="1693628"/>
-            <wp:effectExtent l="0" t="0" r="3810" b="1905"/>
-            <wp:docPr id="14" name="Picture 14"/>
             <wp:cNvGraphicFramePr>
               <a:graphicFrameLocks xmlns:a="http://schemas.openxmlformats.org/drawingml/2006/main" noChangeAspect="1"/>
             </wp:cNvGraphicFramePr>
@@ -2871,7 +2819,7 @@
                   <pic:spPr>
                     <a:xfrm>
                       <a:off x="0" y="0"/>
-                      <a:ext cx="4376016" cy="1707692"/>
+                      <a:ext cx="3228485" cy="1772340"/>
                     </a:xfrm>
                     <a:prstGeom prst="rect">
                       <a:avLst/>
@@ -2889,86 +2837,24 @@
         <w:pStyle w:val="ListParagraph"/>
         <w:bidi/>
         <w:rPr>
-          <w:rFonts w:eastAsiaTheme="minorEastAsia"/>
-          <w:sz w:val="24"/>
-          <w:szCs w:val="24"/>
-          <w:rtl/>
-          <w:lang w:val="en-US"/>
-        </w:rPr>
-      </w:pPr>
-      <w:r>
-        <w:rPr>
-          <w:rFonts w:hint="cs"/>
-          <w:sz w:val="24"/>
-          <w:szCs w:val="24"/>
-          <w:rtl/>
-          <w:lang w:val="en-US"/>
-        </w:rPr>
-        <w:t xml:space="preserve">לכן ערך המינימקס עבור </w:t>
-      </w:r>
-      <m:oMath>
-        <m:r>
-          <w:rPr>
-            <w:rFonts w:ascii="Cambria Math" w:hAnsi="Cambria Math"/>
-            <w:sz w:val="24"/>
-            <w:szCs w:val="24"/>
-            <w:lang w:val="en-US"/>
-          </w:rPr>
-          <m:t>αβ</m:t>
-        </m:r>
-      </m:oMath>
-      <w:r>
-        <w:rPr>
-          <w:rFonts w:eastAsiaTheme="minorEastAsia" w:hint="cs"/>
-          <w:sz w:val="24"/>
-          <w:szCs w:val="24"/>
-          <w:rtl/>
-          <w:lang w:val="en-US"/>
-        </w:rPr>
-        <w:t xml:space="preserve"> זהה למינימקס רגיל.</w:t>
-      </w:r>
-    </w:p>
-    <w:p>
-      <w:pPr>
-        <w:bidi/>
-        <w:rPr>
-          <w:b/>
-          <w:bCs/>
-          <w:sz w:val="28"/>
-          <w:szCs w:val="28"/>
-          <w:u w:val="single"/>
-          <w:rtl/>
-          <w:lang w:val="en-US"/>
-        </w:rPr>
-      </w:pPr>
-      <w:r>
-        <w:rPr>
-          <w:rFonts w:hint="cs"/>
-          <w:b/>
-          <w:bCs/>
-          <w:sz w:val="28"/>
-          <w:szCs w:val="28"/>
-          <w:u w:val="single"/>
-          <w:rtl/>
-          <w:lang w:val="en-US"/>
-        </w:rPr>
-        <w:t>שאלה 7</w:t>
-      </w:r>
+          <w:sz w:val="24"/>
+          <w:szCs w:val="24"/>
+          <w:rtl/>
+          <w:lang w:val="en-US"/>
+        </w:rPr>
+      </w:pPr>
     </w:p>
     <w:p>
       <w:pPr>
         <w:pStyle w:val="ListParagraph"/>
         <w:numPr>
           <w:ilvl w:val="0"/>
-          <w:numId w:val="6"/>
+          <w:numId w:val="2"/>
         </w:numPr>
         <w:bidi/>
         <w:rPr>
-          <w:b/>
-          <w:bCs/>
-          <w:sz w:val="28"/>
-          <w:szCs w:val="28"/>
-          <w:u w:val="single"/>
+          <w:sz w:val="24"/>
+          <w:szCs w:val="24"/>
           <w:lang w:val="en-US"/>
         </w:rPr>
       </w:pPr>
@@ -2980,22 +2866,8 @@
           <w:rtl/>
           <w:lang w:val="en-US"/>
         </w:rPr>
-        <w:t>לפי הדוגמא שראינו מההרצאה עבור סידור ילדים :</w:t>
-      </w:r>
-    </w:p>
-    <w:p>
-      <w:pPr>
-        <w:pStyle w:val="ListParagraph"/>
-        <w:bidi/>
-        <w:ind w:left="1080"/>
-        <w:rPr>
-          <w:rFonts w:cs="Arial"/>
-          <w:sz w:val="24"/>
-          <w:szCs w:val="24"/>
-          <w:rtl/>
-          <w:lang w:val="en-US"/>
-        </w:rPr>
-      </w:pPr>
+        <w:t>כפי שראינו בהרצאה (ללא הוכחה):</w:t>
+      </w:r>
       <w:r>
         <w:rPr>
           <w:rFonts w:cs="Arial"/>
@@ -3006,10 +2878,10 @@
           <w:lang w:val="en-US"/>
         </w:rPr>
         <w:drawing>
-          <wp:inline distT="0" distB="0" distL="0" distR="0" wp14:anchorId="2694BAEE" wp14:editId="555EE197">
-            <wp:extent cx="5731510" cy="2988945"/>
-            <wp:effectExtent l="0" t="0" r="2540" b="1905"/>
-            <wp:docPr id="15" name="Picture 15"/>
+          <wp:inline distT="0" distB="0" distL="0" distR="0" wp14:anchorId="29E264A5" wp14:editId="685AFDEE">
+            <wp:extent cx="4339977" cy="1693628"/>
+            <wp:effectExtent l="0" t="0" r="3810" b="1905"/>
+            <wp:docPr id="14" name="Picture 14"/>
             <wp:cNvGraphicFramePr>
               <a:graphicFrameLocks xmlns:a="http://schemas.openxmlformats.org/drawingml/2006/main" noChangeAspect="1"/>
             </wp:cNvGraphicFramePr>
@@ -3029,6 +2901,164 @@
                   <pic:spPr>
                     <a:xfrm>
                       <a:off x="0" y="0"/>
+                      <a:ext cx="4376016" cy="1707692"/>
+                    </a:xfrm>
+                    <a:prstGeom prst="rect">
+                      <a:avLst/>
+                    </a:prstGeom>
+                  </pic:spPr>
+                </pic:pic>
+              </a:graphicData>
+            </a:graphic>
+          </wp:inline>
+        </w:drawing>
+      </w:r>
+    </w:p>
+    <w:p>
+      <w:pPr>
+        <w:pStyle w:val="ListParagraph"/>
+        <w:bidi/>
+        <w:rPr>
+          <w:rFonts w:eastAsiaTheme="minorEastAsia"/>
+          <w:sz w:val="24"/>
+          <w:szCs w:val="24"/>
+          <w:rtl/>
+          <w:lang w:val="en-US"/>
+        </w:rPr>
+      </w:pPr>
+      <w:r>
+        <w:rPr>
+          <w:rFonts w:hint="cs"/>
+          <w:sz w:val="24"/>
+          <w:szCs w:val="24"/>
+          <w:rtl/>
+          <w:lang w:val="en-US"/>
+        </w:rPr>
+        <w:t xml:space="preserve">לכן ערך המינימקס עבור </w:t>
+      </w:r>
+      <m:oMath>
+        <m:r>
+          <w:rPr>
+            <w:rFonts w:ascii="Cambria Math" w:hAnsi="Cambria Math"/>
+            <w:sz w:val="24"/>
+            <w:szCs w:val="24"/>
+            <w:lang w:val="en-US"/>
+          </w:rPr>
+          <m:t>αβ</m:t>
+        </m:r>
+      </m:oMath>
+      <w:r>
+        <w:rPr>
+          <w:rFonts w:eastAsiaTheme="minorEastAsia" w:hint="cs"/>
+          <w:sz w:val="24"/>
+          <w:szCs w:val="24"/>
+          <w:rtl/>
+          <w:lang w:val="en-US"/>
+        </w:rPr>
+        <w:t xml:space="preserve"> זהה למינימקס רגיל.</w:t>
+      </w:r>
+    </w:p>
+    <w:p>
+      <w:pPr>
+        <w:bidi/>
+        <w:rPr>
+          <w:b/>
+          <w:bCs/>
+          <w:sz w:val="28"/>
+          <w:szCs w:val="28"/>
+          <w:u w:val="single"/>
+          <w:rtl/>
+          <w:lang w:val="en-US"/>
+        </w:rPr>
+      </w:pPr>
+      <w:r>
+        <w:rPr>
+          <w:rFonts w:hint="cs"/>
+          <w:b/>
+          <w:bCs/>
+          <w:sz w:val="28"/>
+          <w:szCs w:val="28"/>
+          <w:u w:val="single"/>
+          <w:rtl/>
+          <w:lang w:val="en-US"/>
+        </w:rPr>
+        <w:t>שאלה 7</w:t>
+      </w:r>
+    </w:p>
+    <w:p>
+      <w:pPr>
+        <w:pStyle w:val="ListParagraph"/>
+        <w:numPr>
+          <w:ilvl w:val="0"/>
+          <w:numId w:val="6"/>
+        </w:numPr>
+        <w:bidi/>
+        <w:rPr>
+          <w:b/>
+          <w:bCs/>
+          <w:sz w:val="28"/>
+          <w:szCs w:val="28"/>
+          <w:u w:val="single"/>
+          <w:lang w:val="en-US"/>
+        </w:rPr>
+      </w:pPr>
+      <w:r>
+        <w:rPr>
+          <w:rFonts w:hint="cs"/>
+          <w:sz w:val="24"/>
+          <w:szCs w:val="24"/>
+          <w:rtl/>
+          <w:lang w:val="en-US"/>
+        </w:rPr>
+        <w:t>לפי הדוגמא שראינו מההרצאה עבור סידור ילדים :</w:t>
+      </w:r>
+    </w:p>
+    <w:p>
+      <w:pPr>
+        <w:pStyle w:val="ListParagraph"/>
+        <w:bidi/>
+        <w:ind w:left="1080"/>
+        <w:rPr>
+          <w:rFonts w:cs="Arial"/>
+          <w:sz w:val="24"/>
+          <w:szCs w:val="24"/>
+          <w:rtl/>
+          <w:lang w:val="en-US"/>
+        </w:rPr>
+      </w:pPr>
+      <w:r>
+        <w:rPr>
+          <w:rFonts w:cs="Arial"/>
+          <w:noProof/>
+          <w:sz w:val="24"/>
+          <w:szCs w:val="24"/>
+          <w:rtl/>
+          <w:lang w:val="en-US"/>
+        </w:rPr>
+        <w:drawing>
+          <wp:inline distT="0" distB="0" distL="0" distR="0" wp14:anchorId="2694BAEE" wp14:editId="555EE197">
+            <wp:extent cx="5731510" cy="2988945"/>
+            <wp:effectExtent l="0" t="0" r="2540" b="1905"/>
+            <wp:docPr id="15" name="Picture 15"/>
+            <wp:cNvGraphicFramePr>
+              <a:graphicFrameLocks xmlns:a="http://schemas.openxmlformats.org/drawingml/2006/main" noChangeAspect="1"/>
+            </wp:cNvGraphicFramePr>
+            <a:graphic xmlns:a="http://schemas.openxmlformats.org/drawingml/2006/main">
+              <a:graphicData uri="http://schemas.openxmlformats.org/drawingml/2006/picture">
+                <pic:pic xmlns:pic="http://schemas.openxmlformats.org/drawingml/2006/picture">
+                  <pic:nvPicPr>
+                    <pic:cNvPr id="1" name=""/>
+                    <pic:cNvPicPr/>
+                  </pic:nvPicPr>
+                  <pic:blipFill>
+                    <a:blip r:embed="rId12"/>
+                    <a:stretch>
+                      <a:fillRect/>
+                    </a:stretch>
+                  </pic:blipFill>
+                  <pic:spPr>
+                    <a:xfrm>
+                      <a:off x="0" y="0"/>
                       <a:ext cx="5731510" cy="2988945"/>
                     </a:xfrm>
                     <a:prstGeom prst="rect">
@@ -3108,7 +3138,18 @@
           <w:rtl/>
           <w:lang w:val="en-US"/>
         </w:rPr>
-        <w:t>אם קיימים לדוגמא שני צמתים עם אותו ערך היוריסטי ואותה תועלה, סידור הילדים לפי ההיורסטיקה לא יהיה חד</w:t>
+        <w:t xml:space="preserve">אם קיימים לדוגמא שני צמתים עם אותו ערך היוריסטי ואותה תועלה, סידור הילדים לפי </w:t>
+      </w:r>
+      <w:r>
+        <w:rPr>
+          <w:rFonts w:cs="Arial" w:hint="cs"/>
+          <w:sz w:val="24"/>
+          <w:szCs w:val="24"/>
+          <w:rtl/>
+          <w:lang w:val="en-US"/>
+        </w:rPr>
+        <w:lastRenderedPageBreak/>
+        <w:t>ההיורסטיקה לא יהיה חד</w:t>
       </w:r>
       <w:r>
         <w:rPr>
@@ -3295,7 +3336,6 @@
           <w:rtl/>
           <w:lang w:val="en-US"/>
         </w:rPr>
-        <w:lastRenderedPageBreak/>
         <w:t>שאלה 8</w:t>
       </w:r>
     </w:p>
@@ -3574,16 +3614,7 @@
               <w:szCs w:val="24"/>
               <w:lang w:val="en-US"/>
             </w:rPr>
-            <m:t>(</m:t>
-          </m:r>
-          <m:r>
-            <w:rPr>
-              <w:rFonts w:ascii="Cambria Math" w:hAnsi="Cambria Math" w:cs="Arial"/>
-              <w:sz w:val="24"/>
-              <w:szCs w:val="24"/>
-              <w:lang w:val="en-US"/>
-            </w:rPr>
-            <m:t>num of reachable slots</m:t>
+            <m:t>(num of reachable slots</m:t>
           </m:r>
           <m:d>
             <m:dPr>
@@ -3616,16 +3647,7 @@
               <w:szCs w:val="24"/>
               <w:lang w:val="en-US"/>
             </w:rPr>
-            <m:t>,</m:t>
-          </m:r>
-          <m:r>
-            <w:rPr>
-              <w:rFonts w:ascii="Cambria Math" w:hAnsi="Cambria Math" w:cs="Arial"/>
-              <w:sz w:val="24"/>
-              <w:szCs w:val="24"/>
-              <w:lang w:val="en-US"/>
-            </w:rPr>
-            <m:t>num of reachable slots</m:t>
+            <m:t>,num of reachable slots</m:t>
           </m:r>
           <m:d>
             <m:dPr>
@@ -3647,16 +3669,7 @@
                   <w:szCs w:val="24"/>
                   <w:lang w:val="en-US"/>
                 </w:rPr>
-                <m:t>opp</m:t>
-              </m:r>
-              <m:r>
-                <w:rPr>
-                  <w:rFonts w:ascii="Cambria Math" w:hAnsi="Cambria Math" w:cs="Arial"/>
-                  <w:sz w:val="24"/>
-                  <w:szCs w:val="24"/>
-                  <w:lang w:val="en-US"/>
-                </w:rPr>
-                <m:t xml:space="preserve"> player</m:t>
+                <m:t>opp player</m:t>
               </m:r>
             </m:e>
           </m:d>
@@ -3667,7 +3680,7 @@
       <w:pPr>
         <w:bidi/>
         <w:rPr>
-          <w:rFonts w:eastAsiaTheme="minorEastAsia" w:cs="Arial" w:hint="cs"/>
+          <w:rFonts w:eastAsiaTheme="minorEastAsia" w:cs="Arial"/>
           <w:sz w:val="24"/>
           <w:szCs w:val="24"/>
           <w:lang w:val="en-US"/>
@@ -4083,7 +4096,7 @@
       <w:pPr>
         <w:bidi/>
         <w:rPr>
-          <w:rFonts w:eastAsiaTheme="minorEastAsia" w:cs="Arial" w:hint="cs"/>
+          <w:rFonts w:eastAsiaTheme="minorEastAsia" w:cs="Arial"/>
           <w:sz w:val="24"/>
           <w:szCs w:val="24"/>
           <w:lang w:val="en-US"/>
@@ -4265,6 +4278,7 @@
           <w:rtl/>
           <w:lang w:val="en-US"/>
         </w:rPr>
+        <w:lastRenderedPageBreak/>
         <w:t>באלגוריתם זה</w:t>
       </w:r>
       <w:r>
@@ -4371,7 +4385,7 @@
                     <pic:cNvPicPr/>
                   </pic:nvPicPr>
                   <pic:blipFill>
-                    <a:blip r:embed="rId12"/>
+                    <a:blip r:embed="rId13"/>
                     <a:stretch>
                       <a:fillRect/>
                     </a:stretch>
@@ -4411,7 +4425,6 @@
           <w:rtl/>
           <w:lang w:val="en-US"/>
         </w:rPr>
-        <w:lastRenderedPageBreak/>
         <w:t>כלומר, בוחרים צעדים לא אופטימליים, מכיוון שהחיפוש מינימקס שלנו הוגבל בעומק בשביל לראות את הטעות בצעד שלו.</w:t>
       </w:r>
     </w:p>
@@ -4725,7 +4738,7 @@
                           <pic:cNvPicPr/>
                         </pic:nvPicPr>
                         <pic:blipFill>
-                          <a:blip r:embed="rId7" cstate="print">
+                          <a:blip r:embed="rId8" cstate="print">
                             <a:extLst>
                               <a:ext uri="{28A0092B-C50C-407E-A947-70E740481C1C}">
                                 <a14:useLocalDpi xmlns:a14="http://schemas.microsoft.com/office/drawing/2010/main" val="0"/>
@@ -5286,7 +5299,7 @@
                           <pic:cNvPicPr/>
                         </pic:nvPicPr>
                         <pic:blipFill>
-                          <a:blip r:embed="rId7">
+                          <a:blip r:embed="rId8">
                             <a:extLst>
                               <a:ext uri="{28A0092B-C50C-407E-A947-70E740481C1C}">
                                 <a14:useLocalDpi xmlns:a14="http://schemas.microsoft.com/office/drawing/2010/main" val="0"/>
@@ -5576,7 +5589,6 @@
                 <w:rtl/>
                 <w:lang w:val="en-US"/>
               </w:rPr>
-              <w:lastRenderedPageBreak/>
               <w:drawing>
                 <wp:anchor distT="0" distB="0" distL="114300" distR="114300" simplePos="0" relativeHeight="251713536" behindDoc="0" locked="0" layoutInCell="1" allowOverlap="1" wp14:anchorId="7BBB5A23" wp14:editId="6A3DDD46">
                   <wp:simplePos x="0" y="0"/>
@@ -5601,7 +5613,7 @@
                           <pic:cNvPicPr/>
                         </pic:nvPicPr>
                         <pic:blipFill>
-                          <a:blip r:embed="rId7">
+                          <a:blip r:embed="rId8">
                             <a:extLst>
                               <a:ext uri="{28A0092B-C50C-407E-A947-70E740481C1C}">
                                 <a14:useLocalDpi xmlns:a14="http://schemas.microsoft.com/office/drawing/2010/main" val="0"/>
@@ -6091,7 +6103,7 @@
                           <pic:cNvPicPr/>
                         </pic:nvPicPr>
                         <pic:blipFill>
-                          <a:blip r:embed="rId7">
+                          <a:blip r:embed="rId8">
                             <a:extLst>
                               <a:ext uri="{28A0092B-C50C-407E-A947-70E740481C1C}">
                                 <a14:useLocalDpi xmlns:a14="http://schemas.microsoft.com/office/drawing/2010/main" val="0"/>
@@ -6146,6 +6158,7 @@
           <w:rFonts w:cs="Arial"/>
           <w:sz w:val="24"/>
           <w:szCs w:val="24"/>
+          <w:rtl/>
           <w:lang w:val="en-US"/>
         </w:rPr>
       </w:pPr>
@@ -6189,6 +6202,869 @@
         </w:rPr>
         <w:t>השחקן האדום לא "רואה" בעומק העץ, שאם יילך למעלה יוכל לחסום את השחקן הכחול, ולנצח בוודאות את המשחק עם חסימה, ויילך לכיוון הפרי במקום, מה שלא יבטיח לו ניצחון.</w:t>
       </w:r>
+    </w:p>
+    <w:p>
+      <w:pPr>
+        <w:bidi/>
+        <w:rPr>
+          <w:rFonts w:cs="Arial"/>
+          <w:sz w:val="24"/>
+          <w:szCs w:val="24"/>
+          <w:rtl/>
+          <w:lang w:val="en-US"/>
+        </w:rPr>
+      </w:pPr>
+    </w:p>
+    <w:p>
+      <w:pPr>
+        <w:bidi/>
+        <w:rPr>
+          <w:rFonts w:cs="Arial"/>
+          <w:sz w:val="24"/>
+          <w:szCs w:val="24"/>
+          <w:rtl/>
+          <w:lang w:val="en-US"/>
+        </w:rPr>
+      </w:pPr>
+    </w:p>
+    <w:p>
+      <w:pPr>
+        <w:bidi/>
+        <w:rPr>
+          <w:rFonts w:cs="Arial"/>
+          <w:sz w:val="24"/>
+          <w:szCs w:val="24"/>
+          <w:rtl/>
+          <w:lang w:val="en-US"/>
+        </w:rPr>
+      </w:pPr>
+    </w:p>
+    <w:p>
+      <w:pPr>
+        <w:bidi/>
+        <w:rPr>
+          <w:rFonts w:cs="Arial"/>
+          <w:sz w:val="24"/>
+          <w:szCs w:val="24"/>
+          <w:rtl/>
+          <w:lang w:val="en-US"/>
+        </w:rPr>
+      </w:pPr>
+    </w:p>
+    <w:p>
+      <w:pPr>
+        <w:bidi/>
+        <w:rPr>
+          <w:rFonts w:cs="Arial"/>
+          <w:sz w:val="24"/>
+          <w:szCs w:val="24"/>
+          <w:rtl/>
+          <w:lang w:val="en-US"/>
+        </w:rPr>
+      </w:pPr>
+    </w:p>
+    <w:p>
+      <w:pPr>
+        <w:bidi/>
+        <w:rPr>
+          <w:rFonts w:cs="Arial"/>
+          <w:sz w:val="24"/>
+          <w:szCs w:val="24"/>
+          <w:rtl/>
+          <w:lang w:val="en-US"/>
+        </w:rPr>
+      </w:pPr>
+    </w:p>
+    <w:p>
+      <w:pPr>
+        <w:bidi/>
+        <w:rPr>
+          <w:rFonts w:cs="Arial"/>
+          <w:sz w:val="24"/>
+          <w:szCs w:val="24"/>
+          <w:rtl/>
+          <w:lang w:val="en-US"/>
+        </w:rPr>
+      </w:pPr>
+    </w:p>
+    <w:p>
+      <w:pPr>
+        <w:bidi/>
+        <w:rPr>
+          <w:rFonts w:cs="Arial"/>
+          <w:sz w:val="24"/>
+          <w:szCs w:val="24"/>
+          <w:rtl/>
+          <w:lang w:val="en-US"/>
+        </w:rPr>
+      </w:pPr>
+    </w:p>
+    <w:p>
+      <w:pPr>
+        <w:bidi/>
+        <w:rPr>
+          <w:rFonts w:cs="Arial"/>
+          <w:sz w:val="24"/>
+          <w:szCs w:val="24"/>
+          <w:rtl/>
+          <w:lang w:val="en-US"/>
+        </w:rPr>
+      </w:pPr>
+    </w:p>
+    <w:p>
+      <w:pPr>
+        <w:bidi/>
+        <w:rPr>
+          <w:rFonts w:cs="Arial"/>
+          <w:sz w:val="24"/>
+          <w:szCs w:val="24"/>
+          <w:rtl/>
+          <w:lang w:val="en-US"/>
+        </w:rPr>
+      </w:pPr>
+    </w:p>
+    <w:p>
+      <w:pPr>
+        <w:bidi/>
+        <w:jc w:val="center"/>
+        <w:rPr>
+          <w:b/>
+          <w:bCs/>
+          <w:sz w:val="32"/>
+          <w:szCs w:val="32"/>
+          <w:u w:val="single"/>
+          <w:rtl/>
+          <w:lang w:val="en-US"/>
+        </w:rPr>
+      </w:pPr>
+      <w:r>
+        <w:rPr>
+          <w:rFonts w:hint="cs"/>
+          <w:b/>
+          <w:bCs/>
+          <w:sz w:val="32"/>
+          <w:szCs w:val="32"/>
+          <w:u w:val="single"/>
+          <w:rtl/>
+          <w:lang w:val="en-US"/>
+        </w:rPr>
+        <w:lastRenderedPageBreak/>
+        <w:t>חלק ז</w:t>
+      </w:r>
+    </w:p>
+    <w:p>
+      <w:pPr>
+        <w:bidi/>
+        <w:rPr>
+          <w:sz w:val="24"/>
+          <w:szCs w:val="24"/>
+          <w:rtl/>
+          <w:lang w:val="en-US"/>
+        </w:rPr>
+      </w:pPr>
+      <w:r>
+        <w:rPr>
+          <w:rFonts w:hint="cs"/>
+          <w:b/>
+          <w:bCs/>
+          <w:sz w:val="28"/>
+          <w:szCs w:val="28"/>
+          <w:u w:val="single"/>
+          <w:rtl/>
+          <w:lang w:val="en-US"/>
+        </w:rPr>
+        <w:t>שאלה 18</w:t>
+      </w:r>
+    </w:p>
+    <w:p>
+      <w:pPr>
+        <w:bidi/>
+        <w:rPr>
+          <w:rFonts w:cs="Arial"/>
+          <w:sz w:val="24"/>
+          <w:szCs w:val="24"/>
+          <w:rtl/>
+          <w:lang w:val="en-US"/>
+        </w:rPr>
+      </w:pPr>
+      <w:r>
+        <w:rPr>
+          <w:rFonts w:cs="Arial" w:hint="cs"/>
+          <w:sz w:val="24"/>
+          <w:szCs w:val="24"/>
+          <w:rtl/>
+          <w:lang w:val="en-US"/>
+        </w:rPr>
+        <w:t>התוצאות שקיבלנו הן, שבריצת ה</w:t>
+      </w:r>
+      <w:r>
+        <w:rPr>
+          <w:rFonts w:cs="Arial" w:hint="cs"/>
+          <w:sz w:val="24"/>
+          <w:szCs w:val="24"/>
+          <w:rtl/>
+          <w:lang w:val="en-US"/>
+        </w:rPr>
+        <w:t>סוכן</w:t>
+      </w:r>
+      <w:r>
+        <w:rPr>
+          <w:rFonts w:cs="Arial" w:hint="cs"/>
+          <w:sz w:val="24"/>
+          <w:szCs w:val="24"/>
+          <w:rtl/>
+          <w:lang w:val="en-US"/>
+        </w:rPr>
+        <w:t xml:space="preserve"> </w:t>
+      </w:r>
+      <w:r>
+        <w:rPr>
+          <w:rFonts w:cs="Arial"/>
+          <w:sz w:val="24"/>
+          <w:szCs w:val="24"/>
+          <w:lang w:val="en-US"/>
+        </w:rPr>
+        <w:t>AlphaBeta</w:t>
+      </w:r>
+      <w:r>
+        <w:rPr>
+          <w:rFonts w:cs="Arial" w:hint="cs"/>
+          <w:sz w:val="24"/>
+          <w:szCs w:val="24"/>
+          <w:rtl/>
+          <w:lang w:val="en-US"/>
+        </w:rPr>
+        <w:t xml:space="preserve"> הגענו לעומק גדול יותר עם אותו זמן תור</w:t>
+      </w:r>
+      <w:r>
+        <w:rPr>
+          <w:rFonts w:cs="Arial" w:hint="cs"/>
+          <w:sz w:val="24"/>
+          <w:szCs w:val="24"/>
+          <w:rtl/>
+          <w:lang w:val="en-US"/>
+        </w:rPr>
+        <w:t xml:space="preserve"> לעומת סוכן ה </w:t>
+      </w:r>
+      <w:r>
+        <w:rPr>
+          <w:rFonts w:cs="Arial"/>
+          <w:sz w:val="24"/>
+          <w:szCs w:val="24"/>
+          <w:lang w:val="en-US"/>
+        </w:rPr>
+        <w:t>Minimax</w:t>
+      </w:r>
+      <w:r>
+        <w:rPr>
+          <w:rFonts w:cs="Arial" w:hint="cs"/>
+          <w:sz w:val="24"/>
+          <w:szCs w:val="24"/>
+          <w:rtl/>
+          <w:lang w:val="en-US"/>
+        </w:rPr>
+        <w:t xml:space="preserve">, כתוצאה מכך בלוחות סימטריים עבור השחקנים, נראה שהשחקן </w:t>
+      </w:r>
+      <w:r>
+        <w:rPr>
+          <w:rFonts w:cs="Arial"/>
+          <w:sz w:val="24"/>
+          <w:szCs w:val="24"/>
+          <w:lang w:val="en-US"/>
+        </w:rPr>
+        <w:t>AlphaBeta</w:t>
+      </w:r>
+      <w:r>
+        <w:rPr>
+          <w:rFonts w:cs="Arial" w:hint="cs"/>
+          <w:sz w:val="24"/>
+          <w:szCs w:val="24"/>
+          <w:rtl/>
+          <w:lang w:val="en-US"/>
+        </w:rPr>
+        <w:t xml:space="preserve"> לוקח צעדים יותר "הגיוניים",</w:t>
+      </w:r>
+      <w:r>
+        <w:rPr>
+          <w:rFonts w:cs="Arial" w:hint="cs"/>
+          <w:sz w:val="24"/>
+          <w:szCs w:val="24"/>
+          <w:rtl/>
+          <w:lang w:val="en-US"/>
+        </w:rPr>
+        <w:t xml:space="preserve"> ויותר מנצח מאשר לא,</w:t>
+      </w:r>
+      <w:r>
+        <w:rPr>
+          <w:rFonts w:cs="Arial" w:hint="cs"/>
+          <w:sz w:val="24"/>
+          <w:szCs w:val="24"/>
+          <w:rtl/>
+          <w:lang w:val="en-US"/>
+        </w:rPr>
+        <w:t xml:space="preserve"> וזה תואם לציפיות מכיוון שהגענו עמוק יותר בעומק העץ, מה שאמור לתת לנו יותר מידע עבור תורות עתידיים.</w:t>
+      </w:r>
+    </w:p>
+    <w:p>
+      <w:pPr>
+        <w:bidi/>
+        <w:rPr>
+          <w:b/>
+          <w:bCs/>
+          <w:sz w:val="28"/>
+          <w:szCs w:val="28"/>
+          <w:u w:val="single"/>
+          <w:rtl/>
+          <w:lang w:val="en-US"/>
+        </w:rPr>
+      </w:pPr>
+      <w:r>
+        <w:rPr>
+          <w:rFonts w:hint="cs"/>
+          <w:b/>
+          <w:bCs/>
+          <w:sz w:val="28"/>
+          <w:szCs w:val="28"/>
+          <w:u w:val="single"/>
+          <w:rtl/>
+          <w:lang w:val="en-US"/>
+        </w:rPr>
+        <w:t>שאלה 19</w:t>
+      </w:r>
+    </w:p>
+    <w:p>
+      <w:pPr>
+        <w:bidi/>
+        <w:rPr>
+          <w:sz w:val="24"/>
+          <w:szCs w:val="24"/>
+          <w:rtl/>
+          <w:lang w:val="en-US"/>
+        </w:rPr>
+      </w:pPr>
+      <w:r>
+        <w:rPr>
+          <w:rFonts w:hint="cs"/>
+          <w:sz w:val="24"/>
+          <w:szCs w:val="24"/>
+          <w:rtl/>
+          <w:lang w:val="en-US"/>
+        </w:rPr>
+        <w:t>הגדרנו 5 לוחות שונים וביצענו את הניסויים</w:t>
+      </w:r>
+      <w:r>
+        <w:rPr>
+          <w:rFonts w:hint="cs"/>
+          <w:sz w:val="24"/>
+          <w:szCs w:val="24"/>
+          <w:rtl/>
+          <w:lang w:val="en-US"/>
+        </w:rPr>
+        <w:t xml:space="preserve"> המוגדרים בשאלה</w:t>
+      </w:r>
+      <w:r>
+        <w:rPr>
+          <w:rFonts w:hint="cs"/>
+          <w:sz w:val="24"/>
+          <w:szCs w:val="24"/>
+          <w:rtl/>
+          <w:lang w:val="en-US"/>
+        </w:rPr>
+        <w:t>:</w:t>
+      </w:r>
+    </w:p>
+    <w:p>
+      <w:pPr>
+        <w:bidi/>
+        <w:rPr>
+          <w:sz w:val="24"/>
+          <w:szCs w:val="24"/>
+          <w:rtl/>
+          <w:lang w:val="en-US"/>
+        </w:rPr>
+      </w:pPr>
+      <w:r>
+        <w:rPr>
+          <w:rFonts w:hint="cs"/>
+          <w:sz w:val="24"/>
+          <w:szCs w:val="24"/>
+          <w:rtl/>
+          <w:lang w:val="en-US"/>
+        </w:rPr>
+        <w:t>ניסוי 1:</w:t>
+      </w:r>
+    </w:p>
+    <w:p>
+      <w:pPr>
+        <w:bidi/>
+        <w:rPr>
+          <w:rFonts w:cs="Arial"/>
+          <w:sz w:val="24"/>
+          <w:szCs w:val="24"/>
+          <w:lang w:val="en-US"/>
+        </w:rPr>
+      </w:pPr>
+      <w:r>
+        <w:rPr>
+          <w:noProof/>
+        </w:rPr>
+        <w:drawing>
+          <wp:inline distT="0" distB="0" distL="0" distR="0" wp14:anchorId="68907DEE" wp14:editId="0A3C122B">
+            <wp:extent cx="4572000" cy="2743200"/>
+            <wp:effectExtent l="0" t="0" r="0" b="0"/>
+            <wp:docPr id="17" name="Chart 17">
+              <a:extLst xmlns:a="http://schemas.openxmlformats.org/drawingml/2006/main">
+                <a:ext uri="{FF2B5EF4-FFF2-40B4-BE49-F238E27FC236}">
+                  <a16:creationId xmlns:a16="http://schemas.microsoft.com/office/drawing/2014/main" id="{7AE06704-4D83-45C1-A10A-EC16BCD814D6}"/>
+                </a:ext>
+              </a:extLst>
+            </wp:docPr>
+            <wp:cNvGraphicFramePr/>
+            <a:graphic xmlns:a="http://schemas.openxmlformats.org/drawingml/2006/main">
+              <a:graphicData uri="http://schemas.openxmlformats.org/drawingml/2006/chart">
+                <c:chart xmlns:c="http://schemas.openxmlformats.org/drawingml/2006/chart" xmlns:r="http://schemas.openxmlformats.org/officeDocument/2006/relationships" r:id="rId14"/>
+              </a:graphicData>
+            </a:graphic>
+          </wp:inline>
+        </w:drawing>
+      </w:r>
+    </w:p>
+    <w:p>
+      <w:pPr>
+        <w:bidi/>
+        <w:rPr>
+          <w:rFonts w:cs="Arial"/>
+          <w:sz w:val="24"/>
+          <w:szCs w:val="24"/>
+          <w:lang w:val="en-US"/>
+        </w:rPr>
+      </w:pPr>
+    </w:p>
+    <w:p>
+      <w:pPr>
+        <w:bidi/>
+        <w:rPr>
+          <w:rFonts w:cs="Arial"/>
+          <w:sz w:val="24"/>
+          <w:szCs w:val="24"/>
+          <w:rtl/>
+          <w:lang w:val="en-US"/>
+        </w:rPr>
+      </w:pPr>
+      <w:r>
+        <w:rPr>
+          <w:rFonts w:cs="Arial" w:hint="cs"/>
+          <w:sz w:val="24"/>
+          <w:szCs w:val="24"/>
+          <w:rtl/>
+          <w:lang w:val="en-US"/>
+        </w:rPr>
+        <w:t>ניסוי</w:t>
+      </w:r>
+      <w:r>
+        <w:rPr>
+          <w:rFonts w:cs="Arial" w:hint="cs"/>
+          <w:sz w:val="24"/>
+          <w:szCs w:val="24"/>
+          <w:rtl/>
+          <w:lang w:val="en-US"/>
+        </w:rPr>
+        <w:t xml:space="preserve"> </w:t>
+      </w:r>
+      <w:r>
+        <w:rPr>
+          <w:rFonts w:cs="Arial" w:hint="cs"/>
+          <w:sz w:val="24"/>
+          <w:szCs w:val="24"/>
+          <w:rtl/>
+          <w:lang w:val="en-US"/>
+        </w:rPr>
+        <w:t>2</w:t>
+      </w:r>
+      <w:r>
+        <w:rPr>
+          <w:rFonts w:cs="Arial" w:hint="cs"/>
+          <w:sz w:val="24"/>
+          <w:szCs w:val="24"/>
+          <w:rtl/>
+          <w:lang w:val="en-US"/>
+        </w:rPr>
+        <w:t xml:space="preserve"> </w:t>
+      </w:r>
+      <w:r>
+        <w:rPr>
+          <w:rFonts w:cs="Arial" w:hint="cs"/>
+          <w:sz w:val="24"/>
+          <w:szCs w:val="24"/>
+          <w:rtl/>
+          <w:lang w:val="en-US"/>
+        </w:rPr>
+        <w:t>:</w:t>
+      </w:r>
+    </w:p>
+    <w:p>
+      <w:pPr>
+        <w:bidi/>
+        <w:rPr>
+          <w:rFonts w:cs="Arial"/>
+          <w:sz w:val="24"/>
+          <w:szCs w:val="24"/>
+          <w:rtl/>
+          <w:lang w:val="en-US"/>
+        </w:rPr>
+      </w:pPr>
+      <w:r>
+        <w:rPr>
+          <w:noProof/>
+        </w:rPr>
+        <w:drawing>
+          <wp:inline distT="0" distB="0" distL="0" distR="0" wp14:anchorId="0FD6B558" wp14:editId="3AF79875">
+            <wp:extent cx="4572000" cy="2743200"/>
+            <wp:effectExtent l="0" t="0" r="0" b="0"/>
+            <wp:docPr id="18" name="Chart 18">
+              <a:extLst xmlns:a="http://schemas.openxmlformats.org/drawingml/2006/main">
+                <a:ext uri="{FF2B5EF4-FFF2-40B4-BE49-F238E27FC236}">
+                  <a16:creationId xmlns:a16="http://schemas.microsoft.com/office/drawing/2014/main" id="{86188DFA-4835-4502-82F4-D38E658220FC}"/>
+                </a:ext>
+              </a:extLst>
+            </wp:docPr>
+            <wp:cNvGraphicFramePr/>
+            <a:graphic xmlns:a="http://schemas.openxmlformats.org/drawingml/2006/main">
+              <a:graphicData uri="http://schemas.openxmlformats.org/drawingml/2006/chart">
+                <c:chart xmlns:c="http://schemas.openxmlformats.org/drawingml/2006/chart" xmlns:r="http://schemas.openxmlformats.org/officeDocument/2006/relationships" r:id="rId15"/>
+              </a:graphicData>
+            </a:graphic>
+          </wp:inline>
+        </w:drawing>
+      </w:r>
+    </w:p>
+    <w:p>
+      <w:pPr>
+        <w:bidi/>
+        <w:rPr>
+          <w:rFonts w:cs="Arial"/>
+          <w:sz w:val="24"/>
+          <w:szCs w:val="24"/>
+          <w:rtl/>
+          <w:lang w:val="en-US"/>
+        </w:rPr>
+      </w:pPr>
+    </w:p>
+    <w:p>
+      <w:pPr>
+        <w:bidi/>
+        <w:rPr>
+          <w:rFonts w:cs="Arial"/>
+          <w:sz w:val="24"/>
+          <w:szCs w:val="24"/>
+          <w:rtl/>
+          <w:lang w:val="en-US"/>
+        </w:rPr>
+      </w:pPr>
+      <w:r>
+        <w:rPr>
+          <w:rFonts w:cs="Arial" w:hint="cs"/>
+          <w:sz w:val="24"/>
+          <w:szCs w:val="24"/>
+          <w:rtl/>
+          <w:lang w:val="en-US"/>
+        </w:rPr>
+        <w:t xml:space="preserve">תוצאות הניסויים יחסית דומות, קיבלנו כי עבור עומק גדול יותר של מינימקס של שחקן ה </w:t>
+      </w:r>
+      <w:r>
+        <w:rPr>
+          <w:rFonts w:cs="Arial"/>
+          <w:sz w:val="24"/>
+          <w:szCs w:val="24"/>
+          <w:lang w:val="en-US"/>
+        </w:rPr>
+        <w:t>LightABPlayer</w:t>
+      </w:r>
+      <w:r>
+        <w:rPr>
+          <w:rFonts w:cs="Arial" w:hint="cs"/>
+          <w:sz w:val="24"/>
+          <w:szCs w:val="24"/>
+          <w:rtl/>
+          <w:lang w:val="en-US"/>
+        </w:rPr>
+        <w:t>,</w:t>
+      </w:r>
+      <w:r>
+        <w:rPr>
+          <w:rFonts w:cs="Arial" w:hint="cs"/>
+          <w:sz w:val="24"/>
+          <w:szCs w:val="24"/>
+          <w:rtl/>
+          <w:lang w:val="en-US"/>
+        </w:rPr>
+        <w:t xml:space="preserve"> הוא מצליח לצמצם פערים משחקים ה </w:t>
+      </w:r>
+      <w:r>
+        <w:rPr>
+          <w:rFonts w:cs="Arial"/>
+          <w:sz w:val="24"/>
+          <w:szCs w:val="24"/>
+          <w:lang w:val="en-US"/>
+        </w:rPr>
+        <w:t>HeavyABPlayer</w:t>
+      </w:r>
+      <w:r>
+        <w:rPr>
+          <w:rFonts w:cs="Arial" w:hint="cs"/>
+          <w:sz w:val="24"/>
+          <w:szCs w:val="24"/>
+          <w:rtl/>
+          <w:lang w:val="en-US"/>
+        </w:rPr>
+        <w:t>,</w:t>
+      </w:r>
+      <w:r>
+        <w:rPr>
+          <w:rFonts w:cs="Arial" w:hint="cs"/>
+          <w:sz w:val="24"/>
+          <w:szCs w:val="24"/>
+          <w:rtl/>
+          <w:lang w:val="en-US"/>
+        </w:rPr>
+        <w:t xml:space="preserve"> ואף לעבור אותו עם עומק גדול יותר.</w:t>
+      </w:r>
+    </w:p>
+    <w:p>
+      <w:pPr>
+        <w:bidi/>
+        <w:rPr>
+          <w:rFonts w:cs="Arial"/>
+          <w:sz w:val="24"/>
+          <w:szCs w:val="24"/>
+          <w:rtl/>
+          <w:lang w:val="en-US"/>
+        </w:rPr>
+      </w:pPr>
+      <w:r>
+        <w:rPr>
+          <w:rFonts w:cs="Arial" w:hint="cs"/>
+          <w:sz w:val="24"/>
+          <w:szCs w:val="24"/>
+          <w:rtl/>
+          <w:lang w:val="en-US"/>
+        </w:rPr>
+        <w:t xml:space="preserve">בניסוי ה 2 השחקן עם ההיורסטיקה הפשוטה, </w:t>
+      </w:r>
+      <w:r>
+        <w:rPr>
+          <w:rFonts w:cs="Arial"/>
+          <w:sz w:val="24"/>
+          <w:szCs w:val="24"/>
+          <w:lang w:val="en-US"/>
+        </w:rPr>
+        <w:t>LightABPlayer</w:t>
+      </w:r>
+      <w:r>
+        <w:rPr>
+          <w:rFonts w:cs="Arial" w:hint="cs"/>
+          <w:sz w:val="24"/>
+          <w:szCs w:val="24"/>
+          <w:rtl/>
+          <w:lang w:val="en-US"/>
+        </w:rPr>
+        <w:t xml:space="preserve"> מצליח לנצח יותר טוב את </w:t>
+      </w:r>
+      <w:r>
+        <w:rPr>
+          <w:rFonts w:cs="Arial"/>
+          <w:sz w:val="24"/>
+          <w:szCs w:val="24"/>
+          <w:lang w:val="en-US"/>
+        </w:rPr>
+        <w:t>HeavyABPlayer</w:t>
+      </w:r>
+      <w:r>
+        <w:rPr>
+          <w:rFonts w:cs="Arial" w:hint="cs"/>
+          <w:sz w:val="24"/>
+          <w:szCs w:val="24"/>
+          <w:rtl/>
+          <w:lang w:val="en-US"/>
+        </w:rPr>
+        <w:t>,</w:t>
+      </w:r>
+      <w:r>
+        <w:rPr>
+          <w:rFonts w:cs="Arial" w:hint="cs"/>
+          <w:sz w:val="24"/>
+          <w:szCs w:val="24"/>
+          <w:rtl/>
+          <w:lang w:val="en-US"/>
+        </w:rPr>
+        <w:t>לדעתנו</w:t>
+      </w:r>
+      <w:r>
+        <w:rPr>
+          <w:rFonts w:cs="Arial" w:hint="cs"/>
+          <w:sz w:val="24"/>
+          <w:szCs w:val="24"/>
+          <w:rtl/>
+          <w:lang w:val="en-US"/>
+        </w:rPr>
+        <w:t xml:space="preserve"> מכיוון שלשחקן </w:t>
+      </w:r>
+      <w:r>
+        <w:rPr>
+          <w:rFonts w:cs="Arial"/>
+          <w:sz w:val="24"/>
+          <w:szCs w:val="24"/>
+          <w:lang w:val="en-US"/>
+        </w:rPr>
+        <w:t>HeavyABPlayer</w:t>
+      </w:r>
+      <w:r>
+        <w:rPr>
+          <w:rFonts w:cs="Arial" w:hint="cs"/>
+          <w:sz w:val="24"/>
+          <w:szCs w:val="24"/>
+          <w:rtl/>
+          <w:lang w:val="en-US"/>
+        </w:rPr>
+        <w:t xml:space="preserve"> יש עומק נמוך יותר ביחס ל </w:t>
+      </w:r>
+      <w:r>
+        <w:rPr>
+          <w:rFonts w:cs="Arial"/>
+          <w:sz w:val="24"/>
+          <w:szCs w:val="24"/>
+          <w:lang w:val="en-US"/>
+        </w:rPr>
+        <w:t>LightABPlayer</w:t>
+      </w:r>
+      <w:r>
+        <w:rPr>
+          <w:rFonts w:cs="Arial" w:hint="cs"/>
+          <w:sz w:val="24"/>
+          <w:szCs w:val="24"/>
+          <w:rtl/>
+          <w:lang w:val="en-US"/>
+        </w:rPr>
+        <w:t xml:space="preserve"> ביחס לניסוי הראשון</w:t>
+      </w:r>
+      <w:r>
+        <w:rPr>
+          <w:rFonts w:cs="Arial" w:hint="cs"/>
+          <w:sz w:val="24"/>
+          <w:szCs w:val="24"/>
+          <w:rtl/>
+          <w:lang w:val="en-US"/>
+        </w:rPr>
+        <w:t>.</w:t>
+      </w:r>
+    </w:p>
+    <w:p>
+      <w:pPr>
+        <w:bidi/>
+        <w:rPr>
+          <w:rFonts w:cs="Arial"/>
+          <w:sz w:val="24"/>
+          <w:szCs w:val="24"/>
+          <w:rtl/>
+          <w:lang w:val="en-US"/>
+        </w:rPr>
+      </w:pPr>
+      <w:r>
+        <w:rPr>
+          <w:rFonts w:cs="Arial" w:hint="cs"/>
+          <w:sz w:val="24"/>
+          <w:szCs w:val="24"/>
+          <w:rtl/>
+          <w:lang w:val="en-US"/>
+        </w:rPr>
+        <w:t xml:space="preserve">עבור עומק זהה, כצפוי, קיבלנו כי השחקן </w:t>
+      </w:r>
+      <w:r>
+        <w:rPr>
+          <w:rFonts w:cs="Arial"/>
+          <w:sz w:val="24"/>
+          <w:szCs w:val="24"/>
+          <w:lang w:val="en-US"/>
+        </w:rPr>
+        <w:t>HeavyABPlayer</w:t>
+      </w:r>
+      <w:r>
+        <w:rPr>
+          <w:rFonts w:cs="Arial" w:hint="cs"/>
+          <w:sz w:val="24"/>
+          <w:szCs w:val="24"/>
+          <w:rtl/>
+          <w:lang w:val="en-US"/>
+        </w:rPr>
+        <w:t xml:space="preserve"> מצליח לנצח את </w:t>
+      </w:r>
+      <w:r>
+        <w:rPr>
+          <w:rFonts w:cs="Arial"/>
+          <w:sz w:val="24"/>
+          <w:szCs w:val="24"/>
+          <w:lang w:val="en-US"/>
+        </w:rPr>
+        <w:t>LightABPlayer</w:t>
+      </w:r>
+      <w:r>
+        <w:rPr>
+          <w:rFonts w:cs="Arial" w:hint="cs"/>
+          <w:sz w:val="24"/>
+          <w:szCs w:val="24"/>
+          <w:rtl/>
+          <w:lang w:val="en-US"/>
+        </w:rPr>
+        <w:t xml:space="preserve"> ברוב המשחקים.</w:t>
+      </w:r>
+    </w:p>
+    <w:p>
+      <w:pPr>
+        <w:bidi/>
+        <w:rPr>
+          <w:rFonts w:cs="Arial" w:hint="cs"/>
+          <w:sz w:val="24"/>
+          <w:szCs w:val="24"/>
+          <w:rtl/>
+          <w:lang w:val="en-US"/>
+        </w:rPr>
+      </w:pPr>
+    </w:p>
+    <w:p>
+      <w:pPr>
+        <w:bidi/>
+        <w:rPr>
+          <w:rFonts w:cs="Arial"/>
+          <w:sz w:val="24"/>
+          <w:szCs w:val="24"/>
+          <w:rtl/>
+          <w:lang w:val="en-US"/>
+        </w:rPr>
+      </w:pPr>
+    </w:p>
+    <w:p>
+      <w:pPr>
+        <w:bidi/>
+        <w:rPr>
+          <w:rFonts w:cs="Arial" w:hint="cs"/>
+          <w:sz w:val="24"/>
+          <w:szCs w:val="24"/>
+          <w:rtl/>
+          <w:lang w:val="en-US"/>
+        </w:rPr>
+      </w:pPr>
+    </w:p>
+    <w:p>
+      <w:pPr>
+        <w:bidi/>
+        <w:rPr>
+          <w:rFonts w:cs="Arial" w:hint="cs"/>
+          <w:sz w:val="24"/>
+          <w:szCs w:val="24"/>
+          <w:rtl/>
+          <w:lang w:val="en-US"/>
+        </w:rPr>
+      </w:pPr>
     </w:p>
     <w:sectPr>
       <w:pgSz w:w="11906" w:h="16838"/>
@@ -7333,6 +8209,1708 @@
 </w:styles>
 </file>
 
+<file path=word/charts/chart1.xml><?xml version="1.0" encoding="utf-8"?>
+<c:chartSpace xmlns:c="http://schemas.openxmlformats.org/drawingml/2006/chart" xmlns:a="http://schemas.openxmlformats.org/drawingml/2006/main" xmlns:r="http://schemas.openxmlformats.org/officeDocument/2006/relationships" xmlns:c16r2="http://schemas.microsoft.com/office/drawing/2015/06/chart">
+  <c:date1904 val="0"/>
+  <c:lang val="en-US"/>
+  <c:roundedCorners val="0"/>
+  <mc:AlternateContent xmlns:mc="http://schemas.openxmlformats.org/markup-compatibility/2006">
+    <mc:Choice xmlns:c14="http://schemas.microsoft.com/office/drawing/2007/8/2/chart" Requires="c14">
+      <c14:style val="102"/>
+    </mc:Choice>
+    <mc:Fallback>
+      <c:style val="2"/>
+    </mc:Fallback>
+  </mc:AlternateContent>
+  <c:chart>
+    <c:autoTitleDeleted val="1"/>
+    <c:plotArea>
+      <c:layout/>
+      <c:scatterChart>
+        <c:scatterStyle val="lineMarker"/>
+        <c:varyColors val="0"/>
+        <c:ser>
+          <c:idx val="0"/>
+          <c:order val="0"/>
+          <c:spPr>
+            <a:ln w="19050" cap="rnd">
+              <a:noFill/>
+              <a:round/>
+            </a:ln>
+            <a:effectLst/>
+          </c:spPr>
+          <c:marker>
+            <c:symbol val="circle"/>
+            <c:size val="5"/>
+            <c:spPr>
+              <a:solidFill>
+                <a:schemeClr val="accent1"/>
+              </a:solidFill>
+              <a:ln w="9525">
+                <a:solidFill>
+                  <a:schemeClr val="accent1"/>
+                </a:solidFill>
+              </a:ln>
+              <a:effectLst/>
+            </c:spPr>
+          </c:marker>
+          <c:trendline>
+            <c:spPr>
+              <a:ln w="19050" cap="rnd">
+                <a:solidFill>
+                  <a:schemeClr val="accent1"/>
+                </a:solidFill>
+                <a:prstDash val="sysDot"/>
+              </a:ln>
+              <a:effectLst/>
+            </c:spPr>
+            <c:trendlineType val="log"/>
+            <c:dispRSqr val="0"/>
+            <c:dispEq val="0"/>
+          </c:trendline>
+          <c:trendline>
+            <c:spPr>
+              <a:ln w="19050" cap="rnd">
+                <a:solidFill>
+                  <a:schemeClr val="accent1"/>
+                </a:solidFill>
+                <a:prstDash val="sysDot"/>
+              </a:ln>
+              <a:effectLst/>
+            </c:spPr>
+            <c:trendlineType val="poly"/>
+            <c:order val="3"/>
+            <c:dispRSqr val="0"/>
+            <c:dispEq val="0"/>
+          </c:trendline>
+          <c:xVal>
+            <c:numRef>
+              <c:f>Sheet1!$A$7:$C$7</c:f>
+              <c:numCache>
+                <c:formatCode>General</c:formatCode>
+                <c:ptCount val="3"/>
+                <c:pt idx="0">
+                  <c:v>0</c:v>
+                </c:pt>
+                <c:pt idx="1">
+                  <c:v>1</c:v>
+                </c:pt>
+                <c:pt idx="2">
+                  <c:v>2</c:v>
+                </c:pt>
+              </c:numCache>
+            </c:numRef>
+          </c:xVal>
+          <c:yVal>
+            <c:numRef>
+              <c:f>Sheet1!$A$8:$C$8</c:f>
+              <c:numCache>
+                <c:formatCode>General</c:formatCode>
+                <c:ptCount val="3"/>
+                <c:pt idx="0">
+                  <c:v>1</c:v>
+                </c:pt>
+                <c:pt idx="1">
+                  <c:v>0.6</c:v>
+                </c:pt>
+                <c:pt idx="2">
+                  <c:v>0.4</c:v>
+                </c:pt>
+              </c:numCache>
+            </c:numRef>
+          </c:yVal>
+          <c:smooth val="0"/>
+          <c:extLst>
+            <c:ext xmlns:c16="http://schemas.microsoft.com/office/drawing/2014/chart" uri="{C3380CC4-5D6E-409C-BE32-E72D297353CC}">
+              <c16:uniqueId val="{00000002-4FE9-4853-8241-A278876CA716}"/>
+            </c:ext>
+          </c:extLst>
+        </c:ser>
+        <c:dLbls>
+          <c:showLegendKey val="0"/>
+          <c:showVal val="0"/>
+          <c:showCatName val="0"/>
+          <c:showSerName val="0"/>
+          <c:showPercent val="0"/>
+          <c:showBubbleSize val="0"/>
+        </c:dLbls>
+        <c:axId val="342426672"/>
+        <c:axId val="480620216"/>
+      </c:scatterChart>
+      <c:valAx>
+        <c:axId val="342426672"/>
+        <c:scaling>
+          <c:orientation val="minMax"/>
+        </c:scaling>
+        <c:delete val="0"/>
+        <c:axPos val="b"/>
+        <c:majorGridlines>
+          <c:spPr>
+            <a:ln w="9525" cap="flat" cmpd="sng" algn="ctr">
+              <a:solidFill>
+                <a:schemeClr val="tx1">
+                  <a:lumMod val="15000"/>
+                  <a:lumOff val="85000"/>
+                </a:schemeClr>
+              </a:solidFill>
+              <a:round/>
+            </a:ln>
+            <a:effectLst/>
+          </c:spPr>
+        </c:majorGridlines>
+        <c:numFmt formatCode="General" sourceLinked="1"/>
+        <c:majorTickMark val="none"/>
+        <c:minorTickMark val="none"/>
+        <c:tickLblPos val="nextTo"/>
+        <c:spPr>
+          <a:noFill/>
+          <a:ln w="9525" cap="flat" cmpd="sng" algn="ctr">
+            <a:solidFill>
+              <a:schemeClr val="tx1">
+                <a:lumMod val="25000"/>
+                <a:lumOff val="75000"/>
+              </a:schemeClr>
+            </a:solidFill>
+            <a:round/>
+          </a:ln>
+          <a:effectLst/>
+        </c:spPr>
+        <c:txPr>
+          <a:bodyPr rot="-60000000" spcFirstLastPara="1" vertOverflow="ellipsis" vert="horz" wrap="square" anchor="ctr" anchorCtr="1"/>
+          <a:lstStyle/>
+          <a:p>
+            <a:pPr>
+              <a:defRPr sz="900" b="0" i="0" u="none" strike="noStrike" kern="1200" baseline="0">
+                <a:solidFill>
+                  <a:schemeClr val="tx1">
+                    <a:lumMod val="65000"/>
+                    <a:lumOff val="35000"/>
+                  </a:schemeClr>
+                </a:solidFill>
+                <a:latin typeface="+mn-lt"/>
+                <a:ea typeface="+mn-ea"/>
+                <a:cs typeface="+mn-cs"/>
+              </a:defRPr>
+            </a:pPr>
+            <a:endParaRPr lang="en-IL"/>
+          </a:p>
+        </c:txPr>
+        <c:crossAx val="480620216"/>
+        <c:crosses val="autoZero"/>
+        <c:crossBetween val="midCat"/>
+      </c:valAx>
+      <c:valAx>
+        <c:axId val="480620216"/>
+        <c:scaling>
+          <c:orientation val="minMax"/>
+        </c:scaling>
+        <c:delete val="0"/>
+        <c:axPos val="l"/>
+        <c:majorGridlines>
+          <c:spPr>
+            <a:ln w="9525" cap="flat" cmpd="sng" algn="ctr">
+              <a:solidFill>
+                <a:schemeClr val="tx1">
+                  <a:lumMod val="15000"/>
+                  <a:lumOff val="85000"/>
+                </a:schemeClr>
+              </a:solidFill>
+              <a:round/>
+            </a:ln>
+            <a:effectLst/>
+          </c:spPr>
+        </c:majorGridlines>
+        <c:numFmt formatCode="General" sourceLinked="1"/>
+        <c:majorTickMark val="none"/>
+        <c:minorTickMark val="none"/>
+        <c:tickLblPos val="nextTo"/>
+        <c:spPr>
+          <a:noFill/>
+          <a:ln w="9525" cap="flat" cmpd="sng" algn="ctr">
+            <a:solidFill>
+              <a:schemeClr val="tx1">
+                <a:lumMod val="25000"/>
+                <a:lumOff val="75000"/>
+              </a:schemeClr>
+            </a:solidFill>
+            <a:round/>
+          </a:ln>
+          <a:effectLst/>
+        </c:spPr>
+        <c:txPr>
+          <a:bodyPr rot="-60000000" spcFirstLastPara="1" vertOverflow="ellipsis" vert="horz" wrap="square" anchor="ctr" anchorCtr="1"/>
+          <a:lstStyle/>
+          <a:p>
+            <a:pPr>
+              <a:defRPr sz="900" b="0" i="0" u="none" strike="noStrike" kern="1200" baseline="0">
+                <a:solidFill>
+                  <a:schemeClr val="tx1">
+                    <a:lumMod val="65000"/>
+                    <a:lumOff val="35000"/>
+                  </a:schemeClr>
+                </a:solidFill>
+                <a:latin typeface="+mn-lt"/>
+                <a:ea typeface="+mn-ea"/>
+                <a:cs typeface="+mn-cs"/>
+              </a:defRPr>
+            </a:pPr>
+            <a:endParaRPr lang="en-IL"/>
+          </a:p>
+        </c:txPr>
+        <c:crossAx val="342426672"/>
+        <c:crosses val="autoZero"/>
+        <c:crossBetween val="midCat"/>
+      </c:valAx>
+      <c:spPr>
+        <a:noFill/>
+        <a:ln>
+          <a:noFill/>
+        </a:ln>
+        <a:effectLst/>
+      </c:spPr>
+    </c:plotArea>
+    <c:plotVisOnly val="1"/>
+    <c:dispBlanksAs val="gap"/>
+    <c:extLst>
+      <c:ext xmlns:c16r3="http://schemas.microsoft.com/office/drawing/2017/03/chart" uri="{56B9EC1D-385E-4148-901F-78D8002777C0}">
+        <c16r3:dataDisplayOptions16>
+          <c16r3:dispNaAsBlank val="1"/>
+        </c16r3:dataDisplayOptions16>
+      </c:ext>
+    </c:extLst>
+    <c:showDLblsOverMax val="0"/>
+  </c:chart>
+  <c:spPr>
+    <a:solidFill>
+      <a:schemeClr val="bg1"/>
+    </a:solidFill>
+    <a:ln w="9525" cap="flat" cmpd="sng" algn="ctr">
+      <a:solidFill>
+        <a:schemeClr val="tx1">
+          <a:lumMod val="15000"/>
+          <a:lumOff val="85000"/>
+        </a:schemeClr>
+      </a:solidFill>
+      <a:round/>
+    </a:ln>
+    <a:effectLst/>
+  </c:spPr>
+  <c:txPr>
+    <a:bodyPr/>
+    <a:lstStyle/>
+    <a:p>
+      <a:pPr>
+        <a:defRPr/>
+      </a:pPr>
+      <a:endParaRPr lang="en-IL"/>
+    </a:p>
+  </c:txPr>
+  <c:externalData r:id="rId3">
+    <c:autoUpdate val="0"/>
+  </c:externalData>
+</c:chartSpace>
+</file>
+
+<file path=word/charts/chart2.xml><?xml version="1.0" encoding="utf-8"?>
+<c:chartSpace xmlns:c="http://schemas.openxmlformats.org/drawingml/2006/chart" xmlns:a="http://schemas.openxmlformats.org/drawingml/2006/main" xmlns:r="http://schemas.openxmlformats.org/officeDocument/2006/relationships" xmlns:c16r2="http://schemas.microsoft.com/office/drawing/2015/06/chart">
+  <c:date1904 val="0"/>
+  <c:lang val="en-US"/>
+  <c:roundedCorners val="0"/>
+  <mc:AlternateContent xmlns:mc="http://schemas.openxmlformats.org/markup-compatibility/2006">
+    <mc:Choice xmlns:c14="http://schemas.microsoft.com/office/drawing/2007/8/2/chart" Requires="c14">
+      <c14:style val="102"/>
+    </mc:Choice>
+    <mc:Fallback>
+      <c:style val="2"/>
+    </mc:Fallback>
+  </mc:AlternateContent>
+  <c:chart>
+    <c:autoTitleDeleted val="1"/>
+    <c:plotArea>
+      <c:layout/>
+      <c:scatterChart>
+        <c:scatterStyle val="lineMarker"/>
+        <c:varyColors val="0"/>
+        <c:ser>
+          <c:idx val="0"/>
+          <c:order val="0"/>
+          <c:spPr>
+            <a:ln w="19050" cap="rnd">
+              <a:noFill/>
+              <a:round/>
+            </a:ln>
+            <a:effectLst/>
+          </c:spPr>
+          <c:marker>
+            <c:symbol val="circle"/>
+            <c:size val="5"/>
+            <c:spPr>
+              <a:solidFill>
+                <a:schemeClr val="accent1"/>
+              </a:solidFill>
+              <a:ln w="9525">
+                <a:solidFill>
+                  <a:schemeClr val="accent1"/>
+                </a:solidFill>
+              </a:ln>
+              <a:effectLst/>
+            </c:spPr>
+          </c:marker>
+          <c:trendline>
+            <c:spPr>
+              <a:ln w="19050" cap="rnd">
+                <a:solidFill>
+                  <a:schemeClr val="accent1"/>
+                </a:solidFill>
+                <a:prstDash val="sysDot"/>
+              </a:ln>
+              <a:effectLst/>
+            </c:spPr>
+            <c:trendlineType val="poly"/>
+            <c:order val="3"/>
+            <c:dispRSqr val="0"/>
+            <c:dispEq val="0"/>
+          </c:trendline>
+          <c:xVal>
+            <c:numRef>
+              <c:f>Sheet1!$D$7:$F$7</c:f>
+              <c:numCache>
+                <c:formatCode>General</c:formatCode>
+                <c:ptCount val="3"/>
+                <c:pt idx="0">
+                  <c:v>0</c:v>
+                </c:pt>
+                <c:pt idx="1">
+                  <c:v>1</c:v>
+                </c:pt>
+                <c:pt idx="2">
+                  <c:v>2</c:v>
+                </c:pt>
+              </c:numCache>
+            </c:numRef>
+          </c:xVal>
+          <c:yVal>
+            <c:numRef>
+              <c:f>Sheet1!$D$8:$F$8</c:f>
+              <c:numCache>
+                <c:formatCode>General</c:formatCode>
+                <c:ptCount val="3"/>
+                <c:pt idx="0">
+                  <c:v>0.8</c:v>
+                </c:pt>
+                <c:pt idx="1">
+                  <c:v>0.2</c:v>
+                </c:pt>
+                <c:pt idx="2">
+                  <c:v>0.2</c:v>
+                </c:pt>
+              </c:numCache>
+            </c:numRef>
+          </c:yVal>
+          <c:smooth val="0"/>
+          <c:extLst>
+            <c:ext xmlns:c16="http://schemas.microsoft.com/office/drawing/2014/chart" uri="{C3380CC4-5D6E-409C-BE32-E72D297353CC}">
+              <c16:uniqueId val="{00000001-3278-4262-BFC9-03186A081606}"/>
+            </c:ext>
+          </c:extLst>
+        </c:ser>
+        <c:dLbls>
+          <c:showLegendKey val="0"/>
+          <c:showVal val="0"/>
+          <c:showCatName val="0"/>
+          <c:showSerName val="0"/>
+          <c:showPercent val="0"/>
+          <c:showBubbleSize val="0"/>
+        </c:dLbls>
+        <c:axId val="612564856"/>
+        <c:axId val="612563576"/>
+      </c:scatterChart>
+      <c:valAx>
+        <c:axId val="612564856"/>
+        <c:scaling>
+          <c:orientation val="minMax"/>
+        </c:scaling>
+        <c:delete val="0"/>
+        <c:axPos val="b"/>
+        <c:majorGridlines>
+          <c:spPr>
+            <a:ln w="9525" cap="flat" cmpd="sng" algn="ctr">
+              <a:solidFill>
+                <a:schemeClr val="tx1">
+                  <a:lumMod val="15000"/>
+                  <a:lumOff val="85000"/>
+                </a:schemeClr>
+              </a:solidFill>
+              <a:round/>
+            </a:ln>
+            <a:effectLst/>
+          </c:spPr>
+        </c:majorGridlines>
+        <c:numFmt formatCode="General" sourceLinked="1"/>
+        <c:majorTickMark val="none"/>
+        <c:minorTickMark val="none"/>
+        <c:tickLblPos val="nextTo"/>
+        <c:spPr>
+          <a:noFill/>
+          <a:ln w="9525" cap="flat" cmpd="sng" algn="ctr">
+            <a:solidFill>
+              <a:schemeClr val="tx1">
+                <a:lumMod val="25000"/>
+                <a:lumOff val="75000"/>
+              </a:schemeClr>
+            </a:solidFill>
+            <a:round/>
+          </a:ln>
+          <a:effectLst/>
+        </c:spPr>
+        <c:txPr>
+          <a:bodyPr rot="-60000000" spcFirstLastPara="1" vertOverflow="ellipsis" vert="horz" wrap="square" anchor="ctr" anchorCtr="1"/>
+          <a:lstStyle/>
+          <a:p>
+            <a:pPr>
+              <a:defRPr sz="900" b="0" i="0" u="none" strike="noStrike" kern="1200" baseline="0">
+                <a:solidFill>
+                  <a:schemeClr val="tx1">
+                    <a:lumMod val="65000"/>
+                    <a:lumOff val="35000"/>
+                  </a:schemeClr>
+                </a:solidFill>
+                <a:latin typeface="+mn-lt"/>
+                <a:ea typeface="+mn-ea"/>
+                <a:cs typeface="+mn-cs"/>
+              </a:defRPr>
+            </a:pPr>
+            <a:endParaRPr lang="en-IL"/>
+          </a:p>
+        </c:txPr>
+        <c:crossAx val="612563576"/>
+        <c:crosses val="autoZero"/>
+        <c:crossBetween val="midCat"/>
+      </c:valAx>
+      <c:valAx>
+        <c:axId val="612563576"/>
+        <c:scaling>
+          <c:orientation val="minMax"/>
+        </c:scaling>
+        <c:delete val="0"/>
+        <c:axPos val="l"/>
+        <c:majorGridlines>
+          <c:spPr>
+            <a:ln w="9525" cap="flat" cmpd="sng" algn="ctr">
+              <a:solidFill>
+                <a:schemeClr val="tx1">
+                  <a:lumMod val="15000"/>
+                  <a:lumOff val="85000"/>
+                </a:schemeClr>
+              </a:solidFill>
+              <a:round/>
+            </a:ln>
+            <a:effectLst/>
+          </c:spPr>
+        </c:majorGridlines>
+        <c:numFmt formatCode="General" sourceLinked="1"/>
+        <c:majorTickMark val="none"/>
+        <c:minorTickMark val="none"/>
+        <c:tickLblPos val="nextTo"/>
+        <c:spPr>
+          <a:noFill/>
+          <a:ln w="9525" cap="flat" cmpd="sng" algn="ctr">
+            <a:solidFill>
+              <a:schemeClr val="tx1">
+                <a:lumMod val="25000"/>
+                <a:lumOff val="75000"/>
+              </a:schemeClr>
+            </a:solidFill>
+            <a:round/>
+          </a:ln>
+          <a:effectLst/>
+        </c:spPr>
+        <c:txPr>
+          <a:bodyPr rot="-60000000" spcFirstLastPara="1" vertOverflow="ellipsis" vert="horz" wrap="square" anchor="ctr" anchorCtr="1"/>
+          <a:lstStyle/>
+          <a:p>
+            <a:pPr>
+              <a:defRPr sz="900" b="0" i="0" u="none" strike="noStrike" kern="1200" baseline="0">
+                <a:solidFill>
+                  <a:schemeClr val="tx1">
+                    <a:lumMod val="65000"/>
+                    <a:lumOff val="35000"/>
+                  </a:schemeClr>
+                </a:solidFill>
+                <a:latin typeface="+mn-lt"/>
+                <a:ea typeface="+mn-ea"/>
+                <a:cs typeface="+mn-cs"/>
+              </a:defRPr>
+            </a:pPr>
+            <a:endParaRPr lang="en-IL"/>
+          </a:p>
+        </c:txPr>
+        <c:crossAx val="612564856"/>
+        <c:crosses val="autoZero"/>
+        <c:crossBetween val="midCat"/>
+      </c:valAx>
+      <c:spPr>
+        <a:noFill/>
+        <a:ln>
+          <a:noFill/>
+        </a:ln>
+        <a:effectLst/>
+      </c:spPr>
+    </c:plotArea>
+    <c:plotVisOnly val="1"/>
+    <c:dispBlanksAs val="gap"/>
+    <c:extLst>
+      <c:ext xmlns:c16r3="http://schemas.microsoft.com/office/drawing/2017/03/chart" uri="{56B9EC1D-385E-4148-901F-78D8002777C0}">
+        <c16r3:dataDisplayOptions16>
+          <c16r3:dispNaAsBlank val="1"/>
+        </c16r3:dataDisplayOptions16>
+      </c:ext>
+    </c:extLst>
+    <c:showDLblsOverMax val="0"/>
+  </c:chart>
+  <c:spPr>
+    <a:solidFill>
+      <a:schemeClr val="bg1"/>
+    </a:solidFill>
+    <a:ln w="9525" cap="flat" cmpd="sng" algn="ctr">
+      <a:solidFill>
+        <a:schemeClr val="tx1">
+          <a:lumMod val="15000"/>
+          <a:lumOff val="85000"/>
+        </a:schemeClr>
+      </a:solidFill>
+      <a:round/>
+    </a:ln>
+    <a:effectLst/>
+  </c:spPr>
+  <c:txPr>
+    <a:bodyPr/>
+    <a:lstStyle/>
+    <a:p>
+      <a:pPr>
+        <a:defRPr/>
+      </a:pPr>
+      <a:endParaRPr lang="en-IL"/>
+    </a:p>
+  </c:txPr>
+  <c:externalData r:id="rId3">
+    <c:autoUpdate val="0"/>
+  </c:externalData>
+</c:chartSpace>
+</file>
+
+<file path=word/charts/colors1.xml><?xml version="1.0" encoding="utf-8"?>
+<cs:colorStyle xmlns:cs="http://schemas.microsoft.com/office/drawing/2012/chartStyle" xmlns:a="http://schemas.openxmlformats.org/drawingml/2006/main" meth="cycle" id="10">
+  <a:schemeClr val="accent1"/>
+  <a:schemeClr val="accent2"/>
+  <a:schemeClr val="accent3"/>
+  <a:schemeClr val="accent4"/>
+  <a:schemeClr val="accent5"/>
+  <a:schemeClr val="accent6"/>
+  <cs:variation/>
+  <cs:variation>
+    <a:lumMod val="60000"/>
+  </cs:variation>
+  <cs:variation>
+    <a:lumMod val="80000"/>
+    <a:lumOff val="20000"/>
+  </cs:variation>
+  <cs:variation>
+    <a:lumMod val="80000"/>
+  </cs:variation>
+  <cs:variation>
+    <a:lumMod val="60000"/>
+    <a:lumOff val="40000"/>
+  </cs:variation>
+  <cs:variation>
+    <a:lumMod val="50000"/>
+  </cs:variation>
+  <cs:variation>
+    <a:lumMod val="70000"/>
+    <a:lumOff val="30000"/>
+  </cs:variation>
+  <cs:variation>
+    <a:lumMod val="70000"/>
+  </cs:variation>
+  <cs:variation>
+    <a:lumMod val="50000"/>
+    <a:lumOff val="50000"/>
+  </cs:variation>
+</cs:colorStyle>
+</file>
+
+<file path=word/charts/colors2.xml><?xml version="1.0" encoding="utf-8"?>
+<cs:colorStyle xmlns:cs="http://schemas.microsoft.com/office/drawing/2012/chartStyle" xmlns:a="http://schemas.openxmlformats.org/drawingml/2006/main" meth="cycle" id="10">
+  <a:schemeClr val="accent1"/>
+  <a:schemeClr val="accent2"/>
+  <a:schemeClr val="accent3"/>
+  <a:schemeClr val="accent4"/>
+  <a:schemeClr val="accent5"/>
+  <a:schemeClr val="accent6"/>
+  <cs:variation/>
+  <cs:variation>
+    <a:lumMod val="60000"/>
+  </cs:variation>
+  <cs:variation>
+    <a:lumMod val="80000"/>
+    <a:lumOff val="20000"/>
+  </cs:variation>
+  <cs:variation>
+    <a:lumMod val="80000"/>
+  </cs:variation>
+  <cs:variation>
+    <a:lumMod val="60000"/>
+    <a:lumOff val="40000"/>
+  </cs:variation>
+  <cs:variation>
+    <a:lumMod val="50000"/>
+  </cs:variation>
+  <cs:variation>
+    <a:lumMod val="70000"/>
+    <a:lumOff val="30000"/>
+  </cs:variation>
+  <cs:variation>
+    <a:lumMod val="70000"/>
+  </cs:variation>
+  <cs:variation>
+    <a:lumMod val="50000"/>
+    <a:lumOff val="50000"/>
+  </cs:variation>
+</cs:colorStyle>
+</file>
+
+<file path=word/charts/style1.xml><?xml version="1.0" encoding="utf-8"?>
+<cs:chartStyle xmlns:cs="http://schemas.microsoft.com/office/drawing/2012/chartStyle" xmlns:a="http://schemas.openxmlformats.org/drawingml/2006/main" id="240">
+  <cs:axisTitle>
+    <cs:lnRef idx="0"/>
+    <cs:fillRef idx="0"/>
+    <cs:effectRef idx="0"/>
+    <cs:fontRef idx="minor">
+      <a:schemeClr val="tx1">
+        <a:lumMod val="65000"/>
+        <a:lumOff val="35000"/>
+      </a:schemeClr>
+    </cs:fontRef>
+    <cs:defRPr sz="1000" kern="1200"/>
+  </cs:axisTitle>
+  <cs:categoryAxis>
+    <cs:lnRef idx="0"/>
+    <cs:fillRef idx="0"/>
+    <cs:effectRef idx="0"/>
+    <cs:fontRef idx="minor">
+      <a:schemeClr val="tx1">
+        <a:lumMod val="65000"/>
+        <a:lumOff val="35000"/>
+      </a:schemeClr>
+    </cs:fontRef>
+    <cs:spPr>
+      <a:ln w="9525" cap="flat" cmpd="sng" algn="ctr">
+        <a:solidFill>
+          <a:schemeClr val="tx1">
+            <a:lumMod val="25000"/>
+            <a:lumOff val="75000"/>
+          </a:schemeClr>
+        </a:solidFill>
+        <a:round/>
+      </a:ln>
+    </cs:spPr>
+    <cs:defRPr sz="900" kern="1200"/>
+  </cs:categoryAxis>
+  <cs:chartArea mods="allowNoFillOverride allowNoLineOverride">
+    <cs:lnRef idx="0"/>
+    <cs:fillRef idx="0"/>
+    <cs:effectRef idx="0"/>
+    <cs:fontRef idx="minor">
+      <a:schemeClr val="tx1"/>
+    </cs:fontRef>
+    <cs:spPr>
+      <a:solidFill>
+        <a:schemeClr val="bg1"/>
+      </a:solidFill>
+      <a:ln w="9525" cap="flat" cmpd="sng" algn="ctr">
+        <a:solidFill>
+          <a:schemeClr val="tx1">
+            <a:lumMod val="15000"/>
+            <a:lumOff val="85000"/>
+          </a:schemeClr>
+        </a:solidFill>
+        <a:round/>
+      </a:ln>
+    </cs:spPr>
+    <cs:defRPr sz="1000" kern="1200"/>
+  </cs:chartArea>
+  <cs:dataLabel>
+    <cs:lnRef idx="0"/>
+    <cs:fillRef idx="0"/>
+    <cs:effectRef idx="0"/>
+    <cs:fontRef idx="minor">
+      <a:schemeClr val="tx1">
+        <a:lumMod val="75000"/>
+        <a:lumOff val="25000"/>
+      </a:schemeClr>
+    </cs:fontRef>
+    <cs:defRPr sz="900" kern="1200"/>
+  </cs:dataLabel>
+  <cs:dataLabelCallout>
+    <cs:lnRef idx="0"/>
+    <cs:fillRef idx="0"/>
+    <cs:effectRef idx="0"/>
+    <cs:fontRef idx="minor">
+      <a:schemeClr val="dk1">
+        <a:lumMod val="65000"/>
+        <a:lumOff val="35000"/>
+      </a:schemeClr>
+    </cs:fontRef>
+    <cs:spPr>
+      <a:solidFill>
+        <a:schemeClr val="lt1"/>
+      </a:solidFill>
+      <a:ln>
+        <a:solidFill>
+          <a:schemeClr val="dk1">
+            <a:lumMod val="25000"/>
+            <a:lumOff val="75000"/>
+          </a:schemeClr>
+        </a:solidFill>
+      </a:ln>
+    </cs:spPr>
+    <cs:defRPr sz="900" kern="1200"/>
+    <cs:bodyPr rot="0" spcFirstLastPara="1" vertOverflow="clip" horzOverflow="clip" vert="horz" wrap="square" lIns="36576" tIns="18288" rIns="36576" bIns="18288" anchor="ctr" anchorCtr="1">
+      <a:spAutoFit/>
+    </cs:bodyPr>
+  </cs:dataLabelCallout>
+  <cs:dataPoint>
+    <cs:lnRef idx="0"/>
+    <cs:fillRef idx="1">
+      <cs:styleClr val="auto"/>
+    </cs:fillRef>
+    <cs:effectRef idx="0"/>
+    <cs:fontRef idx="minor">
+      <a:schemeClr val="tx1"/>
+    </cs:fontRef>
+  </cs:dataPoint>
+  <cs:dataPoint3D>
+    <cs:lnRef idx="0"/>
+    <cs:fillRef idx="1">
+      <cs:styleClr val="auto"/>
+    </cs:fillRef>
+    <cs:effectRef idx="0"/>
+    <cs:fontRef idx="minor">
+      <a:schemeClr val="tx1"/>
+    </cs:fontRef>
+  </cs:dataPoint3D>
+  <cs:dataPointLine>
+    <cs:lnRef idx="0">
+      <cs:styleClr val="auto"/>
+    </cs:lnRef>
+    <cs:fillRef idx="1"/>
+    <cs:effectRef idx="0"/>
+    <cs:fontRef idx="minor">
+      <a:schemeClr val="tx1"/>
+    </cs:fontRef>
+    <cs:spPr>
+      <a:ln w="19050" cap="rnd">
+        <a:solidFill>
+          <a:schemeClr val="phClr"/>
+        </a:solidFill>
+        <a:round/>
+      </a:ln>
+    </cs:spPr>
+  </cs:dataPointLine>
+  <cs:dataPointMarker>
+    <cs:lnRef idx="0">
+      <cs:styleClr val="auto"/>
+    </cs:lnRef>
+    <cs:fillRef idx="1">
+      <cs:styleClr val="auto"/>
+    </cs:fillRef>
+    <cs:effectRef idx="0"/>
+    <cs:fontRef idx="minor">
+      <a:schemeClr val="tx1"/>
+    </cs:fontRef>
+    <cs:spPr>
+      <a:ln w="9525">
+        <a:solidFill>
+          <a:schemeClr val="phClr"/>
+        </a:solidFill>
+      </a:ln>
+    </cs:spPr>
+  </cs:dataPointMarker>
+  <cs:dataPointMarkerLayout symbol="circle" size="5"/>
+  <cs:dataPointWireframe>
+    <cs:lnRef idx="0">
+      <cs:styleClr val="auto"/>
+    </cs:lnRef>
+    <cs:fillRef idx="0"/>
+    <cs:effectRef idx="0"/>
+    <cs:fontRef idx="minor">
+      <a:schemeClr val="dk1"/>
+    </cs:fontRef>
+    <cs:spPr>
+      <a:ln w="9525" cap="rnd">
+        <a:solidFill>
+          <a:schemeClr val="phClr"/>
+        </a:solidFill>
+        <a:round/>
+      </a:ln>
+    </cs:spPr>
+  </cs:dataPointWireframe>
+  <cs:dataTable>
+    <cs:lnRef idx="0"/>
+    <cs:fillRef idx="0"/>
+    <cs:effectRef idx="0"/>
+    <cs:fontRef idx="minor">
+      <a:schemeClr val="tx1">
+        <a:lumMod val="65000"/>
+        <a:lumOff val="35000"/>
+      </a:schemeClr>
+    </cs:fontRef>
+    <cs:spPr>
+      <a:noFill/>
+      <a:ln w="9525" cap="flat" cmpd="sng" algn="ctr">
+        <a:solidFill>
+          <a:schemeClr val="tx1">
+            <a:lumMod val="15000"/>
+            <a:lumOff val="85000"/>
+          </a:schemeClr>
+        </a:solidFill>
+        <a:round/>
+      </a:ln>
+    </cs:spPr>
+    <cs:defRPr sz="900" kern="1200"/>
+  </cs:dataTable>
+  <cs:downBar>
+    <cs:lnRef idx="0"/>
+    <cs:fillRef idx="0"/>
+    <cs:effectRef idx="0"/>
+    <cs:fontRef idx="minor">
+      <a:schemeClr val="tx1"/>
+    </cs:fontRef>
+    <cs:spPr>
+      <a:solidFill>
+        <a:schemeClr val="dk1">
+          <a:lumMod val="75000"/>
+          <a:lumOff val="25000"/>
+        </a:schemeClr>
+      </a:solidFill>
+      <a:ln w="9525" cap="flat" cmpd="sng" algn="ctr">
+        <a:solidFill>
+          <a:schemeClr val="tx1">
+            <a:lumMod val="65000"/>
+            <a:lumOff val="35000"/>
+          </a:schemeClr>
+        </a:solidFill>
+        <a:round/>
+      </a:ln>
+    </cs:spPr>
+  </cs:downBar>
+  <cs:dropLine>
+    <cs:lnRef idx="0"/>
+    <cs:fillRef idx="0"/>
+    <cs:effectRef idx="0"/>
+    <cs:fontRef idx="minor">
+      <a:schemeClr val="tx1"/>
+    </cs:fontRef>
+    <cs:spPr>
+      <a:ln w="9525" cap="flat" cmpd="sng" algn="ctr">
+        <a:solidFill>
+          <a:schemeClr val="tx1">
+            <a:lumMod val="35000"/>
+            <a:lumOff val="65000"/>
+          </a:schemeClr>
+        </a:solidFill>
+        <a:round/>
+      </a:ln>
+    </cs:spPr>
+  </cs:dropLine>
+  <cs:errorBar>
+    <cs:lnRef idx="0"/>
+    <cs:fillRef idx="0"/>
+    <cs:effectRef idx="0"/>
+    <cs:fontRef idx="minor">
+      <a:schemeClr val="tx1"/>
+    </cs:fontRef>
+    <cs:spPr>
+      <a:ln w="9525" cap="flat" cmpd="sng" algn="ctr">
+        <a:solidFill>
+          <a:schemeClr val="tx1">
+            <a:lumMod val="65000"/>
+            <a:lumOff val="35000"/>
+          </a:schemeClr>
+        </a:solidFill>
+        <a:round/>
+      </a:ln>
+    </cs:spPr>
+  </cs:errorBar>
+  <cs:floor>
+    <cs:lnRef idx="0"/>
+    <cs:fillRef idx="0"/>
+    <cs:effectRef idx="0"/>
+    <cs:fontRef idx="minor">
+      <a:schemeClr val="tx1"/>
+    </cs:fontRef>
+    <cs:spPr>
+      <a:noFill/>
+      <a:ln>
+        <a:noFill/>
+      </a:ln>
+    </cs:spPr>
+  </cs:floor>
+  <cs:gridlineMajor>
+    <cs:lnRef idx="0"/>
+    <cs:fillRef idx="0"/>
+    <cs:effectRef idx="0"/>
+    <cs:fontRef idx="minor">
+      <a:schemeClr val="tx1"/>
+    </cs:fontRef>
+    <cs:spPr>
+      <a:ln w="9525" cap="flat" cmpd="sng" algn="ctr">
+        <a:solidFill>
+          <a:schemeClr val="tx1">
+            <a:lumMod val="15000"/>
+            <a:lumOff val="85000"/>
+          </a:schemeClr>
+        </a:solidFill>
+        <a:round/>
+      </a:ln>
+    </cs:spPr>
+  </cs:gridlineMajor>
+  <cs:gridlineMinor>
+    <cs:lnRef idx="0"/>
+    <cs:fillRef idx="0"/>
+    <cs:effectRef idx="0"/>
+    <cs:fontRef idx="minor">
+      <a:schemeClr val="tx1"/>
+    </cs:fontRef>
+    <cs:spPr>
+      <a:ln w="9525" cap="flat" cmpd="sng" algn="ctr">
+        <a:solidFill>
+          <a:schemeClr val="tx1">
+            <a:lumMod val="5000"/>
+            <a:lumOff val="95000"/>
+          </a:schemeClr>
+        </a:solidFill>
+        <a:round/>
+      </a:ln>
+    </cs:spPr>
+  </cs:gridlineMinor>
+  <cs:hiLoLine>
+    <cs:lnRef idx="0"/>
+    <cs:fillRef idx="0"/>
+    <cs:effectRef idx="0"/>
+    <cs:fontRef idx="minor">
+      <a:schemeClr val="tx1"/>
+    </cs:fontRef>
+    <cs:spPr>
+      <a:ln w="9525" cap="flat" cmpd="sng" algn="ctr">
+        <a:solidFill>
+          <a:schemeClr val="tx1">
+            <a:lumMod val="50000"/>
+            <a:lumOff val="50000"/>
+          </a:schemeClr>
+        </a:solidFill>
+        <a:round/>
+      </a:ln>
+    </cs:spPr>
+  </cs:hiLoLine>
+  <cs:leaderLine>
+    <cs:lnRef idx="0"/>
+    <cs:fillRef idx="0"/>
+    <cs:effectRef idx="0"/>
+    <cs:fontRef idx="minor">
+      <a:schemeClr val="tx1"/>
+    </cs:fontRef>
+    <cs:spPr>
+      <a:ln w="9525" cap="flat" cmpd="sng" algn="ctr">
+        <a:solidFill>
+          <a:schemeClr val="tx1">
+            <a:lumMod val="35000"/>
+            <a:lumOff val="65000"/>
+          </a:schemeClr>
+        </a:solidFill>
+        <a:round/>
+      </a:ln>
+    </cs:spPr>
+  </cs:leaderLine>
+  <cs:legend>
+    <cs:lnRef idx="0"/>
+    <cs:fillRef idx="0"/>
+    <cs:effectRef idx="0"/>
+    <cs:fontRef idx="minor">
+      <a:schemeClr val="tx1">
+        <a:lumMod val="65000"/>
+        <a:lumOff val="35000"/>
+      </a:schemeClr>
+    </cs:fontRef>
+    <cs:defRPr sz="900" kern="1200"/>
+  </cs:legend>
+  <cs:plotArea mods="allowNoFillOverride allowNoLineOverride">
+    <cs:lnRef idx="0"/>
+    <cs:fillRef idx="0"/>
+    <cs:effectRef idx="0"/>
+    <cs:fontRef idx="minor">
+      <a:schemeClr val="tx1"/>
+    </cs:fontRef>
+  </cs:plotArea>
+  <cs:plotArea3D mods="allowNoFillOverride allowNoLineOverride">
+    <cs:lnRef idx="0"/>
+    <cs:fillRef idx="0"/>
+    <cs:effectRef idx="0"/>
+    <cs:fontRef idx="minor">
+      <a:schemeClr val="tx1"/>
+    </cs:fontRef>
+  </cs:plotArea3D>
+  <cs:seriesAxis>
+    <cs:lnRef idx="0"/>
+    <cs:fillRef idx="0"/>
+    <cs:effectRef idx="0"/>
+    <cs:fontRef idx="minor">
+      <a:schemeClr val="tx1">
+        <a:lumMod val="65000"/>
+        <a:lumOff val="35000"/>
+      </a:schemeClr>
+    </cs:fontRef>
+    <cs:defRPr sz="900" kern="1200"/>
+  </cs:seriesAxis>
+  <cs:seriesLine>
+    <cs:lnRef idx="0"/>
+    <cs:fillRef idx="0"/>
+    <cs:effectRef idx="0"/>
+    <cs:fontRef idx="minor">
+      <a:schemeClr val="tx1"/>
+    </cs:fontRef>
+    <cs:spPr>
+      <a:ln w="9525" cap="flat" cmpd="sng" algn="ctr">
+        <a:solidFill>
+          <a:schemeClr val="tx1">
+            <a:lumMod val="35000"/>
+            <a:lumOff val="65000"/>
+          </a:schemeClr>
+        </a:solidFill>
+        <a:round/>
+      </a:ln>
+    </cs:spPr>
+  </cs:seriesLine>
+  <cs:title>
+    <cs:lnRef idx="0"/>
+    <cs:fillRef idx="0"/>
+    <cs:effectRef idx="0"/>
+    <cs:fontRef idx="minor">
+      <a:schemeClr val="tx1">
+        <a:lumMod val="65000"/>
+        <a:lumOff val="35000"/>
+      </a:schemeClr>
+    </cs:fontRef>
+    <cs:defRPr sz="1400" b="0" kern="1200" spc="0" baseline="0"/>
+  </cs:title>
+  <cs:trendline>
+    <cs:lnRef idx="0">
+      <cs:styleClr val="auto"/>
+    </cs:lnRef>
+    <cs:fillRef idx="0"/>
+    <cs:effectRef idx="0"/>
+    <cs:fontRef idx="minor">
+      <a:schemeClr val="tx1"/>
+    </cs:fontRef>
+    <cs:spPr>
+      <a:ln w="19050" cap="rnd">
+        <a:solidFill>
+          <a:schemeClr val="phClr"/>
+        </a:solidFill>
+        <a:prstDash val="sysDot"/>
+      </a:ln>
+    </cs:spPr>
+  </cs:trendline>
+  <cs:trendlineLabel>
+    <cs:lnRef idx="0"/>
+    <cs:fillRef idx="0"/>
+    <cs:effectRef idx="0"/>
+    <cs:fontRef idx="minor">
+      <a:schemeClr val="tx1">
+        <a:lumMod val="65000"/>
+        <a:lumOff val="35000"/>
+      </a:schemeClr>
+    </cs:fontRef>
+    <cs:defRPr sz="900" kern="1200"/>
+  </cs:trendlineLabel>
+  <cs:upBar>
+    <cs:lnRef idx="0"/>
+    <cs:fillRef idx="0"/>
+    <cs:effectRef idx="0"/>
+    <cs:fontRef idx="minor">
+      <a:schemeClr val="tx1"/>
+    </cs:fontRef>
+    <cs:spPr>
+      <a:solidFill>
+        <a:schemeClr val="lt1"/>
+      </a:solidFill>
+      <a:ln w="9525" cap="flat" cmpd="sng" algn="ctr">
+        <a:solidFill>
+          <a:schemeClr val="tx1">
+            <a:lumMod val="65000"/>
+            <a:lumOff val="35000"/>
+          </a:schemeClr>
+        </a:solidFill>
+        <a:round/>
+      </a:ln>
+    </cs:spPr>
+  </cs:upBar>
+  <cs:valueAxis>
+    <cs:lnRef idx="0"/>
+    <cs:fillRef idx="0"/>
+    <cs:effectRef idx="0"/>
+    <cs:fontRef idx="minor">
+      <a:schemeClr val="tx1">
+        <a:lumMod val="65000"/>
+        <a:lumOff val="35000"/>
+      </a:schemeClr>
+    </cs:fontRef>
+    <cs:spPr>
+      <a:ln w="9525" cap="flat" cmpd="sng" algn="ctr">
+        <a:solidFill>
+          <a:schemeClr val="tx1">
+            <a:lumMod val="25000"/>
+            <a:lumOff val="75000"/>
+          </a:schemeClr>
+        </a:solidFill>
+        <a:round/>
+      </a:ln>
+    </cs:spPr>
+    <cs:defRPr sz="900" kern="1200"/>
+  </cs:valueAxis>
+  <cs:wall>
+    <cs:lnRef idx="0"/>
+    <cs:fillRef idx="0"/>
+    <cs:effectRef idx="0"/>
+    <cs:fontRef idx="minor">
+      <a:schemeClr val="tx1"/>
+    </cs:fontRef>
+    <cs:spPr>
+      <a:noFill/>
+      <a:ln>
+        <a:noFill/>
+      </a:ln>
+    </cs:spPr>
+  </cs:wall>
+</cs:chartStyle>
+</file>
+
+<file path=word/charts/style2.xml><?xml version="1.0" encoding="utf-8"?>
+<cs:chartStyle xmlns:cs="http://schemas.microsoft.com/office/drawing/2012/chartStyle" xmlns:a="http://schemas.openxmlformats.org/drawingml/2006/main" id="240">
+  <cs:axisTitle>
+    <cs:lnRef idx="0"/>
+    <cs:fillRef idx="0"/>
+    <cs:effectRef idx="0"/>
+    <cs:fontRef idx="minor">
+      <a:schemeClr val="tx1">
+        <a:lumMod val="65000"/>
+        <a:lumOff val="35000"/>
+      </a:schemeClr>
+    </cs:fontRef>
+    <cs:defRPr sz="1000" kern="1200"/>
+  </cs:axisTitle>
+  <cs:categoryAxis>
+    <cs:lnRef idx="0"/>
+    <cs:fillRef idx="0"/>
+    <cs:effectRef idx="0"/>
+    <cs:fontRef idx="minor">
+      <a:schemeClr val="tx1">
+        <a:lumMod val="65000"/>
+        <a:lumOff val="35000"/>
+      </a:schemeClr>
+    </cs:fontRef>
+    <cs:spPr>
+      <a:ln w="9525" cap="flat" cmpd="sng" algn="ctr">
+        <a:solidFill>
+          <a:schemeClr val="tx1">
+            <a:lumMod val="25000"/>
+            <a:lumOff val="75000"/>
+          </a:schemeClr>
+        </a:solidFill>
+        <a:round/>
+      </a:ln>
+    </cs:spPr>
+    <cs:defRPr sz="900" kern="1200"/>
+  </cs:categoryAxis>
+  <cs:chartArea mods="allowNoFillOverride allowNoLineOverride">
+    <cs:lnRef idx="0"/>
+    <cs:fillRef idx="0"/>
+    <cs:effectRef idx="0"/>
+    <cs:fontRef idx="minor">
+      <a:schemeClr val="tx1"/>
+    </cs:fontRef>
+    <cs:spPr>
+      <a:solidFill>
+        <a:schemeClr val="bg1"/>
+      </a:solidFill>
+      <a:ln w="9525" cap="flat" cmpd="sng" algn="ctr">
+        <a:solidFill>
+          <a:schemeClr val="tx1">
+            <a:lumMod val="15000"/>
+            <a:lumOff val="85000"/>
+          </a:schemeClr>
+        </a:solidFill>
+        <a:round/>
+      </a:ln>
+    </cs:spPr>
+    <cs:defRPr sz="1000" kern="1200"/>
+  </cs:chartArea>
+  <cs:dataLabel>
+    <cs:lnRef idx="0"/>
+    <cs:fillRef idx="0"/>
+    <cs:effectRef idx="0"/>
+    <cs:fontRef idx="minor">
+      <a:schemeClr val="tx1">
+        <a:lumMod val="75000"/>
+        <a:lumOff val="25000"/>
+      </a:schemeClr>
+    </cs:fontRef>
+    <cs:defRPr sz="900" kern="1200"/>
+  </cs:dataLabel>
+  <cs:dataLabelCallout>
+    <cs:lnRef idx="0"/>
+    <cs:fillRef idx="0"/>
+    <cs:effectRef idx="0"/>
+    <cs:fontRef idx="minor">
+      <a:schemeClr val="dk1">
+        <a:lumMod val="65000"/>
+        <a:lumOff val="35000"/>
+      </a:schemeClr>
+    </cs:fontRef>
+    <cs:spPr>
+      <a:solidFill>
+        <a:schemeClr val="lt1"/>
+      </a:solidFill>
+      <a:ln>
+        <a:solidFill>
+          <a:schemeClr val="dk1">
+            <a:lumMod val="25000"/>
+            <a:lumOff val="75000"/>
+          </a:schemeClr>
+        </a:solidFill>
+      </a:ln>
+    </cs:spPr>
+    <cs:defRPr sz="900" kern="1200"/>
+    <cs:bodyPr rot="0" spcFirstLastPara="1" vertOverflow="clip" horzOverflow="clip" vert="horz" wrap="square" lIns="36576" tIns="18288" rIns="36576" bIns="18288" anchor="ctr" anchorCtr="1">
+      <a:spAutoFit/>
+    </cs:bodyPr>
+  </cs:dataLabelCallout>
+  <cs:dataPoint>
+    <cs:lnRef idx="0"/>
+    <cs:fillRef idx="1">
+      <cs:styleClr val="auto"/>
+    </cs:fillRef>
+    <cs:effectRef idx="0"/>
+    <cs:fontRef idx="minor">
+      <a:schemeClr val="tx1"/>
+    </cs:fontRef>
+  </cs:dataPoint>
+  <cs:dataPoint3D>
+    <cs:lnRef idx="0"/>
+    <cs:fillRef idx="1">
+      <cs:styleClr val="auto"/>
+    </cs:fillRef>
+    <cs:effectRef idx="0"/>
+    <cs:fontRef idx="minor">
+      <a:schemeClr val="tx1"/>
+    </cs:fontRef>
+  </cs:dataPoint3D>
+  <cs:dataPointLine>
+    <cs:lnRef idx="0">
+      <cs:styleClr val="auto"/>
+    </cs:lnRef>
+    <cs:fillRef idx="1"/>
+    <cs:effectRef idx="0"/>
+    <cs:fontRef idx="minor">
+      <a:schemeClr val="tx1"/>
+    </cs:fontRef>
+    <cs:spPr>
+      <a:ln w="19050" cap="rnd">
+        <a:solidFill>
+          <a:schemeClr val="phClr"/>
+        </a:solidFill>
+        <a:round/>
+      </a:ln>
+    </cs:spPr>
+  </cs:dataPointLine>
+  <cs:dataPointMarker>
+    <cs:lnRef idx="0">
+      <cs:styleClr val="auto"/>
+    </cs:lnRef>
+    <cs:fillRef idx="1">
+      <cs:styleClr val="auto"/>
+    </cs:fillRef>
+    <cs:effectRef idx="0"/>
+    <cs:fontRef idx="minor">
+      <a:schemeClr val="tx1"/>
+    </cs:fontRef>
+    <cs:spPr>
+      <a:ln w="9525">
+        <a:solidFill>
+          <a:schemeClr val="phClr"/>
+        </a:solidFill>
+      </a:ln>
+    </cs:spPr>
+  </cs:dataPointMarker>
+  <cs:dataPointMarkerLayout symbol="circle" size="5"/>
+  <cs:dataPointWireframe>
+    <cs:lnRef idx="0">
+      <cs:styleClr val="auto"/>
+    </cs:lnRef>
+    <cs:fillRef idx="0"/>
+    <cs:effectRef idx="0"/>
+    <cs:fontRef idx="minor">
+      <a:schemeClr val="dk1"/>
+    </cs:fontRef>
+    <cs:spPr>
+      <a:ln w="9525" cap="rnd">
+        <a:solidFill>
+          <a:schemeClr val="phClr"/>
+        </a:solidFill>
+        <a:round/>
+      </a:ln>
+    </cs:spPr>
+  </cs:dataPointWireframe>
+  <cs:dataTable>
+    <cs:lnRef idx="0"/>
+    <cs:fillRef idx="0"/>
+    <cs:effectRef idx="0"/>
+    <cs:fontRef idx="minor">
+      <a:schemeClr val="tx1">
+        <a:lumMod val="65000"/>
+        <a:lumOff val="35000"/>
+      </a:schemeClr>
+    </cs:fontRef>
+    <cs:spPr>
+      <a:noFill/>
+      <a:ln w="9525" cap="flat" cmpd="sng" algn="ctr">
+        <a:solidFill>
+          <a:schemeClr val="tx1">
+            <a:lumMod val="15000"/>
+            <a:lumOff val="85000"/>
+          </a:schemeClr>
+        </a:solidFill>
+        <a:round/>
+      </a:ln>
+    </cs:spPr>
+    <cs:defRPr sz="900" kern="1200"/>
+  </cs:dataTable>
+  <cs:downBar>
+    <cs:lnRef idx="0"/>
+    <cs:fillRef idx="0"/>
+    <cs:effectRef idx="0"/>
+    <cs:fontRef idx="minor">
+      <a:schemeClr val="tx1"/>
+    </cs:fontRef>
+    <cs:spPr>
+      <a:solidFill>
+        <a:schemeClr val="dk1">
+          <a:lumMod val="75000"/>
+          <a:lumOff val="25000"/>
+        </a:schemeClr>
+      </a:solidFill>
+      <a:ln w="9525" cap="flat" cmpd="sng" algn="ctr">
+        <a:solidFill>
+          <a:schemeClr val="tx1">
+            <a:lumMod val="65000"/>
+            <a:lumOff val="35000"/>
+          </a:schemeClr>
+        </a:solidFill>
+        <a:round/>
+      </a:ln>
+    </cs:spPr>
+  </cs:downBar>
+  <cs:dropLine>
+    <cs:lnRef idx="0"/>
+    <cs:fillRef idx="0"/>
+    <cs:effectRef idx="0"/>
+    <cs:fontRef idx="minor">
+      <a:schemeClr val="tx1"/>
+    </cs:fontRef>
+    <cs:spPr>
+      <a:ln w="9525" cap="flat" cmpd="sng" algn="ctr">
+        <a:solidFill>
+          <a:schemeClr val="tx1">
+            <a:lumMod val="35000"/>
+            <a:lumOff val="65000"/>
+          </a:schemeClr>
+        </a:solidFill>
+        <a:round/>
+      </a:ln>
+    </cs:spPr>
+  </cs:dropLine>
+  <cs:errorBar>
+    <cs:lnRef idx="0"/>
+    <cs:fillRef idx="0"/>
+    <cs:effectRef idx="0"/>
+    <cs:fontRef idx="minor">
+      <a:schemeClr val="tx1"/>
+    </cs:fontRef>
+    <cs:spPr>
+      <a:ln w="9525" cap="flat" cmpd="sng" algn="ctr">
+        <a:solidFill>
+          <a:schemeClr val="tx1">
+            <a:lumMod val="65000"/>
+            <a:lumOff val="35000"/>
+          </a:schemeClr>
+        </a:solidFill>
+        <a:round/>
+      </a:ln>
+    </cs:spPr>
+  </cs:errorBar>
+  <cs:floor>
+    <cs:lnRef idx="0"/>
+    <cs:fillRef idx="0"/>
+    <cs:effectRef idx="0"/>
+    <cs:fontRef idx="minor">
+      <a:schemeClr val="tx1"/>
+    </cs:fontRef>
+    <cs:spPr>
+      <a:noFill/>
+      <a:ln>
+        <a:noFill/>
+      </a:ln>
+    </cs:spPr>
+  </cs:floor>
+  <cs:gridlineMajor>
+    <cs:lnRef idx="0"/>
+    <cs:fillRef idx="0"/>
+    <cs:effectRef idx="0"/>
+    <cs:fontRef idx="minor">
+      <a:schemeClr val="tx1"/>
+    </cs:fontRef>
+    <cs:spPr>
+      <a:ln w="9525" cap="flat" cmpd="sng" algn="ctr">
+        <a:solidFill>
+          <a:schemeClr val="tx1">
+            <a:lumMod val="15000"/>
+            <a:lumOff val="85000"/>
+          </a:schemeClr>
+        </a:solidFill>
+        <a:round/>
+      </a:ln>
+    </cs:spPr>
+  </cs:gridlineMajor>
+  <cs:gridlineMinor>
+    <cs:lnRef idx="0"/>
+    <cs:fillRef idx="0"/>
+    <cs:effectRef idx="0"/>
+    <cs:fontRef idx="minor">
+      <a:schemeClr val="tx1"/>
+    </cs:fontRef>
+    <cs:spPr>
+      <a:ln w="9525" cap="flat" cmpd="sng" algn="ctr">
+        <a:solidFill>
+          <a:schemeClr val="tx1">
+            <a:lumMod val="5000"/>
+            <a:lumOff val="95000"/>
+          </a:schemeClr>
+        </a:solidFill>
+        <a:round/>
+      </a:ln>
+    </cs:spPr>
+  </cs:gridlineMinor>
+  <cs:hiLoLine>
+    <cs:lnRef idx="0"/>
+    <cs:fillRef idx="0"/>
+    <cs:effectRef idx="0"/>
+    <cs:fontRef idx="minor">
+      <a:schemeClr val="tx1"/>
+    </cs:fontRef>
+    <cs:spPr>
+      <a:ln w="9525" cap="flat" cmpd="sng" algn="ctr">
+        <a:solidFill>
+          <a:schemeClr val="tx1">
+            <a:lumMod val="50000"/>
+            <a:lumOff val="50000"/>
+          </a:schemeClr>
+        </a:solidFill>
+        <a:round/>
+      </a:ln>
+    </cs:spPr>
+  </cs:hiLoLine>
+  <cs:leaderLine>
+    <cs:lnRef idx="0"/>
+    <cs:fillRef idx="0"/>
+    <cs:effectRef idx="0"/>
+    <cs:fontRef idx="minor">
+      <a:schemeClr val="tx1"/>
+    </cs:fontRef>
+    <cs:spPr>
+      <a:ln w="9525" cap="flat" cmpd="sng" algn="ctr">
+        <a:solidFill>
+          <a:schemeClr val="tx1">
+            <a:lumMod val="35000"/>
+            <a:lumOff val="65000"/>
+          </a:schemeClr>
+        </a:solidFill>
+        <a:round/>
+      </a:ln>
+    </cs:spPr>
+  </cs:leaderLine>
+  <cs:legend>
+    <cs:lnRef idx="0"/>
+    <cs:fillRef idx="0"/>
+    <cs:effectRef idx="0"/>
+    <cs:fontRef idx="minor">
+      <a:schemeClr val="tx1">
+        <a:lumMod val="65000"/>
+        <a:lumOff val="35000"/>
+      </a:schemeClr>
+    </cs:fontRef>
+    <cs:defRPr sz="900" kern="1200"/>
+  </cs:legend>
+  <cs:plotArea mods="allowNoFillOverride allowNoLineOverride">
+    <cs:lnRef idx="0"/>
+    <cs:fillRef idx="0"/>
+    <cs:effectRef idx="0"/>
+    <cs:fontRef idx="minor">
+      <a:schemeClr val="tx1"/>
+    </cs:fontRef>
+  </cs:plotArea>
+  <cs:plotArea3D mods="allowNoFillOverride allowNoLineOverride">
+    <cs:lnRef idx="0"/>
+    <cs:fillRef idx="0"/>
+    <cs:effectRef idx="0"/>
+    <cs:fontRef idx="minor">
+      <a:schemeClr val="tx1"/>
+    </cs:fontRef>
+  </cs:plotArea3D>
+  <cs:seriesAxis>
+    <cs:lnRef idx="0"/>
+    <cs:fillRef idx="0"/>
+    <cs:effectRef idx="0"/>
+    <cs:fontRef idx="minor">
+      <a:schemeClr val="tx1">
+        <a:lumMod val="65000"/>
+        <a:lumOff val="35000"/>
+      </a:schemeClr>
+    </cs:fontRef>
+    <cs:defRPr sz="900" kern="1200"/>
+  </cs:seriesAxis>
+  <cs:seriesLine>
+    <cs:lnRef idx="0"/>
+    <cs:fillRef idx="0"/>
+    <cs:effectRef idx="0"/>
+    <cs:fontRef idx="minor">
+      <a:schemeClr val="tx1"/>
+    </cs:fontRef>
+    <cs:spPr>
+      <a:ln w="9525" cap="flat" cmpd="sng" algn="ctr">
+        <a:solidFill>
+          <a:schemeClr val="tx1">
+            <a:lumMod val="35000"/>
+            <a:lumOff val="65000"/>
+          </a:schemeClr>
+        </a:solidFill>
+        <a:round/>
+      </a:ln>
+    </cs:spPr>
+  </cs:seriesLine>
+  <cs:title>
+    <cs:lnRef idx="0"/>
+    <cs:fillRef idx="0"/>
+    <cs:effectRef idx="0"/>
+    <cs:fontRef idx="minor">
+      <a:schemeClr val="tx1">
+        <a:lumMod val="65000"/>
+        <a:lumOff val="35000"/>
+      </a:schemeClr>
+    </cs:fontRef>
+    <cs:defRPr sz="1400" b="0" kern="1200" spc="0" baseline="0"/>
+  </cs:title>
+  <cs:trendline>
+    <cs:lnRef idx="0">
+      <cs:styleClr val="auto"/>
+    </cs:lnRef>
+    <cs:fillRef idx="0"/>
+    <cs:effectRef idx="0"/>
+    <cs:fontRef idx="minor">
+      <a:schemeClr val="tx1"/>
+    </cs:fontRef>
+    <cs:spPr>
+      <a:ln w="19050" cap="rnd">
+        <a:solidFill>
+          <a:schemeClr val="phClr"/>
+        </a:solidFill>
+        <a:prstDash val="sysDot"/>
+      </a:ln>
+    </cs:spPr>
+  </cs:trendline>
+  <cs:trendlineLabel>
+    <cs:lnRef idx="0"/>
+    <cs:fillRef idx="0"/>
+    <cs:effectRef idx="0"/>
+    <cs:fontRef idx="minor">
+      <a:schemeClr val="tx1">
+        <a:lumMod val="65000"/>
+        <a:lumOff val="35000"/>
+      </a:schemeClr>
+    </cs:fontRef>
+    <cs:defRPr sz="900" kern="1200"/>
+  </cs:trendlineLabel>
+  <cs:upBar>
+    <cs:lnRef idx="0"/>
+    <cs:fillRef idx="0"/>
+    <cs:effectRef idx="0"/>
+    <cs:fontRef idx="minor">
+      <a:schemeClr val="tx1"/>
+    </cs:fontRef>
+    <cs:spPr>
+      <a:solidFill>
+        <a:schemeClr val="lt1"/>
+      </a:solidFill>
+      <a:ln w="9525" cap="flat" cmpd="sng" algn="ctr">
+        <a:solidFill>
+          <a:schemeClr val="tx1">
+            <a:lumMod val="65000"/>
+            <a:lumOff val="35000"/>
+          </a:schemeClr>
+        </a:solidFill>
+        <a:round/>
+      </a:ln>
+    </cs:spPr>
+  </cs:upBar>
+  <cs:valueAxis>
+    <cs:lnRef idx="0"/>
+    <cs:fillRef idx="0"/>
+    <cs:effectRef idx="0"/>
+    <cs:fontRef idx="minor">
+      <a:schemeClr val="tx1">
+        <a:lumMod val="65000"/>
+        <a:lumOff val="35000"/>
+      </a:schemeClr>
+    </cs:fontRef>
+    <cs:spPr>
+      <a:ln w="9525" cap="flat" cmpd="sng" algn="ctr">
+        <a:solidFill>
+          <a:schemeClr val="tx1">
+            <a:lumMod val="25000"/>
+            <a:lumOff val="75000"/>
+          </a:schemeClr>
+        </a:solidFill>
+        <a:round/>
+      </a:ln>
+    </cs:spPr>
+    <cs:defRPr sz="900" kern="1200"/>
+  </cs:valueAxis>
+  <cs:wall>
+    <cs:lnRef idx="0"/>
+    <cs:fillRef idx="0"/>
+    <cs:effectRef idx="0"/>
+    <cs:fontRef idx="minor">
+      <a:schemeClr val="tx1"/>
+    </cs:fontRef>
+    <cs:spPr>
+      <a:noFill/>
+      <a:ln>
+        <a:noFill/>
+      </a:ln>
+    </cs:spPr>
+  </cs:wall>
+</cs:chartStyle>
+</file>
+
 <file path=word/theme/theme1.xml><?xml version="1.0" encoding="utf-8"?>
 <a:theme xmlns:a="http://schemas.openxmlformats.org/drawingml/2006/main" name="Office Theme">
   <a:themeElements>
@@ -7626,4 +10204,16 @@
     </a:ext>
   </a:extLst>
 </a:theme>
+</file>
+
+<file path=customXml/item1.xml><?xml version="1.0" encoding="utf-8"?>
+<b:Sources xmlns:b="http://schemas.openxmlformats.org/officeDocument/2006/bibliography" xmlns="http://schemas.openxmlformats.org/officeDocument/2006/bibliography" SelectedStyle="\APASixthEditionOfficeOnline.xsl" StyleName="APA" Version="6"/>
+</file>
+
+<file path=customXml/itemProps1.xml><?xml version="1.0" encoding="utf-8"?>
+<ds:datastoreItem xmlns:ds="http://schemas.openxmlformats.org/officeDocument/2006/customXml" ds:itemID="{ADCBFF1E-C69B-4711-97CC-54984A8DFE27}">
+  <ds:schemaRefs>
+    <ds:schemaRef ds:uri="http://schemas.openxmlformats.org/officeDocument/2006/bibliography"/>
+  </ds:schemaRefs>
+</ds:datastoreItem>
 </file>
</xml_diff>